<commit_message>
Added variable creation and maintanance methods in SAS
Added variable creation and maintanance methods in SAS cheatsheet
</commit_message>
<xml_diff>
--- a/Base/Cheat_Sheet_SAS_Base.docx
+++ b/Base/Cheat_Sheet_SAS_Base.docx
@@ -7,12 +7,13 @@
       <w:tblPr>
         <w:tblStyle w:val="TableGrid"/>
         <w:tblW w:w="0" w:type="auto"/>
+        <w:tblLayout w:type="fixed"/>
         <w:tblLook w:val="04A0" w:firstRow="1" w:lastRow="0" w:firstColumn="1" w:lastColumn="0" w:noHBand="0" w:noVBand="1"/>
       </w:tblPr>
       <w:tblGrid>
-        <w:gridCol w:w="483"/>
-        <w:gridCol w:w="4138"/>
-        <w:gridCol w:w="4532"/>
+        <w:gridCol w:w="541"/>
+        <w:gridCol w:w="4117"/>
+        <w:gridCol w:w="4495"/>
         <w:gridCol w:w="1303"/>
       </w:tblGrid>
       <w:tr>
@@ -65,7 +66,7 @@
       <w:tr>
         <w:tc>
           <w:tcPr>
-            <w:tcW w:w="483" w:type="dxa"/>
+            <w:tcW w:w="541" w:type="dxa"/>
           </w:tcPr>
           <w:p>
             <w:pPr>
@@ -85,7 +86,7 @@
         </w:tc>
         <w:tc>
           <w:tcPr>
-            <w:tcW w:w="4138" w:type="dxa"/>
+            <w:tcW w:w="4117" w:type="dxa"/>
           </w:tcPr>
           <w:p>
             <w:pPr>
@@ -107,7 +108,23 @@
                 <w:sz w:val="32"/>
                 <w:szCs w:val="32"/>
               </w:rPr>
-              <w:t xml:space="preserve"> libref ‘</w:t>
+              <w:t xml:space="preserve"> </w:t>
+            </w:r>
+            <w:proofErr w:type="spellStart"/>
+            <w:r>
+              <w:rPr>
+                <w:sz w:val="32"/>
+                <w:szCs w:val="32"/>
+              </w:rPr>
+              <w:t>libref</w:t>
+            </w:r>
+            <w:proofErr w:type="spellEnd"/>
+            <w:r>
+              <w:rPr>
+                <w:sz w:val="32"/>
+                <w:szCs w:val="32"/>
+              </w:rPr>
+              <w:t xml:space="preserve"> ‘</w:t>
             </w:r>
             <w:r>
               <w:rPr>
@@ -127,7 +144,7 @@
         </w:tc>
         <w:tc>
           <w:tcPr>
-            <w:tcW w:w="4532" w:type="dxa"/>
+            <w:tcW w:w="4495" w:type="dxa"/>
           </w:tcPr>
           <w:p>
             <w:r>
@@ -161,7 +178,7 @@
       <w:tr>
         <w:tc>
           <w:tcPr>
-            <w:tcW w:w="483" w:type="dxa"/>
+            <w:tcW w:w="541" w:type="dxa"/>
           </w:tcPr>
           <w:p>
             <w:pPr>
@@ -181,7 +198,7 @@
         </w:tc>
         <w:tc>
           <w:tcPr>
-            <w:tcW w:w="4138" w:type="dxa"/>
+            <w:tcW w:w="4117" w:type="dxa"/>
           </w:tcPr>
           <w:p>
             <w:pPr>
@@ -203,7 +220,23 @@
                 <w:sz w:val="32"/>
                 <w:szCs w:val="32"/>
               </w:rPr>
-              <w:t xml:space="preserve"> fileref ‘&lt;</w:t>
+              <w:t xml:space="preserve"> </w:t>
+            </w:r>
+            <w:proofErr w:type="spellStart"/>
+            <w:r>
+              <w:rPr>
+                <w:sz w:val="32"/>
+                <w:szCs w:val="32"/>
+              </w:rPr>
+              <w:t>fileref</w:t>
+            </w:r>
+            <w:proofErr w:type="spellEnd"/>
+            <w:r>
+              <w:rPr>
+                <w:sz w:val="32"/>
+                <w:szCs w:val="32"/>
+              </w:rPr>
+              <w:t xml:space="preserve"> ‘&lt;</w:t>
             </w:r>
             <w:r>
               <w:rPr>
@@ -223,7 +256,7 @@
         </w:tc>
         <w:tc>
           <w:tcPr>
-            <w:tcW w:w="4532" w:type="dxa"/>
+            <w:tcW w:w="4495" w:type="dxa"/>
           </w:tcPr>
           <w:p>
             <w:r>
@@ -248,7 +281,7 @@
       <w:tr>
         <w:tc>
           <w:tcPr>
-            <w:tcW w:w="483" w:type="dxa"/>
+            <w:tcW w:w="541" w:type="dxa"/>
           </w:tcPr>
           <w:p>
             <w:pPr>
@@ -268,7 +301,7 @@
         </w:tc>
         <w:tc>
           <w:tcPr>
-            <w:tcW w:w="4138" w:type="dxa"/>
+            <w:tcW w:w="4117" w:type="dxa"/>
           </w:tcPr>
           <w:p>
             <w:pPr>
@@ -292,12 +325,21 @@
               </w:rPr>
               <w:t xml:space="preserve"> ‘</w:t>
             </w:r>
+            <w:proofErr w:type="spellStart"/>
             <w:r>
               <w:rPr>
                 <w:sz w:val="28"/>
                 <w:szCs w:val="28"/>
               </w:rPr>
-              <w:t>SASDataSetName’</w:t>
+              <w:t>SASDataSetName</w:t>
+            </w:r>
+            <w:proofErr w:type="spellEnd"/>
+            <w:r>
+              <w:rPr>
+                <w:sz w:val="28"/>
+                <w:szCs w:val="28"/>
+              </w:rPr>
+              <w:t>’</w:t>
             </w:r>
             <w:r>
               <w:rPr>
@@ -310,7 +352,7 @@
         </w:tc>
         <w:tc>
           <w:tcPr>
-            <w:tcW w:w="4532" w:type="dxa"/>
+            <w:tcW w:w="4495" w:type="dxa"/>
           </w:tcPr>
           <w:p>
             <w:r>
@@ -328,7 +370,7 @@
       <w:tr>
         <w:tc>
           <w:tcPr>
-            <w:tcW w:w="483" w:type="dxa"/>
+            <w:tcW w:w="541" w:type="dxa"/>
           </w:tcPr>
           <w:p>
             <w:pPr>
@@ -348,7 +390,7 @@
         </w:tc>
         <w:tc>
           <w:tcPr>
-            <w:tcW w:w="4138" w:type="dxa"/>
+            <w:tcW w:w="4117" w:type="dxa"/>
           </w:tcPr>
           <w:p>
             <w:pPr>
@@ -407,7 +449,23 @@
                 <w:sz w:val="28"/>
                 <w:szCs w:val="28"/>
               </w:rPr>
-              <w:t>name/fileref’</w:t>
+              <w:t>name/</w:t>
+            </w:r>
+            <w:proofErr w:type="spellStart"/>
+            <w:r>
+              <w:rPr>
+                <w:sz w:val="28"/>
+                <w:szCs w:val="28"/>
+              </w:rPr>
+              <w:t>fileref</w:t>
+            </w:r>
+            <w:proofErr w:type="spellEnd"/>
+            <w:r>
+              <w:rPr>
+                <w:sz w:val="28"/>
+                <w:szCs w:val="28"/>
+              </w:rPr>
+              <w:t>’</w:t>
             </w:r>
           </w:p>
           <w:p>
@@ -453,7 +511,7 @@
         </w:tc>
         <w:tc>
           <w:tcPr>
-            <w:tcW w:w="4532" w:type="dxa"/>
+            <w:tcW w:w="4495" w:type="dxa"/>
           </w:tcPr>
           <w:p>
             <w:r>
@@ -522,7 +580,7 @@
       <w:tr>
         <w:tc>
           <w:tcPr>
-            <w:tcW w:w="483" w:type="dxa"/>
+            <w:tcW w:w="541" w:type="dxa"/>
           </w:tcPr>
           <w:p>
             <w:pPr>
@@ -542,7 +600,7 @@
         </w:tc>
         <w:tc>
           <w:tcPr>
-            <w:tcW w:w="4138" w:type="dxa"/>
+            <w:tcW w:w="4117" w:type="dxa"/>
           </w:tcPr>
           <w:p>
             <w:pPr>
@@ -582,6 +640,7 @@
               </w:rPr>
               <w:t>&lt;</w:t>
             </w:r>
+            <w:proofErr w:type="spellStart"/>
             <w:r>
               <w:rPr>
                 <w:sz w:val="28"/>
@@ -589,6 +648,7 @@
               </w:rPr>
               <w:t>informats</w:t>
             </w:r>
+            <w:proofErr w:type="spellEnd"/>
             <w:r>
               <w:rPr>
                 <w:sz w:val="32"/>
@@ -600,7 +660,7 @@
         </w:tc>
         <w:tc>
           <w:tcPr>
-            <w:tcW w:w="4532" w:type="dxa"/>
+            <w:tcW w:w="4495" w:type="dxa"/>
           </w:tcPr>
           <w:p>
             <w:r>
@@ -618,7 +678,7 @@
       <w:tr>
         <w:tc>
           <w:tcPr>
-            <w:tcW w:w="483" w:type="dxa"/>
+            <w:tcW w:w="541" w:type="dxa"/>
           </w:tcPr>
           <w:p>
             <w:pPr>
@@ -638,33 +698,105 @@
         </w:tc>
         <w:tc>
           <w:tcPr>
-            <w:tcW w:w="4138" w:type="dxa"/>
-          </w:tcPr>
-          <w:p>
-            <w:pPr>
-              <w:rPr>
-                <w:b/>
-                <w:sz w:val="32"/>
-                <w:szCs w:val="32"/>
-              </w:rPr>
-            </w:pPr>
-            <w:r>
-              <w:rPr>
-                <w:b/>
-                <w:sz w:val="32"/>
-                <w:szCs w:val="32"/>
-              </w:rPr>
-              <w:t>RUN;</w:t>
-            </w:r>
-          </w:p>
-        </w:tc>
-        <w:tc>
-          <w:tcPr>
-            <w:tcW w:w="4532" w:type="dxa"/>
-          </w:tcPr>
-          <w:p>
-            <w:r>
-              <w:t>Execute the DATA step</w:t>
+            <w:tcW w:w="4117" w:type="dxa"/>
+          </w:tcPr>
+          <w:p>
+            <w:pPr>
+              <w:rPr>
+                <w:sz w:val="32"/>
+                <w:szCs w:val="32"/>
+              </w:rPr>
+            </w:pPr>
+            <w:r>
+              <w:rPr>
+                <w:b/>
+                <w:sz w:val="32"/>
+                <w:szCs w:val="32"/>
+              </w:rPr>
+              <w:t xml:space="preserve">       </w:t>
+            </w:r>
+            <w:proofErr w:type="spellStart"/>
+            <w:r>
+              <w:rPr>
+                <w:sz w:val="32"/>
+                <w:szCs w:val="32"/>
+              </w:rPr>
+              <w:t>Sum_var</w:t>
+            </w:r>
+            <w:proofErr w:type="spellEnd"/>
+            <w:r>
+              <w:rPr>
+                <w:sz w:val="32"/>
+                <w:szCs w:val="32"/>
+              </w:rPr>
+              <w:t xml:space="preserve"> </w:t>
+            </w:r>
+            <w:r>
+              <w:rPr>
+                <w:b/>
+                <w:sz w:val="32"/>
+                <w:szCs w:val="32"/>
+              </w:rPr>
+              <w:t>+</w:t>
+            </w:r>
+            <w:r>
+              <w:rPr>
+                <w:sz w:val="32"/>
+                <w:szCs w:val="32"/>
+              </w:rPr>
+              <w:t xml:space="preserve"> var2</w:t>
+            </w:r>
+            <w:r>
+              <w:rPr>
+                <w:sz w:val="32"/>
+                <w:szCs w:val="32"/>
+              </w:rPr>
+              <w:t>;</w:t>
+            </w:r>
+          </w:p>
+        </w:tc>
+        <w:tc>
+          <w:tcPr>
+            <w:tcW w:w="4495" w:type="dxa"/>
+          </w:tcPr>
+          <w:p>
+            <w:r>
+              <w:t xml:space="preserve">+ is called accumulator variable. </w:t>
+            </w:r>
+          </w:p>
+          <w:p>
+            <w:r>
+              <w:rPr>
+                <w:b/>
+                <w:i/>
+              </w:rPr>
+              <w:t>Defaults to zero initially</w:t>
+            </w:r>
+            <w:r>
+              <w:t xml:space="preserve"> and in case if values are </w:t>
+            </w:r>
+            <w:r>
+              <w:rPr>
+                <w:b/>
+                <w:i/>
+              </w:rPr>
+              <w:t>missing</w:t>
+            </w:r>
+            <w:r>
+              <w:t>. Values get summed as dataset is read.</w:t>
+            </w:r>
+            <w:r>
+              <w:t xml:space="preserve"> </w:t>
+            </w:r>
+            <w:r>
+              <w:rPr>
+                <w:b/>
+                <w:i/>
+              </w:rPr>
+              <w:t>+ will automatically retain</w:t>
+            </w:r>
+            <w:r>
+              <w:t xml:space="preserve"> its value</w:t>
             </w:r>
           </w:p>
         </w:tc>
@@ -678,7 +810,7 @@
       <w:tr>
         <w:tc>
           <w:tcPr>
-            <w:tcW w:w="483" w:type="dxa"/>
+            <w:tcW w:w="541" w:type="dxa"/>
           </w:tcPr>
           <w:p>
             <w:pPr>
@@ -698,31 +830,91 @@
         </w:tc>
         <w:tc>
           <w:tcPr>
-            <w:tcW w:w="4138" w:type="dxa"/>
-          </w:tcPr>
-          <w:p>
-            <w:pPr>
-              <w:rPr>
-                <w:sz w:val="32"/>
-                <w:szCs w:val="32"/>
-              </w:rPr>
-            </w:pPr>
-            <w:r>
-              <w:rPr>
-                <w:sz w:val="32"/>
-                <w:szCs w:val="32"/>
-              </w:rPr>
-              <w:t>PROC PRINT Data=&lt;DS&gt;;</w:t>
-            </w:r>
-          </w:p>
-        </w:tc>
-        <w:tc>
-          <w:tcPr>
-            <w:tcW w:w="4532" w:type="dxa"/>
-          </w:tcPr>
-          <w:p>
-            <w:r>
-              <w:t>List the data</w:t>
+            <w:tcW w:w="4117" w:type="dxa"/>
+          </w:tcPr>
+          <w:p>
+            <w:pPr>
+              <w:rPr>
+                <w:sz w:val="32"/>
+                <w:szCs w:val="32"/>
+              </w:rPr>
+            </w:pPr>
+            <w:r>
+              <w:rPr>
+                <w:sz w:val="32"/>
+                <w:szCs w:val="32"/>
+              </w:rPr>
+              <w:t xml:space="preserve">        </w:t>
+            </w:r>
+            <w:r>
+              <w:rPr>
+                <w:b/>
+                <w:sz w:val="32"/>
+                <w:szCs w:val="32"/>
+              </w:rPr>
+              <w:t>Retain</w:t>
+            </w:r>
+            <w:r>
+              <w:rPr>
+                <w:sz w:val="32"/>
+                <w:szCs w:val="32"/>
+              </w:rPr>
+              <w:t xml:space="preserve"> &lt;</w:t>
+            </w:r>
+            <w:proofErr w:type="spellStart"/>
+            <w:r>
+              <w:rPr>
+                <w:sz w:val="32"/>
+                <w:szCs w:val="32"/>
+              </w:rPr>
+              <w:t>Sum_var</w:t>
+            </w:r>
+            <w:proofErr w:type="spellEnd"/>
+            <w:r>
+              <w:rPr>
+                <w:sz w:val="32"/>
+                <w:szCs w:val="32"/>
+              </w:rPr>
+              <w:t>&gt; &lt;</w:t>
+            </w:r>
+            <w:proofErr w:type="spellStart"/>
+            <w:r>
+              <w:rPr>
+                <w:sz w:val="32"/>
+                <w:szCs w:val="32"/>
+              </w:rPr>
+              <w:t>val</w:t>
+            </w:r>
+            <w:proofErr w:type="spellEnd"/>
+            <w:r>
+              <w:rPr>
+                <w:sz w:val="32"/>
+                <w:szCs w:val="32"/>
+              </w:rPr>
+              <w:t>&gt;;</w:t>
+            </w:r>
+          </w:p>
+        </w:tc>
+        <w:tc>
+          <w:tcPr>
+            <w:tcW w:w="4495" w:type="dxa"/>
+          </w:tcPr>
+          <w:p>
+            <w:r>
+              <w:rPr>
+                <w:b/>
+                <w:i/>
+              </w:rPr>
+              <w:t>Used to initializes Accumulator variable</w:t>
+            </w:r>
+            <w:r>
+              <w:t xml:space="preserve"> which is </w:t>
+            </w:r>
+            <w:r>
+              <w:t>otherwise</w:t>
+            </w:r>
+            <w:r>
+              <w:t xml:space="preserve"> 0 by default. </w:t>
             </w:r>
           </w:p>
         </w:tc>
@@ -736,7 +928,7 @@
       <w:tr>
         <w:tc>
           <w:tcPr>
-            <w:tcW w:w="483" w:type="dxa"/>
+            <w:tcW w:w="541" w:type="dxa"/>
           </w:tcPr>
           <w:p>
             <w:pPr>
@@ -756,31 +948,1217 @@
         </w:tc>
         <w:tc>
           <w:tcPr>
-            <w:tcW w:w="4138" w:type="dxa"/>
-          </w:tcPr>
-          <w:p>
-            <w:pPr>
-              <w:rPr>
-                <w:sz w:val="32"/>
-                <w:szCs w:val="32"/>
-              </w:rPr>
-            </w:pPr>
-            <w:r>
-              <w:rPr>
-                <w:sz w:val="32"/>
-                <w:szCs w:val="32"/>
-              </w:rPr>
-              <w:t>RUN;</w:t>
-            </w:r>
-          </w:p>
-        </w:tc>
-        <w:tc>
-          <w:tcPr>
-            <w:tcW w:w="4532" w:type="dxa"/>
-          </w:tcPr>
-          <w:p>
-            <w:r>
-              <w:t>Execute the final program step</w:t>
+            <w:tcW w:w="4117" w:type="dxa"/>
+          </w:tcPr>
+          <w:p>
+            <w:pPr>
+              <w:rPr>
+                <w:sz w:val="32"/>
+                <w:szCs w:val="32"/>
+              </w:rPr>
+            </w:pPr>
+            <w:r>
+              <w:rPr>
+                <w:sz w:val="32"/>
+                <w:szCs w:val="32"/>
+              </w:rPr>
+              <w:t xml:space="preserve"> </w:t>
+            </w:r>
+            <w:r>
+              <w:rPr>
+                <w:b/>
+                <w:sz w:val="32"/>
+                <w:szCs w:val="32"/>
+              </w:rPr>
+              <w:t>IF</w:t>
+            </w:r>
+            <w:r>
+              <w:rPr>
+                <w:sz w:val="32"/>
+                <w:szCs w:val="32"/>
+              </w:rPr>
+              <w:t xml:space="preserve"> &lt;condition&gt; then </w:t>
+            </w:r>
+            <w:proofErr w:type="spellStart"/>
+            <w:r>
+              <w:rPr>
+                <w:sz w:val="32"/>
+                <w:szCs w:val="32"/>
+              </w:rPr>
+              <w:t>Vari</w:t>
+            </w:r>
+            <w:proofErr w:type="spellEnd"/>
+            <w:r>
+              <w:rPr>
+                <w:sz w:val="32"/>
+                <w:szCs w:val="32"/>
+              </w:rPr>
+              <w:t>=Val;</w:t>
+            </w:r>
+          </w:p>
+        </w:tc>
+        <w:tc>
+          <w:tcPr>
+            <w:tcW w:w="4495" w:type="dxa"/>
+          </w:tcPr>
+          <w:p>
+            <w:r>
+              <w:t>Condition can use any conditional operator:</w:t>
+            </w:r>
+          </w:p>
+          <w:p>
+            <w:pPr>
+              <w:rPr>
+                <w:b/>
+                <w:i/>
+                <w:color w:val="7030A0"/>
+              </w:rPr>
+            </w:pPr>
+            <w:r>
+              <w:rPr>
+                <w:b/>
+                <w:i/>
+                <w:color w:val="7030A0"/>
+              </w:rPr>
+              <w:t>=/</w:t>
+            </w:r>
+            <w:proofErr w:type="spellStart"/>
+            <w:r>
+              <w:rPr>
+                <w:b/>
+                <w:i/>
+                <w:color w:val="7030A0"/>
+              </w:rPr>
+              <w:t>eq</w:t>
+            </w:r>
+            <w:proofErr w:type="spellEnd"/>
+            <w:r>
+              <w:rPr>
+                <w:b/>
+                <w:i/>
+                <w:color w:val="7030A0"/>
+              </w:rPr>
+              <w:t>,</w:t>
+            </w:r>
+            <w:bookmarkStart w:id="0" w:name="_GoBack"/>
+            <w:bookmarkEnd w:id="0"/>
+            <w:r>
+              <w:rPr>
+                <w:b/>
+                <w:i/>
+                <w:color w:val="7030A0"/>
+              </w:rPr>
+              <w:t>~=/^=/ne, &gt;=/</w:t>
+            </w:r>
+            <w:proofErr w:type="spellStart"/>
+            <w:r>
+              <w:rPr>
+                <w:b/>
+                <w:i/>
+                <w:color w:val="7030A0"/>
+              </w:rPr>
+              <w:t>ge</w:t>
+            </w:r>
+            <w:proofErr w:type="spellEnd"/>
+            <w:r>
+              <w:rPr>
+                <w:b/>
+                <w:i/>
+                <w:color w:val="7030A0"/>
+              </w:rPr>
+              <w:t>, &lt;=/le, &gt;/</w:t>
+            </w:r>
+            <w:proofErr w:type="spellStart"/>
+            <w:r>
+              <w:rPr>
+                <w:b/>
+                <w:i/>
+                <w:color w:val="7030A0"/>
+              </w:rPr>
+              <w:t>gt</w:t>
+            </w:r>
+            <w:proofErr w:type="spellEnd"/>
+            <w:r>
+              <w:rPr>
+                <w:b/>
+                <w:i/>
+                <w:color w:val="7030A0"/>
+              </w:rPr>
+              <w:t>, &lt;/</w:t>
+            </w:r>
+            <w:proofErr w:type="spellStart"/>
+            <w:r>
+              <w:rPr>
+                <w:b/>
+                <w:i/>
+                <w:color w:val="7030A0"/>
+              </w:rPr>
+              <w:t>lt</w:t>
+            </w:r>
+            <w:proofErr w:type="spellEnd"/>
+            <w:r>
+              <w:rPr>
+                <w:b/>
+                <w:i/>
+                <w:color w:val="7030A0"/>
+              </w:rPr>
+              <w:t>, in</w:t>
+            </w:r>
+            <w:r>
+              <w:rPr>
+                <w:b/>
+                <w:i/>
+                <w:color w:val="7030A0"/>
+              </w:rPr>
+              <w:t>, &amp;, |</w:t>
+            </w:r>
+          </w:p>
+          <w:p>
+            <w:r>
+              <w:t>C</w:t>
+            </w:r>
+            <w:r>
+              <w:t xml:space="preserve">haracter </w:t>
+            </w:r>
+            <w:r>
+              <w:rPr>
+                <w:b/>
+                <w:i/>
+              </w:rPr>
+              <w:t>values need to be of same case</w:t>
+            </w:r>
+            <w:r>
+              <w:t xml:space="preserve"> in condition statements, enclosed in ‘‘</w:t>
+            </w:r>
+          </w:p>
+          <w:p>
+            <w:r>
+              <w:t xml:space="preserve">Condition inside </w:t>
+            </w:r>
+            <w:r>
+              <w:rPr>
+                <w:b/>
+                <w:i/>
+              </w:rPr>
+              <w:t>parenthesis is given high importance</w:t>
+            </w:r>
+            <w:r>
+              <w:t xml:space="preserve">. </w:t>
+            </w:r>
+            <w:r>
+              <w:rPr>
+                <w:b/>
+                <w:i/>
+              </w:rPr>
+              <w:t>BODMAS</w:t>
+            </w:r>
+            <w:r>
+              <w:t xml:space="preserve"> rule apply here.</w:t>
+            </w:r>
+          </w:p>
+          <w:p>
+            <w:r>
+              <w:rPr>
+                <w:b/>
+              </w:rPr>
+              <w:t>0/. = False</w:t>
+            </w:r>
+            <w:r>
+              <w:t>, that is 0 or missing is false</w:t>
+            </w:r>
+          </w:p>
+          <w:p>
+            <w:pPr>
+              <w:rPr>
+                <w:b/>
+              </w:rPr>
+            </w:pPr>
+            <w:r>
+              <w:rPr>
+                <w:b/>
+              </w:rPr>
+              <w:t>1 = True</w:t>
+            </w:r>
+          </w:p>
+        </w:tc>
+        <w:tc>
+          <w:tcPr>
+            <w:tcW w:w="1303" w:type="dxa"/>
+          </w:tcPr>
+          <w:p/>
+        </w:tc>
+      </w:tr>
+      <w:tr>
+        <w:tc>
+          <w:tcPr>
+            <w:tcW w:w="541" w:type="dxa"/>
+          </w:tcPr>
+          <w:p>
+            <w:pPr>
+              <w:rPr>
+                <w:sz w:val="32"/>
+                <w:szCs w:val="32"/>
+              </w:rPr>
+            </w:pPr>
+            <w:r>
+              <w:rPr>
+                <w:sz w:val="32"/>
+                <w:szCs w:val="32"/>
+              </w:rPr>
+              <w:t>9</w:t>
+            </w:r>
+          </w:p>
+        </w:tc>
+        <w:tc>
+          <w:tcPr>
+            <w:tcW w:w="4117" w:type="dxa"/>
+          </w:tcPr>
+          <w:p>
+            <w:pPr>
+              <w:rPr>
+                <w:sz w:val="32"/>
+                <w:szCs w:val="32"/>
+              </w:rPr>
+            </w:pPr>
+            <w:r>
+              <w:rPr>
+                <w:b/>
+                <w:sz w:val="32"/>
+                <w:szCs w:val="32"/>
+              </w:rPr>
+              <w:t>LENGTH</w:t>
+            </w:r>
+            <w:r>
+              <w:rPr>
+                <w:sz w:val="32"/>
+                <w:szCs w:val="32"/>
+              </w:rPr>
+              <w:t xml:space="preserve"> Var1 $ 10 Var2 20;</w:t>
+            </w:r>
+          </w:p>
+        </w:tc>
+        <w:tc>
+          <w:tcPr>
+            <w:tcW w:w="4495" w:type="dxa"/>
+          </w:tcPr>
+          <w:p>
+            <w:r>
+              <w:t xml:space="preserve">By default, SAS </w:t>
+            </w:r>
+            <w:r>
+              <w:rPr>
+                <w:b/>
+                <w:i/>
+              </w:rPr>
+              <w:t>allocates the space of first value</w:t>
+            </w:r>
+            <w:r>
+              <w:t xml:space="preserve"> it encounters. Numeric variables have </w:t>
+            </w:r>
+            <w:r>
+              <w:rPr>
+                <w:b/>
+                <w:i/>
+              </w:rPr>
+              <w:t>default size 8</w:t>
+            </w:r>
+            <w:r>
+              <w:t>.</w:t>
+            </w:r>
+          </w:p>
+          <w:p>
+            <w:r>
+              <w:t xml:space="preserve">This </w:t>
+            </w:r>
+            <w:r>
+              <w:rPr>
+                <w:b/>
+                <w:i/>
+              </w:rPr>
+              <w:t>should be declared before value is set</w:t>
+            </w:r>
+          </w:p>
+        </w:tc>
+        <w:tc>
+          <w:tcPr>
+            <w:tcW w:w="1303" w:type="dxa"/>
+          </w:tcPr>
+          <w:p/>
+        </w:tc>
+      </w:tr>
+      <w:tr>
+        <w:tc>
+          <w:tcPr>
+            <w:tcW w:w="541" w:type="dxa"/>
+          </w:tcPr>
+          <w:p>
+            <w:pPr>
+              <w:rPr>
+                <w:sz w:val="32"/>
+                <w:szCs w:val="32"/>
+              </w:rPr>
+            </w:pPr>
+            <w:r>
+              <w:rPr>
+                <w:sz w:val="32"/>
+                <w:szCs w:val="32"/>
+              </w:rPr>
+              <w:t>10</w:t>
+            </w:r>
+          </w:p>
+        </w:tc>
+        <w:tc>
+          <w:tcPr>
+            <w:tcW w:w="4117" w:type="dxa"/>
+          </w:tcPr>
+          <w:p>
+            <w:pPr>
+              <w:rPr>
+                <w:sz w:val="32"/>
+                <w:szCs w:val="32"/>
+              </w:rPr>
+            </w:pPr>
+            <w:r>
+              <w:rPr>
+                <w:sz w:val="32"/>
+                <w:szCs w:val="32"/>
+              </w:rPr>
+              <w:t>If &lt;condition&gt; then &lt;</w:t>
+            </w:r>
+            <w:proofErr w:type="spellStart"/>
+            <w:r>
+              <w:rPr>
+                <w:sz w:val="32"/>
+                <w:szCs w:val="32"/>
+              </w:rPr>
+              <w:t>stmt</w:t>
+            </w:r>
+            <w:proofErr w:type="spellEnd"/>
+            <w:r>
+              <w:rPr>
+                <w:sz w:val="32"/>
+                <w:szCs w:val="32"/>
+              </w:rPr>
+              <w:t>&gt;;</w:t>
+            </w:r>
+          </w:p>
+          <w:p>
+            <w:pPr>
+              <w:rPr>
+                <w:sz w:val="32"/>
+                <w:szCs w:val="32"/>
+              </w:rPr>
+            </w:pPr>
+            <w:r>
+              <w:rPr>
+                <w:b/>
+                <w:sz w:val="32"/>
+                <w:szCs w:val="32"/>
+              </w:rPr>
+              <w:t>Else</w:t>
+            </w:r>
+            <w:r>
+              <w:rPr>
+                <w:sz w:val="32"/>
+                <w:szCs w:val="32"/>
+              </w:rPr>
+              <w:t xml:space="preserve"> if &lt;condi2&gt; then &lt;</w:t>
+            </w:r>
+            <w:proofErr w:type="spellStart"/>
+            <w:r>
+              <w:rPr>
+                <w:sz w:val="32"/>
+                <w:szCs w:val="32"/>
+              </w:rPr>
+              <w:t>stmt</w:t>
+            </w:r>
+            <w:proofErr w:type="spellEnd"/>
+            <w:r>
+              <w:rPr>
+                <w:sz w:val="32"/>
+                <w:szCs w:val="32"/>
+              </w:rPr>
+              <w:t>&gt;;</w:t>
+            </w:r>
+          </w:p>
+          <w:p>
+            <w:pPr>
+              <w:rPr>
+                <w:sz w:val="32"/>
+                <w:szCs w:val="32"/>
+              </w:rPr>
+            </w:pPr>
+            <w:r>
+              <w:rPr>
+                <w:sz w:val="32"/>
+                <w:szCs w:val="32"/>
+              </w:rPr>
+              <w:t>Else &lt;final condition&gt;;</w:t>
+            </w:r>
+          </w:p>
+        </w:tc>
+        <w:tc>
+          <w:tcPr>
+            <w:tcW w:w="4495" w:type="dxa"/>
+          </w:tcPr>
+          <w:p>
+            <w:r>
+              <w:t>Used for code optimization</w:t>
+            </w:r>
+          </w:p>
+          <w:p>
+            <w:r>
+              <w:t xml:space="preserve">Better to arrange else-if operation in </w:t>
+            </w:r>
+            <w:r>
+              <w:rPr>
+                <w:b/>
+                <w:i/>
+              </w:rPr>
+              <w:t>decreasing probability</w:t>
+            </w:r>
+            <w:r>
+              <w:t xml:space="preserve"> to increase performance.</w:t>
+            </w:r>
+          </w:p>
+          <w:p/>
+        </w:tc>
+        <w:tc>
+          <w:tcPr>
+            <w:tcW w:w="1303" w:type="dxa"/>
+          </w:tcPr>
+          <w:p/>
+        </w:tc>
+      </w:tr>
+      <w:tr>
+        <w:tc>
+          <w:tcPr>
+            <w:tcW w:w="541" w:type="dxa"/>
+          </w:tcPr>
+          <w:p>
+            <w:pPr>
+              <w:rPr>
+                <w:sz w:val="32"/>
+                <w:szCs w:val="32"/>
+              </w:rPr>
+            </w:pPr>
+            <w:r>
+              <w:rPr>
+                <w:sz w:val="32"/>
+                <w:szCs w:val="32"/>
+              </w:rPr>
+              <w:t>11</w:t>
+            </w:r>
+          </w:p>
+        </w:tc>
+        <w:tc>
+          <w:tcPr>
+            <w:tcW w:w="4117" w:type="dxa"/>
+          </w:tcPr>
+          <w:p>
+            <w:pPr>
+              <w:rPr>
+                <w:sz w:val="32"/>
+                <w:szCs w:val="32"/>
+              </w:rPr>
+            </w:pPr>
+            <w:r>
+              <w:rPr>
+                <w:sz w:val="32"/>
+                <w:szCs w:val="32"/>
+              </w:rPr>
+              <w:t>If</w:t>
+            </w:r>
+            <w:r>
+              <w:rPr>
+                <w:sz w:val="32"/>
+                <w:szCs w:val="32"/>
+              </w:rPr>
+              <w:t xml:space="preserve"> &lt;condition&gt; then </w:t>
+            </w:r>
+            <w:r>
+              <w:rPr>
+                <w:b/>
+                <w:sz w:val="32"/>
+                <w:szCs w:val="32"/>
+              </w:rPr>
+              <w:t>DELETE</w:t>
+            </w:r>
+            <w:r>
+              <w:rPr>
+                <w:sz w:val="32"/>
+                <w:szCs w:val="32"/>
+              </w:rPr>
+              <w:t>;</w:t>
+            </w:r>
+          </w:p>
+        </w:tc>
+        <w:tc>
+          <w:tcPr>
+            <w:tcW w:w="4495" w:type="dxa"/>
+          </w:tcPr>
+          <w:p>
+            <w:r>
+              <w:t xml:space="preserve">This is used to </w:t>
+            </w:r>
+            <w:r>
+              <w:rPr>
+                <w:b/>
+                <w:i/>
+              </w:rPr>
+              <w:t>delete an observation using condition</w:t>
+            </w:r>
+            <w:r>
+              <w:t>.</w:t>
+            </w:r>
+            <w:r>
+              <w:t xml:space="preserve"> Used mostly </w:t>
+            </w:r>
+            <w:r>
+              <w:rPr>
+                <w:b/>
+                <w:i/>
+              </w:rPr>
+              <w:t>along with IF</w:t>
+            </w:r>
+          </w:p>
+        </w:tc>
+        <w:tc>
+          <w:tcPr>
+            <w:tcW w:w="1303" w:type="dxa"/>
+          </w:tcPr>
+          <w:p/>
+        </w:tc>
+      </w:tr>
+      <w:tr>
+        <w:tc>
+          <w:tcPr>
+            <w:tcW w:w="541" w:type="dxa"/>
+          </w:tcPr>
+          <w:p>
+            <w:pPr>
+              <w:rPr>
+                <w:sz w:val="32"/>
+                <w:szCs w:val="32"/>
+              </w:rPr>
+            </w:pPr>
+            <w:r>
+              <w:rPr>
+                <w:sz w:val="32"/>
+                <w:szCs w:val="32"/>
+              </w:rPr>
+              <w:t>12</w:t>
+            </w:r>
+          </w:p>
+        </w:tc>
+        <w:tc>
+          <w:tcPr>
+            <w:tcW w:w="4117" w:type="dxa"/>
+          </w:tcPr>
+          <w:p>
+            <w:pPr>
+              <w:rPr>
+                <w:sz w:val="32"/>
+                <w:szCs w:val="32"/>
+              </w:rPr>
+            </w:pPr>
+            <w:r>
+              <w:rPr>
+                <w:b/>
+                <w:sz w:val="32"/>
+                <w:szCs w:val="32"/>
+              </w:rPr>
+              <w:t>DROP</w:t>
+            </w:r>
+            <w:r>
+              <w:rPr>
+                <w:sz w:val="32"/>
+                <w:szCs w:val="32"/>
+              </w:rPr>
+              <w:t xml:space="preserve"> </w:t>
+            </w:r>
+            <w:r>
+              <w:rPr>
+                <w:b/>
+                <w:sz w:val="32"/>
+                <w:szCs w:val="32"/>
+              </w:rPr>
+              <w:t>=</w:t>
+            </w:r>
+            <w:r>
+              <w:rPr>
+                <w:sz w:val="32"/>
+                <w:szCs w:val="32"/>
+              </w:rPr>
+              <w:t xml:space="preserve"> Var1 / </w:t>
+            </w:r>
+            <w:r>
+              <w:rPr>
+                <w:b/>
+                <w:sz w:val="32"/>
+                <w:szCs w:val="32"/>
+              </w:rPr>
+              <w:t>KEEP</w:t>
+            </w:r>
+            <w:r>
+              <w:rPr>
+                <w:sz w:val="32"/>
+                <w:szCs w:val="32"/>
+              </w:rPr>
+              <w:t xml:space="preserve"> </w:t>
+            </w:r>
+            <w:r>
+              <w:rPr>
+                <w:b/>
+                <w:sz w:val="32"/>
+                <w:szCs w:val="32"/>
+              </w:rPr>
+              <w:t>=</w:t>
+            </w:r>
+            <w:r>
+              <w:rPr>
+                <w:sz w:val="32"/>
+                <w:szCs w:val="32"/>
+              </w:rPr>
+              <w:t xml:space="preserve"> Var1</w:t>
+            </w:r>
+            <w:r>
+              <w:rPr>
+                <w:sz w:val="32"/>
+                <w:szCs w:val="32"/>
+              </w:rPr>
+              <w:t>;</w:t>
+            </w:r>
+          </w:p>
+        </w:tc>
+        <w:tc>
+          <w:tcPr>
+            <w:tcW w:w="4495" w:type="dxa"/>
+          </w:tcPr>
+          <w:p>
+            <w:r>
+              <w:t xml:space="preserve">This </w:t>
+            </w:r>
+            <w:r>
+              <w:rPr>
+                <w:b/>
+                <w:i/>
+              </w:rPr>
+              <w:t>can be used in Data Step as well SAS procedures</w:t>
+            </w:r>
+            <w:r>
+              <w:t>.</w:t>
+            </w:r>
+          </w:p>
+          <w:p>
+            <w:r>
+              <w:t>Doesn’t apply to all output dataset that are named in Data statement.</w:t>
+            </w:r>
+          </w:p>
+        </w:tc>
+        <w:tc>
+          <w:tcPr>
+            <w:tcW w:w="1303" w:type="dxa"/>
+          </w:tcPr>
+          <w:p/>
+        </w:tc>
+      </w:tr>
+      <w:tr>
+        <w:tc>
+          <w:tcPr>
+            <w:tcW w:w="541" w:type="dxa"/>
+          </w:tcPr>
+          <w:p>
+            <w:pPr>
+              <w:rPr>
+                <w:sz w:val="32"/>
+                <w:szCs w:val="32"/>
+              </w:rPr>
+            </w:pPr>
+            <w:r>
+              <w:rPr>
+                <w:sz w:val="32"/>
+                <w:szCs w:val="32"/>
+              </w:rPr>
+              <w:t>13</w:t>
+            </w:r>
+          </w:p>
+        </w:tc>
+        <w:tc>
+          <w:tcPr>
+            <w:tcW w:w="4117" w:type="dxa"/>
+          </w:tcPr>
+          <w:p>
+            <w:pPr>
+              <w:rPr>
+                <w:sz w:val="32"/>
+                <w:szCs w:val="32"/>
+              </w:rPr>
+            </w:pPr>
+            <w:r>
+              <w:rPr>
+                <w:b/>
+                <w:sz w:val="32"/>
+                <w:szCs w:val="32"/>
+              </w:rPr>
+              <w:t>DROP</w:t>
+            </w:r>
+            <w:r>
+              <w:rPr>
+                <w:sz w:val="32"/>
+                <w:szCs w:val="32"/>
+              </w:rPr>
+              <w:t xml:space="preserve"> Var1 / </w:t>
+            </w:r>
+            <w:r>
+              <w:rPr>
+                <w:b/>
+                <w:sz w:val="32"/>
+                <w:szCs w:val="32"/>
+              </w:rPr>
+              <w:t>Keep</w:t>
+            </w:r>
+            <w:r>
+              <w:rPr>
+                <w:sz w:val="32"/>
+                <w:szCs w:val="32"/>
+              </w:rPr>
+              <w:t xml:space="preserve"> Var1</w:t>
+            </w:r>
+            <w:r>
+              <w:rPr>
+                <w:sz w:val="32"/>
+                <w:szCs w:val="32"/>
+              </w:rPr>
+              <w:t>;</w:t>
+            </w:r>
+          </w:p>
+        </w:tc>
+        <w:tc>
+          <w:tcPr>
+            <w:tcW w:w="4495" w:type="dxa"/>
+          </w:tcPr>
+          <w:p>
+            <w:pPr>
+              <w:rPr>
+                <w:b/>
+                <w:i/>
+              </w:rPr>
+            </w:pPr>
+            <w:r>
+              <w:rPr>
+                <w:b/>
+                <w:i/>
+              </w:rPr>
+              <w:t>Cannot be used in proc steps</w:t>
+            </w:r>
+          </w:p>
+          <w:p>
+            <w:pPr>
+              <w:rPr>
+                <w:b/>
+                <w:i/>
+              </w:rPr>
+            </w:pPr>
+            <w:r>
+              <w:rPr>
+                <w:b/>
+                <w:i/>
+              </w:rPr>
+              <w:t>Applies to all o/p data sets</w:t>
+            </w:r>
+          </w:p>
+          <w:p>
+            <w:r>
+              <w:t xml:space="preserve">Based on </w:t>
+            </w:r>
+            <w:r>
+              <w:t xml:space="preserve">the count </w:t>
+            </w:r>
+            <w:r>
+              <w:t>of variables use Drop and Keep wisely.</w:t>
+            </w:r>
+          </w:p>
+        </w:tc>
+        <w:tc>
+          <w:tcPr>
+            <w:tcW w:w="1303" w:type="dxa"/>
+          </w:tcPr>
+          <w:p/>
+        </w:tc>
+      </w:tr>
+      <w:tr>
+        <w:tc>
+          <w:tcPr>
+            <w:tcW w:w="541" w:type="dxa"/>
+          </w:tcPr>
+          <w:p>
+            <w:pPr>
+              <w:rPr>
+                <w:sz w:val="32"/>
+                <w:szCs w:val="32"/>
+              </w:rPr>
+            </w:pPr>
+            <w:r>
+              <w:rPr>
+                <w:sz w:val="32"/>
+                <w:szCs w:val="32"/>
+              </w:rPr>
+              <w:t>14</w:t>
+            </w:r>
+          </w:p>
+        </w:tc>
+        <w:tc>
+          <w:tcPr>
+            <w:tcW w:w="4117" w:type="dxa"/>
+          </w:tcPr>
+          <w:p>
+            <w:pPr>
+              <w:rPr>
+                <w:sz w:val="32"/>
+                <w:szCs w:val="32"/>
+              </w:rPr>
+            </w:pPr>
+            <w:r>
+              <w:rPr>
+                <w:b/>
+                <w:sz w:val="32"/>
+                <w:szCs w:val="32"/>
+              </w:rPr>
+              <w:t>LABEL</w:t>
+            </w:r>
+            <w:r>
+              <w:rPr>
+                <w:sz w:val="32"/>
+                <w:szCs w:val="32"/>
+              </w:rPr>
+              <w:t xml:space="preserve"> Var=’Label Detail’</w:t>
+            </w:r>
+            <w:r>
+              <w:rPr>
+                <w:sz w:val="32"/>
+                <w:szCs w:val="32"/>
+              </w:rPr>
+              <w:t>;</w:t>
+            </w:r>
+          </w:p>
+          <w:p>
+            <w:pPr>
+              <w:rPr>
+                <w:sz w:val="32"/>
+                <w:szCs w:val="32"/>
+              </w:rPr>
+            </w:pPr>
+            <w:r>
+              <w:rPr>
+                <w:b/>
+                <w:sz w:val="32"/>
+                <w:szCs w:val="32"/>
+              </w:rPr>
+              <w:t>FORMAT</w:t>
+            </w:r>
+            <w:r>
+              <w:rPr>
+                <w:sz w:val="32"/>
+                <w:szCs w:val="32"/>
+              </w:rPr>
+              <w:t xml:space="preserve"> Var1 DOLLAR12;</w:t>
+            </w:r>
+          </w:p>
+        </w:tc>
+        <w:tc>
+          <w:tcPr>
+            <w:tcW w:w="4495" w:type="dxa"/>
+          </w:tcPr>
+          <w:p>
+            <w:r>
+              <w:t xml:space="preserve">Used to provide a </w:t>
+            </w:r>
+            <w:r>
+              <w:rPr>
+                <w:b/>
+                <w:i/>
+              </w:rPr>
+              <w:t>permanent label</w:t>
+            </w:r>
+            <w:r>
+              <w:rPr>
+                <w:b/>
+                <w:i/>
+              </w:rPr>
+              <w:t>/format</w:t>
+            </w:r>
+            <w:r>
+              <w:t xml:space="preserve"> to a variable. However, </w:t>
+            </w:r>
+            <w:r>
+              <w:t xml:space="preserve">when </w:t>
+            </w:r>
+            <w:r>
+              <w:rPr>
+                <w:b/>
+                <w:i/>
+              </w:rPr>
+              <w:t>used in</w:t>
+            </w:r>
+            <w:r>
+              <w:rPr>
+                <w:b/>
+                <w:i/>
+              </w:rPr>
+              <w:t xml:space="preserve"> Proc</w:t>
+            </w:r>
+            <w:r>
+              <w:t xml:space="preserve"> statement </w:t>
+            </w:r>
+            <w:r>
+              <w:rPr>
+                <w:b/>
+                <w:i/>
+              </w:rPr>
+              <w:t>can override this behaviour</w:t>
+            </w:r>
+            <w:r>
+              <w:t>.</w:t>
+            </w:r>
+          </w:p>
+        </w:tc>
+        <w:tc>
+          <w:tcPr>
+            <w:tcW w:w="1303" w:type="dxa"/>
+          </w:tcPr>
+          <w:p/>
+        </w:tc>
+      </w:tr>
+      <w:tr>
+        <w:tc>
+          <w:tcPr>
+            <w:tcW w:w="541" w:type="dxa"/>
+          </w:tcPr>
+          <w:p>
+            <w:pPr>
+              <w:rPr>
+                <w:sz w:val="32"/>
+                <w:szCs w:val="32"/>
+              </w:rPr>
+            </w:pPr>
+            <w:r>
+              <w:rPr>
+                <w:sz w:val="32"/>
+                <w:szCs w:val="32"/>
+              </w:rPr>
+              <w:t>15</w:t>
+            </w:r>
+          </w:p>
+        </w:tc>
+        <w:tc>
+          <w:tcPr>
+            <w:tcW w:w="4117" w:type="dxa"/>
+          </w:tcPr>
+          <w:p>
+            <w:pPr>
+              <w:rPr>
+                <w:sz w:val="32"/>
+                <w:szCs w:val="32"/>
+              </w:rPr>
+            </w:pPr>
+            <w:r>
+              <w:rPr>
+                <w:b/>
+                <w:sz w:val="32"/>
+                <w:szCs w:val="32"/>
+              </w:rPr>
+              <w:t>SELECT</w:t>
+            </w:r>
+            <w:r>
+              <w:rPr>
+                <w:sz w:val="32"/>
+                <w:szCs w:val="32"/>
+              </w:rPr>
+              <w:t xml:space="preserve"> &lt;Var&gt;; </w:t>
+            </w:r>
+            <w:r>
+              <w:rPr>
+                <w:b/>
+                <w:sz w:val="32"/>
+                <w:szCs w:val="32"/>
+              </w:rPr>
+              <w:t>WHEN</w:t>
+            </w:r>
+            <w:r>
+              <w:rPr>
+                <w:sz w:val="32"/>
+                <w:szCs w:val="32"/>
+              </w:rPr>
+              <w:t xml:space="preserve"> (“Val”) </w:t>
+            </w:r>
+            <w:proofErr w:type="spellStart"/>
+            <w:r>
+              <w:rPr>
+                <w:sz w:val="32"/>
+                <w:szCs w:val="32"/>
+              </w:rPr>
+              <w:t>stmt</w:t>
+            </w:r>
+            <w:proofErr w:type="spellEnd"/>
+            <w:r>
+              <w:rPr>
+                <w:sz w:val="32"/>
+                <w:szCs w:val="32"/>
+              </w:rPr>
+              <w:t xml:space="preserve">; </w:t>
+            </w:r>
+            <w:r>
+              <w:rPr>
+                <w:b/>
+                <w:sz w:val="32"/>
+                <w:szCs w:val="32"/>
+              </w:rPr>
+              <w:t>otherwise</w:t>
+            </w:r>
+            <w:r>
+              <w:rPr>
+                <w:sz w:val="32"/>
+                <w:szCs w:val="32"/>
+              </w:rPr>
+              <w:t xml:space="preserve"> &lt;</w:t>
+            </w:r>
+            <w:proofErr w:type="spellStart"/>
+            <w:r>
+              <w:rPr>
+                <w:sz w:val="32"/>
+                <w:szCs w:val="32"/>
+              </w:rPr>
+              <w:t>stmt</w:t>
+            </w:r>
+            <w:proofErr w:type="spellEnd"/>
+            <w:r>
+              <w:rPr>
+                <w:sz w:val="32"/>
+                <w:szCs w:val="32"/>
+              </w:rPr>
+              <w:t xml:space="preserve">&gt;; </w:t>
+            </w:r>
+            <w:r>
+              <w:rPr>
+                <w:b/>
+                <w:sz w:val="32"/>
+                <w:szCs w:val="32"/>
+              </w:rPr>
+              <w:t>end</w:t>
+            </w:r>
+            <w:r>
+              <w:rPr>
+                <w:sz w:val="32"/>
+                <w:szCs w:val="32"/>
+              </w:rPr>
+              <w:t>;</w:t>
+            </w:r>
+          </w:p>
+        </w:tc>
+        <w:tc>
+          <w:tcPr>
+            <w:tcW w:w="4495" w:type="dxa"/>
+          </w:tcPr>
+          <w:p>
+            <w:r>
+              <w:t xml:space="preserve">This is like a Switch-Case statement, this will use </w:t>
+            </w:r>
+            <w:r>
+              <w:rPr>
+                <w:b/>
+                <w:i/>
+              </w:rPr>
+              <w:t>select – when – otherwise - end</w:t>
+            </w:r>
+          </w:p>
+        </w:tc>
+        <w:tc>
+          <w:tcPr>
+            <w:tcW w:w="1303" w:type="dxa"/>
+          </w:tcPr>
+          <w:p/>
+        </w:tc>
+      </w:tr>
+      <w:tr>
+        <w:tc>
+          <w:tcPr>
+            <w:tcW w:w="541" w:type="dxa"/>
+          </w:tcPr>
+          <w:p>
+            <w:pPr>
+              <w:rPr>
+                <w:sz w:val="32"/>
+                <w:szCs w:val="32"/>
+              </w:rPr>
+            </w:pPr>
+            <w:r>
+              <w:rPr>
+                <w:sz w:val="32"/>
+                <w:szCs w:val="32"/>
+              </w:rPr>
+              <w:t>16</w:t>
+            </w:r>
+          </w:p>
+        </w:tc>
+        <w:tc>
+          <w:tcPr>
+            <w:tcW w:w="4117" w:type="dxa"/>
+          </w:tcPr>
+          <w:p>
+            <w:pPr>
+              <w:rPr>
+                <w:sz w:val="32"/>
+                <w:szCs w:val="32"/>
+              </w:rPr>
+            </w:pPr>
+            <w:r>
+              <w:rPr>
+                <w:b/>
+                <w:sz w:val="32"/>
+                <w:szCs w:val="32"/>
+              </w:rPr>
+              <w:t>DO</w:t>
+            </w:r>
+            <w:r>
+              <w:rPr>
+                <w:sz w:val="32"/>
+                <w:szCs w:val="32"/>
+              </w:rPr>
+              <w:t xml:space="preserve">; &lt;SAS Statements&gt;; </w:t>
+            </w:r>
+            <w:r>
+              <w:rPr>
+                <w:b/>
+                <w:sz w:val="32"/>
+                <w:szCs w:val="32"/>
+              </w:rPr>
+              <w:t>END</w:t>
+            </w:r>
+            <w:r>
+              <w:rPr>
+                <w:sz w:val="32"/>
+                <w:szCs w:val="32"/>
+              </w:rPr>
+              <w:t>;</w:t>
+            </w:r>
+          </w:p>
+        </w:tc>
+        <w:tc>
+          <w:tcPr>
+            <w:tcW w:w="4495" w:type="dxa"/>
+          </w:tcPr>
+          <w:p>
+            <w:r>
+              <w:t xml:space="preserve">If loop or when can handle only one </w:t>
+            </w:r>
+            <w:proofErr w:type="spellStart"/>
+            <w:r>
+              <w:t>stmt</w:t>
+            </w:r>
+            <w:proofErr w:type="spellEnd"/>
+            <w:r>
+              <w:t>, do can handle many statement in its block</w:t>
             </w:r>
           </w:p>
         </w:tc>
@@ -800,6 +2178,7 @@
           <w:sz w:val="44"/>
           <w:szCs w:val="44"/>
         </w:rPr>
+        <w:lastRenderedPageBreak/>
         <w:t>Column Style:</w:t>
       </w:r>
       <w:r>
@@ -904,12 +2283,21 @@
       </w:r>
       <w:r>
         <w:tab/>
+      </w:r>
+      <w:proofErr w:type="spellStart"/>
+      <w:r>
         <w:t>Ded</w:t>
       </w:r>
+      <w:proofErr w:type="spellEnd"/>
       <w:r>
         <w:tab/>
-        <w:t>Female      Sruthi</w:t>
+        <w:t xml:space="preserve">Female      </w:t>
       </w:r>
+      <w:proofErr w:type="spellStart"/>
+      <w:r>
+        <w:t>Sruthi</w:t>
+      </w:r>
+      <w:proofErr w:type="spellEnd"/>
       <w:r>
         <w:tab/>
       </w:r>
@@ -943,7 +2331,6 @@
         <w:t>United Kingdom</w:t>
       </w:r>
     </w:p>
-    <w:p/>
     <w:tbl>
       <w:tblPr>
         <w:tblStyle w:val="TableGrid"/>
@@ -1401,7 +2788,23 @@
                 <w:sz w:val="32"/>
                 <w:szCs w:val="32"/>
               </w:rPr>
-              <w:t xml:space="preserve"> &lt;column condi&gt;</w:t>
+              <w:t xml:space="preserve"> &lt;column </w:t>
+            </w:r>
+            <w:proofErr w:type="spellStart"/>
+            <w:r>
+              <w:rPr>
+                <w:sz w:val="32"/>
+                <w:szCs w:val="32"/>
+              </w:rPr>
+              <w:t>condi</w:t>
+            </w:r>
+            <w:proofErr w:type="spellEnd"/>
+            <w:r>
+              <w:rPr>
+                <w:sz w:val="32"/>
+                <w:szCs w:val="32"/>
+              </w:rPr>
+              <w:t>&gt;</w:t>
             </w:r>
           </w:p>
           <w:p>
@@ -1440,6 +2843,7 @@
               </w:rPr>
               <w:t xml:space="preserve"> ‘</w:t>
             </w:r>
+            <w:proofErr w:type="spellStart"/>
             <w:r>
               <w:rPr>
                 <w:sz w:val="28"/>
@@ -1447,6 +2851,7 @@
               </w:rPr>
               <w:t>str</w:t>
             </w:r>
+            <w:proofErr w:type="spellEnd"/>
             <w:r>
               <w:rPr>
                 <w:sz w:val="28"/>
@@ -1482,7 +2887,23 @@
                 <w:sz w:val="28"/>
                 <w:szCs w:val="28"/>
               </w:rPr>
-              <w:t xml:space="preserve"> ‘str’;</w:t>
+              <w:t xml:space="preserve"> ‘</w:t>
+            </w:r>
+            <w:proofErr w:type="spellStart"/>
+            <w:r>
+              <w:rPr>
+                <w:sz w:val="28"/>
+                <w:szCs w:val="28"/>
+              </w:rPr>
+              <w:t>str</w:t>
+            </w:r>
+            <w:proofErr w:type="spellEnd"/>
+            <w:r>
+              <w:rPr>
+                <w:sz w:val="28"/>
+                <w:szCs w:val="28"/>
+              </w:rPr>
+              <w:t>’;</w:t>
             </w:r>
           </w:p>
           <w:p>
@@ -3166,8 +4587,18 @@
               </w:rPr>
             </w:pPr>
             <w:r>
-              <w:t xml:space="preserve">Library can be the SAS library referred above or it can be a catalog like </w:t>
-            </w:r>
+              <w:t xml:space="preserve">Library can be the SAS library referred above or it can be a </w:t>
+            </w:r>
+            <w:proofErr w:type="spellStart"/>
+            <w:r>
+              <w:t>catalog</w:t>
+            </w:r>
+            <w:proofErr w:type="spellEnd"/>
+            <w:r>
+              <w:t xml:space="preserve"> like </w:t>
+            </w:r>
+            <w:proofErr w:type="spellStart"/>
+            <w:proofErr w:type="gramStart"/>
             <w:r>
               <w:rPr>
                 <w:b/>
@@ -3175,6 +4606,8 @@
               </w:rPr>
               <w:t>library.catalog</w:t>
             </w:r>
+            <w:proofErr w:type="spellEnd"/>
+            <w:proofErr w:type="gramEnd"/>
             <w:r>
               <w:rPr>
                 <w:b/>
@@ -3194,12 +4627,21 @@
             <w:r>
               <w:t xml:space="preserve">will list all the user defined format present in the library. </w:t>
             </w:r>
-            <w:r>
-              <w:rPr>
-                <w:b/>
-                <w:i/>
-              </w:rPr>
-              <w:t>formats.sas7bcat</w:t>
+            <w:proofErr w:type="gramStart"/>
+            <w:r>
+              <w:rPr>
+                <w:b/>
+                <w:i/>
+              </w:rPr>
+              <w:t>formats.sas</w:t>
+            </w:r>
+            <w:proofErr w:type="gramEnd"/>
+            <w:r>
+              <w:rPr>
+                <w:b/>
+                <w:i/>
+              </w:rPr>
+              <w:t>7bcat</w:t>
             </w:r>
             <w:r>
               <w:t xml:space="preserve"> file is created in the path mentioned in library.</w:t>
@@ -3292,8 +4734,13 @@
               <w:t>$ for Char</w:t>
             </w:r>
             <w:r>
-              <w:t xml:space="preserve"> var</w:t>
-            </w:r>
+              <w:t xml:space="preserve"> </w:t>
+            </w:r>
+            <w:proofErr w:type="spellStart"/>
+            <w:r>
+              <w:t>var</w:t>
+            </w:r>
+            <w:proofErr w:type="spellEnd"/>
           </w:p>
           <w:p>
             <w:r>
@@ -4914,6 +6361,7 @@
               </w:rPr>
               <w:t xml:space="preserve"> Model/</w:t>
             </w:r>
+            <w:proofErr w:type="spellStart"/>
             <w:r>
               <w:rPr>
                 <w:rFonts w:ascii="Courier New" w:hAnsi="Courier New" w:cs="Courier New"/>
@@ -4924,6 +6372,7 @@
               </w:rPr>
               <w:t>center</w:t>
             </w:r>
+            <w:proofErr w:type="spellEnd"/>
             <w:r>
               <w:rPr>
                 <w:rFonts w:ascii="Courier New" w:hAnsi="Courier New" w:cs="Courier New"/>
@@ -6160,7 +7609,29 @@
                 <w:szCs w:val="20"/>
                 <w:shd w:val="clear" w:color="auto" w:fill="FFFFFF"/>
               </w:rPr>
-              <w:t xml:space="preserve"> cylinders type MSRP;</w:t>
+              <w:t xml:space="preserve"> </w:t>
+            </w:r>
+            <w:proofErr w:type="gramStart"/>
+            <w:r>
+              <w:rPr>
+                <w:rFonts w:ascii="Courier New" w:hAnsi="Courier New" w:cs="Courier New"/>
+                <w:color w:val="000000"/>
+                <w:sz w:val="20"/>
+                <w:szCs w:val="20"/>
+                <w:shd w:val="clear" w:color="auto" w:fill="FFFFFF"/>
+              </w:rPr>
+              <w:t>cylinders</w:t>
+            </w:r>
+            <w:proofErr w:type="gramEnd"/>
+            <w:r>
+              <w:rPr>
+                <w:rFonts w:ascii="Courier New" w:hAnsi="Courier New" w:cs="Courier New"/>
+                <w:color w:val="000000"/>
+                <w:sz w:val="20"/>
+                <w:szCs w:val="20"/>
+                <w:shd w:val="clear" w:color="auto" w:fill="FFFFFF"/>
+              </w:rPr>
+              <w:t xml:space="preserve"> type MSRP;</w:t>
             </w:r>
           </w:p>
           <w:p>
@@ -6575,8 +8046,17 @@
                 <w:b/>
                 <w:i/>
               </w:rPr>
-              <w:t xml:space="preserve"> endcomp</w:t>
-            </w:r>
+              <w:t xml:space="preserve"> </w:t>
+            </w:r>
+            <w:proofErr w:type="spellStart"/>
+            <w:r>
+              <w:rPr>
+                <w:b/>
+                <w:i/>
+              </w:rPr>
+              <w:t>endcomp</w:t>
+            </w:r>
+            <w:proofErr w:type="spellEnd"/>
             <w:r>
               <w:rPr>
                 <w:b/>
@@ -6957,12 +8437,14 @@
                 <w:numId w:val="5"/>
               </w:numPr>
             </w:pPr>
+            <w:proofErr w:type="spellStart"/>
             <w:r>
               <w:rPr>
                 <w:b/>
               </w:rPr>
               <w:t>Center</w:t>
             </w:r>
+            <w:proofErr w:type="spellEnd"/>
             <w:r>
               <w:t xml:space="preserve"> – Justify the char in centre</w:t>
             </w:r>
@@ -6994,6 +8476,7 @@
             <w:r>
               <w:t xml:space="preserve"> </w:t>
             </w:r>
+            <w:proofErr w:type="gramStart"/>
             <w:r>
               <w:rPr>
                 <w:b/>
@@ -7001,6 +8484,7 @@
               </w:rPr>
               <w:t>chars</w:t>
             </w:r>
+            <w:proofErr w:type="gramEnd"/>
             <w:r>
               <w:t xml:space="preserve"> n left justify</w:t>
             </w:r>
@@ -7032,6 +8516,7 @@
             <w:r>
               <w:t xml:space="preserve"> </w:t>
             </w:r>
+            <w:proofErr w:type="spellStart"/>
             <w:r>
               <w:rPr>
                 <w:b/>
@@ -7039,6 +8524,7 @@
               </w:rPr>
               <w:t>num</w:t>
             </w:r>
+            <w:proofErr w:type="spellEnd"/>
             <w:r>
               <w:t xml:space="preserve"> n right justify</w:t>
             </w:r>
@@ -12854,7 +14340,15 @@
               <w:t xml:space="preserve">     </w:t>
             </w:r>
             <w:r>
-              <w:t xml:space="preserve">Value &lt;frmt_name&gt; </w:t>
+              <w:t>Value &lt;</w:t>
+            </w:r>
+            <w:proofErr w:type="spellStart"/>
+            <w:r>
+              <w:t>frmt_name</w:t>
+            </w:r>
+            <w:proofErr w:type="spellEnd"/>
+            <w:r>
+              <w:t xml:space="preserve">&gt; </w:t>
             </w:r>
             <w:r>
               <w:t xml:space="preserve">  </w:t>
@@ -12874,10 +14368,7 @@
           </w:p>
           <w:p>
             <w:r>
-              <w:t xml:space="preserve">                                            Range2</w:t>
-            </w:r>
-            <w:r>
-              <w:t xml:space="preserve"> </w:t>
+              <w:t xml:space="preserve">                                            Range2 </w:t>
             </w:r>
             <w:r>
               <w:t>‘</w:t>
@@ -12891,10 +14382,7 @@
           </w:p>
           <w:p>
             <w:r>
-              <w:t xml:space="preserve">                                            Range3</w:t>
-            </w:r>
-            <w:r>
-              <w:t xml:space="preserve"> </w:t>
+              <w:t xml:space="preserve">                                            Range3 </w:t>
             </w:r>
             <w:r>
               <w:t>‘</w:t>
@@ -12922,7 +14410,15 @@
               <w:t>PORC FREQ</w:t>
             </w:r>
             <w:r>
-              <w:t xml:space="preserve"> data=&lt;datasetnames&gt;;</w:t>
+              <w:t xml:space="preserve"> data=&lt;</w:t>
+            </w:r>
+            <w:proofErr w:type="spellStart"/>
+            <w:r>
+              <w:t>datasetnames</w:t>
+            </w:r>
+            <w:proofErr w:type="spellEnd"/>
+            <w:r>
+              <w:t>&gt;;</w:t>
             </w:r>
           </w:p>
           <w:p>
@@ -12936,7 +14432,15 @@
               <w:t>Tables</w:t>
             </w:r>
             <w:r>
-              <w:t xml:space="preserve"> &lt;cat_col_name&gt;;</w:t>
+              <w:t xml:space="preserve"> &lt;</w:t>
+            </w:r>
+            <w:proofErr w:type="spellStart"/>
+            <w:r>
+              <w:t>cat_col_name</w:t>
+            </w:r>
+            <w:proofErr w:type="spellEnd"/>
+            <w:r>
+              <w:t>&gt;;</w:t>
             </w:r>
           </w:p>
           <w:p>
@@ -12948,7 +14452,23 @@
                 <w:b/>
                 <w:i/>
               </w:rPr>
-              <w:t>Format weight &lt;frmt_name&gt;.</w:t>
+              <w:t>Format weight &lt;</w:t>
+            </w:r>
+            <w:proofErr w:type="spellStart"/>
+            <w:r>
+              <w:rPr>
+                <w:b/>
+                <w:i/>
+              </w:rPr>
+              <w:t>frmt_name</w:t>
+            </w:r>
+            <w:proofErr w:type="spellEnd"/>
+            <w:r>
+              <w:rPr>
+                <w:b/>
+                <w:i/>
+              </w:rPr>
+              <w:t>&gt;.</w:t>
             </w:r>
             <w:r>
               <w:t>;</w:t>
@@ -13053,21 +14573,7 @@
                 <w:b/>
                 <w:i/>
               </w:rPr>
-              <w:t xml:space="preserve">create </w:t>
-            </w:r>
-            <w:r>
-              <w:rPr>
-                <w:b/>
-                <w:i/>
-              </w:rPr>
-              <w:t>two-way</w:t>
-            </w:r>
-            <w:r>
-              <w:rPr>
-                <w:b/>
-                <w:i/>
-              </w:rPr>
-              <w:t xml:space="preserve"> table</w:t>
+              <w:t>create two-way table</w:t>
             </w:r>
             <w:r>
               <w:t>.</w:t>
@@ -13350,16 +14856,7 @@
                 <w:sz w:val="32"/>
                 <w:szCs w:val="32"/>
               </w:rPr>
-              <w:t>CROSS</w:t>
-            </w:r>
-            <w:r>
-              <w:rPr>
-                <w:b/>
-                <w:i/>
-                <w:sz w:val="32"/>
-                <w:szCs w:val="32"/>
-              </w:rPr>
-              <w:t>LIST</w:t>
+              <w:t>CROSSLIST</w:t>
             </w:r>
             <w:r>
               <w:rPr>
@@ -13628,33 +15125,77 @@
               </w:rPr>
               <w:t xml:space="preserve">             / </w:t>
             </w:r>
-            <w:r>
-              <w:rPr>
-                <w:b/>
-                <w:i/>
-                <w:sz w:val="32"/>
-                <w:szCs w:val="32"/>
-              </w:rPr>
-              <w:t xml:space="preserve">nofreq </w:t>
-            </w:r>
-            <w:r>
-              <w:rPr>
-                <w:b/>
-                <w:i/>
-                <w:sz w:val="32"/>
-                <w:szCs w:val="32"/>
-              </w:rPr>
-              <w:t xml:space="preserve">nopercent </w:t>
-            </w:r>
-            <w:r>
-              <w:rPr>
-                <w:b/>
-                <w:i/>
-                <w:sz w:val="32"/>
-                <w:szCs w:val="32"/>
-              </w:rPr>
-              <w:t>norow nocol</w:t>
-            </w:r>
+            <w:proofErr w:type="spellStart"/>
+            <w:r>
+              <w:rPr>
+                <w:b/>
+                <w:i/>
+                <w:sz w:val="32"/>
+                <w:szCs w:val="32"/>
+              </w:rPr>
+              <w:t>nofreq</w:t>
+            </w:r>
+            <w:proofErr w:type="spellEnd"/>
+            <w:r>
+              <w:rPr>
+                <w:b/>
+                <w:i/>
+                <w:sz w:val="32"/>
+                <w:szCs w:val="32"/>
+              </w:rPr>
+              <w:t xml:space="preserve"> </w:t>
+            </w:r>
+            <w:proofErr w:type="spellStart"/>
+            <w:r>
+              <w:rPr>
+                <w:b/>
+                <w:i/>
+                <w:sz w:val="32"/>
+                <w:szCs w:val="32"/>
+              </w:rPr>
+              <w:t>nopercent</w:t>
+            </w:r>
+            <w:proofErr w:type="spellEnd"/>
+            <w:r>
+              <w:rPr>
+                <w:b/>
+                <w:i/>
+                <w:sz w:val="32"/>
+                <w:szCs w:val="32"/>
+              </w:rPr>
+              <w:t xml:space="preserve"> </w:t>
+            </w:r>
+            <w:proofErr w:type="spellStart"/>
+            <w:r>
+              <w:rPr>
+                <w:b/>
+                <w:i/>
+                <w:sz w:val="32"/>
+                <w:szCs w:val="32"/>
+              </w:rPr>
+              <w:t>norow</w:t>
+            </w:r>
+            <w:proofErr w:type="spellEnd"/>
+            <w:r>
+              <w:rPr>
+                <w:b/>
+                <w:i/>
+                <w:sz w:val="32"/>
+                <w:szCs w:val="32"/>
+              </w:rPr>
+              <w:t xml:space="preserve"> </w:t>
+            </w:r>
+            <w:proofErr w:type="spellStart"/>
+            <w:r>
+              <w:rPr>
+                <w:b/>
+                <w:i/>
+                <w:sz w:val="32"/>
+                <w:szCs w:val="32"/>
+              </w:rPr>
+              <w:t>nocol</w:t>
+            </w:r>
+            <w:proofErr w:type="spellEnd"/>
             <w:r>
               <w:rPr>
                 <w:sz w:val="32"/>
@@ -13669,6 +15210,7 @@
             <w:tcW w:w="4532" w:type="dxa"/>
           </w:tcPr>
           <w:p>
+            <w:proofErr w:type="spellStart"/>
             <w:r>
               <w:rPr>
                 <w:b/>
@@ -13676,6 +15218,7 @@
               </w:rPr>
               <w:t>Nofreq</w:t>
             </w:r>
+            <w:proofErr w:type="spellEnd"/>
             <w:r>
               <w:t xml:space="preserve"> will </w:t>
             </w:r>
@@ -13688,6 +15231,7 @@
             </w:r>
           </w:p>
           <w:p>
+            <w:proofErr w:type="spellStart"/>
             <w:r>
               <w:rPr>
                 <w:b/>
@@ -13695,6 +15239,7 @@
               </w:rPr>
               <w:t>Nopercent</w:t>
             </w:r>
+            <w:proofErr w:type="spellEnd"/>
             <w:r>
               <w:t xml:space="preserve"> will supress the </w:t>
             </w:r>
@@ -13707,6 +15252,7 @@
             </w:r>
           </w:p>
           <w:p>
+            <w:proofErr w:type="spellStart"/>
             <w:r>
               <w:rPr>
                 <w:b/>
@@ -13714,6 +15260,7 @@
               </w:rPr>
               <w:t>Norow</w:t>
             </w:r>
+            <w:proofErr w:type="spellEnd"/>
             <w:r>
               <w:t xml:space="preserve"> will supress </w:t>
             </w:r>
@@ -13726,6 +15273,7 @@
             </w:r>
           </w:p>
           <w:p>
+            <w:proofErr w:type="spellStart"/>
             <w:r>
               <w:rPr>
                 <w:b/>
@@ -13733,6 +15281,7 @@
               </w:rPr>
               <w:t>Nocol</w:t>
             </w:r>
+            <w:proofErr w:type="spellEnd"/>
             <w:r>
               <w:t xml:space="preserve"> will supress </w:t>
             </w:r>
@@ -13753,8 +15302,6 @@
             <w:r>
               <w:t>Local</w:t>
             </w:r>
-            <w:bookmarkStart w:id="0" w:name="_GoBack"/>
-            <w:bookmarkEnd w:id="0"/>
           </w:p>
         </w:tc>
       </w:tr>

</xml_diff>

<commit_message>
SAS Cheat Sheet Update
SAS Cheat Sheet Update
</commit_message>
<xml_diff>
--- a/Base/Cheat_Sheet_SAS_Base.docx
+++ b/Base/Cheat_Sheet_SAS_Base.docx
@@ -2,10 +2,10 @@
 <file path=word/document.xml><?xml version="1.0" encoding="utf-8"?>
 <w:document xmlns:wpc="http://schemas.microsoft.com/office/word/2010/wordprocessingCanvas" xmlns:cx="http://schemas.microsoft.com/office/drawing/2014/chartex" xmlns:cx1="http://schemas.microsoft.com/office/drawing/2015/9/8/chartex" xmlns:cx2="http://schemas.microsoft.com/office/drawing/2015/10/21/chartex" xmlns:cx3="http://schemas.microsoft.com/office/drawing/2016/5/9/chartex" xmlns:cx4="http://schemas.microsoft.com/office/drawing/2016/5/10/chartex" xmlns:cx5="http://schemas.microsoft.com/office/drawing/2016/5/11/chartex" xmlns:mc="http://schemas.openxmlformats.org/markup-compatibility/2006" xmlns:o="urn:schemas-microsoft-com:office:office" xmlns:r="http://schemas.openxmlformats.org/officeDocument/2006/relationships" xmlns:m="http://schemas.openxmlformats.org/officeDocument/2006/math" xmlns:v="urn:schemas-microsoft-com:vml" xmlns:wp14="http://schemas.microsoft.com/office/word/2010/wordprocessingDrawing" xmlns:wp="http://schemas.openxmlformats.org/drawingml/2006/wordprocessingDrawing" xmlns:w10="urn:schemas-microsoft-com:office:word" xmlns:w="http://schemas.openxmlformats.org/wordprocessingml/2006/main" xmlns:w14="http://schemas.microsoft.com/office/word/2010/wordml" xmlns:w15="http://schemas.microsoft.com/office/word/2012/wordml" xmlns:w16se="http://schemas.microsoft.com/office/word/2015/wordml/symex" xmlns:wpg="http://schemas.microsoft.com/office/word/2010/wordprocessingGroup" xmlns:wpi="http://schemas.microsoft.com/office/word/2010/wordprocessingInk" xmlns:wne="http://schemas.microsoft.com/office/word/2006/wordml" xmlns:wps="http://schemas.microsoft.com/office/word/2010/wordprocessingShape" mc:Ignorable="w14 w15 w16se wp14">
   <w:body>
-    <w:p/>
     <w:tbl>
       <w:tblPr>
         <w:tblStyle w:val="TableGrid"/>
+        <w:tblpPr w:leftFromText="180" w:rightFromText="180" w:vertAnchor="text" w:horzAnchor="margin" w:tblpY="-164"/>
         <w:tblW w:w="0" w:type="auto"/>
         <w:tblLayout w:type="fixed"/>
         <w:tblLook w:val="04A0" w:firstRow="1" w:lastRow="0" w:firstColumn="1" w:lastColumn="0" w:noHBand="0" w:noVBand="1"/>
@@ -30,6 +30,8 @@
                 <w:szCs w:val="44"/>
               </w:rPr>
             </w:pPr>
+            <w:bookmarkStart w:id="0" w:name="_GoBack"/>
+            <w:bookmarkEnd w:id="0"/>
             <w:r>
               <w:rPr>
                 <w:b/>
@@ -497,91 +499,242 @@
                 <w:sz w:val="28"/>
                 <w:szCs w:val="28"/>
               </w:rPr>
-              <w:t>=10</w:t>
-            </w:r>
+              <w:t>=10;</w:t>
+            </w:r>
+          </w:p>
+          <w:p>
+            <w:pPr>
+              <w:rPr>
+                <w:b/>
+                <w:sz w:val="32"/>
+                <w:szCs w:val="32"/>
+              </w:rPr>
+            </w:pPr>
+            <w:r>
+              <w:rPr>
+                <w:b/>
+                <w:sz w:val="32"/>
+                <w:szCs w:val="32"/>
+              </w:rPr>
+              <w:t xml:space="preserve">                 </w:t>
+            </w:r>
+            <w:r>
+              <w:rPr>
+                <w:b/>
+                <w:color w:val="92D050"/>
+                <w:sz w:val="32"/>
+                <w:szCs w:val="32"/>
+              </w:rPr>
+              <w:t>FIRSTOBS</w:t>
+            </w:r>
+            <w:r>
+              <w:rPr>
+                <w:b/>
+                <w:sz w:val="32"/>
+                <w:szCs w:val="32"/>
+              </w:rPr>
+              <w:t>=2;</w:t>
+            </w:r>
+          </w:p>
+          <w:p>
+            <w:pPr>
+              <w:rPr>
+                <w:b/>
+                <w:sz w:val="32"/>
+                <w:szCs w:val="32"/>
+              </w:rPr>
+            </w:pPr>
+            <w:r>
+              <w:rPr>
+                <w:b/>
+                <w:sz w:val="32"/>
+                <w:szCs w:val="32"/>
+              </w:rPr>
+              <w:t xml:space="preserve">                 </w:t>
+            </w:r>
+            <w:proofErr w:type="spellStart"/>
+            <w:r>
+              <w:rPr>
+                <w:b/>
+                <w:sz w:val="32"/>
+                <w:szCs w:val="32"/>
+              </w:rPr>
+              <w:t>Dlm</w:t>
+            </w:r>
+            <w:proofErr w:type="spellEnd"/>
+            <w:r>
+              <w:rPr>
+                <w:b/>
+                <w:sz w:val="32"/>
+                <w:szCs w:val="32"/>
+              </w:rPr>
+              <w:t>=’,’ DSD;</w:t>
+            </w:r>
+          </w:p>
+        </w:tc>
+        <w:tc>
+          <w:tcPr>
+            <w:tcW w:w="4495" w:type="dxa"/>
+          </w:tcPr>
+          <w:p>
+            <w:r>
+              <w:t>Identify an external file</w:t>
+            </w:r>
+            <w:r>
+              <w:t xml:space="preserve"> using INFILE statement</w:t>
+            </w:r>
+          </w:p>
+          <w:p>
+            <w:r>
+              <w:rPr>
+                <w:b/>
+              </w:rPr>
+              <w:t>OBS</w:t>
+            </w:r>
+            <w:r>
+              <w:t xml:space="preserve"> mention the </w:t>
+            </w:r>
+            <w:r>
+              <w:rPr>
+                <w:b/>
+                <w:i/>
+              </w:rPr>
+              <w:t>range till which</w:t>
+            </w:r>
+            <w:r>
+              <w:rPr>
+                <w:b/>
+                <w:i/>
+              </w:rPr>
+              <w:t xml:space="preserve"> data needs to be read</w:t>
+            </w:r>
+            <w:r>
+              <w:rPr>
+                <w:b/>
+                <w:i/>
+              </w:rPr>
+              <w:t xml:space="preserve">. </w:t>
+            </w:r>
+            <w:r>
+              <w:t xml:space="preserve">Can be used in data and proc print. Used to </w:t>
+            </w:r>
+            <w:r>
+              <w:rPr>
+                <w:b/>
+                <w:i/>
+              </w:rPr>
+              <w:t>verify Data</w:t>
+            </w:r>
+            <w:r>
+              <w:t xml:space="preserve"> reading without affecting RAM space much. </w:t>
+            </w:r>
+            <w:r>
+              <w:rPr>
+                <w:b/>
+                <w:i/>
+              </w:rPr>
+              <w:t>FIRSTOBS</w:t>
+            </w:r>
+            <w:r>
+              <w:t xml:space="preserve"> will start to read data from row2 of raw dataset, </w:t>
+            </w:r>
+            <w:r>
+              <w:rPr>
+                <w:b/>
+                <w:i/>
+              </w:rPr>
+              <w:t>DLM/DSD</w:t>
+            </w:r>
+            <w:r>
+              <w:t xml:space="preserve"> is Delimiter and Delimiter sensitive data.</w:t>
+            </w:r>
+          </w:p>
+        </w:tc>
+        <w:tc>
+          <w:tcPr>
+            <w:tcW w:w="1303" w:type="dxa"/>
+          </w:tcPr>
+          <w:p/>
+        </w:tc>
+      </w:tr>
+      <w:tr>
+        <w:tc>
+          <w:tcPr>
+            <w:tcW w:w="541" w:type="dxa"/>
+          </w:tcPr>
+          <w:p>
+            <w:pPr>
+              <w:rPr>
+                <w:sz w:val="32"/>
+                <w:szCs w:val="32"/>
+              </w:rPr>
+            </w:pPr>
+            <w:r>
+              <w:rPr>
+                <w:sz w:val="32"/>
+                <w:szCs w:val="32"/>
+              </w:rPr>
+              <w:t>5</w:t>
+            </w:r>
+          </w:p>
+        </w:tc>
+        <w:tc>
+          <w:tcPr>
+            <w:tcW w:w="4117" w:type="dxa"/>
+          </w:tcPr>
+          <w:p>
+            <w:pPr>
+              <w:rPr>
+                <w:b/>
+                <w:sz w:val="32"/>
+                <w:szCs w:val="32"/>
+              </w:rPr>
+            </w:pPr>
+            <w:r>
+              <w:rPr>
+                <w:sz w:val="32"/>
+                <w:szCs w:val="32"/>
+              </w:rPr>
+              <w:t xml:space="preserve">       </w:t>
+            </w:r>
+            <w:r>
+              <w:rPr>
+                <w:b/>
+                <w:sz w:val="32"/>
+                <w:szCs w:val="32"/>
+              </w:rPr>
+              <w:t>INPUT</w:t>
+            </w:r>
+            <w:r>
+              <w:rPr>
+                <w:b/>
+                <w:sz w:val="32"/>
+                <w:szCs w:val="32"/>
+              </w:rPr>
+              <w:t xml:space="preserve"> </w:t>
+            </w:r>
+            <w:r>
+              <w:rPr>
+                <w:sz w:val="32"/>
+                <w:szCs w:val="32"/>
+              </w:rPr>
+              <w:t>&lt;</w:t>
+            </w:r>
+            <w:proofErr w:type="spellStart"/>
             <w:r>
               <w:rPr>
                 <w:sz w:val="28"/>
                 <w:szCs w:val="28"/>
               </w:rPr>
-              <w:t>;</w:t>
-            </w:r>
-          </w:p>
-          <w:p>
-            <w:pPr>
-              <w:rPr>
-                <w:b/>
-                <w:sz w:val="32"/>
-                <w:szCs w:val="32"/>
-              </w:rPr>
-            </w:pPr>
-            <w:r>
-              <w:rPr>
-                <w:b/>
-                <w:sz w:val="32"/>
-                <w:szCs w:val="32"/>
-              </w:rPr>
-              <w:t xml:space="preserve">                 </w:t>
-            </w:r>
-            <w:r>
-              <w:rPr>
-                <w:b/>
-                <w:color w:val="92D050"/>
-                <w:sz w:val="32"/>
-                <w:szCs w:val="32"/>
-              </w:rPr>
-              <w:t>FIRSTOBS</w:t>
-            </w:r>
-            <w:r>
-              <w:rPr>
-                <w:b/>
-                <w:sz w:val="32"/>
-                <w:szCs w:val="32"/>
-              </w:rPr>
-              <w:t>=2;</w:t>
-            </w:r>
-          </w:p>
-          <w:p>
-            <w:pPr>
-              <w:rPr>
-                <w:b/>
-                <w:sz w:val="32"/>
-                <w:szCs w:val="32"/>
-              </w:rPr>
-            </w:pPr>
-            <w:r>
-              <w:rPr>
-                <w:b/>
-                <w:sz w:val="32"/>
-                <w:szCs w:val="32"/>
-              </w:rPr>
-              <w:t xml:space="preserve">                 </w:t>
-            </w:r>
-            <w:proofErr w:type="spellStart"/>
-            <w:r>
-              <w:rPr>
-                <w:b/>
-                <w:sz w:val="32"/>
-                <w:szCs w:val="32"/>
-              </w:rPr>
-              <w:t>Dlm</w:t>
+              <w:t>informats</w:t>
             </w:r>
             <w:proofErr w:type="spellEnd"/>
             <w:r>
               <w:rPr>
-                <w:b/>
-                <w:sz w:val="32"/>
-                <w:szCs w:val="32"/>
-              </w:rPr>
-              <w:t>=’,’</w:t>
-            </w:r>
-            <w:r>
-              <w:rPr>
-                <w:b/>
-                <w:sz w:val="32"/>
-                <w:szCs w:val="32"/>
-              </w:rPr>
-              <w:t xml:space="preserve"> DSD;</w:t>
+                <w:sz w:val="32"/>
+                <w:szCs w:val="32"/>
+              </w:rPr>
+              <w:t>&gt;;</w:t>
             </w:r>
           </w:p>
         </w:tc>
@@ -591,89 +744,7 @@
           </w:tcPr>
           <w:p>
             <w:r>
-              <w:t>Identify an external file</w:t>
-            </w:r>
-            <w:r>
-              <w:t xml:space="preserve"> using INFILE statement</w:t>
-            </w:r>
-          </w:p>
-          <w:p>
-            <w:r>
-              <w:rPr>
-                <w:b/>
-              </w:rPr>
-              <w:t>OBS</w:t>
-            </w:r>
-            <w:r>
-              <w:t xml:space="preserve"> mention the </w:t>
-            </w:r>
-            <w:r>
-              <w:rPr>
-                <w:b/>
-                <w:i/>
-              </w:rPr>
-              <w:t>range till which</w:t>
-            </w:r>
-            <w:r>
-              <w:rPr>
-                <w:b/>
-                <w:i/>
-              </w:rPr>
-              <w:t xml:space="preserve"> data needs to be read</w:t>
-            </w:r>
-            <w:r>
-              <w:rPr>
-                <w:b/>
-                <w:i/>
-              </w:rPr>
-              <w:t xml:space="preserve">. </w:t>
-            </w:r>
-            <w:r>
-              <w:t>Can be used in data and proc print.</w:t>
-            </w:r>
-            <w:r>
-              <w:t xml:space="preserve"> Used to </w:t>
-            </w:r>
-            <w:r>
-              <w:rPr>
-                <w:b/>
-                <w:i/>
-              </w:rPr>
-              <w:t>verify Data</w:t>
-            </w:r>
-            <w:r>
-              <w:t xml:space="preserve"> reading without affecting RAM space much.</w:t>
-            </w:r>
-            <w:r>
-              <w:t xml:space="preserve"> </w:t>
-            </w:r>
-            <w:bookmarkStart w:id="0" w:name="_GoBack"/>
-            <w:r>
-              <w:rPr>
-                <w:b/>
-                <w:i/>
-              </w:rPr>
-              <w:t>FIRSTOBS</w:t>
-            </w:r>
-            <w:r>
-              <w:t xml:space="preserve"> </w:t>
-            </w:r>
-            <w:bookmarkEnd w:id="0"/>
-            <w:r>
-              <w:t>will start to read data from row2 of raw dataset</w:t>
-            </w:r>
-            <w:r>
-              <w:t xml:space="preserve">, </w:t>
-            </w:r>
-            <w:r>
-              <w:rPr>
-                <w:b/>
-                <w:i/>
-              </w:rPr>
-              <w:t>DLM/DSD</w:t>
-            </w:r>
-            <w:r>
-              <w:t xml:space="preserve"> is Delimiter and Delimiter sensitive data.</w:t>
+              <w:t>Describe data</w:t>
             </w:r>
           </w:p>
         </w:tc>
@@ -701,7 +772,7 @@
                 <w:sz w:val="32"/>
                 <w:szCs w:val="32"/>
               </w:rPr>
-              <w:t>5</w:t>
+              <w:t>6</w:t>
             </w:r>
           </w:p>
         </w:tc>
@@ -712,29 +783,29 @@
           <w:p>
             <w:pPr>
               <w:rPr>
-                <w:b/>
-                <w:sz w:val="32"/>
-                <w:szCs w:val="32"/>
-              </w:rPr>
-            </w:pPr>
-            <w:r>
-              <w:rPr>
+                <w:sz w:val="32"/>
+                <w:szCs w:val="32"/>
+              </w:rPr>
+            </w:pPr>
+            <w:r>
+              <w:rPr>
+                <w:b/>
                 <w:sz w:val="32"/>
                 <w:szCs w:val="32"/>
               </w:rPr>
               <w:t xml:space="preserve">       </w:t>
             </w:r>
-            <w:r>
-              <w:rPr>
-                <w:b/>
-                <w:sz w:val="32"/>
-                <w:szCs w:val="32"/>
-              </w:rPr>
-              <w:t>INPUT</w:t>
-            </w:r>
-            <w:r>
-              <w:rPr>
-                <w:b/>
+            <w:proofErr w:type="spellStart"/>
+            <w:r>
+              <w:rPr>
+                <w:sz w:val="32"/>
+                <w:szCs w:val="32"/>
+              </w:rPr>
+              <w:t>Sum_var</w:t>
+            </w:r>
+            <w:proofErr w:type="spellEnd"/>
+            <w:r>
+              <w:rPr>
                 <w:sz w:val="32"/>
                 <w:szCs w:val="32"/>
               </w:rPr>
@@ -742,26 +813,25 @@
             </w:r>
             <w:r>
               <w:rPr>
-                <w:sz w:val="32"/>
-                <w:szCs w:val="32"/>
-              </w:rPr>
-              <w:t>&lt;</w:t>
-            </w:r>
-            <w:proofErr w:type="spellStart"/>
-            <w:r>
-              <w:rPr>
-                <w:sz w:val="28"/>
-                <w:szCs w:val="28"/>
-              </w:rPr>
-              <w:t>informats</w:t>
-            </w:r>
-            <w:proofErr w:type="spellEnd"/>
-            <w:r>
-              <w:rPr>
-                <w:sz w:val="32"/>
-                <w:szCs w:val="32"/>
-              </w:rPr>
-              <w:t>&gt;;</w:t>
+                <w:b/>
+                <w:sz w:val="32"/>
+                <w:szCs w:val="32"/>
+              </w:rPr>
+              <w:t>+</w:t>
+            </w:r>
+            <w:r>
+              <w:rPr>
+                <w:sz w:val="32"/>
+                <w:szCs w:val="32"/>
+              </w:rPr>
+              <w:t xml:space="preserve"> var2</w:t>
+            </w:r>
+            <w:r>
+              <w:rPr>
+                <w:sz w:val="32"/>
+                <w:szCs w:val="32"/>
+              </w:rPr>
+              <w:t>;</w:t>
             </w:r>
           </w:p>
         </w:tc>
@@ -771,7 +841,39 @@
           </w:tcPr>
           <w:p>
             <w:r>
-              <w:t>Describe data</w:t>
+              <w:t xml:space="preserve">+ is called accumulator variable. </w:t>
+            </w:r>
+          </w:p>
+          <w:p>
+            <w:r>
+              <w:rPr>
+                <w:b/>
+                <w:i/>
+              </w:rPr>
+              <w:t>Defaults to zero initially</w:t>
+            </w:r>
+            <w:r>
+              <w:t xml:space="preserve"> and in case if values are </w:t>
+            </w:r>
+            <w:r>
+              <w:rPr>
+                <w:b/>
+                <w:i/>
+              </w:rPr>
+              <w:t>missing</w:t>
+            </w:r>
+            <w:r>
+              <w:t xml:space="preserve">. Values get summed as dataset is read. </w:t>
+            </w:r>
+            <w:r>
+              <w:rPr>
+                <w:b/>
+                <w:i/>
+              </w:rPr>
+              <w:t>+ will automatically retain</w:t>
+            </w:r>
+            <w:r>
+              <w:t xml:space="preserve"> its value</w:t>
             </w:r>
           </w:p>
         </w:tc>
@@ -799,7 +901,7 @@
                 <w:sz w:val="32"/>
                 <w:szCs w:val="32"/>
               </w:rPr>
-              <w:t>6</w:t>
+              <w:t>7</w:t>
             </w:r>
           </w:p>
         </w:tc>
@@ -816,11 +918,25 @@
             </w:pPr>
             <w:r>
               <w:rPr>
-                <w:b/>
-                <w:sz w:val="32"/>
-                <w:szCs w:val="32"/>
-              </w:rPr>
-              <w:t xml:space="preserve">       </w:t>
+                <w:sz w:val="32"/>
+                <w:szCs w:val="32"/>
+              </w:rPr>
+              <w:t xml:space="preserve">        </w:t>
+            </w:r>
+            <w:r>
+              <w:rPr>
+                <w:b/>
+                <w:sz w:val="32"/>
+                <w:szCs w:val="32"/>
+              </w:rPr>
+              <w:t>Retain</w:t>
+            </w:r>
+            <w:r>
+              <w:rPr>
+                <w:sz w:val="32"/>
+                <w:szCs w:val="32"/>
+              </w:rPr>
+              <w:t xml:space="preserve"> &lt;</w:t>
             </w:r>
             <w:proofErr w:type="spellStart"/>
             <w:r>
@@ -836,29 +952,23 @@
                 <w:sz w:val="32"/>
                 <w:szCs w:val="32"/>
               </w:rPr>
-              <w:t xml:space="preserve"> </w:t>
-            </w:r>
-            <w:r>
-              <w:rPr>
-                <w:b/>
-                <w:sz w:val="32"/>
-                <w:szCs w:val="32"/>
-              </w:rPr>
-              <w:t>+</w:t>
-            </w:r>
-            <w:r>
-              <w:rPr>
-                <w:sz w:val="32"/>
-                <w:szCs w:val="32"/>
-              </w:rPr>
-              <w:t xml:space="preserve"> var2</w:t>
-            </w:r>
-            <w:r>
-              <w:rPr>
-                <w:sz w:val="32"/>
-                <w:szCs w:val="32"/>
-              </w:rPr>
-              <w:t>;</w:t>
+              <w:t>&gt; &lt;</w:t>
+            </w:r>
+            <w:proofErr w:type="spellStart"/>
+            <w:r>
+              <w:rPr>
+                <w:sz w:val="32"/>
+                <w:szCs w:val="32"/>
+              </w:rPr>
+              <w:t>val</w:t>
+            </w:r>
+            <w:proofErr w:type="spellEnd"/>
+            <w:r>
+              <w:rPr>
+                <w:sz w:val="32"/>
+                <w:szCs w:val="32"/>
+              </w:rPr>
+              <w:t>&gt;;</w:t>
             </w:r>
           </w:p>
         </w:tc>
@@ -868,42 +978,14 @@
           </w:tcPr>
           <w:p>
             <w:r>
-              <w:t xml:space="preserve">+ is called accumulator variable. </w:t>
-            </w:r>
-          </w:p>
-          <w:p>
-            <w:r>
-              <w:rPr>
-                <w:b/>
-                <w:i/>
-              </w:rPr>
-              <w:t>Defaults to zero initially</w:t>
-            </w:r>
-            <w:r>
-              <w:t xml:space="preserve"> and in case if values are </w:t>
-            </w:r>
-            <w:r>
-              <w:rPr>
-                <w:b/>
-                <w:i/>
-              </w:rPr>
-              <w:t>missing</w:t>
-            </w:r>
-            <w:r>
-              <w:t>. Values get summed as dataset is read.</w:t>
-            </w:r>
-            <w:r>
-              <w:t xml:space="preserve"> </w:t>
-            </w:r>
-            <w:r>
-              <w:rPr>
-                <w:b/>
-                <w:i/>
-              </w:rPr>
-              <w:t>+ will automatically retain</w:t>
-            </w:r>
-            <w:r>
-              <w:t xml:space="preserve"> its value</w:t>
+              <w:rPr>
+                <w:b/>
+                <w:i/>
+              </w:rPr>
+              <w:t>Used to initializes Accumulator variable</w:t>
+            </w:r>
+            <w:r>
+              <w:t xml:space="preserve"> which is otherwise 0 by default. </w:t>
             </w:r>
           </w:p>
         </w:tc>
@@ -931,7 +1013,7 @@
                 <w:sz w:val="32"/>
                 <w:szCs w:val="32"/>
               </w:rPr>
-              <w:t>7</w:t>
+              <w:t>8</w:t>
             </w:r>
           </w:p>
         </w:tc>
@@ -951,22 +1033,22 @@
                 <w:sz w:val="32"/>
                 <w:szCs w:val="32"/>
               </w:rPr>
-              <w:t xml:space="preserve">        </w:t>
-            </w:r>
-            <w:r>
-              <w:rPr>
-                <w:b/>
-                <w:sz w:val="32"/>
-                <w:szCs w:val="32"/>
-              </w:rPr>
-              <w:t>Retain</w:t>
-            </w:r>
-            <w:r>
-              <w:rPr>
-                <w:sz w:val="32"/>
-                <w:szCs w:val="32"/>
-              </w:rPr>
-              <w:t xml:space="preserve"> &lt;</w:t>
+              <w:t xml:space="preserve"> </w:t>
+            </w:r>
+            <w:r>
+              <w:rPr>
+                <w:b/>
+                <w:sz w:val="32"/>
+                <w:szCs w:val="32"/>
+              </w:rPr>
+              <w:t>IF</w:t>
+            </w:r>
+            <w:r>
+              <w:rPr>
+                <w:sz w:val="32"/>
+                <w:szCs w:val="32"/>
+              </w:rPr>
+              <w:t xml:space="preserve"> &lt;condition&gt; then </w:t>
             </w:r>
             <w:proofErr w:type="spellStart"/>
             <w:r>
@@ -974,7 +1056,7 @@
                 <w:sz w:val="32"/>
                 <w:szCs w:val="32"/>
               </w:rPr>
-              <w:t>Sum_var</w:t>
+              <w:t>Vari</w:t>
             </w:r>
             <w:proofErr w:type="spellEnd"/>
             <w:r>
@@ -982,46 +1064,186 @@
                 <w:sz w:val="32"/>
                 <w:szCs w:val="32"/>
               </w:rPr>
-              <w:t>&gt; &lt;</w:t>
+              <w:t>=Val;</w:t>
+            </w:r>
+          </w:p>
+        </w:tc>
+        <w:tc>
+          <w:tcPr>
+            <w:tcW w:w="4495" w:type="dxa"/>
+          </w:tcPr>
+          <w:p>
+            <w:r>
+              <w:t>Condition can use any conditional operator:</w:t>
+            </w:r>
+          </w:p>
+          <w:p>
+            <w:pPr>
+              <w:rPr>
+                <w:b/>
+                <w:i/>
+                <w:color w:val="7030A0"/>
+              </w:rPr>
+            </w:pPr>
+            <w:r>
+              <w:rPr>
+                <w:b/>
+                <w:i/>
+                <w:color w:val="7030A0"/>
+              </w:rPr>
+              <w:t>=/</w:t>
             </w:r>
             <w:proofErr w:type="spellStart"/>
             <w:r>
               <w:rPr>
-                <w:sz w:val="32"/>
-                <w:szCs w:val="32"/>
-              </w:rPr>
-              <w:t>val</w:t>
+                <w:b/>
+                <w:i/>
+                <w:color w:val="7030A0"/>
+              </w:rPr>
+              <w:t>eq</w:t>
             </w:r>
             <w:proofErr w:type="spellEnd"/>
             <w:r>
               <w:rPr>
-                <w:sz w:val="32"/>
-                <w:szCs w:val="32"/>
-              </w:rPr>
-              <w:t>&gt;;</w:t>
-            </w:r>
-          </w:p>
-        </w:tc>
-        <w:tc>
-          <w:tcPr>
-            <w:tcW w:w="4495" w:type="dxa"/>
-          </w:tcPr>
-          <w:p>
-            <w:r>
-              <w:rPr>
-                <w:b/>
-                <w:i/>
-              </w:rPr>
-              <w:t>Used to initializes Accumulator variable</w:t>
-            </w:r>
-            <w:r>
-              <w:t xml:space="preserve"> which is </w:t>
-            </w:r>
-            <w:r>
-              <w:t>otherwise</w:t>
-            </w:r>
-            <w:r>
-              <w:t xml:space="preserve"> 0 by default. </w:t>
+                <w:b/>
+                <w:i/>
+                <w:color w:val="7030A0"/>
+              </w:rPr>
+              <w:t>,</w:t>
+            </w:r>
+            <w:r>
+              <w:rPr>
+                <w:b/>
+                <w:i/>
+                <w:color w:val="7030A0"/>
+              </w:rPr>
+              <w:t>~=/^=/ne, &gt;=/</w:t>
+            </w:r>
+            <w:proofErr w:type="spellStart"/>
+            <w:r>
+              <w:rPr>
+                <w:b/>
+                <w:i/>
+                <w:color w:val="7030A0"/>
+              </w:rPr>
+              <w:t>ge</w:t>
+            </w:r>
+            <w:proofErr w:type="spellEnd"/>
+            <w:r>
+              <w:rPr>
+                <w:b/>
+                <w:i/>
+                <w:color w:val="7030A0"/>
+              </w:rPr>
+              <w:t>, &lt;=/le, &gt;/</w:t>
+            </w:r>
+            <w:proofErr w:type="spellStart"/>
+            <w:r>
+              <w:rPr>
+                <w:b/>
+                <w:i/>
+                <w:color w:val="7030A0"/>
+              </w:rPr>
+              <w:t>gt</w:t>
+            </w:r>
+            <w:proofErr w:type="spellEnd"/>
+            <w:r>
+              <w:rPr>
+                <w:b/>
+                <w:i/>
+                <w:color w:val="7030A0"/>
+              </w:rPr>
+              <w:t>, &lt;/</w:t>
+            </w:r>
+            <w:proofErr w:type="spellStart"/>
+            <w:r>
+              <w:rPr>
+                <w:b/>
+                <w:i/>
+                <w:color w:val="7030A0"/>
+              </w:rPr>
+              <w:t>lt</w:t>
+            </w:r>
+            <w:proofErr w:type="spellEnd"/>
+            <w:r>
+              <w:rPr>
+                <w:b/>
+                <w:i/>
+                <w:color w:val="7030A0"/>
+              </w:rPr>
+              <w:t>, in</w:t>
+            </w:r>
+            <w:r>
+              <w:rPr>
+                <w:b/>
+                <w:i/>
+                <w:color w:val="7030A0"/>
+              </w:rPr>
+              <w:t>, &amp;, |</w:t>
+            </w:r>
+          </w:p>
+          <w:p>
+            <w:r>
+              <w:t xml:space="preserve">Character </w:t>
+            </w:r>
+            <w:r>
+              <w:rPr>
+                <w:b/>
+                <w:i/>
+              </w:rPr>
+              <w:t>values need to be of same case</w:t>
+            </w:r>
+            <w:r>
+              <w:t xml:space="preserve"> in condition statements, enclosed in ‘‘</w:t>
+            </w:r>
+          </w:p>
+          <w:p>
+            <w:r>
+              <w:t xml:space="preserve">Condition inside </w:t>
+            </w:r>
+            <w:r>
+              <w:rPr>
+                <w:b/>
+                <w:i/>
+              </w:rPr>
+              <w:t>parenthesis is given high importance</w:t>
+            </w:r>
+            <w:r>
+              <w:t xml:space="preserve">. </w:t>
+            </w:r>
+            <w:r>
+              <w:rPr>
+                <w:b/>
+                <w:i/>
+              </w:rPr>
+              <w:t>BODMAS</w:t>
+            </w:r>
+            <w:r>
+              <w:t xml:space="preserve"> rule apply here.</w:t>
+            </w:r>
+          </w:p>
+          <w:p>
+            <w:r>
+              <w:rPr>
+                <w:b/>
+              </w:rPr>
+              <w:t>0/. = False</w:t>
+            </w:r>
+            <w:r>
+              <w:t>, that is 0 or missing is false</w:t>
+            </w:r>
+          </w:p>
+          <w:p>
+            <w:pPr>
+              <w:rPr>
+                <w:b/>
+              </w:rPr>
+            </w:pPr>
+            <w:r>
+              <w:rPr>
+                <w:b/>
+              </w:rPr>
+              <w:t>1 = True</w:t>
             </w:r>
           </w:p>
         </w:tc>
@@ -1049,7 +1271,7 @@
                 <w:sz w:val="32"/>
                 <w:szCs w:val="32"/>
               </w:rPr>
-              <w:t>8</w:t>
+              <w:t>9</w:t>
             </w:r>
           </w:p>
         </w:tc>
@@ -1066,41 +1288,18 @@
             </w:pPr>
             <w:r>
               <w:rPr>
-                <w:sz w:val="32"/>
-                <w:szCs w:val="32"/>
-              </w:rPr>
-              <w:t xml:space="preserve"> </w:t>
-            </w:r>
-            <w:r>
-              <w:rPr>
-                <w:b/>
-                <w:sz w:val="32"/>
-                <w:szCs w:val="32"/>
-              </w:rPr>
-              <w:t>IF</w:t>
-            </w:r>
-            <w:r>
-              <w:rPr>
-                <w:sz w:val="32"/>
-                <w:szCs w:val="32"/>
-              </w:rPr>
-              <w:t xml:space="preserve"> &lt;condition&gt; then </w:t>
-            </w:r>
-            <w:proofErr w:type="spellStart"/>
-            <w:r>
-              <w:rPr>
-                <w:sz w:val="32"/>
-                <w:szCs w:val="32"/>
-              </w:rPr>
-              <w:t>Vari</w:t>
-            </w:r>
-            <w:proofErr w:type="spellEnd"/>
-            <w:r>
-              <w:rPr>
-                <w:sz w:val="32"/>
-                <w:szCs w:val="32"/>
-              </w:rPr>
-              <w:t>=Val;</w:t>
+                <w:b/>
+                <w:sz w:val="32"/>
+                <w:szCs w:val="32"/>
+              </w:rPr>
+              <w:t>LENGTH</w:t>
+            </w:r>
+            <w:r>
+              <w:rPr>
+                <w:sz w:val="32"/>
+                <w:szCs w:val="32"/>
+              </w:rPr>
+              <w:t xml:space="preserve"> Var1 $ 10 Var2 20;</w:t>
             </w:r>
           </w:p>
         </w:tc>
@@ -1110,176 +1309,39 @@
           </w:tcPr>
           <w:p>
             <w:r>
-              <w:t>Condition can use any conditional operator:</w:t>
-            </w:r>
-          </w:p>
-          <w:p>
-            <w:pPr>
-              <w:rPr>
-                <w:b/>
-                <w:i/>
-                <w:color w:val="7030A0"/>
-              </w:rPr>
-            </w:pPr>
-            <w:r>
-              <w:rPr>
-                <w:b/>
-                <w:i/>
-                <w:color w:val="7030A0"/>
-              </w:rPr>
-              <w:t>=/</w:t>
-            </w:r>
-            <w:proofErr w:type="spellStart"/>
-            <w:r>
-              <w:rPr>
-                <w:b/>
-                <w:i/>
-                <w:color w:val="7030A0"/>
-              </w:rPr>
-              <w:t>eq</w:t>
-            </w:r>
-            <w:proofErr w:type="spellEnd"/>
-            <w:r>
-              <w:rPr>
-                <w:b/>
-                <w:i/>
-                <w:color w:val="7030A0"/>
-              </w:rPr>
-              <w:t>,</w:t>
-            </w:r>
-            <w:r>
-              <w:rPr>
-                <w:b/>
-                <w:i/>
-                <w:color w:val="7030A0"/>
-              </w:rPr>
-              <w:t>~=/^=/ne, &gt;=/</w:t>
-            </w:r>
-            <w:proofErr w:type="spellStart"/>
-            <w:r>
-              <w:rPr>
-                <w:b/>
-                <w:i/>
-                <w:color w:val="7030A0"/>
-              </w:rPr>
-              <w:t>ge</w:t>
-            </w:r>
-            <w:proofErr w:type="spellEnd"/>
-            <w:r>
-              <w:rPr>
-                <w:b/>
-                <w:i/>
-                <w:color w:val="7030A0"/>
-              </w:rPr>
-              <w:t>, &lt;=/le, &gt;/</w:t>
-            </w:r>
-            <w:proofErr w:type="spellStart"/>
-            <w:r>
-              <w:rPr>
-                <w:b/>
-                <w:i/>
-                <w:color w:val="7030A0"/>
-              </w:rPr>
-              <w:t>gt</w:t>
-            </w:r>
-            <w:proofErr w:type="spellEnd"/>
-            <w:r>
-              <w:rPr>
-                <w:b/>
-                <w:i/>
-                <w:color w:val="7030A0"/>
-              </w:rPr>
-              <w:t>, &lt;/</w:t>
-            </w:r>
-            <w:proofErr w:type="spellStart"/>
-            <w:r>
-              <w:rPr>
-                <w:b/>
-                <w:i/>
-                <w:color w:val="7030A0"/>
-              </w:rPr>
-              <w:t>lt</w:t>
-            </w:r>
-            <w:proofErr w:type="spellEnd"/>
-            <w:r>
-              <w:rPr>
-                <w:b/>
-                <w:i/>
-                <w:color w:val="7030A0"/>
-              </w:rPr>
-              <w:t>, in</w:t>
-            </w:r>
-            <w:r>
-              <w:rPr>
-                <w:b/>
-                <w:i/>
-                <w:color w:val="7030A0"/>
-              </w:rPr>
-              <w:t>, &amp;, |</w:t>
-            </w:r>
-          </w:p>
-          <w:p>
-            <w:r>
-              <w:t xml:space="preserve">Character </w:t>
-            </w:r>
-            <w:r>
-              <w:rPr>
-                <w:b/>
-                <w:i/>
-              </w:rPr>
-              <w:t>values need to be of same case</w:t>
-            </w:r>
-            <w:r>
-              <w:t xml:space="preserve"> in condition statements, enclosed in ‘‘</w:t>
-            </w:r>
-          </w:p>
-          <w:p>
-            <w:r>
-              <w:t xml:space="preserve">Condition inside </w:t>
-            </w:r>
-            <w:r>
-              <w:rPr>
-                <w:b/>
-                <w:i/>
-              </w:rPr>
-              <w:t>parenthesis is given high importance</w:t>
-            </w:r>
-            <w:r>
-              <w:t xml:space="preserve">. </w:t>
-            </w:r>
-            <w:r>
-              <w:rPr>
-                <w:b/>
-                <w:i/>
-              </w:rPr>
-              <w:t>BODMAS</w:t>
-            </w:r>
-            <w:r>
-              <w:t xml:space="preserve"> rule apply here.</w:t>
-            </w:r>
-          </w:p>
-          <w:p>
-            <w:r>
-              <w:rPr>
-                <w:b/>
-              </w:rPr>
-              <w:t>0/. = False</w:t>
-            </w:r>
-            <w:r>
-              <w:t>, that is 0 or missing is false</w:t>
-            </w:r>
-          </w:p>
-          <w:p>
-            <w:pPr>
-              <w:rPr>
-                <w:b/>
-              </w:rPr>
-            </w:pPr>
-            <w:r>
-              <w:rPr>
-                <w:b/>
-              </w:rPr>
-              <w:t>1 = True</w:t>
+              <w:t xml:space="preserve">By default, SAS </w:t>
+            </w:r>
+            <w:r>
+              <w:rPr>
+                <w:b/>
+                <w:i/>
+              </w:rPr>
+              <w:t>allocates the space of first value</w:t>
+            </w:r>
+            <w:r>
+              <w:t xml:space="preserve"> it encounters. Numeric variables have </w:t>
+            </w:r>
+            <w:r>
+              <w:rPr>
+                <w:b/>
+                <w:i/>
+              </w:rPr>
+              <w:t>default size 8</w:t>
+            </w:r>
+            <w:r>
+              <w:t>.</w:t>
+            </w:r>
+          </w:p>
+          <w:p>
+            <w:r>
+              <w:t xml:space="preserve">This </w:t>
+            </w:r>
+            <w:r>
+              <w:rPr>
+                <w:b/>
+                <w:i/>
+              </w:rPr>
+              <w:t>should be declared before value is set</w:t>
             </w:r>
           </w:p>
         </w:tc>
@@ -1307,7 +1369,7 @@
                 <w:sz w:val="32"/>
                 <w:szCs w:val="32"/>
               </w:rPr>
-              <w:t>9</w:t>
+              <w:t>10</w:t>
             </w:r>
           </w:p>
         </w:tc>
@@ -1324,18 +1386,80 @@
             </w:pPr>
             <w:r>
               <w:rPr>
-                <w:b/>
-                <w:sz w:val="32"/>
-                <w:szCs w:val="32"/>
-              </w:rPr>
-              <w:t>LENGTH</w:t>
-            </w:r>
-            <w:r>
-              <w:rPr>
-                <w:sz w:val="32"/>
-                <w:szCs w:val="32"/>
-              </w:rPr>
-              <w:t xml:space="preserve"> Var1 $ 10 Var2 20;</w:t>
+                <w:sz w:val="32"/>
+                <w:szCs w:val="32"/>
+              </w:rPr>
+              <w:t>If &lt;condition&gt; then &lt;</w:t>
+            </w:r>
+            <w:proofErr w:type="spellStart"/>
+            <w:r>
+              <w:rPr>
+                <w:sz w:val="32"/>
+                <w:szCs w:val="32"/>
+              </w:rPr>
+              <w:t>stmt</w:t>
+            </w:r>
+            <w:proofErr w:type="spellEnd"/>
+            <w:r>
+              <w:rPr>
+                <w:sz w:val="32"/>
+                <w:szCs w:val="32"/>
+              </w:rPr>
+              <w:t>&gt;;</w:t>
+            </w:r>
+          </w:p>
+          <w:p>
+            <w:pPr>
+              <w:rPr>
+                <w:sz w:val="32"/>
+                <w:szCs w:val="32"/>
+              </w:rPr>
+            </w:pPr>
+            <w:r>
+              <w:rPr>
+                <w:b/>
+                <w:sz w:val="32"/>
+                <w:szCs w:val="32"/>
+              </w:rPr>
+              <w:t>Else</w:t>
+            </w:r>
+            <w:r>
+              <w:rPr>
+                <w:sz w:val="32"/>
+                <w:szCs w:val="32"/>
+              </w:rPr>
+              <w:t xml:space="preserve"> if &lt;condi2&gt; then &lt;</w:t>
+            </w:r>
+            <w:proofErr w:type="spellStart"/>
+            <w:r>
+              <w:rPr>
+                <w:sz w:val="32"/>
+                <w:szCs w:val="32"/>
+              </w:rPr>
+              <w:t>stmt</w:t>
+            </w:r>
+            <w:proofErr w:type="spellEnd"/>
+            <w:r>
+              <w:rPr>
+                <w:sz w:val="32"/>
+                <w:szCs w:val="32"/>
+              </w:rPr>
+              <w:t>&gt;;</w:t>
+            </w:r>
+          </w:p>
+          <w:p>
+            <w:pPr>
+              <w:rPr>
+                <w:sz w:val="32"/>
+                <w:szCs w:val="32"/>
+              </w:rPr>
+            </w:pPr>
+            <w:r>
+              <w:rPr>
+                <w:sz w:val="32"/>
+                <w:szCs w:val="32"/>
+              </w:rPr>
+              <w:t>Else &lt;final condition&gt;;</w:t>
             </w:r>
           </w:p>
         </w:tc>
@@ -1345,41 +1469,25 @@
           </w:tcPr>
           <w:p>
             <w:r>
-              <w:t xml:space="preserve">By default, SAS </w:t>
-            </w:r>
-            <w:r>
-              <w:rPr>
-                <w:b/>
-                <w:i/>
-              </w:rPr>
-              <w:t>allocates the space of first value</w:t>
-            </w:r>
-            <w:r>
-              <w:t xml:space="preserve"> it encounters. Numeric variables have </w:t>
-            </w:r>
-            <w:r>
-              <w:rPr>
-                <w:b/>
-                <w:i/>
-              </w:rPr>
-              <w:t>default size 8</w:t>
-            </w:r>
-            <w:r>
-              <w:t>.</w:t>
-            </w:r>
-          </w:p>
-          <w:p>
-            <w:r>
-              <w:t xml:space="preserve">This </w:t>
-            </w:r>
-            <w:r>
-              <w:rPr>
-                <w:b/>
-                <w:i/>
-              </w:rPr>
-              <w:t>should be declared before value is set</w:t>
-            </w:r>
-          </w:p>
+              <w:t>Used for code optimization</w:t>
+            </w:r>
+          </w:p>
+          <w:p>
+            <w:r>
+              <w:t xml:space="preserve">Better to arrange else-if operation in </w:t>
+            </w:r>
+            <w:r>
+              <w:rPr>
+                <w:b/>
+                <w:i/>
+              </w:rPr>
+              <w:t>decreasing probability</w:t>
+            </w:r>
+            <w:r>
+              <w:t xml:space="preserve"> to increase performance.</w:t>
+            </w:r>
+          </w:p>
+          <w:p/>
         </w:tc>
         <w:tc>
           <w:tcPr>
@@ -1405,7 +1513,7 @@
                 <w:sz w:val="32"/>
                 <w:szCs w:val="32"/>
               </w:rPr>
-              <w:t>10</w:t>
+              <w:t>11</w:t>
             </w:r>
           </w:p>
         </w:tc>
@@ -1425,77 +1533,29 @@
                 <w:sz w:val="32"/>
                 <w:szCs w:val="32"/>
               </w:rPr>
-              <w:t>If &lt;condition&gt; then &lt;</w:t>
-            </w:r>
-            <w:proofErr w:type="spellStart"/>
-            <w:r>
-              <w:rPr>
-                <w:sz w:val="32"/>
-                <w:szCs w:val="32"/>
-              </w:rPr>
-              <w:t>stmt</w:t>
-            </w:r>
-            <w:proofErr w:type="spellEnd"/>
-            <w:r>
-              <w:rPr>
-                <w:sz w:val="32"/>
-                <w:szCs w:val="32"/>
-              </w:rPr>
-              <w:t>&gt;;</w:t>
-            </w:r>
-          </w:p>
-          <w:p>
-            <w:pPr>
-              <w:rPr>
-                <w:sz w:val="32"/>
-                <w:szCs w:val="32"/>
-              </w:rPr>
-            </w:pPr>
-            <w:r>
-              <w:rPr>
-                <w:b/>
-                <w:sz w:val="32"/>
-                <w:szCs w:val="32"/>
-              </w:rPr>
-              <w:t>Else</w:t>
-            </w:r>
-            <w:r>
-              <w:rPr>
-                <w:sz w:val="32"/>
-                <w:szCs w:val="32"/>
-              </w:rPr>
-              <w:t xml:space="preserve"> if &lt;condi2&gt; then &lt;</w:t>
-            </w:r>
-            <w:proofErr w:type="spellStart"/>
-            <w:r>
-              <w:rPr>
-                <w:sz w:val="32"/>
-                <w:szCs w:val="32"/>
-              </w:rPr>
-              <w:t>stmt</w:t>
-            </w:r>
-            <w:proofErr w:type="spellEnd"/>
-            <w:r>
-              <w:rPr>
-                <w:sz w:val="32"/>
-                <w:szCs w:val="32"/>
-              </w:rPr>
-              <w:t>&gt;;</w:t>
-            </w:r>
-          </w:p>
-          <w:p>
-            <w:pPr>
-              <w:rPr>
-                <w:sz w:val="32"/>
-                <w:szCs w:val="32"/>
-              </w:rPr>
-            </w:pPr>
-            <w:r>
-              <w:rPr>
-                <w:sz w:val="32"/>
-                <w:szCs w:val="32"/>
-              </w:rPr>
-              <w:t>Else &lt;final condition&gt;;</w:t>
+              <w:t>If</w:t>
+            </w:r>
+            <w:r>
+              <w:rPr>
+                <w:sz w:val="32"/>
+                <w:szCs w:val="32"/>
+              </w:rPr>
+              <w:t xml:space="preserve"> &lt;condition&gt; then </w:t>
+            </w:r>
+            <w:r>
+              <w:rPr>
+                <w:b/>
+                <w:sz w:val="32"/>
+                <w:szCs w:val="32"/>
+              </w:rPr>
+              <w:t>DELETE</w:t>
+            </w:r>
+            <w:r>
+              <w:rPr>
+                <w:sz w:val="32"/>
+                <w:szCs w:val="32"/>
+              </w:rPr>
+              <w:t>;</w:t>
             </w:r>
           </w:p>
         </w:tc>
@@ -1505,25 +1565,26 @@
           </w:tcPr>
           <w:p>
             <w:r>
-              <w:t>Used for code optimization</w:t>
-            </w:r>
-          </w:p>
-          <w:p>
-            <w:r>
-              <w:t xml:space="preserve">Better to arrange else-if operation in </w:t>
-            </w:r>
-            <w:r>
-              <w:rPr>
-                <w:b/>
-                <w:i/>
-              </w:rPr>
-              <w:t>decreasing probability</w:t>
-            </w:r>
-            <w:r>
-              <w:t xml:space="preserve"> to increase performance.</w:t>
-            </w:r>
-          </w:p>
-          <w:p/>
+              <w:t xml:space="preserve">This is used to </w:t>
+            </w:r>
+            <w:r>
+              <w:rPr>
+                <w:b/>
+                <w:i/>
+              </w:rPr>
+              <w:t>delete an observation using condition</w:t>
+            </w:r>
+            <w:r>
+              <w:t xml:space="preserve">. Used mostly </w:t>
+            </w:r>
+            <w:r>
+              <w:rPr>
+                <w:b/>
+                <w:i/>
+              </w:rPr>
+              <w:t>along with IF</w:t>
+            </w:r>
+          </w:p>
         </w:tc>
         <w:tc>
           <w:tcPr>
@@ -1549,7 +1610,7 @@
                 <w:sz w:val="32"/>
                 <w:szCs w:val="32"/>
               </w:rPr>
-              <w:t>11</w:t>
+              <w:t>12</w:t>
             </w:r>
           </w:p>
         </w:tc>
@@ -1566,32 +1627,63 @@
             </w:pPr>
             <w:r>
               <w:rPr>
-                <w:sz w:val="32"/>
-                <w:szCs w:val="32"/>
-              </w:rPr>
-              <w:t>If</w:t>
-            </w:r>
-            <w:r>
-              <w:rPr>
-                <w:sz w:val="32"/>
-                <w:szCs w:val="32"/>
-              </w:rPr>
-              <w:t xml:space="preserve"> &lt;condition&gt; then </w:t>
-            </w:r>
-            <w:r>
-              <w:rPr>
-                <w:b/>
-                <w:sz w:val="32"/>
-                <w:szCs w:val="32"/>
-              </w:rPr>
-              <w:t>DELETE</w:t>
-            </w:r>
-            <w:r>
-              <w:rPr>
-                <w:sz w:val="32"/>
-                <w:szCs w:val="32"/>
-              </w:rPr>
-              <w:t>;</w:t>
+                <w:b/>
+                <w:sz w:val="32"/>
+                <w:szCs w:val="32"/>
+              </w:rPr>
+              <w:t>DROP</w:t>
+            </w:r>
+            <w:r>
+              <w:rPr>
+                <w:sz w:val="32"/>
+                <w:szCs w:val="32"/>
+              </w:rPr>
+              <w:t xml:space="preserve"> </w:t>
+            </w:r>
+            <w:r>
+              <w:rPr>
+                <w:b/>
+                <w:sz w:val="32"/>
+                <w:szCs w:val="32"/>
+              </w:rPr>
+              <w:t>=</w:t>
+            </w:r>
+            <w:r>
+              <w:rPr>
+                <w:sz w:val="32"/>
+                <w:szCs w:val="32"/>
+              </w:rPr>
+              <w:t xml:space="preserve"> Var1 / </w:t>
+            </w:r>
+            <w:r>
+              <w:rPr>
+                <w:b/>
+                <w:sz w:val="32"/>
+                <w:szCs w:val="32"/>
+              </w:rPr>
+              <w:t>KEEP</w:t>
+            </w:r>
+            <w:r>
+              <w:rPr>
+                <w:sz w:val="32"/>
+                <w:szCs w:val="32"/>
+              </w:rPr>
+              <w:t xml:space="preserve"> </w:t>
+            </w:r>
+            <w:r>
+              <w:rPr>
+                <w:b/>
+                <w:sz w:val="32"/>
+                <w:szCs w:val="32"/>
+              </w:rPr>
+              <w:t>=</w:t>
+            </w:r>
+            <w:r>
+              <w:rPr>
+                <w:sz w:val="32"/>
+                <w:szCs w:val="32"/>
+              </w:rPr>
+              <w:t xml:space="preserve"> Var1;</w:t>
             </w:r>
           </w:p>
         </w:tc>
@@ -1601,27 +1693,22 @@
           </w:tcPr>
           <w:p>
             <w:r>
-              <w:t xml:space="preserve">This is used to </w:t>
-            </w:r>
-            <w:r>
-              <w:rPr>
-                <w:b/>
-                <w:i/>
-              </w:rPr>
-              <w:t>delete an observation using condition</w:t>
+              <w:t xml:space="preserve">This </w:t>
+            </w:r>
+            <w:r>
+              <w:rPr>
+                <w:b/>
+                <w:i/>
+              </w:rPr>
+              <w:t>can be used in Data Step as well SAS procedures</w:t>
             </w:r>
             <w:r>
               <w:t>.</w:t>
             </w:r>
-            <w:r>
-              <w:t xml:space="preserve"> Used mostly </w:t>
-            </w:r>
-            <w:r>
-              <w:rPr>
-                <w:b/>
-                <w:i/>
-              </w:rPr>
-              <w:t>along with IF</w:t>
+          </w:p>
+          <w:p>
+            <w:r>
+              <w:t>Doesn’t apply to all output dataset that are named in Data statement.</w:t>
             </w:r>
           </w:p>
         </w:tc>
@@ -1649,7 +1736,7 @@
                 <w:sz w:val="32"/>
                 <w:szCs w:val="32"/>
               </w:rPr>
-              <w:t>12</w:t>
+              <w:t>13</w:t>
             </w:r>
           </w:p>
         </w:tc>
@@ -1677,21 +1764,6 @@
                 <w:sz w:val="32"/>
                 <w:szCs w:val="32"/>
               </w:rPr>
-              <w:t xml:space="preserve"> </w:t>
-            </w:r>
-            <w:r>
-              <w:rPr>
-                <w:b/>
-                <w:sz w:val="32"/>
-                <w:szCs w:val="32"/>
-              </w:rPr>
-              <w:t>=</w:t>
-            </w:r>
-            <w:r>
-              <w:rPr>
-                <w:sz w:val="32"/>
-                <w:szCs w:val="32"/>
-              </w:rPr>
               <w:t xml:space="preserve"> Var1 / </w:t>
             </w:r>
             <w:r>
@@ -1700,36 +1772,14 @@
                 <w:sz w:val="32"/>
                 <w:szCs w:val="32"/>
               </w:rPr>
-              <w:t>KEEP</w:t>
-            </w:r>
-            <w:r>
-              <w:rPr>
-                <w:sz w:val="32"/>
-                <w:szCs w:val="32"/>
-              </w:rPr>
-              <w:t xml:space="preserve"> </w:t>
-            </w:r>
-            <w:r>
-              <w:rPr>
-                <w:b/>
-                <w:sz w:val="32"/>
-                <w:szCs w:val="32"/>
-              </w:rPr>
-              <w:t>=</w:t>
-            </w:r>
-            <w:r>
-              <w:rPr>
-                <w:sz w:val="32"/>
-                <w:szCs w:val="32"/>
-              </w:rPr>
-              <w:t xml:space="preserve"> Var1</w:t>
-            </w:r>
-            <w:r>
-              <w:rPr>
-                <w:sz w:val="32"/>
-                <w:szCs w:val="32"/>
-              </w:rPr>
-              <w:t>;</w:t>
+              <w:t>Keep</w:t>
+            </w:r>
+            <w:r>
+              <w:rPr>
+                <w:sz w:val="32"/>
+                <w:szCs w:val="32"/>
+              </w:rPr>
+              <w:t xml:space="preserve"> Var1;</w:t>
             </w:r>
           </w:p>
         </w:tc>
@@ -1738,23 +1788,38 @@
             <w:tcW w:w="4495" w:type="dxa"/>
           </w:tcPr>
           <w:p>
-            <w:r>
-              <w:t xml:space="preserve">This </w:t>
-            </w:r>
-            <w:r>
-              <w:rPr>
-                <w:b/>
-                <w:i/>
-              </w:rPr>
-              <w:t>can be used in Data Step as well SAS procedures</w:t>
-            </w:r>
-            <w:r>
-              <w:t>.</w:t>
-            </w:r>
-          </w:p>
-          <w:p>
-            <w:r>
-              <w:t>Doesn’t apply to all output dataset that are named in Data statement.</w:t>
+            <w:pPr>
+              <w:rPr>
+                <w:b/>
+                <w:i/>
+              </w:rPr>
+            </w:pPr>
+            <w:r>
+              <w:rPr>
+                <w:b/>
+                <w:i/>
+              </w:rPr>
+              <w:t>Cannot be used in proc steps</w:t>
+            </w:r>
+          </w:p>
+          <w:p>
+            <w:pPr>
+              <w:rPr>
+                <w:b/>
+                <w:i/>
+              </w:rPr>
+            </w:pPr>
+            <w:r>
+              <w:rPr>
+                <w:b/>
+                <w:i/>
+              </w:rPr>
+              <w:t>Applies to all o/p data sets</w:t>
+            </w:r>
+          </w:p>
+          <w:p>
+            <w:r>
+              <w:t>Based on the count of variables use Drop and Keep wisely.</w:t>
             </w:r>
           </w:p>
         </w:tc>
@@ -1782,7 +1847,7 @@
                 <w:sz w:val="32"/>
                 <w:szCs w:val="32"/>
               </w:rPr>
-              <w:t>13</w:t>
+              <w:t>14</w:t>
             </w:r>
           </w:p>
         </w:tc>
@@ -1803,36 +1868,37 @@
                 <w:sz w:val="32"/>
                 <w:szCs w:val="32"/>
               </w:rPr>
-              <w:t>DROP</w:t>
-            </w:r>
-            <w:r>
-              <w:rPr>
-                <w:sz w:val="32"/>
-                <w:szCs w:val="32"/>
-              </w:rPr>
-              <w:t xml:space="preserve"> Var1 / </w:t>
-            </w:r>
-            <w:r>
-              <w:rPr>
-                <w:b/>
-                <w:sz w:val="32"/>
-                <w:szCs w:val="32"/>
-              </w:rPr>
-              <w:t>Keep</w:t>
-            </w:r>
-            <w:r>
-              <w:rPr>
-                <w:sz w:val="32"/>
-                <w:szCs w:val="32"/>
-              </w:rPr>
-              <w:t xml:space="preserve"> Var1</w:t>
-            </w:r>
-            <w:r>
-              <w:rPr>
-                <w:sz w:val="32"/>
-                <w:szCs w:val="32"/>
-              </w:rPr>
-              <w:t>;</w:t>
+              <w:t>LABEL</w:t>
+            </w:r>
+            <w:r>
+              <w:rPr>
+                <w:sz w:val="32"/>
+                <w:szCs w:val="32"/>
+              </w:rPr>
+              <w:t xml:space="preserve"> Var=’Label Detail’;</w:t>
+            </w:r>
+          </w:p>
+          <w:p>
+            <w:pPr>
+              <w:rPr>
+                <w:sz w:val="32"/>
+                <w:szCs w:val="32"/>
+              </w:rPr>
+            </w:pPr>
+            <w:r>
+              <w:rPr>
+                <w:b/>
+                <w:sz w:val="32"/>
+                <w:szCs w:val="32"/>
+              </w:rPr>
+              <w:t>FORMAT</w:t>
+            </w:r>
+            <w:r>
+              <w:rPr>
+                <w:sz w:val="32"/>
+                <w:szCs w:val="32"/>
+              </w:rPr>
+              <w:t xml:space="preserve"> Var1 DOLLAR12;</w:t>
             </w:r>
           </w:p>
         </w:tc>
@@ -1841,44 +1907,45 @@
             <w:tcW w:w="4495" w:type="dxa"/>
           </w:tcPr>
           <w:p>
-            <w:pPr>
-              <w:rPr>
-                <w:b/>
-                <w:i/>
-              </w:rPr>
-            </w:pPr>
-            <w:r>
-              <w:rPr>
-                <w:b/>
-                <w:i/>
-              </w:rPr>
-              <w:t>Cannot be used in proc steps</w:t>
-            </w:r>
-          </w:p>
-          <w:p>
-            <w:pPr>
-              <w:rPr>
-                <w:b/>
-                <w:i/>
-              </w:rPr>
-            </w:pPr>
-            <w:r>
-              <w:rPr>
-                <w:b/>
-                <w:i/>
-              </w:rPr>
-              <w:t>Applies to all o/p data sets</w:t>
-            </w:r>
-          </w:p>
-          <w:p>
-            <w:r>
-              <w:t xml:space="preserve">Based on </w:t>
-            </w:r>
-            <w:r>
-              <w:t xml:space="preserve">the count </w:t>
-            </w:r>
-            <w:r>
-              <w:t>of variables use Drop and Keep wisely.</w:t>
+            <w:r>
+              <w:t xml:space="preserve">Used to provide a </w:t>
+            </w:r>
+            <w:r>
+              <w:rPr>
+                <w:b/>
+                <w:i/>
+              </w:rPr>
+              <w:t>permanent label</w:t>
+            </w:r>
+            <w:r>
+              <w:rPr>
+                <w:b/>
+                <w:i/>
+              </w:rPr>
+              <w:t>/format</w:t>
+            </w:r>
+            <w:r>
+              <w:t xml:space="preserve"> to a variable. However, when </w:t>
+            </w:r>
+            <w:r>
+              <w:rPr>
+                <w:b/>
+                <w:i/>
+              </w:rPr>
+              <w:t>used in Proc</w:t>
+            </w:r>
+            <w:r>
+              <w:t xml:space="preserve"> statement </w:t>
+            </w:r>
+            <w:r>
+              <w:rPr>
+                <w:b/>
+                <w:i/>
+              </w:rPr>
+              <w:t>can override this behaviour</w:t>
+            </w:r>
+            <w:r>
+              <w:t>.</w:t>
             </w:r>
           </w:p>
         </w:tc>
@@ -1906,7 +1973,7 @@
                 <w:sz w:val="32"/>
                 <w:szCs w:val="32"/>
               </w:rPr>
-              <w:t>14</w:t>
+              <w:t>15</w:t>
             </w:r>
           </w:p>
         </w:tc>
@@ -1927,14 +1994,84 @@
                 <w:sz w:val="32"/>
                 <w:szCs w:val="32"/>
               </w:rPr>
-              <w:t>LABEL</w:t>
-            </w:r>
-            <w:r>
-              <w:rPr>
-                <w:sz w:val="32"/>
-                <w:szCs w:val="32"/>
-              </w:rPr>
-              <w:t xml:space="preserve"> Var=’Label Detail’</w:t>
+              <w:t>SELECT</w:t>
+            </w:r>
+            <w:r>
+              <w:rPr>
+                <w:sz w:val="32"/>
+                <w:szCs w:val="32"/>
+              </w:rPr>
+              <w:t xml:space="preserve"> &lt;Var&gt;; </w:t>
+            </w:r>
+            <w:r>
+              <w:rPr>
+                <w:b/>
+                <w:sz w:val="32"/>
+                <w:szCs w:val="32"/>
+              </w:rPr>
+              <w:t>WHEN</w:t>
+            </w:r>
+            <w:r>
+              <w:rPr>
+                <w:sz w:val="32"/>
+                <w:szCs w:val="32"/>
+              </w:rPr>
+              <w:t xml:space="preserve"> (“Val”) </w:t>
+            </w:r>
+            <w:proofErr w:type="spellStart"/>
+            <w:r>
+              <w:rPr>
+                <w:sz w:val="32"/>
+                <w:szCs w:val="32"/>
+              </w:rPr>
+              <w:t>stmt</w:t>
+            </w:r>
+            <w:proofErr w:type="spellEnd"/>
+            <w:r>
+              <w:rPr>
+                <w:sz w:val="32"/>
+                <w:szCs w:val="32"/>
+              </w:rPr>
+              <w:t xml:space="preserve">; </w:t>
+            </w:r>
+            <w:r>
+              <w:rPr>
+                <w:b/>
+                <w:sz w:val="32"/>
+                <w:szCs w:val="32"/>
+              </w:rPr>
+              <w:t>otherwise</w:t>
+            </w:r>
+            <w:r>
+              <w:rPr>
+                <w:sz w:val="32"/>
+                <w:szCs w:val="32"/>
+              </w:rPr>
+              <w:t xml:space="preserve"> &lt;</w:t>
+            </w:r>
+            <w:proofErr w:type="spellStart"/>
+            <w:r>
+              <w:rPr>
+                <w:sz w:val="32"/>
+                <w:szCs w:val="32"/>
+              </w:rPr>
+              <w:t>stmt</w:t>
+            </w:r>
+            <w:proofErr w:type="spellEnd"/>
+            <w:r>
+              <w:rPr>
+                <w:sz w:val="32"/>
+                <w:szCs w:val="32"/>
+              </w:rPr>
+              <w:t xml:space="preserve">&gt;; </w:t>
+            </w:r>
+            <w:r>
+              <w:rPr>
+                <w:b/>
+                <w:sz w:val="32"/>
+                <w:szCs w:val="32"/>
+              </w:rPr>
+              <w:t>end</w:t>
             </w:r>
             <w:r>
               <w:rPr>
@@ -1944,29 +2081,6 @@
               <w:t>;</w:t>
             </w:r>
           </w:p>
-          <w:p>
-            <w:pPr>
-              <w:rPr>
-                <w:sz w:val="32"/>
-                <w:szCs w:val="32"/>
-              </w:rPr>
-            </w:pPr>
-            <w:r>
-              <w:rPr>
-                <w:b/>
-                <w:sz w:val="32"/>
-                <w:szCs w:val="32"/>
-              </w:rPr>
-              <w:t>FORMAT</w:t>
-            </w:r>
-            <w:r>
-              <w:rPr>
-                <w:sz w:val="32"/>
-                <w:szCs w:val="32"/>
-              </w:rPr>
-              <w:t xml:space="preserve"> Var1 DOLLAR12;</w:t>
-            </w:r>
-          </w:p>
         </w:tc>
         <w:tc>
           <w:tcPr>
@@ -1974,54 +2088,14 @@
           </w:tcPr>
           <w:p>
             <w:r>
-              <w:t xml:space="preserve">Used to provide a </w:t>
-            </w:r>
-            <w:r>
-              <w:rPr>
-                <w:b/>
-                <w:i/>
-              </w:rPr>
-              <w:t>permanent label</w:t>
-            </w:r>
-            <w:r>
-              <w:rPr>
-                <w:b/>
-                <w:i/>
-              </w:rPr>
-              <w:t>/format</w:t>
-            </w:r>
-            <w:r>
-              <w:t xml:space="preserve"> to a variable. However, </w:t>
-            </w:r>
-            <w:r>
-              <w:t xml:space="preserve">when </w:t>
-            </w:r>
-            <w:r>
-              <w:rPr>
-                <w:b/>
-                <w:i/>
-              </w:rPr>
-              <w:t>used in</w:t>
-            </w:r>
-            <w:r>
-              <w:rPr>
-                <w:b/>
-                <w:i/>
-              </w:rPr>
-              <w:t xml:space="preserve"> Proc</w:t>
-            </w:r>
-            <w:r>
-              <w:t xml:space="preserve"> statement </w:t>
-            </w:r>
-            <w:r>
-              <w:rPr>
-                <w:b/>
-                <w:i/>
-              </w:rPr>
-              <w:t>can override this behaviour</w:t>
-            </w:r>
-            <w:r>
-              <w:t>.</w:t>
+              <w:t xml:space="preserve">This is like a Switch-Case statement, this will use </w:t>
+            </w:r>
+            <w:r>
+              <w:rPr>
+                <w:b/>
+                <w:i/>
+              </w:rPr>
+              <w:t>select – when – otherwise - end</w:t>
             </w:r>
           </w:p>
         </w:tc>
@@ -2049,157 +2123,6 @@
                 <w:sz w:val="32"/>
                 <w:szCs w:val="32"/>
               </w:rPr>
-              <w:t>15</w:t>
-            </w:r>
-          </w:p>
-        </w:tc>
-        <w:tc>
-          <w:tcPr>
-            <w:tcW w:w="4117" w:type="dxa"/>
-          </w:tcPr>
-          <w:p>
-            <w:pPr>
-              <w:rPr>
-                <w:sz w:val="32"/>
-                <w:szCs w:val="32"/>
-              </w:rPr>
-            </w:pPr>
-            <w:r>
-              <w:rPr>
-                <w:b/>
-                <w:sz w:val="32"/>
-                <w:szCs w:val="32"/>
-              </w:rPr>
-              <w:t>SELECT</w:t>
-            </w:r>
-            <w:r>
-              <w:rPr>
-                <w:sz w:val="32"/>
-                <w:szCs w:val="32"/>
-              </w:rPr>
-              <w:t xml:space="preserve"> &lt;Var&gt;; </w:t>
-            </w:r>
-            <w:r>
-              <w:rPr>
-                <w:b/>
-                <w:sz w:val="32"/>
-                <w:szCs w:val="32"/>
-              </w:rPr>
-              <w:t>WHEN</w:t>
-            </w:r>
-            <w:r>
-              <w:rPr>
-                <w:sz w:val="32"/>
-                <w:szCs w:val="32"/>
-              </w:rPr>
-              <w:t xml:space="preserve"> (“Val”) </w:t>
-            </w:r>
-            <w:proofErr w:type="spellStart"/>
-            <w:r>
-              <w:rPr>
-                <w:sz w:val="32"/>
-                <w:szCs w:val="32"/>
-              </w:rPr>
-              <w:t>stmt</w:t>
-            </w:r>
-            <w:proofErr w:type="spellEnd"/>
-            <w:r>
-              <w:rPr>
-                <w:sz w:val="32"/>
-                <w:szCs w:val="32"/>
-              </w:rPr>
-              <w:t xml:space="preserve">; </w:t>
-            </w:r>
-            <w:r>
-              <w:rPr>
-                <w:b/>
-                <w:sz w:val="32"/>
-                <w:szCs w:val="32"/>
-              </w:rPr>
-              <w:t>otherwise</w:t>
-            </w:r>
-            <w:r>
-              <w:rPr>
-                <w:sz w:val="32"/>
-                <w:szCs w:val="32"/>
-              </w:rPr>
-              <w:t xml:space="preserve"> &lt;</w:t>
-            </w:r>
-            <w:proofErr w:type="spellStart"/>
-            <w:r>
-              <w:rPr>
-                <w:sz w:val="32"/>
-                <w:szCs w:val="32"/>
-              </w:rPr>
-              <w:t>stmt</w:t>
-            </w:r>
-            <w:proofErr w:type="spellEnd"/>
-            <w:r>
-              <w:rPr>
-                <w:sz w:val="32"/>
-                <w:szCs w:val="32"/>
-              </w:rPr>
-              <w:t xml:space="preserve">&gt;; </w:t>
-            </w:r>
-            <w:r>
-              <w:rPr>
-                <w:b/>
-                <w:sz w:val="32"/>
-                <w:szCs w:val="32"/>
-              </w:rPr>
-              <w:t>end</w:t>
-            </w:r>
-            <w:r>
-              <w:rPr>
-                <w:sz w:val="32"/>
-                <w:szCs w:val="32"/>
-              </w:rPr>
-              <w:t>;</w:t>
-            </w:r>
-          </w:p>
-        </w:tc>
-        <w:tc>
-          <w:tcPr>
-            <w:tcW w:w="4495" w:type="dxa"/>
-          </w:tcPr>
-          <w:p>
-            <w:r>
-              <w:t xml:space="preserve">This is like a Switch-Case statement, this will use </w:t>
-            </w:r>
-            <w:r>
-              <w:rPr>
-                <w:b/>
-                <w:i/>
-              </w:rPr>
-              <w:t>select – when – otherwise - end</w:t>
-            </w:r>
-          </w:p>
-        </w:tc>
-        <w:tc>
-          <w:tcPr>
-            <w:tcW w:w="1303" w:type="dxa"/>
-          </w:tcPr>
-          <w:p/>
-        </w:tc>
-      </w:tr>
-      <w:tr>
-        <w:tc>
-          <w:tcPr>
-            <w:tcW w:w="541" w:type="dxa"/>
-          </w:tcPr>
-          <w:p>
-            <w:pPr>
-              <w:rPr>
-                <w:sz w:val="32"/>
-                <w:szCs w:val="32"/>
-              </w:rPr>
-            </w:pPr>
-            <w:r>
-              <w:rPr>
-                <w:sz w:val="32"/>
-                <w:szCs w:val="32"/>
-              </w:rPr>
-              <w:lastRenderedPageBreak/>
               <w:t>16</w:t>
             </w:r>
           </w:p>
@@ -2273,6 +2196,7 @@
         </w:tc>
       </w:tr>
     </w:tbl>
+    <w:p/>
     <w:p/>
     <w:p>
       <w:r>

</xml_diff>

<commit_message>
BASE DOC Update WIth SAS Data Set Merging
BASE DOC Update WIth SAS Data Set Merging
</commit_message>
<xml_diff>
--- a/Base/Cheat_Sheet_SAS_Base.docx
+++ b/Base/Cheat_Sheet_SAS_Base.docx
@@ -2550,23 +2550,7 @@
                 <w:sz w:val="24"/>
                 <w:szCs w:val="24"/>
               </w:rPr>
-              <w:t xml:space="preserve"> </w:t>
-            </w:r>
-            <w:r>
-              <w:rPr>
-                <w:i/>
-                <w:sz w:val="24"/>
-                <w:szCs w:val="24"/>
-              </w:rPr>
-              <w:t>Used</w:t>
-            </w:r>
-            <w:r>
-              <w:rPr>
-                <w:i/>
-                <w:sz w:val="24"/>
-                <w:szCs w:val="24"/>
-              </w:rPr>
-              <w:t xml:space="preserve"> to read only the last observation in a dataset. Do not use with POINT</w:t>
+              <w:t xml:space="preserve"> Used to read only the last observation in a dataset. Do not use with POINT</w:t>
             </w:r>
           </w:p>
         </w:tc>
@@ -3741,6 +3725,682 @@
               <w:t>_ERROR_ = Initial value is 0 and is set to 1 if error found</w:t>
             </w:r>
           </w:p>
+        </w:tc>
+      </w:tr>
+      <w:tr>
+        <w:tc>
+          <w:tcPr>
+            <w:tcW w:w="10485" w:type="dxa"/>
+            <w:gridSpan w:val="3"/>
+          </w:tcPr>
+          <w:p>
+            <w:pPr>
+              <w:rPr>
+                <w:b/>
+                <w:sz w:val="44"/>
+                <w:szCs w:val="44"/>
+              </w:rPr>
+            </w:pPr>
+            <w:r>
+              <w:rPr>
+                <w:b/>
+                <w:sz w:val="44"/>
+                <w:szCs w:val="44"/>
+              </w:rPr>
+              <w:lastRenderedPageBreak/>
+              <w:t xml:space="preserve">Steps for Combining </w:t>
+            </w:r>
+            <w:r>
+              <w:rPr>
+                <w:b/>
+                <w:sz w:val="44"/>
+                <w:szCs w:val="44"/>
+              </w:rPr>
+              <w:t>SAS Datasets</w:t>
+            </w:r>
+          </w:p>
+        </w:tc>
+      </w:tr>
+      <w:tr>
+        <w:tc>
+          <w:tcPr>
+            <w:tcW w:w="10485" w:type="dxa"/>
+            <w:gridSpan w:val="3"/>
+          </w:tcPr>
+          <w:p>
+            <w:pPr>
+              <w:rPr>
+                <w:sz w:val="32"/>
+                <w:szCs w:val="32"/>
+              </w:rPr>
+            </w:pPr>
+            <w:r>
+              <w:rPr>
+                <w:b/>
+                <w:i/>
+                <w:sz w:val="32"/>
+                <w:szCs w:val="32"/>
+              </w:rPr>
+              <w:t>DATA</w:t>
+            </w:r>
+            <w:r>
+              <w:rPr>
+                <w:sz w:val="32"/>
+                <w:szCs w:val="32"/>
+              </w:rPr>
+              <w:t xml:space="preserve"> NEWSASDATASET (</w:t>
+            </w:r>
+            <w:r>
+              <w:rPr>
+                <w:b/>
+                <w:i/>
+                <w:color w:val="FFC000"/>
+                <w:sz w:val="32"/>
+                <w:szCs w:val="32"/>
+              </w:rPr>
+              <w:t>DROP</w:t>
+            </w:r>
+            <w:r>
+              <w:rPr>
+                <w:sz w:val="32"/>
+                <w:szCs w:val="32"/>
+              </w:rPr>
+              <w:t xml:space="preserve">=COL4 COL5); </w:t>
+            </w:r>
+            <w:r>
+              <w:rPr>
+                <w:sz w:val="24"/>
+                <w:szCs w:val="24"/>
+              </w:rPr>
+              <w:t>* Col4-5 participate in any data manipulation but not available in the final datasets.</w:t>
+            </w:r>
+          </w:p>
+          <w:p>
+            <w:pPr>
+              <w:rPr>
+                <w:sz w:val="24"/>
+                <w:szCs w:val="24"/>
+              </w:rPr>
+            </w:pPr>
+            <w:r>
+              <w:rPr>
+                <w:b/>
+                <w:sz w:val="44"/>
+                <w:szCs w:val="44"/>
+              </w:rPr>
+              <w:t xml:space="preserve">    </w:t>
+            </w:r>
+            <w:r>
+              <w:rPr>
+                <w:b/>
+                <w:sz w:val="32"/>
+                <w:szCs w:val="32"/>
+              </w:rPr>
+              <w:t xml:space="preserve"> SET</w:t>
+            </w:r>
+            <w:r>
+              <w:rPr>
+                <w:sz w:val="32"/>
+                <w:szCs w:val="32"/>
+              </w:rPr>
+              <w:t xml:space="preserve"> &lt;Data Set Name&gt; (</w:t>
+            </w:r>
+            <w:r>
+              <w:rPr>
+                <w:b/>
+                <w:color w:val="00B050"/>
+                <w:sz w:val="32"/>
+                <w:szCs w:val="32"/>
+              </w:rPr>
+              <w:t>…</w:t>
+            </w:r>
+            <w:r>
+              <w:rPr>
+                <w:sz w:val="32"/>
+                <w:szCs w:val="32"/>
+              </w:rPr>
+              <w:t xml:space="preserve">); </w:t>
+            </w:r>
+            <w:r>
+              <w:rPr>
+                <w:sz w:val="24"/>
+                <w:szCs w:val="24"/>
+              </w:rPr>
+              <w:t>* Used to read SAS dataset;</w:t>
+            </w:r>
+          </w:p>
+          <w:p>
+            <w:pPr>
+              <w:rPr>
+                <w:sz w:val="32"/>
+                <w:szCs w:val="32"/>
+              </w:rPr>
+            </w:pPr>
+            <w:bookmarkStart w:id="0" w:name="_GoBack"/>
+            <w:bookmarkEnd w:id="0"/>
+          </w:p>
+          <w:p>
+            <w:pPr>
+              <w:rPr>
+                <w:sz w:val="24"/>
+                <w:szCs w:val="24"/>
+              </w:rPr>
+            </w:pPr>
+            <w:r>
+              <w:rPr>
+                <w:sz w:val="32"/>
+                <w:szCs w:val="32"/>
+              </w:rPr>
+              <w:t>(</w:t>
+            </w:r>
+            <w:r>
+              <w:rPr>
+                <w:b/>
+                <w:i/>
+                <w:color w:val="00B050"/>
+                <w:sz w:val="32"/>
+                <w:szCs w:val="32"/>
+              </w:rPr>
+              <w:t>DROP =</w:t>
+            </w:r>
+            <w:r>
+              <w:rPr>
+                <w:sz w:val="32"/>
+                <w:szCs w:val="32"/>
+              </w:rPr>
+              <w:t xml:space="preserve"> COL1 COL2 COL3) </w:t>
+            </w:r>
+            <w:r>
+              <w:rPr>
+                <w:sz w:val="24"/>
+                <w:szCs w:val="24"/>
+              </w:rPr>
+              <w:t>* COL1-3</w:t>
+            </w:r>
+            <w:r>
+              <w:rPr>
+                <w:sz w:val="24"/>
+                <w:szCs w:val="24"/>
+              </w:rPr>
+              <w:t xml:space="preserve"> will not participate in any data manipulations.</w:t>
+            </w:r>
+          </w:p>
+          <w:p>
+            <w:pPr>
+              <w:rPr>
+                <w:i/>
+                <w:sz w:val="24"/>
+                <w:szCs w:val="24"/>
+              </w:rPr>
+            </w:pPr>
+            <w:r>
+              <w:rPr>
+                <w:i/>
+                <w:sz w:val="24"/>
+                <w:szCs w:val="24"/>
+              </w:rPr>
+              <w:t xml:space="preserve">Use </w:t>
+            </w:r>
+            <w:r>
+              <w:rPr>
+                <w:b/>
+                <w:i/>
+                <w:color w:val="4472C4" w:themeColor="accent5"/>
+                <w:sz w:val="32"/>
+                <w:szCs w:val="32"/>
+              </w:rPr>
+              <w:t>DROP/KEEP</w:t>
+            </w:r>
+            <w:r>
+              <w:rPr>
+                <w:i/>
+                <w:color w:val="4472C4" w:themeColor="accent5"/>
+                <w:sz w:val="24"/>
+                <w:szCs w:val="24"/>
+              </w:rPr>
+              <w:t xml:space="preserve"> </w:t>
+            </w:r>
+            <w:r>
+              <w:rPr>
+                <w:i/>
+                <w:sz w:val="24"/>
+                <w:szCs w:val="24"/>
+              </w:rPr>
+              <w:t>complimentarily based on the number of variables involved</w:t>
+            </w:r>
+          </w:p>
+        </w:tc>
+      </w:tr>
+      <w:tr>
+        <w:tc>
+          <w:tcPr>
+            <w:tcW w:w="541" w:type="dxa"/>
+          </w:tcPr>
+          <w:p>
+            <w:pPr>
+              <w:rPr>
+                <w:sz w:val="32"/>
+                <w:szCs w:val="32"/>
+              </w:rPr>
+            </w:pPr>
+            <w:r>
+              <w:rPr>
+                <w:sz w:val="32"/>
+                <w:szCs w:val="32"/>
+              </w:rPr>
+              <w:t>1</w:t>
+            </w:r>
+          </w:p>
+        </w:tc>
+        <w:tc>
+          <w:tcPr>
+            <w:tcW w:w="4117" w:type="dxa"/>
+          </w:tcPr>
+          <w:p>
+            <w:pPr>
+              <w:rPr>
+                <w:sz w:val="32"/>
+                <w:szCs w:val="32"/>
+              </w:rPr>
+            </w:pPr>
+          </w:p>
+        </w:tc>
+        <w:tc>
+          <w:tcPr>
+            <w:tcW w:w="5827" w:type="dxa"/>
+          </w:tcPr>
+          <w:p>
+            <w:pPr>
+              <w:pStyle w:val="ListParagraph"/>
+              <w:numPr>
+                <w:ilvl w:val="0"/>
+                <w:numId w:val="7"/>
+              </w:numPr>
+            </w:pPr>
+          </w:p>
+        </w:tc>
+      </w:tr>
+      <w:tr>
+        <w:tc>
+          <w:tcPr>
+            <w:tcW w:w="541" w:type="dxa"/>
+          </w:tcPr>
+          <w:p>
+            <w:pPr>
+              <w:rPr>
+                <w:sz w:val="32"/>
+                <w:szCs w:val="32"/>
+              </w:rPr>
+            </w:pPr>
+            <w:r>
+              <w:rPr>
+                <w:sz w:val="32"/>
+                <w:szCs w:val="32"/>
+              </w:rPr>
+              <w:t>2</w:t>
+            </w:r>
+          </w:p>
+        </w:tc>
+        <w:tc>
+          <w:tcPr>
+            <w:tcW w:w="4117" w:type="dxa"/>
+          </w:tcPr>
+          <w:p>
+            <w:pPr>
+              <w:rPr>
+                <w:sz w:val="32"/>
+                <w:szCs w:val="32"/>
+              </w:rPr>
+            </w:pPr>
+          </w:p>
+        </w:tc>
+        <w:tc>
+          <w:tcPr>
+            <w:tcW w:w="5827" w:type="dxa"/>
+          </w:tcPr>
+          <w:p>
+            <w:pPr>
+              <w:jc w:val="both"/>
+            </w:pPr>
+          </w:p>
+        </w:tc>
+      </w:tr>
+      <w:tr>
+        <w:tc>
+          <w:tcPr>
+            <w:tcW w:w="541" w:type="dxa"/>
+          </w:tcPr>
+          <w:p>
+            <w:pPr>
+              <w:rPr>
+                <w:sz w:val="32"/>
+                <w:szCs w:val="32"/>
+              </w:rPr>
+            </w:pPr>
+            <w:r>
+              <w:rPr>
+                <w:sz w:val="32"/>
+                <w:szCs w:val="32"/>
+              </w:rPr>
+              <w:t>3</w:t>
+            </w:r>
+          </w:p>
+        </w:tc>
+        <w:tc>
+          <w:tcPr>
+            <w:tcW w:w="4117" w:type="dxa"/>
+          </w:tcPr>
+          <w:p>
+            <w:pPr>
+              <w:rPr>
+                <w:sz w:val="32"/>
+                <w:szCs w:val="32"/>
+              </w:rPr>
+            </w:pPr>
+          </w:p>
+        </w:tc>
+        <w:tc>
+          <w:tcPr>
+            <w:tcW w:w="5827" w:type="dxa"/>
+          </w:tcPr>
+          <w:p>
+            <w:pPr>
+              <w:jc w:val="both"/>
+            </w:pPr>
+          </w:p>
+        </w:tc>
+      </w:tr>
+      <w:tr>
+        <w:tc>
+          <w:tcPr>
+            <w:tcW w:w="541" w:type="dxa"/>
+          </w:tcPr>
+          <w:p>
+            <w:pPr>
+              <w:rPr>
+                <w:sz w:val="32"/>
+                <w:szCs w:val="32"/>
+              </w:rPr>
+            </w:pPr>
+            <w:r>
+              <w:rPr>
+                <w:sz w:val="32"/>
+                <w:szCs w:val="32"/>
+              </w:rPr>
+              <w:t>4</w:t>
+            </w:r>
+          </w:p>
+        </w:tc>
+        <w:tc>
+          <w:tcPr>
+            <w:tcW w:w="4117" w:type="dxa"/>
+          </w:tcPr>
+          <w:p>
+            <w:pPr>
+              <w:rPr>
+                <w:b/>
+                <w:sz w:val="32"/>
+                <w:szCs w:val="32"/>
+              </w:rPr>
+            </w:pPr>
+          </w:p>
+        </w:tc>
+        <w:tc>
+          <w:tcPr>
+            <w:tcW w:w="5827" w:type="dxa"/>
+          </w:tcPr>
+          <w:p/>
+        </w:tc>
+      </w:tr>
+      <w:tr>
+        <w:tc>
+          <w:tcPr>
+            <w:tcW w:w="541" w:type="dxa"/>
+          </w:tcPr>
+          <w:p>
+            <w:pPr>
+              <w:rPr>
+                <w:sz w:val="32"/>
+                <w:szCs w:val="32"/>
+              </w:rPr>
+            </w:pPr>
+            <w:r>
+              <w:rPr>
+                <w:sz w:val="32"/>
+                <w:szCs w:val="32"/>
+              </w:rPr>
+              <w:t>5</w:t>
+            </w:r>
+          </w:p>
+        </w:tc>
+        <w:tc>
+          <w:tcPr>
+            <w:tcW w:w="4117" w:type="dxa"/>
+          </w:tcPr>
+          <w:p>
+            <w:pPr>
+              <w:rPr>
+                <w:b/>
+                <w:sz w:val="32"/>
+                <w:szCs w:val="32"/>
+              </w:rPr>
+            </w:pPr>
+          </w:p>
+        </w:tc>
+        <w:tc>
+          <w:tcPr>
+            <w:tcW w:w="5827" w:type="dxa"/>
+          </w:tcPr>
+          <w:p/>
+        </w:tc>
+      </w:tr>
+      <w:tr>
+        <w:tc>
+          <w:tcPr>
+            <w:tcW w:w="541" w:type="dxa"/>
+          </w:tcPr>
+          <w:p>
+            <w:pPr>
+              <w:rPr>
+                <w:sz w:val="32"/>
+                <w:szCs w:val="32"/>
+              </w:rPr>
+            </w:pPr>
+          </w:p>
+        </w:tc>
+        <w:tc>
+          <w:tcPr>
+            <w:tcW w:w="4117" w:type="dxa"/>
+          </w:tcPr>
+          <w:p>
+            <w:pPr>
+              <w:rPr>
+                <w:sz w:val="32"/>
+                <w:szCs w:val="32"/>
+              </w:rPr>
+            </w:pPr>
+          </w:p>
+        </w:tc>
+        <w:tc>
+          <w:tcPr>
+            <w:tcW w:w="5827" w:type="dxa"/>
+          </w:tcPr>
+          <w:p>
+            <w:pPr>
+              <w:jc w:val="both"/>
+            </w:pPr>
+          </w:p>
+        </w:tc>
+      </w:tr>
+      <w:tr>
+        <w:tc>
+          <w:tcPr>
+            <w:tcW w:w="541" w:type="dxa"/>
+          </w:tcPr>
+          <w:p>
+            <w:pPr>
+              <w:rPr>
+                <w:sz w:val="32"/>
+                <w:szCs w:val="32"/>
+              </w:rPr>
+            </w:pPr>
+          </w:p>
+        </w:tc>
+        <w:tc>
+          <w:tcPr>
+            <w:tcW w:w="4117" w:type="dxa"/>
+          </w:tcPr>
+          <w:p>
+            <w:pPr>
+              <w:rPr>
+                <w:sz w:val="32"/>
+                <w:szCs w:val="32"/>
+              </w:rPr>
+            </w:pPr>
+          </w:p>
+        </w:tc>
+        <w:tc>
+          <w:tcPr>
+            <w:tcW w:w="5827" w:type="dxa"/>
+          </w:tcPr>
+          <w:p/>
+        </w:tc>
+      </w:tr>
+      <w:tr>
+        <w:tc>
+          <w:tcPr>
+            <w:tcW w:w="541" w:type="dxa"/>
+          </w:tcPr>
+          <w:p>
+            <w:pPr>
+              <w:rPr>
+                <w:sz w:val="32"/>
+                <w:szCs w:val="32"/>
+              </w:rPr>
+            </w:pPr>
+          </w:p>
+        </w:tc>
+        <w:tc>
+          <w:tcPr>
+            <w:tcW w:w="4117" w:type="dxa"/>
+          </w:tcPr>
+          <w:p>
+            <w:pPr>
+              <w:rPr>
+                <w:sz w:val="32"/>
+                <w:szCs w:val="32"/>
+              </w:rPr>
+            </w:pPr>
+          </w:p>
+        </w:tc>
+        <w:tc>
+          <w:tcPr>
+            <w:tcW w:w="5827" w:type="dxa"/>
+          </w:tcPr>
+          <w:p/>
+        </w:tc>
+      </w:tr>
+      <w:tr>
+        <w:tc>
+          <w:tcPr>
+            <w:tcW w:w="541" w:type="dxa"/>
+          </w:tcPr>
+          <w:p>
+            <w:pPr>
+              <w:rPr>
+                <w:sz w:val="32"/>
+                <w:szCs w:val="32"/>
+              </w:rPr>
+            </w:pPr>
+          </w:p>
+        </w:tc>
+        <w:tc>
+          <w:tcPr>
+            <w:tcW w:w="4117" w:type="dxa"/>
+          </w:tcPr>
+          <w:p>
+            <w:pPr>
+              <w:rPr>
+                <w:sz w:val="32"/>
+                <w:szCs w:val="32"/>
+              </w:rPr>
+            </w:pPr>
+          </w:p>
+        </w:tc>
+        <w:tc>
+          <w:tcPr>
+            <w:tcW w:w="5827" w:type="dxa"/>
+          </w:tcPr>
+          <w:p/>
+        </w:tc>
+      </w:tr>
+      <w:tr>
+        <w:tc>
+          <w:tcPr>
+            <w:tcW w:w="541" w:type="dxa"/>
+          </w:tcPr>
+          <w:p>
+            <w:pPr>
+              <w:rPr>
+                <w:sz w:val="32"/>
+                <w:szCs w:val="32"/>
+              </w:rPr>
+            </w:pPr>
+          </w:p>
+        </w:tc>
+        <w:tc>
+          <w:tcPr>
+            <w:tcW w:w="4117" w:type="dxa"/>
+          </w:tcPr>
+          <w:p>
+            <w:pPr>
+              <w:rPr>
+                <w:sz w:val="32"/>
+                <w:szCs w:val="32"/>
+              </w:rPr>
+            </w:pPr>
+          </w:p>
+        </w:tc>
+        <w:tc>
+          <w:tcPr>
+            <w:tcW w:w="5827" w:type="dxa"/>
+          </w:tcPr>
+          <w:p/>
+        </w:tc>
+      </w:tr>
+      <w:tr>
+        <w:tc>
+          <w:tcPr>
+            <w:tcW w:w="541" w:type="dxa"/>
+          </w:tcPr>
+          <w:p>
+            <w:pPr>
+              <w:rPr>
+                <w:sz w:val="32"/>
+                <w:szCs w:val="32"/>
+              </w:rPr>
+            </w:pPr>
+          </w:p>
+        </w:tc>
+        <w:tc>
+          <w:tcPr>
+            <w:tcW w:w="4117" w:type="dxa"/>
+          </w:tcPr>
+          <w:p>
+            <w:pPr>
+              <w:rPr>
+                <w:b/>
+                <w:sz w:val="32"/>
+                <w:szCs w:val="32"/>
+              </w:rPr>
+            </w:pPr>
+          </w:p>
+        </w:tc>
+        <w:tc>
+          <w:tcPr>
+            <w:tcW w:w="5827" w:type="dxa"/>
+          </w:tcPr>
+          <w:p/>
         </w:tc>
       </w:tr>
     </w:tbl>
@@ -3752,15 +4412,12 @@
           <w:szCs w:val="44"/>
         </w:rPr>
       </w:pPr>
-      <w:bookmarkStart w:id="0" w:name="_GoBack"/>
-      <w:bookmarkEnd w:id="0"/>
       <w:r>
         <w:rPr>
           <w:b/>
           <w:sz w:val="44"/>
           <w:szCs w:val="44"/>
         </w:rPr>
-        <w:lastRenderedPageBreak/>
         <w:t>Column Style:</w:t>
       </w:r>
       <w:r>
@@ -17165,6 +17822,95 @@
     </w:lvl>
   </w:abstractNum>
   <w:abstractNum w:abstractNumId="3" w15:restartNumberingAfterBreak="0">
+    <w:nsid w:val="47CD3519"/>
+    <w:multiLevelType w:val="hybridMultilevel"/>
+    <w:tmpl w:val="45A659AC"/>
+    <w:lvl w:ilvl="0" w:tplc="4009000F">
+      <w:start w:val="1"/>
+      <w:numFmt w:val="decimal"/>
+      <w:lvlText w:val="%1."/>
+      <w:lvlJc w:val="left"/>
+      <w:pPr>
+        <w:ind w:left="720" w:hanging="360"/>
+      </w:pPr>
+      <w:rPr>
+        <w:rFonts w:hint="default"/>
+      </w:rPr>
+    </w:lvl>
+    <w:lvl w:ilvl="1" w:tplc="40090019" w:tentative="1">
+      <w:start w:val="1"/>
+      <w:numFmt w:val="lowerLetter"/>
+      <w:lvlText w:val="%2."/>
+      <w:lvlJc w:val="left"/>
+      <w:pPr>
+        <w:ind w:left="1440" w:hanging="360"/>
+      </w:pPr>
+    </w:lvl>
+    <w:lvl w:ilvl="2" w:tplc="4009001B" w:tentative="1">
+      <w:start w:val="1"/>
+      <w:numFmt w:val="lowerRoman"/>
+      <w:lvlText w:val="%3."/>
+      <w:lvlJc w:val="right"/>
+      <w:pPr>
+        <w:ind w:left="2160" w:hanging="180"/>
+      </w:pPr>
+    </w:lvl>
+    <w:lvl w:ilvl="3" w:tplc="4009000F" w:tentative="1">
+      <w:start w:val="1"/>
+      <w:numFmt w:val="decimal"/>
+      <w:lvlText w:val="%4."/>
+      <w:lvlJc w:val="left"/>
+      <w:pPr>
+        <w:ind w:left="2880" w:hanging="360"/>
+      </w:pPr>
+    </w:lvl>
+    <w:lvl w:ilvl="4" w:tplc="40090019" w:tentative="1">
+      <w:start w:val="1"/>
+      <w:numFmt w:val="lowerLetter"/>
+      <w:lvlText w:val="%5."/>
+      <w:lvlJc w:val="left"/>
+      <w:pPr>
+        <w:ind w:left="3600" w:hanging="360"/>
+      </w:pPr>
+    </w:lvl>
+    <w:lvl w:ilvl="5" w:tplc="4009001B" w:tentative="1">
+      <w:start w:val="1"/>
+      <w:numFmt w:val="lowerRoman"/>
+      <w:lvlText w:val="%6."/>
+      <w:lvlJc w:val="right"/>
+      <w:pPr>
+        <w:ind w:left="4320" w:hanging="180"/>
+      </w:pPr>
+    </w:lvl>
+    <w:lvl w:ilvl="6" w:tplc="4009000F" w:tentative="1">
+      <w:start w:val="1"/>
+      <w:numFmt w:val="decimal"/>
+      <w:lvlText w:val="%7."/>
+      <w:lvlJc w:val="left"/>
+      <w:pPr>
+        <w:ind w:left="5040" w:hanging="360"/>
+      </w:pPr>
+    </w:lvl>
+    <w:lvl w:ilvl="7" w:tplc="40090019" w:tentative="1">
+      <w:start w:val="1"/>
+      <w:numFmt w:val="lowerLetter"/>
+      <w:lvlText w:val="%8."/>
+      <w:lvlJc w:val="left"/>
+      <w:pPr>
+        <w:ind w:left="5760" w:hanging="360"/>
+      </w:pPr>
+    </w:lvl>
+    <w:lvl w:ilvl="8" w:tplc="4009001B" w:tentative="1">
+      <w:start w:val="1"/>
+      <w:numFmt w:val="lowerRoman"/>
+      <w:lvlText w:val="%9."/>
+      <w:lvlJc w:val="right"/>
+      <w:pPr>
+        <w:ind w:left="6480" w:hanging="180"/>
+      </w:pPr>
+    </w:lvl>
+  </w:abstractNum>
+  <w:abstractNum w:abstractNumId="4" w15:restartNumberingAfterBreak="0">
     <w:nsid w:val="546A2964"/>
     <w:multiLevelType w:val="hybridMultilevel"/>
     <w:tmpl w:val="21B0DD48"/>
@@ -17250,7 +17996,7 @@
       </w:pPr>
     </w:lvl>
   </w:abstractNum>
-  <w:abstractNum w:abstractNumId="4" w15:restartNumberingAfterBreak="0">
+  <w:abstractNum w:abstractNumId="5" w15:restartNumberingAfterBreak="0">
     <w:nsid w:val="5E650714"/>
     <w:multiLevelType w:val="hybridMultilevel"/>
     <w:tmpl w:val="45A659AC"/>
@@ -17339,7 +18085,7 @@
       </w:pPr>
     </w:lvl>
   </w:abstractNum>
-  <w:abstractNum w:abstractNumId="5" w15:restartNumberingAfterBreak="0">
+  <w:abstractNum w:abstractNumId="6" w15:restartNumberingAfterBreak="0">
     <w:nsid w:val="6E4939B4"/>
     <w:multiLevelType w:val="hybridMultilevel"/>
     <w:tmpl w:val="E1F61F9A"/>
@@ -17429,10 +18175,10 @@
     <w:abstractNumId w:val="2"/>
   </w:num>
   <w:num w:numId="2">
-    <w:abstractNumId w:val="3"/>
+    <w:abstractNumId w:val="4"/>
   </w:num>
   <w:num w:numId="3">
-    <w:abstractNumId w:val="5"/>
+    <w:abstractNumId w:val="6"/>
   </w:num>
   <w:num w:numId="4">
     <w:abstractNumId w:val="0"/>
@@ -17441,7 +18187,10 @@
     <w:abstractNumId w:val="1"/>
   </w:num>
   <w:num w:numId="6">
-    <w:abstractNumId w:val="4"/>
+    <w:abstractNumId w:val="5"/>
+  </w:num>
+  <w:num w:numId="7">
+    <w:abstractNumId w:val="3"/>
   </w:num>
 </w:numbering>
 </file>

</xml_diff>

<commit_message>
Cheat Sheet Updated with DO Loop
Cheat Sheet Updated with DO Loop
</commit_message>
<xml_diff>
--- a/Base/Cheat_Sheet_SAS_Base.docx
+++ b/Base/Cheat_Sheet_SAS_Base.docx
@@ -108,7 +108,23 @@
                 <w:sz w:val="32"/>
                 <w:szCs w:val="32"/>
               </w:rPr>
-              <w:t xml:space="preserve"> libref ‘</w:t>
+              <w:t xml:space="preserve"> </w:t>
+            </w:r>
+            <w:proofErr w:type="spellStart"/>
+            <w:r>
+              <w:rPr>
+                <w:sz w:val="32"/>
+                <w:szCs w:val="32"/>
+              </w:rPr>
+              <w:t>libref</w:t>
+            </w:r>
+            <w:proofErr w:type="spellEnd"/>
+            <w:r>
+              <w:rPr>
+                <w:sz w:val="32"/>
+                <w:szCs w:val="32"/>
+              </w:rPr>
+              <w:t xml:space="preserve"> ‘</w:t>
             </w:r>
             <w:r>
               <w:rPr>
@@ -204,7 +220,23 @@
                 <w:sz w:val="32"/>
                 <w:szCs w:val="32"/>
               </w:rPr>
-              <w:t xml:space="preserve"> fileref ‘&lt;</w:t>
+              <w:t xml:space="preserve"> </w:t>
+            </w:r>
+            <w:proofErr w:type="spellStart"/>
+            <w:r>
+              <w:rPr>
+                <w:sz w:val="32"/>
+                <w:szCs w:val="32"/>
+              </w:rPr>
+              <w:t>fileref</w:t>
+            </w:r>
+            <w:proofErr w:type="spellEnd"/>
+            <w:r>
+              <w:rPr>
+                <w:sz w:val="32"/>
+                <w:szCs w:val="32"/>
+              </w:rPr>
+              <w:t xml:space="preserve"> ‘&lt;</w:t>
             </w:r>
             <w:r>
               <w:rPr>
@@ -293,12 +325,21 @@
               </w:rPr>
               <w:t xml:space="preserve"> ‘</w:t>
             </w:r>
+            <w:proofErr w:type="spellStart"/>
             <w:r>
               <w:rPr>
                 <w:sz w:val="28"/>
                 <w:szCs w:val="28"/>
               </w:rPr>
-              <w:t>SASDataSetName’</w:t>
+              <w:t>SASDataSetName</w:t>
+            </w:r>
+            <w:proofErr w:type="spellEnd"/>
+            <w:r>
+              <w:rPr>
+                <w:sz w:val="28"/>
+                <w:szCs w:val="28"/>
+              </w:rPr>
+              <w:t>’</w:t>
             </w:r>
             <w:r>
               <w:rPr>
@@ -408,7 +449,23 @@
                 <w:sz w:val="28"/>
                 <w:szCs w:val="28"/>
               </w:rPr>
-              <w:t>name/fileref’</w:t>
+              <w:t>name/</w:t>
+            </w:r>
+            <w:proofErr w:type="spellStart"/>
+            <w:r>
+              <w:rPr>
+                <w:sz w:val="28"/>
+                <w:szCs w:val="28"/>
+              </w:rPr>
+              <w:t>fileref</w:t>
+            </w:r>
+            <w:proofErr w:type="spellEnd"/>
+            <w:r>
+              <w:rPr>
+                <w:sz w:val="28"/>
+                <w:szCs w:val="28"/>
+              </w:rPr>
+              <w:t>’</w:t>
             </w:r>
           </w:p>
           <w:p>
@@ -491,7 +548,25 @@
                 <w:sz w:val="32"/>
                 <w:szCs w:val="32"/>
               </w:rPr>
-              <w:t xml:space="preserve">                 Dlm=’,’ DSD;</w:t>
+              <w:t xml:space="preserve">                 </w:t>
+            </w:r>
+            <w:proofErr w:type="spellStart"/>
+            <w:r>
+              <w:rPr>
+                <w:b/>
+                <w:sz w:val="32"/>
+                <w:szCs w:val="32"/>
+              </w:rPr>
+              <w:t>Dlm</w:t>
+            </w:r>
+            <w:proofErr w:type="spellEnd"/>
+            <w:r>
+              <w:rPr>
+                <w:b/>
+                <w:sz w:val="32"/>
+                <w:szCs w:val="32"/>
+              </w:rPr>
+              <w:t>=’,’ DSD;</w:t>
             </w:r>
           </w:p>
         </w:tc>
@@ -643,6 +718,7 @@
               </w:rPr>
               <w:t>&lt;</w:t>
             </w:r>
+            <w:proofErr w:type="spellStart"/>
             <w:r>
               <w:rPr>
                 <w:sz w:val="28"/>
@@ -650,6 +726,7 @@
               </w:rPr>
               <w:t>informats</w:t>
             </w:r>
+            <w:proofErr w:type="spellEnd"/>
             <w:r>
               <w:rPr>
                 <w:sz w:val="32"/>
@@ -716,12 +793,21 @@
               </w:rPr>
               <w:t xml:space="preserve">       </w:t>
             </w:r>
-            <w:r>
-              <w:rPr>
-                <w:sz w:val="32"/>
-                <w:szCs w:val="32"/>
-              </w:rPr>
-              <w:t xml:space="preserve">Sum_var </w:t>
+            <w:proofErr w:type="spellStart"/>
+            <w:r>
+              <w:rPr>
+                <w:sz w:val="32"/>
+                <w:szCs w:val="32"/>
+              </w:rPr>
+              <w:t>Sum_var</w:t>
+            </w:r>
+            <w:proofErr w:type="spellEnd"/>
+            <w:r>
+              <w:rPr>
+                <w:sz w:val="32"/>
+                <w:szCs w:val="32"/>
+              </w:rPr>
+              <w:t xml:space="preserve"> </w:t>
             </w:r>
             <w:r>
               <w:rPr>
@@ -848,7 +934,39 @@
                 <w:sz w:val="32"/>
                 <w:szCs w:val="32"/>
               </w:rPr>
-              <w:t xml:space="preserve"> &lt;Sum_var&gt; &lt;val&gt;;</w:t>
+              <w:t xml:space="preserve"> &lt;</w:t>
+            </w:r>
+            <w:proofErr w:type="spellStart"/>
+            <w:r>
+              <w:rPr>
+                <w:sz w:val="32"/>
+                <w:szCs w:val="32"/>
+              </w:rPr>
+              <w:t>Sum_var</w:t>
+            </w:r>
+            <w:proofErr w:type="spellEnd"/>
+            <w:r>
+              <w:rPr>
+                <w:sz w:val="32"/>
+                <w:szCs w:val="32"/>
+              </w:rPr>
+              <w:t>&gt; &lt;</w:t>
+            </w:r>
+            <w:proofErr w:type="spellStart"/>
+            <w:r>
+              <w:rPr>
+                <w:sz w:val="32"/>
+                <w:szCs w:val="32"/>
+              </w:rPr>
+              <w:t>val</w:t>
+            </w:r>
+            <w:proofErr w:type="spellEnd"/>
+            <w:r>
+              <w:rPr>
+                <w:sz w:val="32"/>
+                <w:szCs w:val="32"/>
+              </w:rPr>
+              <w:t>&gt;;</w:t>
             </w:r>
           </w:p>
         </w:tc>
@@ -928,7 +1046,23 @@
                 <w:sz w:val="32"/>
                 <w:szCs w:val="32"/>
               </w:rPr>
-              <w:t xml:space="preserve"> &lt;condition&gt; then Vari=Val;</w:t>
+              <w:t xml:space="preserve"> &lt;condition&gt; then </w:t>
+            </w:r>
+            <w:proofErr w:type="spellStart"/>
+            <w:r>
+              <w:rPr>
+                <w:sz w:val="32"/>
+                <w:szCs w:val="32"/>
+              </w:rPr>
+              <w:t>Vari</w:t>
+            </w:r>
+            <w:proofErr w:type="spellEnd"/>
+            <w:r>
+              <w:rPr>
+                <w:sz w:val="32"/>
+                <w:szCs w:val="32"/>
+              </w:rPr>
+              <w:t>=Val;</w:t>
             </w:r>
           </w:p>
         </w:tc>
@@ -955,15 +1089,97 @@
                 <w:i/>
                 <w:color w:val="7030A0"/>
               </w:rPr>
-              <w:t>=/eq,</w:t>
-            </w:r>
+              <w:t>=/</w:t>
+            </w:r>
+            <w:proofErr w:type="spellStart"/>
+            <w:proofErr w:type="gramStart"/>
             <w:r>
               <w:rPr>
                 <w:b/>
                 <w:i/>
                 <w:color w:val="7030A0"/>
               </w:rPr>
-              <w:t>~=/^=/ne, &gt;=/ge, &lt;=/le, &gt;/gt, &lt;/lt, in</w:t>
+              <w:t>eq</w:t>
+            </w:r>
+            <w:proofErr w:type="spellEnd"/>
+            <w:r>
+              <w:rPr>
+                <w:b/>
+                <w:i/>
+                <w:color w:val="7030A0"/>
+              </w:rPr>
+              <w:t>,</w:t>
+            </w:r>
+            <w:r>
+              <w:rPr>
+                <w:b/>
+                <w:i/>
+                <w:color w:val="7030A0"/>
+              </w:rPr>
+              <w:t>~</w:t>
+            </w:r>
+            <w:proofErr w:type="gramEnd"/>
+            <w:r>
+              <w:rPr>
+                <w:b/>
+                <w:i/>
+                <w:color w:val="7030A0"/>
+              </w:rPr>
+              <w:t>=/^=/ne, &gt;=/</w:t>
+            </w:r>
+            <w:proofErr w:type="spellStart"/>
+            <w:r>
+              <w:rPr>
+                <w:b/>
+                <w:i/>
+                <w:color w:val="7030A0"/>
+              </w:rPr>
+              <w:t>ge</w:t>
+            </w:r>
+            <w:proofErr w:type="spellEnd"/>
+            <w:r>
+              <w:rPr>
+                <w:b/>
+                <w:i/>
+                <w:color w:val="7030A0"/>
+              </w:rPr>
+              <w:t>, &lt;=/le, &gt;/</w:t>
+            </w:r>
+            <w:proofErr w:type="spellStart"/>
+            <w:r>
+              <w:rPr>
+                <w:b/>
+                <w:i/>
+                <w:color w:val="7030A0"/>
+              </w:rPr>
+              <w:t>gt</w:t>
+            </w:r>
+            <w:proofErr w:type="spellEnd"/>
+            <w:r>
+              <w:rPr>
+                <w:b/>
+                <w:i/>
+                <w:color w:val="7030A0"/>
+              </w:rPr>
+              <w:t>, &lt;/</w:t>
+            </w:r>
+            <w:proofErr w:type="spellStart"/>
+            <w:r>
+              <w:rPr>
+                <w:b/>
+                <w:i/>
+                <w:color w:val="7030A0"/>
+              </w:rPr>
+              <w:t>lt</w:t>
+            </w:r>
+            <w:proofErr w:type="spellEnd"/>
+            <w:r>
+              <w:rPr>
+                <w:b/>
+                <w:i/>
+                <w:color w:val="7030A0"/>
+              </w:rPr>
+              <w:t>, in</w:t>
             </w:r>
             <w:r>
               <w:rPr>
@@ -1181,7 +1397,23 @@
                 <w:sz w:val="32"/>
                 <w:szCs w:val="32"/>
               </w:rPr>
-              <w:t>If &lt;condition&gt; then &lt;stmt&gt;;</w:t>
+              <w:t>If &lt;condition&gt; then &lt;</w:t>
+            </w:r>
+            <w:proofErr w:type="spellStart"/>
+            <w:r>
+              <w:rPr>
+                <w:sz w:val="32"/>
+                <w:szCs w:val="32"/>
+              </w:rPr>
+              <w:t>stmt</w:t>
+            </w:r>
+            <w:proofErr w:type="spellEnd"/>
+            <w:r>
+              <w:rPr>
+                <w:sz w:val="32"/>
+                <w:szCs w:val="32"/>
+              </w:rPr>
+              <w:t>&gt;;</w:t>
             </w:r>
           </w:p>
           <w:p>
@@ -1204,7 +1436,23 @@
                 <w:sz w:val="32"/>
                 <w:szCs w:val="32"/>
               </w:rPr>
-              <w:t xml:space="preserve"> if &lt;condi2&gt; then &lt;stmt&gt;;</w:t>
+              <w:t xml:space="preserve"> if &lt;condi2&gt; then &lt;</w:t>
+            </w:r>
+            <w:proofErr w:type="spellStart"/>
+            <w:r>
+              <w:rPr>
+                <w:sz w:val="32"/>
+                <w:szCs w:val="32"/>
+              </w:rPr>
+              <w:t>stmt</w:t>
+            </w:r>
+            <w:proofErr w:type="spellEnd"/>
+            <w:r>
+              <w:rPr>
+                <w:sz w:val="32"/>
+                <w:szCs w:val="32"/>
+              </w:rPr>
+              <w:t>&gt;;</w:t>
             </w:r>
           </w:p>
           <w:p>
@@ -1782,7 +2030,23 @@
                 <w:sz w:val="32"/>
                 <w:szCs w:val="32"/>
               </w:rPr>
-              <w:t xml:space="preserve"> (“Val”) stmt; </w:t>
+              <w:t xml:space="preserve"> (“Val”) </w:t>
+            </w:r>
+            <w:proofErr w:type="spellStart"/>
+            <w:r>
+              <w:rPr>
+                <w:sz w:val="32"/>
+                <w:szCs w:val="32"/>
+              </w:rPr>
+              <w:t>stmt</w:t>
+            </w:r>
+            <w:proofErr w:type="spellEnd"/>
+            <w:r>
+              <w:rPr>
+                <w:sz w:val="32"/>
+                <w:szCs w:val="32"/>
+              </w:rPr>
+              <w:t xml:space="preserve">; </w:t>
             </w:r>
             <w:r>
               <w:rPr>
@@ -1797,7 +2061,23 @@
                 <w:sz w:val="32"/>
                 <w:szCs w:val="32"/>
               </w:rPr>
-              <w:t xml:space="preserve"> &lt;stmt&gt;; </w:t>
+              <w:t xml:space="preserve"> &lt;</w:t>
+            </w:r>
+            <w:proofErr w:type="spellStart"/>
+            <w:r>
+              <w:rPr>
+                <w:sz w:val="32"/>
+                <w:szCs w:val="32"/>
+              </w:rPr>
+              <w:t>stmt</w:t>
+            </w:r>
+            <w:proofErr w:type="spellEnd"/>
+            <w:r>
+              <w:rPr>
+                <w:sz w:val="32"/>
+                <w:szCs w:val="32"/>
+              </w:rPr>
+              <w:t xml:space="preserve">&gt;; </w:t>
             </w:r>
             <w:r>
               <w:rPr>
@@ -1910,7 +2190,15 @@
           </w:tcPr>
           <w:p>
             <w:r>
-              <w:t>If loop or when can handle only one stmt, do can handle many statement in its block</w:t>
+              <w:t xml:space="preserve">If loop or when can handle only one </w:t>
+            </w:r>
+            <w:proofErr w:type="spellStart"/>
+            <w:r>
+              <w:t>stmt</w:t>
+            </w:r>
+            <w:proofErr w:type="spellEnd"/>
+            <w:r>
+              <w:t>, do can handle many statement in its block</w:t>
             </w:r>
           </w:p>
         </w:tc>
@@ -2226,14 +2514,25 @@
               </w:rPr>
               <w:t xml:space="preserve">END = </w:t>
             </w:r>
-            <w:r>
-              <w:rPr>
-                <w:b/>
-                <w:i/>
-                <w:sz w:val="32"/>
-                <w:szCs w:val="32"/>
-              </w:rPr>
-              <w:t xml:space="preserve">var </w:t>
+            <w:proofErr w:type="spellStart"/>
+            <w:r>
+              <w:rPr>
+                <w:b/>
+                <w:i/>
+                <w:sz w:val="32"/>
+                <w:szCs w:val="32"/>
+              </w:rPr>
+              <w:t>var</w:t>
+            </w:r>
+            <w:proofErr w:type="spellEnd"/>
+            <w:r>
+              <w:rPr>
+                <w:b/>
+                <w:i/>
+                <w:sz w:val="32"/>
+                <w:szCs w:val="32"/>
+              </w:rPr>
+              <w:t xml:space="preserve"> </w:t>
             </w:r>
             <w:r>
               <w:rPr>
@@ -2776,6 +3075,7 @@
             <w:r>
               <w:t xml:space="preserve">When BY is used, SAS produce </w:t>
             </w:r>
+            <w:proofErr w:type="spellStart"/>
             <w:r>
               <w:rPr>
                 <w:b/>
@@ -2783,9 +3083,11 @@
               </w:rPr>
               <w:t>FIRST.variable</w:t>
             </w:r>
+            <w:proofErr w:type="spellEnd"/>
             <w:r>
               <w:t xml:space="preserve"> and </w:t>
             </w:r>
+            <w:proofErr w:type="spellStart"/>
             <w:r>
               <w:rPr>
                 <w:b/>
@@ -2793,6 +3095,7 @@
               </w:rPr>
               <w:t>LAST.variable</w:t>
             </w:r>
+            <w:proofErr w:type="spellEnd"/>
             <w:r>
               <w:rPr>
                 <w:b/>
@@ -2892,6 +3195,7 @@
                 <w:szCs w:val="32"/>
               </w:rPr>
             </w:pPr>
+            <w:proofErr w:type="spellStart"/>
             <w:r>
               <w:rPr>
                 <w:sz w:val="32"/>
@@ -2900,6 +3204,7 @@
               </w:rPr>
               <w:t>Varname</w:t>
             </w:r>
+            <w:proofErr w:type="spellEnd"/>
             <w:r>
               <w:rPr>
                 <w:sz w:val="32"/>
@@ -2953,6 +3258,7 @@
               </w:rPr>
               <w:t>=&lt;</w:t>
             </w:r>
+            <w:proofErr w:type="spellStart"/>
             <w:r>
               <w:rPr>
                 <w:sz w:val="32"/>
@@ -2971,6 +3277,7 @@
               </w:rPr>
               <w:t>name</w:t>
             </w:r>
+            <w:proofErr w:type="spellEnd"/>
             <w:r>
               <w:rPr>
                 <w:sz w:val="32"/>
@@ -3061,7 +3368,15 @@
           </w:p>
           <w:p>
             <w:r>
-              <w:t xml:space="preserve">Because there is no EoF (end of file) just using POINT will create an infinite loop. So, it </w:t>
+              <w:t xml:space="preserve">Because there is no </w:t>
+            </w:r>
+            <w:proofErr w:type="spellStart"/>
+            <w:r>
+              <w:t>EoF</w:t>
+            </w:r>
+            <w:proofErr w:type="spellEnd"/>
+            <w:r>
+              <w:t xml:space="preserve"> (end of file) just using POINT will create an infinite loop. So, it </w:t>
             </w:r>
             <w:r>
               <w:rPr>
@@ -3270,7 +3585,15 @@
           </w:tcPr>
           <w:p>
             <w:r>
-              <w:t>Variable name will carry 1 or zero for the last observation. Variable contains the EoF marker.</w:t>
+              <w:t xml:space="preserve">Variable name will carry 1 or zero for the last observation. Variable contains the </w:t>
+            </w:r>
+            <w:proofErr w:type="spellStart"/>
+            <w:r>
+              <w:t>EoF</w:t>
+            </w:r>
+            <w:proofErr w:type="spellEnd"/>
+            <w:r>
+              <w:t xml:space="preserve"> marker.</w:t>
             </w:r>
           </w:p>
         </w:tc>
@@ -3882,10 +4205,18 @@
               <w:jc w:val="both"/>
             </w:pPr>
             <w:r>
-              <w:t>Like a san</w:t>
-            </w:r>
-            <w:r>
-              <w:t>widge, one data set sit below the other in a stacked fashion</w:t>
+              <w:t xml:space="preserve">Like a </w:t>
+            </w:r>
+            <w:proofErr w:type="spellStart"/>
+            <w:r>
+              <w:t>san</w:t>
+            </w:r>
+            <w:r>
+              <w:t>widge</w:t>
+            </w:r>
+            <w:proofErr w:type="spellEnd"/>
+            <w:r>
+              <w:t>, one data set sit below the other in a stacked fashion</w:t>
             </w:r>
           </w:p>
           <w:p>
@@ -3911,7 +4242,15 @@
               <w:jc w:val="both"/>
             </w:pPr>
             <w:r>
-              <w:t>If no explicit mention of Type, Label, format or informats are made, SAS will automatically derive them from first occurring dataset</w:t>
+              <w:t xml:space="preserve">If no explicit mention of Type, Label, format or </w:t>
+            </w:r>
+            <w:proofErr w:type="spellStart"/>
+            <w:r>
+              <w:t>informats</w:t>
+            </w:r>
+            <w:proofErr w:type="spellEnd"/>
+            <w:r>
+              <w:t xml:space="preserve"> are made, SAS will automatically derive them from first occurring dataset</w:t>
             </w:r>
           </w:p>
         </w:tc>
@@ -4309,7 +4648,23 @@
                 <w:sz w:val="24"/>
                 <w:szCs w:val="24"/>
               </w:rPr>
-              <w:t xml:space="preserve">=inA </w:t>
+              <w:t>=</w:t>
+            </w:r>
+            <w:proofErr w:type="spellStart"/>
+            <w:r>
+              <w:rPr>
+                <w:sz w:val="24"/>
+                <w:szCs w:val="24"/>
+              </w:rPr>
+              <w:t>inA</w:t>
+            </w:r>
+            <w:proofErr w:type="spellEnd"/>
+            <w:r>
+              <w:rPr>
+                <w:sz w:val="24"/>
+                <w:szCs w:val="24"/>
+              </w:rPr>
+              <w:t xml:space="preserve"> </w:t>
             </w:r>
             <w:r>
               <w:rPr>
@@ -4326,8 +4681,41 @@
                 <w:sz w:val="24"/>
                 <w:szCs w:val="24"/>
               </w:rPr>
-              <w:t xml:space="preserve">=(VarA=VariableA)) </w:t>
-            </w:r>
+              <w:t>=(</w:t>
+            </w:r>
+            <w:proofErr w:type="spellStart"/>
+            <w:r>
+              <w:rPr>
+                <w:sz w:val="24"/>
+                <w:szCs w:val="24"/>
+              </w:rPr>
+              <w:t>VarA</w:t>
+            </w:r>
+            <w:proofErr w:type="spellEnd"/>
+            <w:r>
+              <w:rPr>
+                <w:sz w:val="24"/>
+                <w:szCs w:val="24"/>
+              </w:rPr>
+              <w:t>=</w:t>
+            </w:r>
+            <w:proofErr w:type="spellStart"/>
+            <w:r>
+              <w:rPr>
+                <w:sz w:val="24"/>
+                <w:szCs w:val="24"/>
+              </w:rPr>
+              <w:t>VariableA</w:t>
+            </w:r>
+            <w:proofErr w:type="spellEnd"/>
+            <w:r>
+              <w:rPr>
+                <w:sz w:val="24"/>
+                <w:szCs w:val="24"/>
+              </w:rPr>
+              <w:t xml:space="preserve">)) </w:t>
+            </w:r>
+            <w:proofErr w:type="gramStart"/>
             <w:r>
               <w:rPr>
                 <w:sz w:val="24"/>
@@ -4342,6 +4730,7 @@
               </w:rPr>
               <w:t>(</w:t>
             </w:r>
+            <w:proofErr w:type="gramEnd"/>
             <w:r>
               <w:rPr>
                 <w:b/>
@@ -4357,7 +4746,23 @@
                 <w:sz w:val="24"/>
                 <w:szCs w:val="24"/>
               </w:rPr>
-              <w:t xml:space="preserve">=inB </w:t>
+              <w:t>=</w:t>
+            </w:r>
+            <w:proofErr w:type="spellStart"/>
+            <w:r>
+              <w:rPr>
+                <w:sz w:val="24"/>
+                <w:szCs w:val="24"/>
+              </w:rPr>
+              <w:t>inB</w:t>
+            </w:r>
+            <w:proofErr w:type="spellEnd"/>
+            <w:r>
+              <w:rPr>
+                <w:sz w:val="24"/>
+                <w:szCs w:val="24"/>
+              </w:rPr>
+              <w:t xml:space="preserve"> </w:t>
             </w:r>
             <w:r>
               <w:rPr>
@@ -4374,7 +4779,39 @@
                 <w:sz w:val="24"/>
                 <w:szCs w:val="24"/>
               </w:rPr>
-              <w:t>=(VarA=VariableB)</w:t>
+              <w:t>=(</w:t>
+            </w:r>
+            <w:proofErr w:type="spellStart"/>
+            <w:r>
+              <w:rPr>
+                <w:sz w:val="24"/>
+                <w:szCs w:val="24"/>
+              </w:rPr>
+              <w:t>VarA</w:t>
+            </w:r>
+            <w:proofErr w:type="spellEnd"/>
+            <w:r>
+              <w:rPr>
+                <w:sz w:val="24"/>
+                <w:szCs w:val="24"/>
+              </w:rPr>
+              <w:t>=</w:t>
+            </w:r>
+            <w:proofErr w:type="spellStart"/>
+            <w:r>
+              <w:rPr>
+                <w:sz w:val="24"/>
+                <w:szCs w:val="24"/>
+              </w:rPr>
+              <w:t>VariableB</w:t>
+            </w:r>
+            <w:proofErr w:type="spellEnd"/>
+            <w:r>
+              <w:rPr>
+                <w:sz w:val="24"/>
+                <w:szCs w:val="24"/>
+              </w:rPr>
+              <w:t>)</w:t>
             </w:r>
             <w:r>
               <w:rPr>
@@ -4440,7 +4877,43 @@
                 <w:sz w:val="32"/>
                 <w:szCs w:val="32"/>
               </w:rPr>
-              <w:t>If inA = 1 and inB=1</w:t>
+              <w:t xml:space="preserve">If </w:t>
+            </w:r>
+            <w:proofErr w:type="spellStart"/>
+            <w:r>
+              <w:rPr>
+                <w:color w:val="808080" w:themeColor="background1" w:themeShade="80"/>
+                <w:sz w:val="32"/>
+                <w:szCs w:val="32"/>
+              </w:rPr>
+              <w:t>inA</w:t>
+            </w:r>
+            <w:proofErr w:type="spellEnd"/>
+            <w:r>
+              <w:rPr>
+                <w:color w:val="808080" w:themeColor="background1" w:themeShade="80"/>
+                <w:sz w:val="32"/>
+                <w:szCs w:val="32"/>
+              </w:rPr>
+              <w:t xml:space="preserve"> = 1 and </w:t>
+            </w:r>
+            <w:proofErr w:type="spellStart"/>
+            <w:r>
+              <w:rPr>
+                <w:color w:val="808080" w:themeColor="background1" w:themeShade="80"/>
+                <w:sz w:val="32"/>
+                <w:szCs w:val="32"/>
+              </w:rPr>
+              <w:t>inB</w:t>
+            </w:r>
+            <w:proofErr w:type="spellEnd"/>
+            <w:r>
+              <w:rPr>
+                <w:color w:val="808080" w:themeColor="background1" w:themeShade="80"/>
+                <w:sz w:val="32"/>
+                <w:szCs w:val="32"/>
+              </w:rPr>
+              <w:t>=1</w:t>
             </w:r>
             <w:r>
               <w:rPr>
@@ -4670,7 +5143,1314 @@
           </w:p>
         </w:tc>
       </w:tr>
+      <w:tr>
+        <w:tc>
+          <w:tcPr>
+            <w:tcW w:w="10485" w:type="dxa"/>
+            <w:gridSpan w:val="3"/>
+          </w:tcPr>
+          <w:p>
+            <w:pPr>
+              <w:rPr>
+                <w:b/>
+                <w:sz w:val="44"/>
+                <w:szCs w:val="44"/>
+              </w:rPr>
+            </w:pPr>
+            <w:r>
+              <w:rPr>
+                <w:b/>
+                <w:sz w:val="44"/>
+                <w:szCs w:val="44"/>
+              </w:rPr>
+              <w:lastRenderedPageBreak/>
+              <w:t>DO Loop – Generating Data with DO loop</w:t>
+            </w:r>
+          </w:p>
+        </w:tc>
+      </w:tr>
+      <w:tr>
+        <w:tc>
+          <w:tcPr>
+            <w:tcW w:w="10485" w:type="dxa"/>
+            <w:gridSpan w:val="3"/>
+          </w:tcPr>
+          <w:p>
+            <w:pPr>
+              <w:rPr>
+                <w:sz w:val="32"/>
+                <w:szCs w:val="32"/>
+              </w:rPr>
+            </w:pPr>
+            <w:r>
+              <w:rPr>
+                <w:b/>
+                <w:i/>
+                <w:sz w:val="32"/>
+                <w:szCs w:val="32"/>
+              </w:rPr>
+              <w:t>DATA</w:t>
+            </w:r>
+            <w:r>
+              <w:rPr>
+                <w:sz w:val="32"/>
+                <w:szCs w:val="32"/>
+              </w:rPr>
+              <w:t xml:space="preserve"> NEWSASDATASET (</w:t>
+            </w:r>
+            <w:r>
+              <w:rPr>
+                <w:b/>
+                <w:i/>
+                <w:color w:val="FFC000"/>
+                <w:sz w:val="32"/>
+                <w:szCs w:val="32"/>
+              </w:rPr>
+              <w:t>DROP</w:t>
+            </w:r>
+            <w:r>
+              <w:rPr>
+                <w:sz w:val="32"/>
+                <w:szCs w:val="32"/>
+              </w:rPr>
+              <w:t>=Var);</w:t>
+            </w:r>
+            <w:r>
+              <w:rPr>
+                <w:sz w:val="32"/>
+                <w:szCs w:val="32"/>
+              </w:rPr>
+              <w:t xml:space="preserve"> </w:t>
+            </w:r>
+            <w:r>
+              <w:rPr>
+                <w:sz w:val="24"/>
+                <w:szCs w:val="24"/>
+              </w:rPr>
+              <w:t>* BY default SAS will print iterating var</w:t>
+            </w:r>
+            <w:r>
+              <w:rPr>
+                <w:sz w:val="24"/>
+                <w:szCs w:val="24"/>
+              </w:rPr>
+              <w:t>iable</w:t>
+            </w:r>
+            <w:r>
+              <w:rPr>
+                <w:sz w:val="24"/>
+                <w:szCs w:val="24"/>
+              </w:rPr>
+              <w:t xml:space="preserve"> too, to avoid it in target dataset explicit DROP needed;</w:t>
+            </w:r>
+          </w:p>
+          <w:p>
+            <w:pPr>
+              <w:rPr>
+                <w:sz w:val="32"/>
+                <w:szCs w:val="32"/>
+              </w:rPr>
+            </w:pPr>
+            <w:r>
+              <w:rPr>
+                <w:sz w:val="32"/>
+                <w:szCs w:val="32"/>
+              </w:rPr>
+              <w:t xml:space="preserve">  </w:t>
+            </w:r>
+            <w:r>
+              <w:rPr>
+                <w:b/>
+                <w:sz w:val="32"/>
+                <w:szCs w:val="32"/>
+              </w:rPr>
+              <w:t>DO</w:t>
+            </w:r>
+            <w:r>
+              <w:rPr>
+                <w:sz w:val="32"/>
+                <w:szCs w:val="32"/>
+              </w:rPr>
+              <w:t xml:space="preserve"> Var = 2 </w:t>
+            </w:r>
+            <w:r>
+              <w:rPr>
+                <w:b/>
+                <w:sz w:val="32"/>
+                <w:szCs w:val="32"/>
+              </w:rPr>
+              <w:t>TO</w:t>
+            </w:r>
+            <w:r>
+              <w:rPr>
+                <w:sz w:val="32"/>
+                <w:szCs w:val="32"/>
+              </w:rPr>
+              <w:t xml:space="preserve"> 10 </w:t>
+            </w:r>
+            <w:r>
+              <w:rPr>
+                <w:b/>
+                <w:color w:val="A6A6A6" w:themeColor="background1" w:themeShade="A6"/>
+                <w:sz w:val="32"/>
+                <w:szCs w:val="32"/>
+              </w:rPr>
+              <w:t>BY</w:t>
+            </w:r>
+            <w:r>
+              <w:rPr>
+                <w:color w:val="A6A6A6" w:themeColor="background1" w:themeShade="A6"/>
+                <w:sz w:val="32"/>
+                <w:szCs w:val="32"/>
+              </w:rPr>
+              <w:t xml:space="preserve"> </w:t>
+            </w:r>
+            <w:r>
+              <w:rPr>
+                <w:sz w:val="32"/>
+                <w:szCs w:val="32"/>
+              </w:rPr>
+              <w:t xml:space="preserve">2; </w:t>
+            </w:r>
+            <w:r>
+              <w:rPr>
+                <w:sz w:val="24"/>
+                <w:szCs w:val="24"/>
+              </w:rPr>
+              <w:t>*</w:t>
+            </w:r>
+            <w:r>
+              <w:rPr>
+                <w:sz w:val="28"/>
+                <w:szCs w:val="28"/>
+              </w:rPr>
+              <w:t xml:space="preserve"> </w:t>
+            </w:r>
+            <w:r>
+              <w:rPr>
+                <w:sz w:val="24"/>
+                <w:szCs w:val="24"/>
+              </w:rPr>
+              <w:t>Default increment is 1</w:t>
+            </w:r>
+            <w:r>
+              <w:rPr>
+                <w:sz w:val="24"/>
+                <w:szCs w:val="24"/>
+              </w:rPr>
+              <w:t>, can also use -1 to decrement</w:t>
+            </w:r>
+            <w:r>
+              <w:rPr>
+                <w:sz w:val="24"/>
+                <w:szCs w:val="24"/>
+              </w:rPr>
+              <w:t>;</w:t>
+            </w:r>
+          </w:p>
+          <w:p>
+            <w:pPr>
+              <w:rPr>
+                <w:sz w:val="32"/>
+                <w:szCs w:val="32"/>
+              </w:rPr>
+            </w:pPr>
+            <w:r>
+              <w:rPr>
+                <w:sz w:val="32"/>
+                <w:szCs w:val="32"/>
+              </w:rPr>
+              <w:t xml:space="preserve">            &lt;Statements&gt;</w:t>
+            </w:r>
+            <w:r>
+              <w:rPr>
+                <w:sz w:val="32"/>
+                <w:szCs w:val="32"/>
+              </w:rPr>
+              <w:t>;</w:t>
+            </w:r>
+          </w:p>
+          <w:p>
+            <w:pPr>
+              <w:rPr>
+                <w:b/>
+                <w:sz w:val="32"/>
+                <w:szCs w:val="32"/>
+              </w:rPr>
+            </w:pPr>
+            <w:r>
+              <w:rPr>
+                <w:sz w:val="32"/>
+                <w:szCs w:val="32"/>
+              </w:rPr>
+              <w:t xml:space="preserve">  </w:t>
+            </w:r>
+            <w:r>
+              <w:rPr>
+                <w:b/>
+                <w:sz w:val="32"/>
+                <w:szCs w:val="32"/>
+              </w:rPr>
+              <w:t>END;</w:t>
+            </w:r>
+          </w:p>
+        </w:tc>
+      </w:tr>
+      <w:tr>
+        <w:tc>
+          <w:tcPr>
+            <w:tcW w:w="541" w:type="dxa"/>
+          </w:tcPr>
+          <w:p>
+            <w:pPr>
+              <w:rPr>
+                <w:sz w:val="32"/>
+                <w:szCs w:val="32"/>
+              </w:rPr>
+            </w:pPr>
+            <w:r>
+              <w:rPr>
+                <w:sz w:val="32"/>
+                <w:szCs w:val="32"/>
+              </w:rPr>
+              <w:t>1.</w:t>
+            </w:r>
+          </w:p>
+        </w:tc>
+        <w:tc>
+          <w:tcPr>
+            <w:tcW w:w="4117" w:type="dxa"/>
+          </w:tcPr>
+          <w:p>
+            <w:pPr>
+              <w:rPr>
+                <w:sz w:val="32"/>
+                <w:szCs w:val="32"/>
+              </w:rPr>
+            </w:pPr>
+            <w:r>
+              <w:rPr>
+                <w:sz w:val="32"/>
+                <w:szCs w:val="32"/>
+              </w:rPr>
+              <w:t xml:space="preserve">DO Var = </w:t>
+            </w:r>
+            <w:r>
+              <w:rPr>
+                <w:sz w:val="32"/>
+                <w:szCs w:val="32"/>
+                <w:highlight w:val="yellow"/>
+              </w:rPr>
+              <w:t>1, 2, 3, 4, 5</w:t>
+            </w:r>
+            <w:r>
+              <w:rPr>
+                <w:sz w:val="32"/>
+                <w:szCs w:val="32"/>
+              </w:rPr>
+              <w:t>;</w:t>
+            </w:r>
+          </w:p>
+          <w:p>
+            <w:pPr>
+              <w:rPr>
+                <w:sz w:val="32"/>
+                <w:szCs w:val="32"/>
+              </w:rPr>
+            </w:pPr>
+            <w:r>
+              <w:rPr>
+                <w:sz w:val="32"/>
+                <w:szCs w:val="32"/>
+              </w:rPr>
+              <w:t xml:space="preserve">    </w:t>
+            </w:r>
+            <w:r>
+              <w:rPr>
+                <w:b/>
+                <w:sz w:val="32"/>
+                <w:szCs w:val="32"/>
+              </w:rPr>
+              <w:t>OUTPUT</w:t>
+            </w:r>
+            <w:r>
+              <w:rPr>
+                <w:sz w:val="32"/>
+                <w:szCs w:val="32"/>
+              </w:rPr>
+              <w:t>;</w:t>
+            </w:r>
+          </w:p>
+          <w:p>
+            <w:pPr>
+              <w:rPr>
+                <w:sz w:val="32"/>
+                <w:szCs w:val="32"/>
+              </w:rPr>
+            </w:pPr>
+            <w:r>
+              <w:rPr>
+                <w:sz w:val="32"/>
+                <w:szCs w:val="32"/>
+              </w:rPr>
+              <w:t>END;</w:t>
+            </w:r>
+          </w:p>
+        </w:tc>
+        <w:tc>
+          <w:tcPr>
+            <w:tcW w:w="5827" w:type="dxa"/>
+          </w:tcPr>
+          <w:p>
+            <w:pPr>
+              <w:pStyle w:val="ListParagraph"/>
+              <w:numPr>
+                <w:ilvl w:val="0"/>
+                <w:numId w:val="13"/>
+              </w:numPr>
+              <w:jc w:val="both"/>
+            </w:pPr>
+            <w:r>
+              <w:t>This is used to specify the series of items as part of iteration.</w:t>
+            </w:r>
+          </w:p>
+          <w:p>
+            <w:pPr>
+              <w:pStyle w:val="ListParagraph"/>
+              <w:numPr>
+                <w:ilvl w:val="0"/>
+                <w:numId w:val="13"/>
+              </w:numPr>
+              <w:jc w:val="both"/>
+            </w:pPr>
+            <w:r>
+              <w:t>We will not have start, stop, increment or decrement values</w:t>
+            </w:r>
+            <w:r>
+              <w:t>.</w:t>
+            </w:r>
+          </w:p>
+          <w:p>
+            <w:pPr>
+              <w:pStyle w:val="ListParagraph"/>
+              <w:numPr>
+                <w:ilvl w:val="0"/>
+                <w:numId w:val="13"/>
+              </w:numPr>
+              <w:jc w:val="both"/>
+            </w:pPr>
+            <w:r>
+              <w:rPr>
+                <w:b/>
+              </w:rPr>
+              <w:t>OUTPUT</w:t>
+            </w:r>
+            <w:r>
+              <w:t xml:space="preserve"> will force SAS to write data from PDV to Target dataset and print it as result during execution.</w:t>
+            </w:r>
+          </w:p>
+          <w:p>
+            <w:pPr>
+              <w:pStyle w:val="ListParagraph"/>
+              <w:numPr>
+                <w:ilvl w:val="0"/>
+                <w:numId w:val="13"/>
+              </w:numPr>
+              <w:jc w:val="both"/>
+            </w:pPr>
+            <w:r>
+              <w:t xml:space="preserve">Difference between </w:t>
+            </w:r>
+            <w:r>
+              <w:rPr>
+                <w:b/>
+                <w:i/>
+              </w:rPr>
+              <w:t>Out</w:t>
+            </w:r>
+            <w:r>
+              <w:t xml:space="preserve"> and </w:t>
+            </w:r>
+            <w:r>
+              <w:rPr>
+                <w:b/>
+                <w:i/>
+              </w:rPr>
+              <w:t>Output</w:t>
+            </w:r>
+            <w:r>
+              <w:t xml:space="preserve"> is, </w:t>
+            </w:r>
+            <w:r>
+              <w:rPr>
+                <w:b/>
+                <w:i/>
+              </w:rPr>
+              <w:t>out</w:t>
+            </w:r>
+            <w:r>
+              <w:t xml:space="preserve"> is used to create a new dataset itself, generally used in PROC SORT; However, </w:t>
+            </w:r>
+            <w:r>
+              <w:rPr>
+                <w:b/>
+                <w:i/>
+              </w:rPr>
+              <w:t>output</w:t>
+            </w:r>
+            <w:r>
+              <w:t xml:space="preserve"> is like a print statement.</w:t>
+            </w:r>
+          </w:p>
+        </w:tc>
+      </w:tr>
+      <w:tr>
+        <w:tc>
+          <w:tcPr>
+            <w:tcW w:w="541" w:type="dxa"/>
+          </w:tcPr>
+          <w:p>
+            <w:pPr>
+              <w:rPr>
+                <w:sz w:val="32"/>
+                <w:szCs w:val="32"/>
+              </w:rPr>
+            </w:pPr>
+            <w:r>
+              <w:rPr>
+                <w:sz w:val="32"/>
+                <w:szCs w:val="32"/>
+              </w:rPr>
+              <w:t>2.</w:t>
+            </w:r>
+          </w:p>
+        </w:tc>
+        <w:tc>
+          <w:tcPr>
+            <w:tcW w:w="4117" w:type="dxa"/>
+          </w:tcPr>
+          <w:p>
+            <w:pPr>
+              <w:rPr>
+                <w:sz w:val="32"/>
+                <w:szCs w:val="32"/>
+              </w:rPr>
+            </w:pPr>
+            <w:r>
+              <w:rPr>
+                <w:sz w:val="32"/>
+                <w:szCs w:val="32"/>
+              </w:rPr>
+              <w:t xml:space="preserve">DO </w:t>
+            </w:r>
+            <w:r>
+              <w:rPr>
+                <w:b/>
+                <w:sz w:val="32"/>
+                <w:szCs w:val="32"/>
+                <w:highlight w:val="green"/>
+              </w:rPr>
+              <w:t>Var1</w:t>
+            </w:r>
+            <w:r>
+              <w:rPr>
+                <w:sz w:val="32"/>
+                <w:szCs w:val="32"/>
+              </w:rPr>
+              <w:t xml:space="preserve"> = 1 to 5;</w:t>
+            </w:r>
+          </w:p>
+          <w:p>
+            <w:pPr>
+              <w:rPr>
+                <w:sz w:val="32"/>
+                <w:szCs w:val="32"/>
+              </w:rPr>
+            </w:pPr>
+            <w:r>
+              <w:rPr>
+                <w:sz w:val="32"/>
+                <w:szCs w:val="32"/>
+              </w:rPr>
+              <w:t xml:space="preserve">     DO </w:t>
+            </w:r>
+            <w:r>
+              <w:rPr>
+                <w:b/>
+                <w:sz w:val="32"/>
+                <w:szCs w:val="32"/>
+                <w:highlight w:val="red"/>
+              </w:rPr>
+              <w:t>Var2</w:t>
+            </w:r>
+            <w:r>
+              <w:rPr>
+                <w:sz w:val="32"/>
+                <w:szCs w:val="32"/>
+              </w:rPr>
+              <w:t xml:space="preserve"> = 1 to 3;</w:t>
+            </w:r>
+          </w:p>
+          <w:p>
+            <w:pPr>
+              <w:rPr>
+                <w:sz w:val="32"/>
+                <w:szCs w:val="32"/>
+              </w:rPr>
+            </w:pPr>
+            <w:r>
+              <w:rPr>
+                <w:sz w:val="32"/>
+                <w:szCs w:val="32"/>
+              </w:rPr>
+              <w:t xml:space="preserve">             &lt;Statements&gt;;</w:t>
+            </w:r>
+          </w:p>
+          <w:p>
+            <w:pPr>
+              <w:rPr>
+                <w:sz w:val="32"/>
+                <w:szCs w:val="32"/>
+              </w:rPr>
+            </w:pPr>
+            <w:r>
+              <w:rPr>
+                <w:sz w:val="32"/>
+                <w:szCs w:val="32"/>
+              </w:rPr>
+              <w:t xml:space="preserve">     END;</w:t>
+            </w:r>
+          </w:p>
+          <w:p>
+            <w:pPr>
+              <w:rPr>
+                <w:sz w:val="32"/>
+                <w:szCs w:val="32"/>
+              </w:rPr>
+            </w:pPr>
+            <w:r>
+              <w:rPr>
+                <w:sz w:val="32"/>
+                <w:szCs w:val="32"/>
+              </w:rPr>
+              <w:t>END;</w:t>
+            </w:r>
+          </w:p>
+        </w:tc>
+        <w:tc>
+          <w:tcPr>
+            <w:tcW w:w="5827" w:type="dxa"/>
+          </w:tcPr>
+          <w:p>
+            <w:pPr>
+              <w:pStyle w:val="ListParagraph"/>
+              <w:numPr>
+                <w:ilvl w:val="0"/>
+                <w:numId w:val="14"/>
+              </w:numPr>
+              <w:jc w:val="both"/>
+            </w:pPr>
+            <w:r>
+              <w:t>This is called nested DO loop</w:t>
+            </w:r>
+          </w:p>
+          <w:p>
+            <w:pPr>
+              <w:pStyle w:val="ListParagraph"/>
+              <w:numPr>
+                <w:ilvl w:val="0"/>
+                <w:numId w:val="14"/>
+              </w:numPr>
+              <w:jc w:val="both"/>
+            </w:pPr>
+            <w:r>
+              <w:t xml:space="preserve">While using nested </w:t>
+            </w:r>
+            <w:proofErr w:type="gramStart"/>
+            <w:r>
+              <w:t>DO</w:t>
+            </w:r>
+            <w:proofErr w:type="gramEnd"/>
+            <w:r>
+              <w:t xml:space="preserve"> loop be careful in using the </w:t>
+            </w:r>
+            <w:r>
+              <w:rPr>
+                <w:b/>
+                <w:i/>
+              </w:rPr>
+              <w:t>increment variable</w:t>
+            </w:r>
+            <w:r>
+              <w:t xml:space="preserve">, </w:t>
+            </w:r>
+            <w:r>
+              <w:rPr>
+                <w:b/>
+                <w:i/>
+              </w:rPr>
+              <w:t>it should be different</w:t>
+            </w:r>
+            <w:r>
+              <w:rPr>
+                <w:b/>
+                <w:i/>
+              </w:rPr>
+              <w:t xml:space="preserve"> with variable used in outer loop</w:t>
+            </w:r>
+            <w:r>
+              <w:t>, else value will get overwritten in PDV and will cause undesired output</w:t>
+            </w:r>
+          </w:p>
+        </w:tc>
+      </w:tr>
+      <w:tr>
+        <w:tc>
+          <w:tcPr>
+            <w:tcW w:w="541" w:type="dxa"/>
+          </w:tcPr>
+          <w:p>
+            <w:pPr>
+              <w:rPr>
+                <w:sz w:val="32"/>
+                <w:szCs w:val="32"/>
+              </w:rPr>
+            </w:pPr>
+            <w:r>
+              <w:rPr>
+                <w:sz w:val="32"/>
+                <w:szCs w:val="32"/>
+              </w:rPr>
+              <w:t>3.</w:t>
+            </w:r>
+          </w:p>
+        </w:tc>
+        <w:tc>
+          <w:tcPr>
+            <w:tcW w:w="4117" w:type="dxa"/>
+          </w:tcPr>
+          <w:p>
+            <w:pPr>
+              <w:rPr>
+                <w:b/>
+                <w:sz w:val="32"/>
+                <w:szCs w:val="32"/>
+              </w:rPr>
+            </w:pPr>
+            <w:r>
+              <w:rPr>
+                <w:b/>
+                <w:sz w:val="32"/>
+                <w:szCs w:val="32"/>
+              </w:rPr>
+              <w:t xml:space="preserve">DO UNTIL </w:t>
+            </w:r>
+            <w:r>
+              <w:rPr>
+                <w:sz w:val="32"/>
+                <w:szCs w:val="32"/>
+              </w:rPr>
+              <w:t>(Expression);</w:t>
+            </w:r>
+          </w:p>
+          <w:p>
+            <w:pPr>
+              <w:rPr>
+                <w:sz w:val="32"/>
+                <w:szCs w:val="32"/>
+              </w:rPr>
+            </w:pPr>
+            <w:r>
+              <w:rPr>
+                <w:b/>
+                <w:sz w:val="32"/>
+                <w:szCs w:val="32"/>
+              </w:rPr>
+              <w:t xml:space="preserve">    </w:t>
+            </w:r>
+            <w:r>
+              <w:rPr>
+                <w:sz w:val="32"/>
+                <w:szCs w:val="32"/>
+              </w:rPr>
+              <w:t>&lt;Statements&gt;;</w:t>
+            </w:r>
+          </w:p>
+          <w:p>
+            <w:pPr>
+              <w:rPr>
+                <w:b/>
+                <w:sz w:val="32"/>
+                <w:szCs w:val="32"/>
+              </w:rPr>
+            </w:pPr>
+            <w:r>
+              <w:rPr>
+                <w:b/>
+                <w:sz w:val="32"/>
+                <w:szCs w:val="32"/>
+              </w:rPr>
+              <w:t xml:space="preserve"> END;</w:t>
+            </w:r>
+          </w:p>
+        </w:tc>
+        <w:tc>
+          <w:tcPr>
+            <w:tcW w:w="5827" w:type="dxa"/>
+          </w:tcPr>
+          <w:p>
+            <w:pPr>
+              <w:pStyle w:val="ListParagraph"/>
+              <w:numPr>
+                <w:ilvl w:val="0"/>
+                <w:numId w:val="15"/>
+              </w:numPr>
+            </w:pPr>
+            <w:r>
+              <w:rPr>
+                <w:b/>
+              </w:rPr>
+              <w:t>Executes</w:t>
+            </w:r>
+            <w:r>
+              <w:t xml:space="preserve"> the statements mentioned with in the do loop </w:t>
+            </w:r>
+            <w:r>
+              <w:rPr>
+                <w:b/>
+              </w:rPr>
+              <w:t>at least once</w:t>
+            </w:r>
+            <w:r>
+              <w:t>.</w:t>
+            </w:r>
+          </w:p>
+        </w:tc>
+      </w:tr>
+      <w:tr>
+        <w:tc>
+          <w:tcPr>
+            <w:tcW w:w="541" w:type="dxa"/>
+          </w:tcPr>
+          <w:p>
+            <w:pPr>
+              <w:rPr>
+                <w:sz w:val="32"/>
+                <w:szCs w:val="32"/>
+              </w:rPr>
+            </w:pPr>
+            <w:r>
+              <w:rPr>
+                <w:sz w:val="32"/>
+                <w:szCs w:val="32"/>
+              </w:rPr>
+              <w:t>4.</w:t>
+            </w:r>
+          </w:p>
+        </w:tc>
+        <w:tc>
+          <w:tcPr>
+            <w:tcW w:w="4117" w:type="dxa"/>
+          </w:tcPr>
+          <w:p>
+            <w:pPr>
+              <w:rPr>
+                <w:b/>
+                <w:sz w:val="32"/>
+                <w:szCs w:val="32"/>
+              </w:rPr>
+            </w:pPr>
+            <w:r>
+              <w:rPr>
+                <w:b/>
+                <w:sz w:val="32"/>
+                <w:szCs w:val="32"/>
+              </w:rPr>
+              <w:t xml:space="preserve">DO </w:t>
+            </w:r>
+            <w:r>
+              <w:rPr>
+                <w:b/>
+                <w:sz w:val="32"/>
+                <w:szCs w:val="32"/>
+              </w:rPr>
+              <w:t>WHILE</w:t>
+            </w:r>
+            <w:r>
+              <w:rPr>
+                <w:b/>
+                <w:sz w:val="32"/>
+                <w:szCs w:val="32"/>
+              </w:rPr>
+              <w:t xml:space="preserve"> </w:t>
+            </w:r>
+            <w:r>
+              <w:rPr>
+                <w:sz w:val="32"/>
+                <w:szCs w:val="32"/>
+              </w:rPr>
+              <w:t>(Expression);</w:t>
+            </w:r>
+          </w:p>
+          <w:p>
+            <w:pPr>
+              <w:rPr>
+                <w:sz w:val="32"/>
+                <w:szCs w:val="32"/>
+              </w:rPr>
+            </w:pPr>
+            <w:r>
+              <w:rPr>
+                <w:b/>
+                <w:sz w:val="32"/>
+                <w:szCs w:val="32"/>
+              </w:rPr>
+              <w:t xml:space="preserve">    </w:t>
+            </w:r>
+            <w:r>
+              <w:rPr>
+                <w:sz w:val="32"/>
+                <w:szCs w:val="32"/>
+              </w:rPr>
+              <w:t>&lt;Statements&gt;;</w:t>
+            </w:r>
+          </w:p>
+          <w:p>
+            <w:pPr>
+              <w:rPr>
+                <w:b/>
+                <w:sz w:val="32"/>
+                <w:szCs w:val="32"/>
+              </w:rPr>
+            </w:pPr>
+            <w:r>
+              <w:rPr>
+                <w:b/>
+                <w:sz w:val="32"/>
+                <w:szCs w:val="32"/>
+              </w:rPr>
+              <w:t xml:space="preserve"> END;</w:t>
+            </w:r>
+          </w:p>
+        </w:tc>
+        <w:tc>
+          <w:tcPr>
+            <w:tcW w:w="5827" w:type="dxa"/>
+          </w:tcPr>
+          <w:p>
+            <w:pPr>
+              <w:pStyle w:val="ListParagraph"/>
+              <w:numPr>
+                <w:ilvl w:val="0"/>
+                <w:numId w:val="16"/>
+              </w:numPr>
+            </w:pPr>
+            <w:r>
+              <w:rPr>
+                <w:b/>
+              </w:rPr>
+              <w:t>Executes</w:t>
+            </w:r>
+            <w:r>
+              <w:t xml:space="preserve"> </w:t>
+            </w:r>
+            <w:r>
+              <w:rPr>
+                <w:b/>
+                <w:i/>
+              </w:rPr>
+              <w:t>only when the expression is true</w:t>
+            </w:r>
+            <w:r>
+              <w:t xml:space="preserve"> at the first stage, else loop will not even execute.</w:t>
+            </w:r>
+          </w:p>
+        </w:tc>
+      </w:tr>
+      <w:tr>
+        <w:tc>
+          <w:tcPr>
+            <w:tcW w:w="541" w:type="dxa"/>
+          </w:tcPr>
+          <w:p>
+            <w:pPr>
+              <w:rPr>
+                <w:sz w:val="32"/>
+                <w:szCs w:val="32"/>
+              </w:rPr>
+            </w:pPr>
+            <w:r>
+              <w:rPr>
+                <w:sz w:val="32"/>
+                <w:szCs w:val="32"/>
+              </w:rPr>
+              <w:t>5.</w:t>
+            </w:r>
+          </w:p>
+        </w:tc>
+        <w:tc>
+          <w:tcPr>
+            <w:tcW w:w="4117" w:type="dxa"/>
+          </w:tcPr>
+          <w:p>
+            <w:pPr>
+              <w:autoSpaceDE w:val="0"/>
+              <w:autoSpaceDN w:val="0"/>
+              <w:adjustRightInd w:val="0"/>
+              <w:rPr>
+                <w:sz w:val="32"/>
+                <w:szCs w:val="32"/>
+              </w:rPr>
+            </w:pPr>
+            <w:bookmarkStart w:id="0" w:name="_GoBack"/>
+            <w:r>
+              <w:rPr>
+                <w:b/>
+                <w:sz w:val="32"/>
+                <w:szCs w:val="32"/>
+              </w:rPr>
+              <w:t>DO</w:t>
+            </w:r>
+            <w:r>
+              <w:rPr>
+                <w:sz w:val="32"/>
+                <w:szCs w:val="32"/>
+              </w:rPr>
+              <w:t xml:space="preserve"> </w:t>
+            </w:r>
+            <w:bookmarkEnd w:id="0"/>
+            <w:r>
+              <w:rPr>
+                <w:sz w:val="32"/>
+                <w:szCs w:val="32"/>
+              </w:rPr>
+              <w:t>sample=10 to 50 by 10;</w:t>
+            </w:r>
+          </w:p>
+          <w:p>
+            <w:pPr>
+              <w:autoSpaceDE w:val="0"/>
+              <w:autoSpaceDN w:val="0"/>
+              <w:adjustRightInd w:val="0"/>
+              <w:rPr>
+                <w:sz w:val="24"/>
+                <w:szCs w:val="24"/>
+              </w:rPr>
+            </w:pPr>
+            <w:r>
+              <w:rPr>
+                <w:sz w:val="24"/>
+                <w:szCs w:val="24"/>
+              </w:rPr>
+              <w:t xml:space="preserve"> SET</w:t>
+            </w:r>
+            <w:r>
+              <w:rPr>
+                <w:sz w:val="24"/>
+                <w:szCs w:val="24"/>
+              </w:rPr>
+              <w:t xml:space="preserve"> Clinic.Cap2000 </w:t>
+            </w:r>
+            <w:r>
+              <w:rPr>
+                <w:b/>
+                <w:sz w:val="40"/>
+                <w:szCs w:val="40"/>
+              </w:rPr>
+              <w:t>POINT</w:t>
+            </w:r>
+            <w:r>
+              <w:rPr>
+                <w:sz w:val="24"/>
+                <w:szCs w:val="24"/>
+              </w:rPr>
+              <w:t>=sample;</w:t>
+            </w:r>
+          </w:p>
+          <w:p>
+            <w:pPr>
+              <w:autoSpaceDE w:val="0"/>
+              <w:autoSpaceDN w:val="0"/>
+              <w:adjustRightInd w:val="0"/>
+              <w:rPr>
+                <w:sz w:val="32"/>
+                <w:szCs w:val="32"/>
+              </w:rPr>
+            </w:pPr>
+            <w:r>
+              <w:rPr>
+                <w:sz w:val="32"/>
+                <w:szCs w:val="32"/>
+              </w:rPr>
+              <w:t xml:space="preserve"> </w:t>
+            </w:r>
+            <w:r>
+              <w:rPr>
+                <w:b/>
+                <w:sz w:val="40"/>
+                <w:szCs w:val="40"/>
+              </w:rPr>
+              <w:t>OUTPUT</w:t>
+            </w:r>
+            <w:r>
+              <w:rPr>
+                <w:sz w:val="32"/>
+                <w:szCs w:val="32"/>
+              </w:rPr>
+              <w:t>;</w:t>
+            </w:r>
+          </w:p>
+          <w:p>
+            <w:pPr>
+              <w:autoSpaceDE w:val="0"/>
+              <w:autoSpaceDN w:val="0"/>
+              <w:adjustRightInd w:val="0"/>
+              <w:rPr>
+                <w:sz w:val="32"/>
+                <w:szCs w:val="32"/>
+              </w:rPr>
+            </w:pPr>
+            <w:r>
+              <w:rPr>
+                <w:sz w:val="32"/>
+                <w:szCs w:val="32"/>
+              </w:rPr>
+              <w:t>end;</w:t>
+            </w:r>
+          </w:p>
+          <w:p>
+            <w:pPr>
+              <w:autoSpaceDE w:val="0"/>
+              <w:autoSpaceDN w:val="0"/>
+              <w:adjustRightInd w:val="0"/>
+              <w:rPr>
+                <w:sz w:val="32"/>
+                <w:szCs w:val="32"/>
+              </w:rPr>
+            </w:pPr>
+            <w:r>
+              <w:rPr>
+                <w:b/>
+                <w:sz w:val="40"/>
+                <w:szCs w:val="40"/>
+              </w:rPr>
+              <w:t>STOP</w:t>
+            </w:r>
+            <w:r>
+              <w:rPr>
+                <w:sz w:val="32"/>
+                <w:szCs w:val="32"/>
+              </w:rPr>
+              <w:t>;</w:t>
+            </w:r>
+          </w:p>
+        </w:tc>
+        <w:tc>
+          <w:tcPr>
+            <w:tcW w:w="5827" w:type="dxa"/>
+          </w:tcPr>
+          <w:p>
+            <w:pPr>
+              <w:pStyle w:val="ListParagraph"/>
+              <w:numPr>
+                <w:ilvl w:val="0"/>
+                <w:numId w:val="16"/>
+              </w:numPr>
+              <w:jc w:val="both"/>
+            </w:pPr>
+            <w:r>
+              <w:t xml:space="preserve">This is used to create a sample out of a dataset, </w:t>
+            </w:r>
+            <w:r>
+              <w:t>which</w:t>
+            </w:r>
+            <w:r>
+              <w:t xml:space="preserve"> can be generally used during model building</w:t>
+            </w:r>
+          </w:p>
+          <w:p>
+            <w:pPr>
+              <w:pStyle w:val="ListParagraph"/>
+              <w:numPr>
+                <w:ilvl w:val="0"/>
+                <w:numId w:val="16"/>
+              </w:numPr>
+              <w:jc w:val="both"/>
+            </w:pPr>
+            <w:r>
+              <w:t xml:space="preserve">We will use </w:t>
+            </w:r>
+            <w:r>
+              <w:rPr>
+                <w:b/>
+                <w:i/>
+              </w:rPr>
+              <w:t>Do loop + POINT + OUTPUT + STOP</w:t>
+            </w:r>
+            <w:r>
+              <w:t xml:space="preserve"> to derive this</w:t>
+            </w:r>
+          </w:p>
+          <w:p>
+            <w:pPr>
+              <w:pStyle w:val="ListParagraph"/>
+              <w:numPr>
+                <w:ilvl w:val="0"/>
+                <w:numId w:val="16"/>
+              </w:numPr>
+              <w:jc w:val="both"/>
+            </w:pPr>
+            <w:r>
+              <w:t>However, these are not random samples</w:t>
+            </w:r>
+          </w:p>
+          <w:p>
+            <w:pPr>
+              <w:pStyle w:val="ListParagraph"/>
+              <w:numPr>
+                <w:ilvl w:val="0"/>
+                <w:numId w:val="16"/>
+              </w:numPr>
+              <w:jc w:val="both"/>
+            </w:pPr>
+            <w:r>
+              <w:t xml:space="preserve">In </w:t>
+            </w:r>
+            <w:r>
+              <w:t>this</w:t>
+            </w:r>
+            <w:r>
+              <w:t xml:space="preserve"> </w:t>
+            </w:r>
+            <w:r>
+              <w:t>example,</w:t>
+            </w:r>
+            <w:r>
+              <w:t xml:space="preserve"> we are trying to create a sample by picking observations with obs</w:t>
+            </w:r>
+            <w:r>
+              <w:t>ervation</w:t>
+            </w:r>
+            <w:r>
+              <w:t xml:space="preserve"> number 10, 20, 30, 40 and 50</w:t>
+            </w:r>
+          </w:p>
+        </w:tc>
+      </w:tr>
+      <w:tr>
+        <w:tc>
+          <w:tcPr>
+            <w:tcW w:w="541" w:type="dxa"/>
+          </w:tcPr>
+          <w:p>
+            <w:pPr>
+              <w:rPr>
+                <w:sz w:val="32"/>
+                <w:szCs w:val="32"/>
+              </w:rPr>
+            </w:pPr>
+            <w:r>
+              <w:rPr>
+                <w:sz w:val="32"/>
+                <w:szCs w:val="32"/>
+              </w:rPr>
+              <w:t>6</w:t>
+            </w:r>
+          </w:p>
+        </w:tc>
+        <w:tc>
+          <w:tcPr>
+            <w:tcW w:w="4117" w:type="dxa"/>
+          </w:tcPr>
+          <w:p>
+            <w:pPr>
+              <w:rPr>
+                <w:b/>
+                <w:sz w:val="32"/>
+                <w:szCs w:val="32"/>
+              </w:rPr>
+            </w:pPr>
+            <w:r>
+              <w:rPr>
+                <w:b/>
+                <w:sz w:val="32"/>
+                <w:szCs w:val="32"/>
+              </w:rPr>
+              <w:t>END</w:t>
+            </w:r>
+            <w:r>
+              <w:rPr>
+                <w:sz w:val="32"/>
+                <w:szCs w:val="32"/>
+              </w:rPr>
+              <w:t xml:space="preserve">; </w:t>
+            </w:r>
+          </w:p>
+        </w:tc>
+        <w:tc>
+          <w:tcPr>
+            <w:tcW w:w="5827" w:type="dxa"/>
+          </w:tcPr>
+          <w:p>
+            <w:pPr>
+              <w:pStyle w:val="ListParagraph"/>
+              <w:numPr>
+                <w:ilvl w:val="0"/>
+                <w:numId w:val="17"/>
+              </w:numPr>
+            </w:pPr>
+            <w:r>
+              <w:t>End will terminate the loop</w:t>
+            </w:r>
+          </w:p>
+        </w:tc>
+      </w:tr>
     </w:tbl>
+    <w:p>
+      <w:pPr>
+        <w:rPr>
+          <w:b/>
+          <w:sz w:val="44"/>
+          <w:szCs w:val="44"/>
+        </w:rPr>
+      </w:pPr>
+    </w:p>
+    <w:p>
+      <w:pPr>
+        <w:rPr>
+          <w:b/>
+          <w:sz w:val="44"/>
+          <w:szCs w:val="44"/>
+        </w:rPr>
+      </w:pPr>
+    </w:p>
+    <w:p>
+      <w:pPr>
+        <w:rPr>
+          <w:b/>
+          <w:sz w:val="44"/>
+          <w:szCs w:val="44"/>
+        </w:rPr>
+      </w:pPr>
+    </w:p>
+    <w:p>
+      <w:pPr>
+        <w:rPr>
+          <w:b/>
+          <w:sz w:val="44"/>
+          <w:szCs w:val="44"/>
+        </w:rPr>
+      </w:pPr>
+    </w:p>
+    <w:p>
+      <w:pPr>
+        <w:rPr>
+          <w:b/>
+          <w:sz w:val="44"/>
+          <w:szCs w:val="44"/>
+        </w:rPr>
+      </w:pPr>
+    </w:p>
     <w:p>
       <w:pPr>
         <w:rPr>
@@ -4790,8 +6570,12 @@
       </w:r>
       <w:r>
         <w:tab/>
+      </w:r>
+      <w:proofErr w:type="spellStart"/>
+      <w:r>
         <w:t>Ded</w:t>
       </w:r>
+      <w:proofErr w:type="spellEnd"/>
       <w:r>
         <w:tab/>
         <w:t>Female      Sruthi</w:t>
@@ -4829,10 +6613,7 @@
         <w:t>United Kingdom</w:t>
       </w:r>
     </w:p>
-    <w:p>
-      <w:bookmarkStart w:id="0" w:name="_GoBack"/>
-      <w:bookmarkEnd w:id="0"/>
-    </w:p>
+    <w:p/>
     <w:tbl>
       <w:tblPr>
         <w:tblW w:w="0" w:type="auto"/>
@@ -5035,6 +6816,7 @@
                 <w:lang w:eastAsia="en-IN"/>
               </w:rPr>
             </w:pPr>
+            <w:proofErr w:type="gramStart"/>
             <w:r>
               <w:rPr>
                 <w:rFonts w:ascii="Verdana" w:eastAsia="Times New Roman" w:hAnsi="Verdana" w:cs="Times New Roman"/>
@@ -5043,7 +6825,18 @@
                 <w:szCs w:val="24"/>
                 <w:lang w:eastAsia="en-IN"/>
               </w:rPr>
-              <w:t>Input()</w:t>
+              <w:t>Input(</w:t>
+            </w:r>
+            <w:proofErr w:type="gramEnd"/>
+            <w:r>
+              <w:rPr>
+                <w:rFonts w:ascii="Verdana" w:eastAsia="Times New Roman" w:hAnsi="Verdana" w:cs="Times New Roman"/>
+                <w:color w:val="000000"/>
+                <w:sz w:val="24"/>
+                <w:szCs w:val="24"/>
+                <w:lang w:eastAsia="en-IN"/>
+              </w:rPr>
+              <w:t>)</w:t>
             </w:r>
           </w:p>
         </w:tc>
@@ -5116,12 +6909,10 @@
                 <w:szCs w:val="24"/>
                 <w:lang w:eastAsia="en-IN"/>
               </w:rPr>
-              <w:t>“PRADY”||””</w:t>
-            </w:r>
-          </w:p>
-          <w:p>
-            <w:pPr>
-              <w:spacing w:after="0" w:line="240" w:lineRule="auto"/>
+              <w:t>“</w:t>
+            </w:r>
+            <w:proofErr w:type="gramStart"/>
+            <w:r>
               <w:rPr>
                 <w:rFonts w:ascii="Verdana" w:eastAsia="Times New Roman" w:hAnsi="Verdana" w:cs="Times New Roman"/>
                 <w:color w:val="000000"/>
@@ -5129,7 +6920,9 @@
                 <w:szCs w:val="24"/>
                 <w:lang w:eastAsia="en-IN"/>
               </w:rPr>
-            </w:pPr>
+              <w:t>PRADY”|</w:t>
+            </w:r>
+            <w:proofErr w:type="gramEnd"/>
             <w:r>
               <w:rPr>
                 <w:rFonts w:ascii="Verdana" w:eastAsia="Times New Roman" w:hAnsi="Verdana" w:cs="Times New Roman"/>
@@ -5138,7 +6931,41 @@
                 <w:szCs w:val="24"/>
                 <w:lang w:eastAsia="en-IN"/>
               </w:rPr>
-              <w:t>Put()</w:t>
+              <w:t>|””</w:t>
+            </w:r>
+          </w:p>
+          <w:p>
+            <w:pPr>
+              <w:spacing w:after="0" w:line="240" w:lineRule="auto"/>
+              <w:rPr>
+                <w:rFonts w:ascii="Verdana" w:eastAsia="Times New Roman" w:hAnsi="Verdana" w:cs="Times New Roman"/>
+                <w:color w:val="000000"/>
+                <w:sz w:val="24"/>
+                <w:szCs w:val="24"/>
+                <w:lang w:eastAsia="en-IN"/>
+              </w:rPr>
+            </w:pPr>
+            <w:proofErr w:type="gramStart"/>
+            <w:r>
+              <w:rPr>
+                <w:rFonts w:ascii="Verdana" w:eastAsia="Times New Roman" w:hAnsi="Verdana" w:cs="Times New Roman"/>
+                <w:color w:val="000000"/>
+                <w:sz w:val="24"/>
+                <w:szCs w:val="24"/>
+                <w:lang w:eastAsia="en-IN"/>
+              </w:rPr>
+              <w:t>Put(</w:t>
+            </w:r>
+            <w:proofErr w:type="gramEnd"/>
+            <w:r>
+              <w:rPr>
+                <w:rFonts w:ascii="Verdana" w:eastAsia="Times New Roman" w:hAnsi="Verdana" w:cs="Times New Roman"/>
+                <w:color w:val="000000"/>
+                <w:sz w:val="24"/>
+                <w:szCs w:val="24"/>
+                <w:lang w:eastAsia="en-IN"/>
+              </w:rPr>
+              <w:t>)</w:t>
             </w:r>
           </w:p>
         </w:tc>
@@ -5437,7 +7264,20 @@
                 <w:szCs w:val="24"/>
                 <w:lang w:eastAsia="en-IN"/>
               </w:rPr>
-              <w:t>'09'x</w:t>
+              <w:t>'09'</w:t>
+            </w:r>
+            <w:proofErr w:type="gramStart"/>
+            <w:r>
+              <w:rPr>
+                <w:rFonts w:ascii="Lucida Console" w:eastAsia="Times New Roman" w:hAnsi="Lucida Console" w:cs="Times New Roman"/>
+                <w:b/>
+                <w:bCs/>
+                <w:color w:val="000000"/>
+                <w:sz w:val="24"/>
+                <w:szCs w:val="24"/>
+                <w:lang w:eastAsia="en-IN"/>
+              </w:rPr>
+              <w:t>x</w:t>
             </w:r>
             <w:r>
               <w:rPr>
@@ -5447,7 +7287,18 @@
                 <w:szCs w:val="24"/>
                 <w:lang w:eastAsia="en-IN"/>
               </w:rPr>
-              <w:t>  (tab)</w:t>
+              <w:t>  (</w:t>
+            </w:r>
+            <w:proofErr w:type="gramEnd"/>
+            <w:r>
+              <w:rPr>
+                <w:rFonts w:ascii="Verdana" w:eastAsia="Times New Roman" w:hAnsi="Verdana" w:cs="Times New Roman"/>
+                <w:color w:val="000000"/>
+                <w:sz w:val="24"/>
+                <w:szCs w:val="24"/>
+                <w:lang w:eastAsia="en-IN"/>
+              </w:rPr>
+              <w:t>tab)</w:t>
             </w:r>
             <w:r>
               <w:rPr>
@@ -5985,12 +7836,21 @@
               </w:rPr>
               <w:t xml:space="preserve">Col/col </w:t>
             </w:r>
-            <w:r>
-              <w:rPr>
-                <w:sz w:val="32"/>
-                <w:szCs w:val="32"/>
-              </w:rPr>
-              <w:t>condi&gt;</w:t>
+            <w:proofErr w:type="spellStart"/>
+            <w:r>
+              <w:rPr>
+                <w:sz w:val="32"/>
+                <w:szCs w:val="32"/>
+              </w:rPr>
+              <w:t>condi</w:t>
+            </w:r>
+            <w:proofErr w:type="spellEnd"/>
+            <w:r>
+              <w:rPr>
+                <w:sz w:val="32"/>
+                <w:szCs w:val="32"/>
+              </w:rPr>
+              <w:t>&gt;</w:t>
             </w:r>
           </w:p>
           <w:p>
@@ -6029,6 +7889,7 @@
               </w:rPr>
               <w:t xml:space="preserve"> ‘</w:t>
             </w:r>
+            <w:proofErr w:type="spellStart"/>
             <w:r>
               <w:rPr>
                 <w:sz w:val="28"/>
@@ -6036,6 +7897,7 @@
               </w:rPr>
               <w:t>str</w:t>
             </w:r>
+            <w:proofErr w:type="spellEnd"/>
             <w:r>
               <w:rPr>
                 <w:sz w:val="28"/>
@@ -6071,7 +7933,23 @@
                 <w:sz w:val="28"/>
                 <w:szCs w:val="28"/>
               </w:rPr>
-              <w:t xml:space="preserve"> ‘str’;</w:t>
+              <w:t xml:space="preserve"> ‘</w:t>
+            </w:r>
+            <w:proofErr w:type="spellStart"/>
+            <w:r>
+              <w:rPr>
+                <w:sz w:val="28"/>
+                <w:szCs w:val="28"/>
+              </w:rPr>
+              <w:t>str</w:t>
+            </w:r>
+            <w:proofErr w:type="spellEnd"/>
+            <w:r>
+              <w:rPr>
+                <w:sz w:val="28"/>
+                <w:szCs w:val="28"/>
+              </w:rPr>
+              <w:t>’;</w:t>
             </w:r>
           </w:p>
           <w:p>
@@ -7755,8 +9633,18 @@
               </w:rPr>
             </w:pPr>
             <w:r>
-              <w:t xml:space="preserve">Library can be the SAS library referred above or it can be a catalog like </w:t>
-            </w:r>
+              <w:t xml:space="preserve">Library can be the SAS library referred above or it can be a </w:t>
+            </w:r>
+            <w:proofErr w:type="spellStart"/>
+            <w:r>
+              <w:t>catalog</w:t>
+            </w:r>
+            <w:proofErr w:type="spellEnd"/>
+            <w:r>
+              <w:t xml:space="preserve"> like </w:t>
+            </w:r>
+            <w:proofErr w:type="spellStart"/>
+            <w:proofErr w:type="gramStart"/>
             <w:r>
               <w:rPr>
                 <w:b/>
@@ -7764,6 +9652,8 @@
               </w:rPr>
               <w:t>library.catalog</w:t>
             </w:r>
+            <w:proofErr w:type="spellEnd"/>
+            <w:proofErr w:type="gramEnd"/>
             <w:r>
               <w:rPr>
                 <w:b/>
@@ -7783,12 +9673,21 @@
             <w:r>
               <w:t xml:space="preserve">will list all the user defined format present in the library. </w:t>
             </w:r>
-            <w:r>
-              <w:rPr>
-                <w:b/>
-                <w:i/>
-              </w:rPr>
-              <w:t>formats.sas7bcat</w:t>
+            <w:proofErr w:type="gramStart"/>
+            <w:r>
+              <w:rPr>
+                <w:b/>
+                <w:i/>
+              </w:rPr>
+              <w:t>formats.sas</w:t>
+            </w:r>
+            <w:proofErr w:type="gramEnd"/>
+            <w:r>
+              <w:rPr>
+                <w:b/>
+                <w:i/>
+              </w:rPr>
+              <w:t>7bcat</w:t>
             </w:r>
             <w:r>
               <w:t xml:space="preserve"> file is created in the path mentioned in library.</w:t>
@@ -7881,8 +9780,13 @@
               <w:t>$ for Char</w:t>
             </w:r>
             <w:r>
-              <w:t xml:space="preserve"> var</w:t>
-            </w:r>
+              <w:t xml:space="preserve"> </w:t>
+            </w:r>
+            <w:proofErr w:type="spellStart"/>
+            <w:r>
+              <w:t>var</w:t>
+            </w:r>
+            <w:proofErr w:type="spellEnd"/>
           </w:p>
           <w:p>
             <w:r>
@@ -9503,6 +11407,7 @@
               </w:rPr>
               <w:t xml:space="preserve"> Model/</w:t>
             </w:r>
+            <w:proofErr w:type="spellStart"/>
             <w:r>
               <w:rPr>
                 <w:rFonts w:ascii="Courier New" w:hAnsi="Courier New" w:cs="Courier New"/>
@@ -9513,6 +11418,7 @@
               </w:rPr>
               <w:t>center</w:t>
             </w:r>
+            <w:proofErr w:type="spellEnd"/>
             <w:r>
               <w:rPr>
                 <w:rFonts w:ascii="Courier New" w:hAnsi="Courier New" w:cs="Courier New"/>
@@ -10749,14 +12655,10 @@
                 <w:szCs w:val="20"/>
                 <w:shd w:val="clear" w:color="auto" w:fill="FFFFFF"/>
               </w:rPr>
-              <w:t xml:space="preserve"> cylinders type MSRP;</w:t>
-            </w:r>
-          </w:p>
-          <w:p>
-            <w:pPr>
-              <w:autoSpaceDE w:val="0"/>
-              <w:autoSpaceDN w:val="0"/>
-              <w:adjustRightInd w:val="0"/>
+              <w:t xml:space="preserve"> </w:t>
+            </w:r>
+            <w:proofErr w:type="gramStart"/>
+            <w:r>
               <w:rPr>
                 <w:rFonts w:ascii="Courier New" w:hAnsi="Courier New" w:cs="Courier New"/>
                 <w:color w:val="000000"/>
@@ -10764,7 +12666,9 @@
                 <w:szCs w:val="20"/>
                 <w:shd w:val="clear" w:color="auto" w:fill="FFFFFF"/>
               </w:rPr>
-            </w:pPr>
+              <w:t>cylinders</w:t>
+            </w:r>
+            <w:proofErr w:type="gramEnd"/>
             <w:r>
               <w:rPr>
                 <w:rFonts w:ascii="Courier New" w:hAnsi="Courier New" w:cs="Courier New"/>
@@ -10773,6 +12677,30 @@
                 <w:szCs w:val="20"/>
                 <w:shd w:val="clear" w:color="auto" w:fill="FFFFFF"/>
               </w:rPr>
+              <w:t xml:space="preserve"> type MSRP;</w:t>
+            </w:r>
+          </w:p>
+          <w:p>
+            <w:pPr>
+              <w:autoSpaceDE w:val="0"/>
+              <w:autoSpaceDN w:val="0"/>
+              <w:adjustRightInd w:val="0"/>
+              <w:rPr>
+                <w:rFonts w:ascii="Courier New" w:hAnsi="Courier New" w:cs="Courier New"/>
+                <w:color w:val="000000"/>
+                <w:sz w:val="20"/>
+                <w:szCs w:val="20"/>
+                <w:shd w:val="clear" w:color="auto" w:fill="FFFFFF"/>
+              </w:rPr>
+            </w:pPr>
+            <w:r>
+              <w:rPr>
+                <w:rFonts w:ascii="Courier New" w:hAnsi="Courier New" w:cs="Courier New"/>
+                <w:color w:val="000000"/>
+                <w:sz w:val="20"/>
+                <w:szCs w:val="20"/>
+                <w:shd w:val="clear" w:color="auto" w:fill="FFFFFF"/>
+              </w:rPr>
               <w:tab/>
             </w:r>
             <w:r>
@@ -11164,8 +13092,17 @@
                 <w:b/>
                 <w:i/>
               </w:rPr>
-              <w:t xml:space="preserve"> endcomp</w:t>
-            </w:r>
+              <w:t xml:space="preserve"> </w:t>
+            </w:r>
+            <w:proofErr w:type="spellStart"/>
+            <w:r>
+              <w:rPr>
+                <w:b/>
+                <w:i/>
+              </w:rPr>
+              <w:t>endcomp</w:t>
+            </w:r>
+            <w:proofErr w:type="spellEnd"/>
             <w:r>
               <w:rPr>
                 <w:b/>
@@ -11546,12 +13483,14 @@
                 <w:numId w:val="5"/>
               </w:numPr>
             </w:pPr>
+            <w:proofErr w:type="spellStart"/>
             <w:r>
               <w:rPr>
                 <w:b/>
               </w:rPr>
               <w:t>Center</w:t>
             </w:r>
+            <w:proofErr w:type="spellEnd"/>
             <w:r>
               <w:t xml:space="preserve"> – Justify the char in centre</w:t>
             </w:r>
@@ -11583,6 +13522,7 @@
             <w:r>
               <w:t xml:space="preserve"> </w:t>
             </w:r>
+            <w:proofErr w:type="gramStart"/>
             <w:r>
               <w:rPr>
                 <w:b/>
@@ -11590,6 +13530,7 @@
               </w:rPr>
               <w:t>chars</w:t>
             </w:r>
+            <w:proofErr w:type="gramEnd"/>
             <w:r>
               <w:t xml:space="preserve"> n left justify</w:t>
             </w:r>
@@ -11621,6 +13562,7 @@
             <w:r>
               <w:t xml:space="preserve"> </w:t>
             </w:r>
+            <w:proofErr w:type="spellStart"/>
             <w:r>
               <w:rPr>
                 <w:b/>
@@ -11628,6 +13570,7 @@
               </w:rPr>
               <w:t>num</w:t>
             </w:r>
+            <w:proofErr w:type="spellEnd"/>
             <w:r>
               <w:t xml:space="preserve"> n right justify</w:t>
             </w:r>
@@ -17443,7 +19386,15 @@
               <w:t xml:space="preserve">     </w:t>
             </w:r>
             <w:r>
-              <w:t xml:space="preserve">Value &lt;frmt_name&gt; </w:t>
+              <w:t>Value &lt;</w:t>
+            </w:r>
+            <w:proofErr w:type="spellStart"/>
+            <w:r>
+              <w:t>frmt_name</w:t>
+            </w:r>
+            <w:proofErr w:type="spellEnd"/>
+            <w:r>
+              <w:t xml:space="preserve">&gt; </w:t>
             </w:r>
             <w:r>
               <w:t xml:space="preserve">  </w:t>
@@ -17505,7 +19456,15 @@
               <w:t>PORC FREQ</w:t>
             </w:r>
             <w:r>
-              <w:t xml:space="preserve"> data=&lt;datasetnames&gt;;</w:t>
+              <w:t xml:space="preserve"> data=&lt;</w:t>
+            </w:r>
+            <w:proofErr w:type="spellStart"/>
+            <w:r>
+              <w:t>datasetnames</w:t>
+            </w:r>
+            <w:proofErr w:type="spellEnd"/>
+            <w:r>
+              <w:t>&gt;;</w:t>
             </w:r>
           </w:p>
           <w:p>
@@ -17519,7 +19478,15 @@
               <w:t>Tables</w:t>
             </w:r>
             <w:r>
-              <w:t xml:space="preserve"> &lt;cat_col_name&gt;;</w:t>
+              <w:t xml:space="preserve"> &lt;</w:t>
+            </w:r>
+            <w:proofErr w:type="spellStart"/>
+            <w:r>
+              <w:t>cat_col_name</w:t>
+            </w:r>
+            <w:proofErr w:type="spellEnd"/>
+            <w:r>
+              <w:t>&gt;;</w:t>
             </w:r>
           </w:p>
           <w:p>
@@ -17531,7 +19498,23 @@
                 <w:b/>
                 <w:i/>
               </w:rPr>
-              <w:t>Format weight &lt;frmt_name&gt;.</w:t>
+              <w:t>Format weight &lt;</w:t>
+            </w:r>
+            <w:proofErr w:type="spellStart"/>
+            <w:r>
+              <w:rPr>
+                <w:b/>
+                <w:i/>
+              </w:rPr>
+              <w:t>frmt_name</w:t>
+            </w:r>
+            <w:proofErr w:type="spellEnd"/>
+            <w:r>
+              <w:rPr>
+                <w:b/>
+                <w:i/>
+              </w:rPr>
+              <w:t>&gt;.</w:t>
             </w:r>
             <w:r>
               <w:t>;</w:t>
@@ -18188,33 +20171,77 @@
               </w:rPr>
               <w:t xml:space="preserve">             / </w:t>
             </w:r>
-            <w:r>
-              <w:rPr>
-                <w:b/>
-                <w:i/>
-                <w:sz w:val="32"/>
-                <w:szCs w:val="32"/>
-              </w:rPr>
-              <w:t xml:space="preserve">nofreq </w:t>
-            </w:r>
-            <w:r>
-              <w:rPr>
-                <w:b/>
-                <w:i/>
-                <w:sz w:val="32"/>
-                <w:szCs w:val="32"/>
-              </w:rPr>
-              <w:t xml:space="preserve">nopercent </w:t>
-            </w:r>
-            <w:r>
-              <w:rPr>
-                <w:b/>
-                <w:i/>
-                <w:sz w:val="32"/>
-                <w:szCs w:val="32"/>
-              </w:rPr>
-              <w:t>norow nocol</w:t>
-            </w:r>
+            <w:proofErr w:type="spellStart"/>
+            <w:r>
+              <w:rPr>
+                <w:b/>
+                <w:i/>
+                <w:sz w:val="32"/>
+                <w:szCs w:val="32"/>
+              </w:rPr>
+              <w:t>nofreq</w:t>
+            </w:r>
+            <w:proofErr w:type="spellEnd"/>
+            <w:r>
+              <w:rPr>
+                <w:b/>
+                <w:i/>
+                <w:sz w:val="32"/>
+                <w:szCs w:val="32"/>
+              </w:rPr>
+              <w:t xml:space="preserve"> </w:t>
+            </w:r>
+            <w:proofErr w:type="spellStart"/>
+            <w:r>
+              <w:rPr>
+                <w:b/>
+                <w:i/>
+                <w:sz w:val="32"/>
+                <w:szCs w:val="32"/>
+              </w:rPr>
+              <w:t>nopercent</w:t>
+            </w:r>
+            <w:proofErr w:type="spellEnd"/>
+            <w:r>
+              <w:rPr>
+                <w:b/>
+                <w:i/>
+                <w:sz w:val="32"/>
+                <w:szCs w:val="32"/>
+              </w:rPr>
+              <w:t xml:space="preserve"> </w:t>
+            </w:r>
+            <w:proofErr w:type="spellStart"/>
+            <w:r>
+              <w:rPr>
+                <w:b/>
+                <w:i/>
+                <w:sz w:val="32"/>
+                <w:szCs w:val="32"/>
+              </w:rPr>
+              <w:t>norow</w:t>
+            </w:r>
+            <w:proofErr w:type="spellEnd"/>
+            <w:r>
+              <w:rPr>
+                <w:b/>
+                <w:i/>
+                <w:sz w:val="32"/>
+                <w:szCs w:val="32"/>
+              </w:rPr>
+              <w:t xml:space="preserve"> </w:t>
+            </w:r>
+            <w:proofErr w:type="spellStart"/>
+            <w:r>
+              <w:rPr>
+                <w:b/>
+                <w:i/>
+                <w:sz w:val="32"/>
+                <w:szCs w:val="32"/>
+              </w:rPr>
+              <w:t>nocol</w:t>
+            </w:r>
+            <w:proofErr w:type="spellEnd"/>
             <w:r>
               <w:rPr>
                 <w:sz w:val="32"/>
@@ -18229,6 +20256,7 @@
             <w:tcW w:w="4532" w:type="dxa"/>
           </w:tcPr>
           <w:p>
+            <w:proofErr w:type="spellStart"/>
             <w:r>
               <w:rPr>
                 <w:b/>
@@ -18236,6 +20264,7 @@
               </w:rPr>
               <w:t>Nofreq</w:t>
             </w:r>
+            <w:proofErr w:type="spellEnd"/>
             <w:r>
               <w:t xml:space="preserve"> will </w:t>
             </w:r>
@@ -18248,6 +20277,7 @@
             </w:r>
           </w:p>
           <w:p>
+            <w:proofErr w:type="spellStart"/>
             <w:r>
               <w:rPr>
                 <w:b/>
@@ -18255,6 +20285,7 @@
               </w:rPr>
               <w:t>Nopercent</w:t>
             </w:r>
+            <w:proofErr w:type="spellEnd"/>
             <w:r>
               <w:t xml:space="preserve"> will supress the </w:t>
             </w:r>
@@ -18267,6 +20298,7 @@
             </w:r>
           </w:p>
           <w:p>
+            <w:proofErr w:type="spellStart"/>
             <w:r>
               <w:rPr>
                 <w:b/>
@@ -18274,6 +20306,7 @@
               </w:rPr>
               <w:t>Norow</w:t>
             </w:r>
+            <w:proofErr w:type="spellEnd"/>
             <w:r>
               <w:t xml:space="preserve"> will supress </w:t>
             </w:r>
@@ -18286,6 +20319,7 @@
             </w:r>
           </w:p>
           <w:p>
+            <w:proofErr w:type="spellStart"/>
             <w:r>
               <w:rPr>
                 <w:b/>
@@ -18293,6 +20327,7 @@
               </w:rPr>
               <w:t>Nocol</w:t>
             </w:r>
+            <w:proofErr w:type="spellEnd"/>
             <w:r>
               <w:t xml:space="preserve"> will supress </w:t>
             </w:r>
@@ -18420,6 +20455,181 @@
     </w:lvl>
   </w:abstractNum>
   <w:abstractNum w:abstractNumId="1" w15:restartNumberingAfterBreak="0">
+    <w:nsid w:val="092B7619"/>
+    <w:multiLevelType w:val="hybridMultilevel"/>
+    <w:tmpl w:val="EC1EC132"/>
+    <w:lvl w:ilvl="0" w:tplc="4009000F">
+      <w:start w:val="1"/>
+      <w:numFmt w:val="decimal"/>
+      <w:lvlText w:val="%1."/>
+      <w:lvlJc w:val="left"/>
+      <w:pPr>
+        <w:ind w:left="720" w:hanging="360"/>
+      </w:pPr>
+    </w:lvl>
+    <w:lvl w:ilvl="1" w:tplc="40090019" w:tentative="1">
+      <w:start w:val="1"/>
+      <w:numFmt w:val="lowerLetter"/>
+      <w:lvlText w:val="%2."/>
+      <w:lvlJc w:val="left"/>
+      <w:pPr>
+        <w:ind w:left="1440" w:hanging="360"/>
+      </w:pPr>
+    </w:lvl>
+    <w:lvl w:ilvl="2" w:tplc="4009001B" w:tentative="1">
+      <w:start w:val="1"/>
+      <w:numFmt w:val="lowerRoman"/>
+      <w:lvlText w:val="%3."/>
+      <w:lvlJc w:val="right"/>
+      <w:pPr>
+        <w:ind w:left="2160" w:hanging="180"/>
+      </w:pPr>
+    </w:lvl>
+    <w:lvl w:ilvl="3" w:tplc="4009000F" w:tentative="1">
+      <w:start w:val="1"/>
+      <w:numFmt w:val="decimal"/>
+      <w:lvlText w:val="%4."/>
+      <w:lvlJc w:val="left"/>
+      <w:pPr>
+        <w:ind w:left="2880" w:hanging="360"/>
+      </w:pPr>
+    </w:lvl>
+    <w:lvl w:ilvl="4" w:tplc="40090019" w:tentative="1">
+      <w:start w:val="1"/>
+      <w:numFmt w:val="lowerLetter"/>
+      <w:lvlText w:val="%5."/>
+      <w:lvlJc w:val="left"/>
+      <w:pPr>
+        <w:ind w:left="3600" w:hanging="360"/>
+      </w:pPr>
+    </w:lvl>
+    <w:lvl w:ilvl="5" w:tplc="4009001B" w:tentative="1">
+      <w:start w:val="1"/>
+      <w:numFmt w:val="lowerRoman"/>
+      <w:lvlText w:val="%6."/>
+      <w:lvlJc w:val="right"/>
+      <w:pPr>
+        <w:ind w:left="4320" w:hanging="180"/>
+      </w:pPr>
+    </w:lvl>
+    <w:lvl w:ilvl="6" w:tplc="4009000F" w:tentative="1">
+      <w:start w:val="1"/>
+      <w:numFmt w:val="decimal"/>
+      <w:lvlText w:val="%7."/>
+      <w:lvlJc w:val="left"/>
+      <w:pPr>
+        <w:ind w:left="5040" w:hanging="360"/>
+      </w:pPr>
+    </w:lvl>
+    <w:lvl w:ilvl="7" w:tplc="40090019" w:tentative="1">
+      <w:start w:val="1"/>
+      <w:numFmt w:val="lowerLetter"/>
+      <w:lvlText w:val="%8."/>
+      <w:lvlJc w:val="left"/>
+      <w:pPr>
+        <w:ind w:left="5760" w:hanging="360"/>
+      </w:pPr>
+    </w:lvl>
+    <w:lvl w:ilvl="8" w:tplc="4009001B" w:tentative="1">
+      <w:start w:val="1"/>
+      <w:numFmt w:val="lowerRoman"/>
+      <w:lvlText w:val="%9."/>
+      <w:lvlJc w:val="right"/>
+      <w:pPr>
+        <w:ind w:left="6480" w:hanging="180"/>
+      </w:pPr>
+    </w:lvl>
+  </w:abstractNum>
+  <w:abstractNum w:abstractNumId="2" w15:restartNumberingAfterBreak="0">
+    <w:nsid w:val="104A1A5A"/>
+    <w:multiLevelType w:val="hybridMultilevel"/>
+    <w:tmpl w:val="54549B8C"/>
+    <w:lvl w:ilvl="0" w:tplc="4009000F">
+      <w:start w:val="1"/>
+      <w:numFmt w:val="decimal"/>
+      <w:lvlText w:val="%1."/>
+      <w:lvlJc w:val="left"/>
+      <w:pPr>
+        <w:ind w:left="720" w:hanging="360"/>
+      </w:pPr>
+      <w:rPr>
+        <w:rFonts w:hint="default"/>
+      </w:rPr>
+    </w:lvl>
+    <w:lvl w:ilvl="1" w:tplc="40090019" w:tentative="1">
+      <w:start w:val="1"/>
+      <w:numFmt w:val="lowerLetter"/>
+      <w:lvlText w:val="%2."/>
+      <w:lvlJc w:val="left"/>
+      <w:pPr>
+        <w:ind w:left="1440" w:hanging="360"/>
+      </w:pPr>
+    </w:lvl>
+    <w:lvl w:ilvl="2" w:tplc="4009001B" w:tentative="1">
+      <w:start w:val="1"/>
+      <w:numFmt w:val="lowerRoman"/>
+      <w:lvlText w:val="%3."/>
+      <w:lvlJc w:val="right"/>
+      <w:pPr>
+        <w:ind w:left="2160" w:hanging="180"/>
+      </w:pPr>
+    </w:lvl>
+    <w:lvl w:ilvl="3" w:tplc="4009000F" w:tentative="1">
+      <w:start w:val="1"/>
+      <w:numFmt w:val="decimal"/>
+      <w:lvlText w:val="%4."/>
+      <w:lvlJc w:val="left"/>
+      <w:pPr>
+        <w:ind w:left="2880" w:hanging="360"/>
+      </w:pPr>
+    </w:lvl>
+    <w:lvl w:ilvl="4" w:tplc="40090019" w:tentative="1">
+      <w:start w:val="1"/>
+      <w:numFmt w:val="lowerLetter"/>
+      <w:lvlText w:val="%5."/>
+      <w:lvlJc w:val="left"/>
+      <w:pPr>
+        <w:ind w:left="3600" w:hanging="360"/>
+      </w:pPr>
+    </w:lvl>
+    <w:lvl w:ilvl="5" w:tplc="4009001B" w:tentative="1">
+      <w:start w:val="1"/>
+      <w:numFmt w:val="lowerRoman"/>
+      <w:lvlText w:val="%6."/>
+      <w:lvlJc w:val="right"/>
+      <w:pPr>
+        <w:ind w:left="4320" w:hanging="180"/>
+      </w:pPr>
+    </w:lvl>
+    <w:lvl w:ilvl="6" w:tplc="4009000F" w:tentative="1">
+      <w:start w:val="1"/>
+      <w:numFmt w:val="decimal"/>
+      <w:lvlText w:val="%7."/>
+      <w:lvlJc w:val="left"/>
+      <w:pPr>
+        <w:ind w:left="5040" w:hanging="360"/>
+      </w:pPr>
+    </w:lvl>
+    <w:lvl w:ilvl="7" w:tplc="40090019" w:tentative="1">
+      <w:start w:val="1"/>
+      <w:numFmt w:val="lowerLetter"/>
+      <w:lvlText w:val="%8."/>
+      <w:lvlJc w:val="left"/>
+      <w:pPr>
+        <w:ind w:left="5760" w:hanging="360"/>
+      </w:pPr>
+    </w:lvl>
+    <w:lvl w:ilvl="8" w:tplc="4009001B" w:tentative="1">
+      <w:start w:val="1"/>
+      <w:numFmt w:val="lowerRoman"/>
+      <w:lvlText w:val="%9."/>
+      <w:lvlJc w:val="right"/>
+      <w:pPr>
+        <w:ind w:left="6480" w:hanging="180"/>
+      </w:pPr>
+    </w:lvl>
+  </w:abstractNum>
+  <w:abstractNum w:abstractNumId="3" w15:restartNumberingAfterBreak="0">
     <w:nsid w:val="151214DF"/>
     <w:multiLevelType w:val="hybridMultilevel"/>
     <w:tmpl w:val="A3DEEBA2"/>
@@ -18505,7 +20715,7 @@
       </w:pPr>
     </w:lvl>
   </w:abstractNum>
-  <w:abstractNum w:abstractNumId="2" w15:restartNumberingAfterBreak="0">
+  <w:abstractNum w:abstractNumId="4" w15:restartNumberingAfterBreak="0">
     <w:nsid w:val="18B76C15"/>
     <w:multiLevelType w:val="hybridMultilevel"/>
     <w:tmpl w:val="00D68BBC"/>
@@ -18594,7 +20804,96 @@
       </w:pPr>
     </w:lvl>
   </w:abstractNum>
-  <w:abstractNum w:abstractNumId="3" w15:restartNumberingAfterBreak="0">
+  <w:abstractNum w:abstractNumId="5" w15:restartNumberingAfterBreak="0">
+    <w:nsid w:val="26E60B02"/>
+    <w:multiLevelType w:val="hybridMultilevel"/>
+    <w:tmpl w:val="4E94E39E"/>
+    <w:lvl w:ilvl="0" w:tplc="4009000F">
+      <w:start w:val="1"/>
+      <w:numFmt w:val="decimal"/>
+      <w:lvlText w:val="%1."/>
+      <w:lvlJc w:val="left"/>
+      <w:pPr>
+        <w:ind w:left="720" w:hanging="360"/>
+      </w:pPr>
+      <w:rPr>
+        <w:rFonts w:hint="default"/>
+      </w:rPr>
+    </w:lvl>
+    <w:lvl w:ilvl="1" w:tplc="40090019" w:tentative="1">
+      <w:start w:val="1"/>
+      <w:numFmt w:val="lowerLetter"/>
+      <w:lvlText w:val="%2."/>
+      <w:lvlJc w:val="left"/>
+      <w:pPr>
+        <w:ind w:left="1440" w:hanging="360"/>
+      </w:pPr>
+    </w:lvl>
+    <w:lvl w:ilvl="2" w:tplc="4009001B" w:tentative="1">
+      <w:start w:val="1"/>
+      <w:numFmt w:val="lowerRoman"/>
+      <w:lvlText w:val="%3."/>
+      <w:lvlJc w:val="right"/>
+      <w:pPr>
+        <w:ind w:left="2160" w:hanging="180"/>
+      </w:pPr>
+    </w:lvl>
+    <w:lvl w:ilvl="3" w:tplc="4009000F" w:tentative="1">
+      <w:start w:val="1"/>
+      <w:numFmt w:val="decimal"/>
+      <w:lvlText w:val="%4."/>
+      <w:lvlJc w:val="left"/>
+      <w:pPr>
+        <w:ind w:left="2880" w:hanging="360"/>
+      </w:pPr>
+    </w:lvl>
+    <w:lvl w:ilvl="4" w:tplc="40090019" w:tentative="1">
+      <w:start w:val="1"/>
+      <w:numFmt w:val="lowerLetter"/>
+      <w:lvlText w:val="%5."/>
+      <w:lvlJc w:val="left"/>
+      <w:pPr>
+        <w:ind w:left="3600" w:hanging="360"/>
+      </w:pPr>
+    </w:lvl>
+    <w:lvl w:ilvl="5" w:tplc="4009001B" w:tentative="1">
+      <w:start w:val="1"/>
+      <w:numFmt w:val="lowerRoman"/>
+      <w:lvlText w:val="%6."/>
+      <w:lvlJc w:val="right"/>
+      <w:pPr>
+        <w:ind w:left="4320" w:hanging="180"/>
+      </w:pPr>
+    </w:lvl>
+    <w:lvl w:ilvl="6" w:tplc="4009000F" w:tentative="1">
+      <w:start w:val="1"/>
+      <w:numFmt w:val="decimal"/>
+      <w:lvlText w:val="%7."/>
+      <w:lvlJc w:val="left"/>
+      <w:pPr>
+        <w:ind w:left="5040" w:hanging="360"/>
+      </w:pPr>
+    </w:lvl>
+    <w:lvl w:ilvl="7" w:tplc="40090019" w:tentative="1">
+      <w:start w:val="1"/>
+      <w:numFmt w:val="lowerLetter"/>
+      <w:lvlText w:val="%8."/>
+      <w:lvlJc w:val="left"/>
+      <w:pPr>
+        <w:ind w:left="5760" w:hanging="360"/>
+      </w:pPr>
+    </w:lvl>
+    <w:lvl w:ilvl="8" w:tplc="4009001B" w:tentative="1">
+      <w:start w:val="1"/>
+      <w:numFmt w:val="lowerRoman"/>
+      <w:lvlText w:val="%9."/>
+      <w:lvlJc w:val="right"/>
+      <w:pPr>
+        <w:ind w:left="6480" w:hanging="180"/>
+      </w:pPr>
+    </w:lvl>
+  </w:abstractNum>
+  <w:abstractNum w:abstractNumId="6" w15:restartNumberingAfterBreak="0">
     <w:nsid w:val="2F6B6455"/>
     <w:multiLevelType w:val="hybridMultilevel"/>
     <w:tmpl w:val="AEFA2C60"/>
@@ -18680,7 +20979,7 @@
       </w:pPr>
     </w:lvl>
   </w:abstractNum>
-  <w:abstractNum w:abstractNumId="4" w15:restartNumberingAfterBreak="0">
+  <w:abstractNum w:abstractNumId="7" w15:restartNumberingAfterBreak="0">
     <w:nsid w:val="30670EAC"/>
     <w:multiLevelType w:val="hybridMultilevel"/>
     <w:tmpl w:val="D8389DC8"/>
@@ -18769,7 +21068,96 @@
       </w:pPr>
     </w:lvl>
   </w:abstractNum>
-  <w:abstractNum w:abstractNumId="5" w15:restartNumberingAfterBreak="0">
+  <w:abstractNum w:abstractNumId="8" w15:restartNumberingAfterBreak="0">
+    <w:nsid w:val="367C7F14"/>
+    <w:multiLevelType w:val="hybridMultilevel"/>
+    <w:tmpl w:val="45A659AC"/>
+    <w:lvl w:ilvl="0" w:tplc="4009000F">
+      <w:start w:val="1"/>
+      <w:numFmt w:val="decimal"/>
+      <w:lvlText w:val="%1."/>
+      <w:lvlJc w:val="left"/>
+      <w:pPr>
+        <w:ind w:left="720" w:hanging="360"/>
+      </w:pPr>
+      <w:rPr>
+        <w:rFonts w:hint="default"/>
+      </w:rPr>
+    </w:lvl>
+    <w:lvl w:ilvl="1" w:tplc="40090019" w:tentative="1">
+      <w:start w:val="1"/>
+      <w:numFmt w:val="lowerLetter"/>
+      <w:lvlText w:val="%2."/>
+      <w:lvlJc w:val="left"/>
+      <w:pPr>
+        <w:ind w:left="1440" w:hanging="360"/>
+      </w:pPr>
+    </w:lvl>
+    <w:lvl w:ilvl="2" w:tplc="4009001B" w:tentative="1">
+      <w:start w:val="1"/>
+      <w:numFmt w:val="lowerRoman"/>
+      <w:lvlText w:val="%3."/>
+      <w:lvlJc w:val="right"/>
+      <w:pPr>
+        <w:ind w:left="2160" w:hanging="180"/>
+      </w:pPr>
+    </w:lvl>
+    <w:lvl w:ilvl="3" w:tplc="4009000F" w:tentative="1">
+      <w:start w:val="1"/>
+      <w:numFmt w:val="decimal"/>
+      <w:lvlText w:val="%4."/>
+      <w:lvlJc w:val="left"/>
+      <w:pPr>
+        <w:ind w:left="2880" w:hanging="360"/>
+      </w:pPr>
+    </w:lvl>
+    <w:lvl w:ilvl="4" w:tplc="40090019" w:tentative="1">
+      <w:start w:val="1"/>
+      <w:numFmt w:val="lowerLetter"/>
+      <w:lvlText w:val="%5."/>
+      <w:lvlJc w:val="left"/>
+      <w:pPr>
+        <w:ind w:left="3600" w:hanging="360"/>
+      </w:pPr>
+    </w:lvl>
+    <w:lvl w:ilvl="5" w:tplc="4009001B" w:tentative="1">
+      <w:start w:val="1"/>
+      <w:numFmt w:val="lowerRoman"/>
+      <w:lvlText w:val="%6."/>
+      <w:lvlJc w:val="right"/>
+      <w:pPr>
+        <w:ind w:left="4320" w:hanging="180"/>
+      </w:pPr>
+    </w:lvl>
+    <w:lvl w:ilvl="6" w:tplc="4009000F" w:tentative="1">
+      <w:start w:val="1"/>
+      <w:numFmt w:val="decimal"/>
+      <w:lvlText w:val="%7."/>
+      <w:lvlJc w:val="left"/>
+      <w:pPr>
+        <w:ind w:left="5040" w:hanging="360"/>
+      </w:pPr>
+    </w:lvl>
+    <w:lvl w:ilvl="7" w:tplc="40090019" w:tentative="1">
+      <w:start w:val="1"/>
+      <w:numFmt w:val="lowerLetter"/>
+      <w:lvlText w:val="%8."/>
+      <w:lvlJc w:val="left"/>
+      <w:pPr>
+        <w:ind w:left="5760" w:hanging="360"/>
+      </w:pPr>
+    </w:lvl>
+    <w:lvl w:ilvl="8" w:tplc="4009001B" w:tentative="1">
+      <w:start w:val="1"/>
+      <w:numFmt w:val="lowerRoman"/>
+      <w:lvlText w:val="%9."/>
+      <w:lvlJc w:val="right"/>
+      <w:pPr>
+        <w:ind w:left="6480" w:hanging="180"/>
+      </w:pPr>
+    </w:lvl>
+  </w:abstractNum>
+  <w:abstractNum w:abstractNumId="9" w15:restartNumberingAfterBreak="0">
     <w:nsid w:val="36AF1FE3"/>
     <w:multiLevelType w:val="hybridMultilevel"/>
     <w:tmpl w:val="2F321528"/>
@@ -18858,7 +21246,7 @@
       </w:pPr>
     </w:lvl>
   </w:abstractNum>
-  <w:abstractNum w:abstractNumId="6" w15:restartNumberingAfterBreak="0">
+  <w:abstractNum w:abstractNumId="10" w15:restartNumberingAfterBreak="0">
     <w:nsid w:val="47CD3519"/>
     <w:multiLevelType w:val="hybridMultilevel"/>
     <w:tmpl w:val="45A659AC"/>
@@ -18947,7 +21335,7 @@
       </w:pPr>
     </w:lvl>
   </w:abstractNum>
-  <w:abstractNum w:abstractNumId="7" w15:restartNumberingAfterBreak="0">
+  <w:abstractNum w:abstractNumId="11" w15:restartNumberingAfterBreak="0">
     <w:nsid w:val="546A2964"/>
     <w:multiLevelType w:val="hybridMultilevel"/>
     <w:tmpl w:val="21B0DD48"/>
@@ -19033,7 +21421,7 @@
       </w:pPr>
     </w:lvl>
   </w:abstractNum>
-  <w:abstractNum w:abstractNumId="8" w15:restartNumberingAfterBreak="0">
+  <w:abstractNum w:abstractNumId="12" w15:restartNumberingAfterBreak="0">
     <w:nsid w:val="5E650714"/>
     <w:multiLevelType w:val="hybridMultilevel"/>
     <w:tmpl w:val="45A659AC"/>
@@ -19122,7 +21510,93 @@
       </w:pPr>
     </w:lvl>
   </w:abstractNum>
-  <w:abstractNum w:abstractNumId="9" w15:restartNumberingAfterBreak="0">
+  <w:abstractNum w:abstractNumId="13" w15:restartNumberingAfterBreak="0">
+    <w:nsid w:val="62440A97"/>
+    <w:multiLevelType w:val="hybridMultilevel"/>
+    <w:tmpl w:val="0688EF66"/>
+    <w:lvl w:ilvl="0" w:tplc="4009000F">
+      <w:start w:val="1"/>
+      <w:numFmt w:val="decimal"/>
+      <w:lvlText w:val="%1."/>
+      <w:lvlJc w:val="left"/>
+      <w:pPr>
+        <w:ind w:left="720" w:hanging="360"/>
+      </w:pPr>
+    </w:lvl>
+    <w:lvl w:ilvl="1" w:tplc="40090019" w:tentative="1">
+      <w:start w:val="1"/>
+      <w:numFmt w:val="lowerLetter"/>
+      <w:lvlText w:val="%2."/>
+      <w:lvlJc w:val="left"/>
+      <w:pPr>
+        <w:ind w:left="1440" w:hanging="360"/>
+      </w:pPr>
+    </w:lvl>
+    <w:lvl w:ilvl="2" w:tplc="4009001B" w:tentative="1">
+      <w:start w:val="1"/>
+      <w:numFmt w:val="lowerRoman"/>
+      <w:lvlText w:val="%3."/>
+      <w:lvlJc w:val="right"/>
+      <w:pPr>
+        <w:ind w:left="2160" w:hanging="180"/>
+      </w:pPr>
+    </w:lvl>
+    <w:lvl w:ilvl="3" w:tplc="4009000F" w:tentative="1">
+      <w:start w:val="1"/>
+      <w:numFmt w:val="decimal"/>
+      <w:lvlText w:val="%4."/>
+      <w:lvlJc w:val="left"/>
+      <w:pPr>
+        <w:ind w:left="2880" w:hanging="360"/>
+      </w:pPr>
+    </w:lvl>
+    <w:lvl w:ilvl="4" w:tplc="40090019" w:tentative="1">
+      <w:start w:val="1"/>
+      <w:numFmt w:val="lowerLetter"/>
+      <w:lvlText w:val="%5."/>
+      <w:lvlJc w:val="left"/>
+      <w:pPr>
+        <w:ind w:left="3600" w:hanging="360"/>
+      </w:pPr>
+    </w:lvl>
+    <w:lvl w:ilvl="5" w:tplc="4009001B" w:tentative="1">
+      <w:start w:val="1"/>
+      <w:numFmt w:val="lowerRoman"/>
+      <w:lvlText w:val="%6."/>
+      <w:lvlJc w:val="right"/>
+      <w:pPr>
+        <w:ind w:left="4320" w:hanging="180"/>
+      </w:pPr>
+    </w:lvl>
+    <w:lvl w:ilvl="6" w:tplc="4009000F" w:tentative="1">
+      <w:start w:val="1"/>
+      <w:numFmt w:val="decimal"/>
+      <w:lvlText w:val="%7."/>
+      <w:lvlJc w:val="left"/>
+      <w:pPr>
+        <w:ind w:left="5040" w:hanging="360"/>
+      </w:pPr>
+    </w:lvl>
+    <w:lvl w:ilvl="7" w:tplc="40090019" w:tentative="1">
+      <w:start w:val="1"/>
+      <w:numFmt w:val="lowerLetter"/>
+      <w:lvlText w:val="%8."/>
+      <w:lvlJc w:val="left"/>
+      <w:pPr>
+        <w:ind w:left="5760" w:hanging="360"/>
+      </w:pPr>
+    </w:lvl>
+    <w:lvl w:ilvl="8" w:tplc="4009001B" w:tentative="1">
+      <w:start w:val="1"/>
+      <w:numFmt w:val="lowerRoman"/>
+      <w:lvlText w:val="%9."/>
+      <w:lvlJc w:val="right"/>
+      <w:pPr>
+        <w:ind w:left="6480" w:hanging="180"/>
+      </w:pPr>
+    </w:lvl>
+  </w:abstractNum>
+  <w:abstractNum w:abstractNumId="14" w15:restartNumberingAfterBreak="0">
     <w:nsid w:val="6E4939B4"/>
     <w:multiLevelType w:val="hybridMultilevel"/>
     <w:tmpl w:val="E1F61F9A"/>
@@ -19208,7 +21682,7 @@
       </w:pPr>
     </w:lvl>
   </w:abstractNum>
-  <w:abstractNum w:abstractNumId="10" w15:restartNumberingAfterBreak="0">
+  <w:abstractNum w:abstractNumId="15" w15:restartNumberingAfterBreak="0">
     <w:nsid w:val="6F83389E"/>
     <w:multiLevelType w:val="hybridMultilevel"/>
     <w:tmpl w:val="3DB0F514"/>
@@ -19297,38 +21771,145 @@
       </w:pPr>
     </w:lvl>
   </w:abstractNum>
+  <w:abstractNum w:abstractNumId="16" w15:restartNumberingAfterBreak="0">
+    <w:nsid w:val="77A70DC0"/>
+    <w:multiLevelType w:val="hybridMultilevel"/>
+    <w:tmpl w:val="F9024276"/>
+    <w:lvl w:ilvl="0" w:tplc="4009000F">
+      <w:start w:val="1"/>
+      <w:numFmt w:val="decimal"/>
+      <w:lvlText w:val="%1."/>
+      <w:lvlJc w:val="left"/>
+      <w:pPr>
+        <w:ind w:left="720" w:hanging="360"/>
+      </w:pPr>
+      <w:rPr>
+        <w:rFonts w:hint="default"/>
+      </w:rPr>
+    </w:lvl>
+    <w:lvl w:ilvl="1" w:tplc="40090019" w:tentative="1">
+      <w:start w:val="1"/>
+      <w:numFmt w:val="lowerLetter"/>
+      <w:lvlText w:val="%2."/>
+      <w:lvlJc w:val="left"/>
+      <w:pPr>
+        <w:ind w:left="1440" w:hanging="360"/>
+      </w:pPr>
+    </w:lvl>
+    <w:lvl w:ilvl="2" w:tplc="4009001B" w:tentative="1">
+      <w:start w:val="1"/>
+      <w:numFmt w:val="lowerRoman"/>
+      <w:lvlText w:val="%3."/>
+      <w:lvlJc w:val="right"/>
+      <w:pPr>
+        <w:ind w:left="2160" w:hanging="180"/>
+      </w:pPr>
+    </w:lvl>
+    <w:lvl w:ilvl="3" w:tplc="4009000F" w:tentative="1">
+      <w:start w:val="1"/>
+      <w:numFmt w:val="decimal"/>
+      <w:lvlText w:val="%4."/>
+      <w:lvlJc w:val="left"/>
+      <w:pPr>
+        <w:ind w:left="2880" w:hanging="360"/>
+      </w:pPr>
+    </w:lvl>
+    <w:lvl w:ilvl="4" w:tplc="40090019" w:tentative="1">
+      <w:start w:val="1"/>
+      <w:numFmt w:val="lowerLetter"/>
+      <w:lvlText w:val="%5."/>
+      <w:lvlJc w:val="left"/>
+      <w:pPr>
+        <w:ind w:left="3600" w:hanging="360"/>
+      </w:pPr>
+    </w:lvl>
+    <w:lvl w:ilvl="5" w:tplc="4009001B" w:tentative="1">
+      <w:start w:val="1"/>
+      <w:numFmt w:val="lowerRoman"/>
+      <w:lvlText w:val="%6."/>
+      <w:lvlJc w:val="right"/>
+      <w:pPr>
+        <w:ind w:left="4320" w:hanging="180"/>
+      </w:pPr>
+    </w:lvl>
+    <w:lvl w:ilvl="6" w:tplc="4009000F" w:tentative="1">
+      <w:start w:val="1"/>
+      <w:numFmt w:val="decimal"/>
+      <w:lvlText w:val="%7."/>
+      <w:lvlJc w:val="left"/>
+      <w:pPr>
+        <w:ind w:left="5040" w:hanging="360"/>
+      </w:pPr>
+    </w:lvl>
+    <w:lvl w:ilvl="7" w:tplc="40090019" w:tentative="1">
+      <w:start w:val="1"/>
+      <w:numFmt w:val="lowerLetter"/>
+      <w:lvlText w:val="%8."/>
+      <w:lvlJc w:val="left"/>
+      <w:pPr>
+        <w:ind w:left="5760" w:hanging="360"/>
+      </w:pPr>
+    </w:lvl>
+    <w:lvl w:ilvl="8" w:tplc="4009001B" w:tentative="1">
+      <w:start w:val="1"/>
+      <w:numFmt w:val="lowerRoman"/>
+      <w:lvlText w:val="%9."/>
+      <w:lvlJc w:val="right"/>
+      <w:pPr>
+        <w:ind w:left="6480" w:hanging="180"/>
+      </w:pPr>
+    </w:lvl>
+  </w:abstractNum>
   <w:num w:numId="1">
+    <w:abstractNumId w:val="6"/>
+  </w:num>
+  <w:num w:numId="2">
+    <w:abstractNumId w:val="11"/>
+  </w:num>
+  <w:num w:numId="3">
+    <w:abstractNumId w:val="14"/>
+  </w:num>
+  <w:num w:numId="4">
     <w:abstractNumId w:val="3"/>
   </w:num>
-  <w:num w:numId="2">
-    <w:abstractNumId w:val="7"/>
+  <w:num w:numId="5">
+    <w:abstractNumId w:val="4"/>
   </w:num>
-  <w:num w:numId="3">
+  <w:num w:numId="6">
+    <w:abstractNumId w:val="12"/>
+  </w:num>
+  <w:num w:numId="7">
+    <w:abstractNumId w:val="10"/>
+  </w:num>
+  <w:num w:numId="8">
     <w:abstractNumId w:val="9"/>
   </w:num>
-  <w:num w:numId="4">
-    <w:abstractNumId w:val="1"/>
-  </w:num>
-  <w:num w:numId="5">
-    <w:abstractNumId w:val="2"/>
-  </w:num>
-  <w:num w:numId="6">
-    <w:abstractNumId w:val="8"/>
-  </w:num>
-  <w:num w:numId="7">
-    <w:abstractNumId w:val="6"/>
-  </w:num>
-  <w:num w:numId="8">
-    <w:abstractNumId w:val="5"/>
-  </w:num>
   <w:num w:numId="9">
-    <w:abstractNumId w:val="10"/>
+    <w:abstractNumId w:val="15"/>
   </w:num>
   <w:num w:numId="10">
-    <w:abstractNumId w:val="4"/>
+    <w:abstractNumId w:val="7"/>
   </w:num>
   <w:num w:numId="11">
     <w:abstractNumId w:val="0"/>
+  </w:num>
+  <w:num w:numId="12">
+    <w:abstractNumId w:val="8"/>
+  </w:num>
+  <w:num w:numId="13">
+    <w:abstractNumId w:val="13"/>
+  </w:num>
+  <w:num w:numId="14">
+    <w:abstractNumId w:val="16"/>
+  </w:num>
+  <w:num w:numId="15">
+    <w:abstractNumId w:val="2"/>
+  </w:num>
+  <w:num w:numId="16">
+    <w:abstractNumId w:val="5"/>
+  </w:num>
+  <w:num w:numId="17">
+    <w:abstractNumId w:val="1"/>
   </w:num>
 </w:numbering>
 </file>

</xml_diff>

<commit_message>
Cheat sheet update with Array topic
Cheat sheet update with Array topic
</commit_message>
<xml_diff>
--- a/Base/Cheat_Sheet_SAS_Base.docx
+++ b/Base/Cheat_Sheet_SAS_Base.docx
@@ -5966,23 +5966,7 @@
                 <w:sz w:val="32"/>
                 <w:szCs w:val="32"/>
               </w:rPr>
-              <w:t xml:space="preserve">DO </w:t>
-            </w:r>
-            <w:r>
-              <w:rPr>
-                <w:b/>
-                <w:sz w:val="32"/>
-                <w:szCs w:val="32"/>
-              </w:rPr>
-              <w:t>WHILE</w:t>
-            </w:r>
-            <w:r>
-              <w:rPr>
-                <w:b/>
-                <w:sz w:val="32"/>
-                <w:szCs w:val="32"/>
-              </w:rPr>
-              <w:t xml:space="preserve"> </w:t>
+              <w:t xml:space="preserve">DO WHILE </w:t>
             </w:r>
             <w:r>
               <w:rPr>
@@ -6102,7 +6086,6 @@
                 <w:szCs w:val="32"/>
               </w:rPr>
             </w:pPr>
-            <w:bookmarkStart w:id="0" w:name="_GoBack"/>
             <w:r>
               <w:rPr>
                 <w:b/>
@@ -6116,15 +6099,7 @@
                 <w:sz w:val="32"/>
                 <w:szCs w:val="32"/>
               </w:rPr>
-              <w:t xml:space="preserve"> </w:t>
-            </w:r>
-            <w:bookmarkEnd w:id="0"/>
-            <w:r>
-              <w:rPr>
-                <w:sz w:val="32"/>
-                <w:szCs w:val="32"/>
-              </w:rPr>
-              <w:t>sample=10 to 50 by 10;</w:t>
+              <w:t xml:space="preserve"> sample=10 to 50 by 10;</w:t>
             </w:r>
           </w:p>
           <w:p>
@@ -6451,6 +6426,2207 @@
         </w:rPr>
       </w:pPr>
     </w:p>
+    <w:tbl>
+      <w:tblPr>
+        <w:tblStyle w:val="TableGrid"/>
+        <w:tblpPr w:leftFromText="180" w:rightFromText="180" w:vertAnchor="text" w:horzAnchor="margin" w:tblpY="-164"/>
+        <w:tblW w:w="10485" w:type="dxa"/>
+        <w:tblLayout w:type="fixed"/>
+        <w:tblLook w:val="04A0" w:firstRow="1" w:lastRow="0" w:firstColumn="1" w:lastColumn="0" w:noHBand="0" w:noVBand="1"/>
+      </w:tblPr>
+      <w:tblGrid>
+        <w:gridCol w:w="541"/>
+        <w:gridCol w:w="4983"/>
+        <w:gridCol w:w="4961"/>
+      </w:tblGrid>
+      <w:tr>
+        <w:tc>
+          <w:tcPr>
+            <w:tcW w:w="10485" w:type="dxa"/>
+            <w:gridSpan w:val="3"/>
+          </w:tcPr>
+          <w:p>
+            <w:pPr>
+              <w:rPr>
+                <w:b/>
+                <w:sz w:val="44"/>
+                <w:szCs w:val="44"/>
+              </w:rPr>
+            </w:pPr>
+            <w:r>
+              <w:rPr>
+                <w:b/>
+                <w:sz w:val="44"/>
+                <w:szCs w:val="44"/>
+              </w:rPr>
+              <w:lastRenderedPageBreak/>
+              <w:t>ARRAYS – Processing Variables with ARRAYS</w:t>
+            </w:r>
+          </w:p>
+        </w:tc>
+      </w:tr>
+      <w:tr>
+        <w:tc>
+          <w:tcPr>
+            <w:tcW w:w="10485" w:type="dxa"/>
+            <w:gridSpan w:val="3"/>
+          </w:tcPr>
+          <w:p>
+            <w:pPr>
+              <w:rPr>
+                <w:i/>
+                <w:sz w:val="32"/>
+                <w:szCs w:val="32"/>
+              </w:rPr>
+            </w:pPr>
+            <w:r>
+              <w:rPr>
+                <w:b/>
+                <w:i/>
+                <w:sz w:val="32"/>
+                <w:szCs w:val="32"/>
+              </w:rPr>
+              <w:t>DATA</w:t>
+            </w:r>
+            <w:r>
+              <w:rPr>
+                <w:sz w:val="32"/>
+                <w:szCs w:val="32"/>
+              </w:rPr>
+              <w:t xml:space="preserve"> NEWSASDATASET (</w:t>
+            </w:r>
+            <w:r>
+              <w:rPr>
+                <w:b/>
+                <w:i/>
+                <w:color w:val="FFC000"/>
+                <w:sz w:val="32"/>
+                <w:szCs w:val="32"/>
+              </w:rPr>
+              <w:t>DROP</w:t>
+            </w:r>
+            <w:r>
+              <w:rPr>
+                <w:sz w:val="32"/>
+                <w:szCs w:val="32"/>
+              </w:rPr>
+              <w:t>=</w:t>
+            </w:r>
+            <w:r>
+              <w:rPr>
+                <w:sz w:val="32"/>
+                <w:szCs w:val="32"/>
+              </w:rPr>
+              <w:t>Array Name</w:t>
+            </w:r>
+            <w:r>
+              <w:rPr>
+                <w:sz w:val="32"/>
+                <w:szCs w:val="32"/>
+              </w:rPr>
+              <w:t xml:space="preserve">); </w:t>
+            </w:r>
+            <w:r>
+              <w:rPr>
+                <w:sz w:val="24"/>
+                <w:szCs w:val="24"/>
+              </w:rPr>
+              <w:t xml:space="preserve">* </w:t>
+            </w:r>
+            <w:r>
+              <w:rPr>
+                <w:sz w:val="24"/>
+                <w:szCs w:val="24"/>
+              </w:rPr>
+              <w:t>Array Incrementor</w:t>
+            </w:r>
+            <w:r>
+              <w:rPr>
+                <w:sz w:val="24"/>
+                <w:szCs w:val="24"/>
+              </w:rPr>
+              <w:t xml:space="preserve"> </w:t>
+            </w:r>
+            <w:r>
+              <w:rPr>
+                <w:sz w:val="24"/>
+                <w:szCs w:val="24"/>
+              </w:rPr>
+              <w:t>can be dropped</w:t>
+            </w:r>
+          </w:p>
+          <w:p>
+            <w:pPr>
+              <w:rPr>
+                <w:i/>
+                <w:sz w:val="32"/>
+                <w:szCs w:val="32"/>
+              </w:rPr>
+            </w:pPr>
+            <w:r>
+              <w:rPr>
+                <w:i/>
+                <w:sz w:val="32"/>
+                <w:szCs w:val="32"/>
+              </w:rPr>
+              <w:t xml:space="preserve">  </w:t>
+            </w:r>
+            <w:r>
+              <w:rPr>
+                <w:b/>
+                <w:sz w:val="32"/>
+                <w:szCs w:val="32"/>
+              </w:rPr>
+              <w:t>ARRAY</w:t>
+            </w:r>
+            <w:r>
+              <w:rPr>
+                <w:i/>
+                <w:sz w:val="32"/>
+                <w:szCs w:val="32"/>
+              </w:rPr>
+              <w:t xml:space="preserve"> &lt;Array Name&gt; {</w:t>
+            </w:r>
+            <w:r>
+              <w:rPr>
+                <w:b/>
+                <w:sz w:val="32"/>
+                <w:szCs w:val="32"/>
+              </w:rPr>
+              <w:t>Size</w:t>
+            </w:r>
+            <w:r>
+              <w:rPr>
+                <w:i/>
+                <w:sz w:val="32"/>
+                <w:szCs w:val="32"/>
+              </w:rPr>
+              <w:t>} Element1 Element2 Element3…</w:t>
+            </w:r>
+            <w:proofErr w:type="spellStart"/>
+            <w:r>
+              <w:rPr>
+                <w:i/>
+                <w:sz w:val="32"/>
+                <w:szCs w:val="32"/>
+              </w:rPr>
+              <w:t>ElementN</w:t>
+            </w:r>
+            <w:proofErr w:type="spellEnd"/>
+            <w:r>
+              <w:rPr>
+                <w:i/>
+                <w:sz w:val="32"/>
+                <w:szCs w:val="32"/>
+              </w:rPr>
+              <w:t>;</w:t>
+            </w:r>
+          </w:p>
+        </w:tc>
+      </w:tr>
+      <w:tr>
+        <w:tc>
+          <w:tcPr>
+            <w:tcW w:w="541" w:type="dxa"/>
+          </w:tcPr>
+          <w:p>
+            <w:pPr>
+              <w:rPr>
+                <w:sz w:val="32"/>
+                <w:szCs w:val="32"/>
+              </w:rPr>
+            </w:pPr>
+            <w:r>
+              <w:rPr>
+                <w:sz w:val="32"/>
+                <w:szCs w:val="32"/>
+              </w:rPr>
+              <w:t>1</w:t>
+            </w:r>
+          </w:p>
+        </w:tc>
+        <w:tc>
+          <w:tcPr>
+            <w:tcW w:w="4983" w:type="dxa"/>
+          </w:tcPr>
+          <w:p>
+            <w:pPr>
+              <w:rPr>
+                <w:sz w:val="32"/>
+                <w:szCs w:val="32"/>
+              </w:rPr>
+            </w:pPr>
+            <w:r>
+              <w:rPr>
+                <w:sz w:val="32"/>
+                <w:szCs w:val="32"/>
+              </w:rPr>
+              <w:t xml:space="preserve">ARRAY </w:t>
+            </w:r>
+            <w:proofErr w:type="spellStart"/>
+            <w:proofErr w:type="gramStart"/>
+            <w:r>
+              <w:rPr>
+                <w:sz w:val="32"/>
+                <w:szCs w:val="32"/>
+              </w:rPr>
+              <w:t>Quizs</w:t>
+            </w:r>
+            <w:proofErr w:type="spellEnd"/>
+            <w:r>
+              <w:rPr>
+                <w:sz w:val="32"/>
+                <w:szCs w:val="32"/>
+              </w:rPr>
+              <w:t>[</w:t>
+            </w:r>
+            <w:proofErr w:type="gramEnd"/>
+            <w:r>
+              <w:rPr>
+                <w:sz w:val="32"/>
+                <w:szCs w:val="32"/>
+              </w:rPr>
+              <w:t xml:space="preserve">2] </w:t>
+            </w:r>
+            <w:r>
+              <w:rPr>
+                <w:sz w:val="32"/>
+                <w:szCs w:val="32"/>
+                <w:highlight w:val="yellow"/>
+              </w:rPr>
+              <w:t>Quiz1 Quiz2</w:t>
+            </w:r>
+            <w:r>
+              <w:rPr>
+                <w:sz w:val="32"/>
+                <w:szCs w:val="32"/>
+              </w:rPr>
+              <w:t>;</w:t>
+            </w:r>
+          </w:p>
+          <w:p>
+            <w:pPr>
+              <w:autoSpaceDE w:val="0"/>
+              <w:autoSpaceDN w:val="0"/>
+              <w:adjustRightInd w:val="0"/>
+              <w:rPr>
+                <w:sz w:val="32"/>
+                <w:szCs w:val="32"/>
+              </w:rPr>
+            </w:pPr>
+            <w:r>
+              <w:rPr>
+                <w:sz w:val="32"/>
+                <w:szCs w:val="32"/>
+              </w:rPr>
+              <w:t xml:space="preserve">ARRAY </w:t>
+            </w:r>
+            <w:proofErr w:type="spellStart"/>
+            <w:proofErr w:type="gramStart"/>
+            <w:r>
+              <w:rPr>
+                <w:sz w:val="32"/>
+                <w:szCs w:val="32"/>
+              </w:rPr>
+              <w:t>Quizs</w:t>
+            </w:r>
+            <w:proofErr w:type="spellEnd"/>
+            <w:r>
+              <w:rPr>
+                <w:sz w:val="32"/>
+                <w:szCs w:val="32"/>
+              </w:rPr>
+              <w:t>{</w:t>
+            </w:r>
+            <w:proofErr w:type="gramEnd"/>
+            <w:r>
+              <w:rPr>
+                <w:sz w:val="32"/>
+                <w:szCs w:val="32"/>
+              </w:rPr>
+              <w:t>5}</w:t>
+            </w:r>
+            <w:r>
+              <w:rPr>
+                <w:sz w:val="32"/>
+                <w:szCs w:val="32"/>
+              </w:rPr>
+              <w:t xml:space="preserve"> </w:t>
+            </w:r>
+            <w:r>
+              <w:rPr>
+                <w:sz w:val="32"/>
+                <w:szCs w:val="32"/>
+                <w:highlight w:val="yellow"/>
+              </w:rPr>
+              <w:t>Quiz6 - Quiz10</w:t>
+            </w:r>
+            <w:r>
+              <w:rPr>
+                <w:sz w:val="32"/>
+                <w:szCs w:val="32"/>
+              </w:rPr>
+              <w:t>;</w:t>
+            </w:r>
+          </w:p>
+          <w:p>
+            <w:pPr>
+              <w:autoSpaceDE w:val="0"/>
+              <w:autoSpaceDN w:val="0"/>
+              <w:adjustRightInd w:val="0"/>
+              <w:rPr>
+                <w:sz w:val="32"/>
+                <w:szCs w:val="32"/>
+              </w:rPr>
+            </w:pPr>
+            <w:r>
+              <w:rPr>
+                <w:sz w:val="32"/>
+                <w:szCs w:val="32"/>
+              </w:rPr>
+              <w:t xml:space="preserve">ARRAY </w:t>
+            </w:r>
+            <w:proofErr w:type="gramStart"/>
+            <w:r>
+              <w:rPr>
+                <w:sz w:val="32"/>
+                <w:szCs w:val="32"/>
+              </w:rPr>
+              <w:t>NUMS</w:t>
+            </w:r>
+            <w:r>
+              <w:rPr>
+                <w:sz w:val="32"/>
+                <w:szCs w:val="32"/>
+                <w:highlight w:val="yellow"/>
+              </w:rPr>
+              <w:t>{</w:t>
+            </w:r>
+            <w:proofErr w:type="gramEnd"/>
+            <w:r>
+              <w:rPr>
+                <w:sz w:val="32"/>
+                <w:szCs w:val="32"/>
+                <w:highlight w:val="yellow"/>
+              </w:rPr>
+              <w:t>6:10</w:t>
+            </w:r>
+            <w:r>
+              <w:rPr>
+                <w:sz w:val="32"/>
+                <w:szCs w:val="32"/>
+                <w:highlight w:val="yellow"/>
+              </w:rPr>
+              <w:t>}</w:t>
+            </w:r>
+            <w:r>
+              <w:rPr>
+                <w:sz w:val="32"/>
+                <w:szCs w:val="32"/>
+              </w:rPr>
+              <w:t xml:space="preserve"> </w:t>
+            </w:r>
+            <w:r>
+              <w:rPr>
+                <w:sz w:val="32"/>
+                <w:szCs w:val="32"/>
+              </w:rPr>
+              <w:t>Num6 - Num</w:t>
+            </w:r>
+            <w:r>
+              <w:rPr>
+                <w:sz w:val="32"/>
+                <w:szCs w:val="32"/>
+              </w:rPr>
+              <w:t>10</w:t>
+            </w:r>
+            <w:r>
+              <w:rPr>
+                <w:sz w:val="32"/>
+                <w:szCs w:val="32"/>
+              </w:rPr>
+              <w:t>;</w:t>
+            </w:r>
+          </w:p>
+          <w:p>
+            <w:pPr>
+              <w:autoSpaceDE w:val="0"/>
+              <w:autoSpaceDN w:val="0"/>
+              <w:adjustRightInd w:val="0"/>
+              <w:rPr>
+                <w:sz w:val="32"/>
+                <w:szCs w:val="32"/>
+              </w:rPr>
+            </w:pPr>
+            <w:r>
+              <w:rPr>
+                <w:sz w:val="32"/>
+                <w:szCs w:val="32"/>
+              </w:rPr>
+              <w:t xml:space="preserve">ARRAY </w:t>
+            </w:r>
+            <w:proofErr w:type="gramStart"/>
+            <w:r>
+              <w:rPr>
+                <w:sz w:val="32"/>
+                <w:szCs w:val="32"/>
+              </w:rPr>
+              <w:t>Sales</w:t>
+            </w:r>
+            <w:r>
+              <w:rPr>
+                <w:sz w:val="32"/>
+                <w:szCs w:val="32"/>
+                <w:highlight w:val="yellow"/>
+              </w:rPr>
+              <w:t>[</w:t>
+            </w:r>
+            <w:proofErr w:type="gramEnd"/>
+            <w:r>
+              <w:rPr>
+                <w:sz w:val="32"/>
+                <w:szCs w:val="32"/>
+                <w:highlight w:val="yellow"/>
+              </w:rPr>
+              <w:t xml:space="preserve">3] </w:t>
+            </w:r>
+            <w:r>
+              <w:rPr>
+                <w:sz w:val="32"/>
+                <w:szCs w:val="32"/>
+              </w:rPr>
+              <w:t>Sale1 - Sale3;</w:t>
+            </w:r>
+          </w:p>
+          <w:p>
+            <w:pPr>
+              <w:rPr>
+                <w:sz w:val="32"/>
+                <w:szCs w:val="32"/>
+              </w:rPr>
+            </w:pPr>
+            <w:r>
+              <w:rPr>
+                <w:sz w:val="32"/>
+                <w:szCs w:val="32"/>
+              </w:rPr>
+              <w:t xml:space="preserve">ARRAY </w:t>
+            </w:r>
+            <w:proofErr w:type="gramStart"/>
+            <w:r>
+              <w:rPr>
+                <w:sz w:val="32"/>
+                <w:szCs w:val="32"/>
+              </w:rPr>
+              <w:t>Days</w:t>
+            </w:r>
+            <w:r>
+              <w:rPr>
+                <w:sz w:val="32"/>
+                <w:szCs w:val="32"/>
+                <w:highlight w:val="yellow"/>
+              </w:rPr>
+              <w:t>(</w:t>
+            </w:r>
+            <w:proofErr w:type="gramEnd"/>
+            <w:r>
+              <w:rPr>
+                <w:sz w:val="32"/>
+                <w:szCs w:val="32"/>
+                <w:highlight w:val="yellow"/>
+              </w:rPr>
+              <w:t>7)</w:t>
+            </w:r>
+            <w:r>
+              <w:rPr>
+                <w:sz w:val="32"/>
+                <w:szCs w:val="32"/>
+              </w:rPr>
+              <w:t xml:space="preserve"> Day1 - Day7;</w:t>
+            </w:r>
+          </w:p>
+        </w:tc>
+        <w:tc>
+          <w:tcPr>
+            <w:tcW w:w="4961" w:type="dxa"/>
+          </w:tcPr>
+          <w:p>
+            <w:pPr>
+              <w:pStyle w:val="ListParagraph"/>
+              <w:numPr>
+                <w:ilvl w:val="0"/>
+                <w:numId w:val="19"/>
+              </w:numPr>
+              <w:jc w:val="both"/>
+            </w:pPr>
+            <w:r>
+              <w:t>This is a one-dimensional array</w:t>
+            </w:r>
+            <w:r>
+              <w:t>, all variables in array must be either Number or Character</w:t>
+            </w:r>
+          </w:p>
+          <w:p>
+            <w:pPr>
+              <w:pStyle w:val="ListParagraph"/>
+              <w:numPr>
+                <w:ilvl w:val="0"/>
+                <w:numId w:val="19"/>
+              </w:numPr>
+              <w:jc w:val="both"/>
+            </w:pPr>
+            <w:r>
+              <w:t>Default array size is 1</w:t>
+            </w:r>
+          </w:p>
+          <w:p>
+            <w:pPr>
+              <w:pStyle w:val="ListParagraph"/>
+              <w:numPr>
+                <w:ilvl w:val="0"/>
+                <w:numId w:val="19"/>
+              </w:numPr>
+              <w:jc w:val="both"/>
+            </w:pPr>
+            <w:r>
+              <w:t>Array elements must be of same type</w:t>
+            </w:r>
+          </w:p>
+          <w:p>
+            <w:pPr>
+              <w:pStyle w:val="ListParagraph"/>
+              <w:numPr>
+                <w:ilvl w:val="0"/>
+                <w:numId w:val="19"/>
+              </w:numPr>
+              <w:jc w:val="both"/>
+            </w:pPr>
+            <w:r>
+              <w:t>Array lives only within data step, outside data step it will expire</w:t>
+            </w:r>
+          </w:p>
+          <w:p>
+            <w:pPr>
+              <w:pStyle w:val="ListParagraph"/>
+              <w:numPr>
+                <w:ilvl w:val="0"/>
+                <w:numId w:val="19"/>
+              </w:numPr>
+              <w:jc w:val="both"/>
+            </w:pPr>
+            <w:r>
+              <w:t xml:space="preserve">Array size can be mentioned inside </w:t>
+            </w:r>
+            <w:r>
+              <w:rPr>
+                <w:b/>
+              </w:rPr>
+              <w:t>[], {} and ()</w:t>
+            </w:r>
+          </w:p>
+        </w:tc>
+      </w:tr>
+      <w:tr>
+        <w:tc>
+          <w:tcPr>
+            <w:tcW w:w="541" w:type="dxa"/>
+          </w:tcPr>
+          <w:p>
+            <w:pPr>
+              <w:rPr>
+                <w:sz w:val="32"/>
+                <w:szCs w:val="32"/>
+              </w:rPr>
+            </w:pPr>
+            <w:r>
+              <w:rPr>
+                <w:sz w:val="32"/>
+                <w:szCs w:val="32"/>
+              </w:rPr>
+              <w:t>2</w:t>
+            </w:r>
+          </w:p>
+        </w:tc>
+        <w:tc>
+          <w:tcPr>
+            <w:tcW w:w="4983" w:type="dxa"/>
+          </w:tcPr>
+          <w:p>
+            <w:pPr>
+              <w:rPr>
+                <w:sz w:val="32"/>
+                <w:szCs w:val="32"/>
+              </w:rPr>
+            </w:pPr>
+            <w:r>
+              <w:rPr>
+                <w:sz w:val="32"/>
+                <w:szCs w:val="32"/>
+              </w:rPr>
+              <w:t xml:space="preserve">ARRAY </w:t>
+            </w:r>
+            <w:proofErr w:type="spellStart"/>
+            <w:proofErr w:type="gramStart"/>
+            <w:r>
+              <w:rPr>
+                <w:sz w:val="32"/>
+                <w:szCs w:val="32"/>
+              </w:rPr>
+              <w:t>Nums</w:t>
+            </w:r>
+            <w:proofErr w:type="spellEnd"/>
+            <w:r>
+              <w:rPr>
+                <w:sz w:val="32"/>
+                <w:szCs w:val="32"/>
+              </w:rPr>
+              <w:t>(</w:t>
+            </w:r>
+            <w:proofErr w:type="gramEnd"/>
+            <w:r>
+              <w:rPr>
+                <w:b/>
+                <w:sz w:val="32"/>
+                <w:szCs w:val="32"/>
+              </w:rPr>
+              <w:t>*</w:t>
+            </w:r>
+            <w:r>
+              <w:rPr>
+                <w:sz w:val="32"/>
+                <w:szCs w:val="32"/>
+              </w:rPr>
+              <w:t xml:space="preserve">) </w:t>
+            </w:r>
+            <w:r>
+              <w:rPr>
+                <w:b/>
+                <w:sz w:val="32"/>
+                <w:szCs w:val="32"/>
+              </w:rPr>
+              <w:t>_NUMERIC_</w:t>
+            </w:r>
+            <w:r>
+              <w:rPr>
+                <w:sz w:val="32"/>
+                <w:szCs w:val="32"/>
+              </w:rPr>
+              <w:t>;</w:t>
+            </w:r>
+          </w:p>
+          <w:p>
+            <w:pPr>
+              <w:rPr>
+                <w:sz w:val="32"/>
+                <w:szCs w:val="32"/>
+              </w:rPr>
+            </w:pPr>
+            <w:r>
+              <w:rPr>
+                <w:sz w:val="32"/>
+                <w:szCs w:val="32"/>
+              </w:rPr>
+              <w:t xml:space="preserve">ARRAY </w:t>
+            </w:r>
+            <w:proofErr w:type="gramStart"/>
+            <w:r>
+              <w:rPr>
+                <w:sz w:val="32"/>
+                <w:szCs w:val="32"/>
+              </w:rPr>
+              <w:t>Chars{</w:t>
+            </w:r>
+            <w:proofErr w:type="gramEnd"/>
+            <w:r>
+              <w:rPr>
+                <w:sz w:val="32"/>
+                <w:szCs w:val="32"/>
+              </w:rPr>
+              <w:t xml:space="preserve">*} </w:t>
+            </w:r>
+            <w:r>
+              <w:rPr>
+                <w:b/>
+                <w:sz w:val="32"/>
+                <w:szCs w:val="32"/>
+              </w:rPr>
+              <w:t>_CHARACTER_</w:t>
+            </w:r>
+            <w:r>
+              <w:rPr>
+                <w:sz w:val="32"/>
+                <w:szCs w:val="32"/>
+              </w:rPr>
+              <w:t>;</w:t>
+            </w:r>
+          </w:p>
+          <w:p>
+            <w:pPr>
+              <w:rPr>
+                <w:sz w:val="32"/>
+                <w:szCs w:val="32"/>
+              </w:rPr>
+            </w:pPr>
+            <w:r>
+              <w:rPr>
+                <w:sz w:val="32"/>
+                <w:szCs w:val="32"/>
+              </w:rPr>
+              <w:t xml:space="preserve">ARRAY </w:t>
+            </w:r>
+            <w:proofErr w:type="spellStart"/>
+            <w:proofErr w:type="gramStart"/>
+            <w:r>
+              <w:rPr>
+                <w:sz w:val="32"/>
+                <w:szCs w:val="32"/>
+              </w:rPr>
+              <w:t>Alls</w:t>
+            </w:r>
+            <w:proofErr w:type="spellEnd"/>
+            <w:r>
+              <w:rPr>
+                <w:sz w:val="32"/>
+                <w:szCs w:val="32"/>
+              </w:rPr>
+              <w:t>[</w:t>
+            </w:r>
+            <w:proofErr w:type="gramEnd"/>
+            <w:r>
+              <w:rPr>
+                <w:sz w:val="32"/>
+                <w:szCs w:val="32"/>
+              </w:rPr>
+              <w:t xml:space="preserve">*] </w:t>
+            </w:r>
+            <w:r>
+              <w:rPr>
+                <w:b/>
+                <w:sz w:val="32"/>
+                <w:szCs w:val="32"/>
+              </w:rPr>
+              <w:t>_ALL_</w:t>
+            </w:r>
+            <w:r>
+              <w:rPr>
+                <w:sz w:val="32"/>
+                <w:szCs w:val="32"/>
+              </w:rPr>
+              <w:t>;</w:t>
+            </w:r>
+          </w:p>
+        </w:tc>
+        <w:tc>
+          <w:tcPr>
+            <w:tcW w:w="4961" w:type="dxa"/>
+          </w:tcPr>
+          <w:p>
+            <w:pPr>
+              <w:pStyle w:val="ListParagraph"/>
+              <w:numPr>
+                <w:ilvl w:val="0"/>
+                <w:numId w:val="20"/>
+              </w:numPr>
+              <w:jc w:val="both"/>
+            </w:pPr>
+            <w:r>
+              <w:t>One dimensional array can be created with *</w:t>
+            </w:r>
+          </w:p>
+          <w:p>
+            <w:pPr>
+              <w:pStyle w:val="ListParagraph"/>
+              <w:numPr>
+                <w:ilvl w:val="0"/>
+                <w:numId w:val="20"/>
+              </w:numPr>
+              <w:jc w:val="both"/>
+              <w:rPr>
+                <w:b/>
+                <w:i/>
+              </w:rPr>
+            </w:pPr>
+            <w:r>
+              <w:t xml:space="preserve">_NUMERIC_ implies </w:t>
+            </w:r>
+            <w:r>
+              <w:rPr>
+                <w:b/>
+                <w:i/>
+              </w:rPr>
+              <w:t>numeric variables</w:t>
+            </w:r>
+          </w:p>
+          <w:p>
+            <w:pPr>
+              <w:pStyle w:val="ListParagraph"/>
+              <w:numPr>
+                <w:ilvl w:val="0"/>
+                <w:numId w:val="20"/>
+              </w:numPr>
+              <w:jc w:val="both"/>
+            </w:pPr>
+            <w:r>
+              <w:t xml:space="preserve">_CHARCTER_ implies </w:t>
+            </w:r>
+            <w:r>
+              <w:rPr>
+                <w:b/>
+                <w:i/>
+              </w:rPr>
+              <w:t>character variable</w:t>
+            </w:r>
+          </w:p>
+          <w:p>
+            <w:pPr>
+              <w:pStyle w:val="ListParagraph"/>
+              <w:numPr>
+                <w:ilvl w:val="0"/>
+                <w:numId w:val="20"/>
+              </w:numPr>
+              <w:jc w:val="both"/>
+            </w:pPr>
+            <w:r>
+              <w:t xml:space="preserve">_ALL_ implies </w:t>
+            </w:r>
+            <w:r>
+              <w:rPr>
+                <w:b/>
+                <w:i/>
+              </w:rPr>
+              <w:t>all variable type</w:t>
+            </w:r>
+          </w:p>
+        </w:tc>
+      </w:tr>
+      <w:tr>
+        <w:tc>
+          <w:tcPr>
+            <w:tcW w:w="541" w:type="dxa"/>
+          </w:tcPr>
+          <w:p>
+            <w:pPr>
+              <w:rPr>
+                <w:sz w:val="32"/>
+                <w:szCs w:val="32"/>
+              </w:rPr>
+            </w:pPr>
+            <w:r>
+              <w:rPr>
+                <w:sz w:val="32"/>
+                <w:szCs w:val="32"/>
+              </w:rPr>
+              <w:t>3</w:t>
+            </w:r>
+          </w:p>
+        </w:tc>
+        <w:tc>
+          <w:tcPr>
+            <w:tcW w:w="4983" w:type="dxa"/>
+          </w:tcPr>
+          <w:p>
+            <w:pPr>
+              <w:autoSpaceDE w:val="0"/>
+              <w:autoSpaceDN w:val="0"/>
+              <w:adjustRightInd w:val="0"/>
+              <w:rPr>
+                <w:sz w:val="32"/>
+                <w:szCs w:val="32"/>
+              </w:rPr>
+            </w:pPr>
+            <w:r>
+              <w:rPr>
+                <w:sz w:val="32"/>
+                <w:szCs w:val="32"/>
+              </w:rPr>
+              <w:t xml:space="preserve">ARRAY </w:t>
+            </w:r>
+            <w:proofErr w:type="gramStart"/>
+            <w:r>
+              <w:rPr>
+                <w:b/>
+                <w:color w:val="FFC000" w:themeColor="accent4"/>
+                <w:sz w:val="32"/>
+                <w:szCs w:val="32"/>
+              </w:rPr>
+              <w:t>Scores</w:t>
+            </w:r>
+            <w:r>
+              <w:rPr>
+                <w:sz w:val="32"/>
+                <w:szCs w:val="32"/>
+              </w:rPr>
+              <w:t>[</w:t>
+            </w:r>
+            <w:proofErr w:type="gramEnd"/>
+            <w:r>
+              <w:rPr>
+                <w:sz w:val="32"/>
+                <w:szCs w:val="32"/>
+              </w:rPr>
+              <w:t>2</w:t>
+            </w:r>
+            <w:r>
+              <w:rPr>
+                <w:sz w:val="32"/>
+                <w:szCs w:val="32"/>
+              </w:rPr>
+              <w:t>] Score1 Score2;</w:t>
+            </w:r>
+          </w:p>
+          <w:p>
+            <w:pPr>
+              <w:rPr>
+                <w:sz w:val="32"/>
+                <w:szCs w:val="32"/>
+              </w:rPr>
+            </w:pPr>
+            <w:r>
+              <w:rPr>
+                <w:sz w:val="32"/>
+                <w:szCs w:val="32"/>
+              </w:rPr>
+              <w:tab/>
+            </w:r>
+            <w:proofErr w:type="gramStart"/>
+            <w:r>
+              <w:rPr>
+                <w:b/>
+                <w:color w:val="FFC000" w:themeColor="accent4"/>
+                <w:sz w:val="32"/>
+                <w:szCs w:val="32"/>
+              </w:rPr>
+              <w:t>Scores</w:t>
+            </w:r>
+            <w:r>
+              <w:rPr>
+                <w:sz w:val="32"/>
+                <w:szCs w:val="32"/>
+              </w:rPr>
+              <w:t>[</w:t>
+            </w:r>
+            <w:proofErr w:type="gramEnd"/>
+            <w:r>
+              <w:rPr>
+                <w:b/>
+                <w:sz w:val="32"/>
+                <w:szCs w:val="32"/>
+              </w:rPr>
+              <w:t>1</w:t>
+            </w:r>
+            <w:r>
+              <w:rPr>
+                <w:sz w:val="32"/>
+                <w:szCs w:val="32"/>
+              </w:rPr>
+              <w:t>] = 89;</w:t>
+            </w:r>
+          </w:p>
+        </w:tc>
+        <w:tc>
+          <w:tcPr>
+            <w:tcW w:w="4961" w:type="dxa"/>
+          </w:tcPr>
+          <w:p>
+            <w:pPr>
+              <w:pStyle w:val="ListParagraph"/>
+              <w:numPr>
+                <w:ilvl w:val="0"/>
+                <w:numId w:val="21"/>
+              </w:numPr>
+              <w:jc w:val="both"/>
+            </w:pPr>
+            <w:r>
+              <w:t>Array element can be referenced using array name and element number.</w:t>
+            </w:r>
+          </w:p>
+          <w:p>
+            <w:pPr>
+              <w:pStyle w:val="ListParagraph"/>
+              <w:numPr>
+                <w:ilvl w:val="0"/>
+                <w:numId w:val="21"/>
+              </w:numPr>
+              <w:jc w:val="both"/>
+            </w:pPr>
+            <w:proofErr w:type="gramStart"/>
+            <w:r>
+              <w:t>Scores[</w:t>
+            </w:r>
+            <w:proofErr w:type="gramEnd"/>
+            <w:r>
+              <w:t>1] refer the first element in array variable scores.</w:t>
+            </w:r>
+          </w:p>
+          <w:p>
+            <w:pPr>
+              <w:pStyle w:val="ListParagraph"/>
+              <w:numPr>
+                <w:ilvl w:val="0"/>
+                <w:numId w:val="21"/>
+              </w:numPr>
+              <w:jc w:val="both"/>
+            </w:pPr>
+            <w:r>
+              <w:t xml:space="preserve">Remember </w:t>
+            </w:r>
+            <w:r>
+              <w:rPr>
+                <w:b/>
+                <w:i/>
+              </w:rPr>
+              <w:t>SAS starts its indexing from 1</w:t>
+            </w:r>
+          </w:p>
+        </w:tc>
+      </w:tr>
+      <w:tr>
+        <w:tc>
+          <w:tcPr>
+            <w:tcW w:w="541" w:type="dxa"/>
+          </w:tcPr>
+          <w:p>
+            <w:pPr>
+              <w:rPr>
+                <w:sz w:val="32"/>
+                <w:szCs w:val="32"/>
+              </w:rPr>
+            </w:pPr>
+            <w:r>
+              <w:rPr>
+                <w:sz w:val="32"/>
+                <w:szCs w:val="32"/>
+              </w:rPr>
+              <w:t>4</w:t>
+            </w:r>
+          </w:p>
+        </w:tc>
+        <w:tc>
+          <w:tcPr>
+            <w:tcW w:w="4983" w:type="dxa"/>
+          </w:tcPr>
+          <w:p>
+            <w:pPr>
+              <w:autoSpaceDE w:val="0"/>
+              <w:autoSpaceDN w:val="0"/>
+              <w:adjustRightInd w:val="0"/>
+              <w:rPr>
+                <w:sz w:val="32"/>
+                <w:szCs w:val="32"/>
+              </w:rPr>
+            </w:pPr>
+            <w:r>
+              <w:rPr>
+                <w:sz w:val="32"/>
+                <w:szCs w:val="32"/>
+              </w:rPr>
+              <w:t xml:space="preserve">array </w:t>
+            </w:r>
+            <w:proofErr w:type="gramStart"/>
+            <w:r>
+              <w:rPr>
+                <w:sz w:val="32"/>
+                <w:szCs w:val="32"/>
+              </w:rPr>
+              <w:t>weights[</w:t>
+            </w:r>
+            <w:proofErr w:type="gramEnd"/>
+            <w:r>
+              <w:rPr>
+                <w:sz w:val="32"/>
+                <w:szCs w:val="32"/>
+              </w:rPr>
+              <w:t>4] weight1-weight4;</w:t>
+            </w:r>
+          </w:p>
+          <w:p>
+            <w:pPr>
+              <w:autoSpaceDE w:val="0"/>
+              <w:autoSpaceDN w:val="0"/>
+              <w:adjustRightInd w:val="0"/>
+              <w:rPr>
+                <w:sz w:val="32"/>
+                <w:szCs w:val="32"/>
+              </w:rPr>
+            </w:pPr>
+            <w:r>
+              <w:rPr>
+                <w:sz w:val="32"/>
+                <w:szCs w:val="32"/>
+              </w:rPr>
+              <w:t xml:space="preserve">   </w:t>
+            </w:r>
+            <w:r>
+              <w:rPr>
+                <w:b/>
+                <w:sz w:val="32"/>
+                <w:szCs w:val="32"/>
+              </w:rPr>
+              <w:t>DO</w:t>
+            </w:r>
+            <w:r>
+              <w:rPr>
+                <w:sz w:val="32"/>
+                <w:szCs w:val="32"/>
+              </w:rPr>
+              <w:t xml:space="preserve"> </w:t>
+            </w:r>
+            <w:proofErr w:type="spellStart"/>
+            <w:r>
+              <w:rPr>
+                <w:sz w:val="32"/>
+                <w:szCs w:val="32"/>
+              </w:rPr>
+              <w:t>i</w:t>
+            </w:r>
+            <w:proofErr w:type="spellEnd"/>
+            <w:r>
+              <w:rPr>
+                <w:sz w:val="32"/>
+                <w:szCs w:val="32"/>
+              </w:rPr>
+              <w:t xml:space="preserve"> = 1 to </w:t>
+            </w:r>
+            <w:r>
+              <w:rPr>
+                <w:b/>
+                <w:sz w:val="32"/>
+                <w:szCs w:val="32"/>
+              </w:rPr>
+              <w:t>DIM</w:t>
+            </w:r>
+            <w:r>
+              <w:rPr>
+                <w:sz w:val="32"/>
+                <w:szCs w:val="32"/>
+              </w:rPr>
+              <w:t>(weights);</w:t>
+            </w:r>
+          </w:p>
+          <w:p>
+            <w:pPr>
+              <w:autoSpaceDE w:val="0"/>
+              <w:autoSpaceDN w:val="0"/>
+              <w:adjustRightInd w:val="0"/>
+              <w:rPr>
+                <w:sz w:val="32"/>
+                <w:szCs w:val="32"/>
+              </w:rPr>
+            </w:pPr>
+            <w:r>
+              <w:rPr>
+                <w:sz w:val="32"/>
+                <w:szCs w:val="32"/>
+              </w:rPr>
+              <w:t xml:space="preserve">   </w:t>
+            </w:r>
+            <w:r>
+              <w:rPr>
+                <w:sz w:val="32"/>
+                <w:szCs w:val="32"/>
+              </w:rPr>
+              <w:t>weights[</w:t>
+            </w:r>
+            <w:proofErr w:type="spellStart"/>
+            <w:r>
+              <w:rPr>
+                <w:sz w:val="32"/>
+                <w:szCs w:val="32"/>
+              </w:rPr>
+              <w:t>i</w:t>
+            </w:r>
+            <w:proofErr w:type="spellEnd"/>
+            <w:r>
+              <w:rPr>
+                <w:sz w:val="32"/>
+                <w:szCs w:val="32"/>
+              </w:rPr>
+              <w:t>] = weights[</w:t>
+            </w:r>
+            <w:proofErr w:type="spellStart"/>
+            <w:r>
+              <w:rPr>
+                <w:sz w:val="32"/>
+                <w:szCs w:val="32"/>
+              </w:rPr>
+              <w:t>i</w:t>
+            </w:r>
+            <w:proofErr w:type="spellEnd"/>
+            <w:r>
+              <w:rPr>
+                <w:sz w:val="32"/>
+                <w:szCs w:val="32"/>
+              </w:rPr>
+              <w:t>] * 2.24;</w:t>
+            </w:r>
+          </w:p>
+          <w:p>
+            <w:pPr>
+              <w:rPr>
+                <w:sz w:val="32"/>
+                <w:szCs w:val="32"/>
+              </w:rPr>
+            </w:pPr>
+            <w:r>
+              <w:rPr>
+                <w:sz w:val="32"/>
+                <w:szCs w:val="32"/>
+              </w:rPr>
+              <w:t xml:space="preserve">   </w:t>
+            </w:r>
+            <w:r>
+              <w:rPr>
+                <w:b/>
+                <w:sz w:val="32"/>
+                <w:szCs w:val="32"/>
+              </w:rPr>
+              <w:t>END</w:t>
+            </w:r>
+            <w:r>
+              <w:rPr>
+                <w:sz w:val="32"/>
+                <w:szCs w:val="32"/>
+              </w:rPr>
+              <w:t>;</w:t>
+            </w:r>
+          </w:p>
+        </w:tc>
+        <w:tc>
+          <w:tcPr>
+            <w:tcW w:w="4961" w:type="dxa"/>
+          </w:tcPr>
+          <w:p>
+            <w:pPr>
+              <w:pStyle w:val="ListParagraph"/>
+              <w:numPr>
+                <w:ilvl w:val="0"/>
+                <w:numId w:val="22"/>
+              </w:numPr>
+              <w:jc w:val="both"/>
+            </w:pPr>
+            <w:r>
+              <w:t>Array elements are generally</w:t>
+            </w:r>
+            <w:r>
+              <w:rPr>
+                <w:b/>
+                <w:i/>
+              </w:rPr>
+              <w:t xml:space="preserve"> accessed through DO loop</w:t>
+            </w:r>
+          </w:p>
+          <w:p>
+            <w:pPr>
+              <w:pStyle w:val="ListParagraph"/>
+              <w:numPr>
+                <w:ilvl w:val="0"/>
+                <w:numId w:val="22"/>
+              </w:numPr>
+              <w:jc w:val="both"/>
+            </w:pPr>
+            <w:r>
+              <w:rPr>
+                <w:b/>
+              </w:rPr>
+              <w:t xml:space="preserve">DIM </w:t>
+            </w:r>
+            <w:r>
+              <w:t>is used to get the dimension size of an array.</w:t>
+            </w:r>
+          </w:p>
+          <w:p>
+            <w:pPr>
+              <w:pStyle w:val="ListParagraph"/>
+              <w:numPr>
+                <w:ilvl w:val="0"/>
+                <w:numId w:val="22"/>
+              </w:numPr>
+              <w:jc w:val="both"/>
+            </w:pPr>
+            <w:r>
+              <w:rPr>
+                <w:b/>
+                <w:i/>
+              </w:rPr>
+              <w:t>Default</w:t>
+            </w:r>
+            <w:r>
+              <w:t xml:space="preserve"> array dimension size is</w:t>
+            </w:r>
+            <w:r>
+              <w:rPr>
+                <w:b/>
+              </w:rPr>
+              <w:t xml:space="preserve"> 1</w:t>
+            </w:r>
+          </w:p>
+        </w:tc>
+      </w:tr>
+      <w:tr>
+        <w:tc>
+          <w:tcPr>
+            <w:tcW w:w="541" w:type="dxa"/>
+          </w:tcPr>
+          <w:p>
+            <w:pPr>
+              <w:rPr>
+                <w:sz w:val="32"/>
+                <w:szCs w:val="32"/>
+              </w:rPr>
+            </w:pPr>
+            <w:r>
+              <w:rPr>
+                <w:sz w:val="32"/>
+                <w:szCs w:val="32"/>
+              </w:rPr>
+              <w:t>5</w:t>
+            </w:r>
+          </w:p>
+        </w:tc>
+        <w:tc>
+          <w:tcPr>
+            <w:tcW w:w="4983" w:type="dxa"/>
+          </w:tcPr>
+          <w:p>
+            <w:pPr>
+              <w:autoSpaceDE w:val="0"/>
+              <w:autoSpaceDN w:val="0"/>
+              <w:adjustRightInd w:val="0"/>
+              <w:rPr>
+                <w:sz w:val="32"/>
+                <w:szCs w:val="32"/>
+              </w:rPr>
+            </w:pPr>
+            <w:r>
+              <w:rPr>
+                <w:sz w:val="32"/>
+                <w:szCs w:val="32"/>
+              </w:rPr>
+              <w:t xml:space="preserve">array </w:t>
+            </w:r>
+            <w:proofErr w:type="gramStart"/>
+            <w:r>
+              <w:rPr>
+                <w:sz w:val="32"/>
+                <w:szCs w:val="32"/>
+              </w:rPr>
+              <w:t>sizes[</w:t>
+            </w:r>
+            <w:proofErr w:type="gramEnd"/>
+            <w:r>
+              <w:rPr>
+                <w:sz w:val="32"/>
+                <w:szCs w:val="32"/>
+              </w:rPr>
+              <w:t xml:space="preserve">2] </w:t>
+            </w:r>
+            <w:r>
+              <w:rPr>
+                <w:b/>
+                <w:sz w:val="32"/>
+                <w:szCs w:val="32"/>
+              </w:rPr>
+              <w:t>$</w:t>
+            </w:r>
+            <w:r>
+              <w:rPr>
+                <w:sz w:val="32"/>
+                <w:szCs w:val="32"/>
+              </w:rPr>
+              <w:t xml:space="preserve"> </w:t>
+            </w:r>
+            <w:r>
+              <w:rPr>
+                <w:sz w:val="32"/>
+                <w:szCs w:val="32"/>
+                <w:highlight w:val="yellow"/>
+              </w:rPr>
+              <w:t>32</w:t>
+            </w:r>
+            <w:r>
+              <w:rPr>
+                <w:sz w:val="32"/>
+                <w:szCs w:val="32"/>
+              </w:rPr>
+              <w:t>;</w:t>
+            </w:r>
+          </w:p>
+          <w:p>
+            <w:pPr>
+              <w:rPr>
+                <w:b/>
+                <w:sz w:val="32"/>
+                <w:szCs w:val="32"/>
+              </w:rPr>
+            </w:pPr>
+            <w:proofErr w:type="gramStart"/>
+            <w:r>
+              <w:rPr>
+                <w:sz w:val="32"/>
+                <w:szCs w:val="32"/>
+              </w:rPr>
+              <w:t>sizes[</w:t>
+            </w:r>
+            <w:proofErr w:type="gramEnd"/>
+            <w:r>
+              <w:rPr>
+                <w:sz w:val="32"/>
+                <w:szCs w:val="32"/>
+              </w:rPr>
+              <w:t>1]=</w:t>
+            </w:r>
+            <w:r>
+              <w:rPr>
+                <w:sz w:val="32"/>
+                <w:szCs w:val="32"/>
+              </w:rPr>
+              <w:t>"PRADEEPSATHYAM</w:t>
+            </w:r>
+            <w:r>
+              <w:rPr>
+                <w:sz w:val="32"/>
+                <w:szCs w:val="32"/>
+              </w:rPr>
+              <w:t>";</w:t>
+            </w:r>
+          </w:p>
+        </w:tc>
+        <w:tc>
+          <w:tcPr>
+            <w:tcW w:w="4961" w:type="dxa"/>
+          </w:tcPr>
+          <w:p>
+            <w:pPr>
+              <w:pStyle w:val="ListParagraph"/>
+              <w:numPr>
+                <w:ilvl w:val="0"/>
+                <w:numId w:val="23"/>
+              </w:numPr>
+              <w:jc w:val="both"/>
+            </w:pPr>
+            <w:r>
+              <w:t xml:space="preserve">Use </w:t>
+            </w:r>
+            <w:r>
+              <w:rPr>
+                <w:b/>
+              </w:rPr>
+              <w:t>$</w:t>
+            </w:r>
+            <w:r>
+              <w:t xml:space="preserve"> to declare a </w:t>
+            </w:r>
+            <w:r>
+              <w:t>character</w:t>
+            </w:r>
+            <w:r>
+              <w:t xml:space="preserve"> variable;</w:t>
+            </w:r>
+          </w:p>
+          <w:p>
+            <w:pPr>
+              <w:pStyle w:val="ListParagraph"/>
+              <w:numPr>
+                <w:ilvl w:val="0"/>
+                <w:numId w:val="23"/>
+              </w:numPr>
+              <w:jc w:val="both"/>
+            </w:pPr>
+            <w:r>
+              <w:rPr>
+                <w:b/>
+              </w:rPr>
+              <w:t>Default</w:t>
+            </w:r>
+            <w:r>
+              <w:t xml:space="preserve"> Character length </w:t>
+            </w:r>
+            <w:r>
+              <w:rPr>
+                <w:b/>
+              </w:rPr>
+              <w:t>is 8</w:t>
+            </w:r>
+            <w:r>
+              <w:t>;</w:t>
+            </w:r>
+          </w:p>
+          <w:p>
+            <w:pPr>
+              <w:pStyle w:val="ListParagraph"/>
+              <w:numPr>
+                <w:ilvl w:val="0"/>
+                <w:numId w:val="23"/>
+              </w:numPr>
+              <w:jc w:val="both"/>
+            </w:pPr>
+            <w:r>
+              <w:t>If you need to increase the character element size, it needs to be mentioned after $;</w:t>
+            </w:r>
+          </w:p>
+        </w:tc>
+      </w:tr>
+      <w:tr>
+        <w:tc>
+          <w:tcPr>
+            <w:tcW w:w="541" w:type="dxa"/>
+          </w:tcPr>
+          <w:p>
+            <w:pPr>
+              <w:rPr>
+                <w:sz w:val="32"/>
+                <w:szCs w:val="32"/>
+              </w:rPr>
+            </w:pPr>
+            <w:r>
+              <w:rPr>
+                <w:sz w:val="32"/>
+                <w:szCs w:val="32"/>
+              </w:rPr>
+              <w:t>6</w:t>
+            </w:r>
+          </w:p>
+        </w:tc>
+        <w:tc>
+          <w:tcPr>
+            <w:tcW w:w="4983" w:type="dxa"/>
+          </w:tcPr>
+          <w:p>
+            <w:pPr>
+              <w:autoSpaceDE w:val="0"/>
+              <w:autoSpaceDN w:val="0"/>
+              <w:adjustRightInd w:val="0"/>
+              <w:rPr>
+                <w:sz w:val="32"/>
+                <w:szCs w:val="32"/>
+              </w:rPr>
+            </w:pPr>
+            <w:r>
+              <w:rPr>
+                <w:sz w:val="32"/>
+                <w:szCs w:val="32"/>
+              </w:rPr>
+              <w:t xml:space="preserve">array </w:t>
+            </w:r>
+            <w:proofErr w:type="spellStart"/>
+            <w:proofErr w:type="gramStart"/>
+            <w:r>
+              <w:rPr>
+                <w:sz w:val="32"/>
+                <w:szCs w:val="32"/>
+              </w:rPr>
+              <w:t>Nums</w:t>
+            </w:r>
+            <w:proofErr w:type="spellEnd"/>
+            <w:r>
+              <w:rPr>
+                <w:sz w:val="32"/>
+                <w:szCs w:val="32"/>
+              </w:rPr>
+              <w:t>[</w:t>
+            </w:r>
+            <w:proofErr w:type="gramEnd"/>
+            <w:r>
+              <w:rPr>
+                <w:sz w:val="32"/>
+                <w:szCs w:val="32"/>
+              </w:rPr>
+              <w:t>3] (</w:t>
+            </w:r>
+            <w:r>
+              <w:rPr>
+                <w:sz w:val="32"/>
+                <w:szCs w:val="32"/>
+                <w:highlight w:val="yellow"/>
+              </w:rPr>
+              <w:t>1</w:t>
+            </w:r>
+            <w:r>
+              <w:rPr>
+                <w:b/>
+                <w:sz w:val="32"/>
+                <w:szCs w:val="32"/>
+                <w:highlight w:val="yellow"/>
+              </w:rPr>
+              <w:t>,</w:t>
+            </w:r>
+            <w:r>
+              <w:rPr>
+                <w:sz w:val="32"/>
+                <w:szCs w:val="32"/>
+                <w:highlight w:val="yellow"/>
+              </w:rPr>
+              <w:t>2</w:t>
+            </w:r>
+            <w:r>
+              <w:rPr>
+                <w:b/>
+                <w:sz w:val="32"/>
+                <w:szCs w:val="32"/>
+                <w:highlight w:val="yellow"/>
+              </w:rPr>
+              <w:t>,</w:t>
+            </w:r>
+            <w:r>
+              <w:rPr>
+                <w:sz w:val="32"/>
+                <w:szCs w:val="32"/>
+                <w:highlight w:val="yellow"/>
+              </w:rPr>
+              <w:t>3</w:t>
+            </w:r>
+            <w:r>
+              <w:rPr>
+                <w:sz w:val="32"/>
+                <w:szCs w:val="32"/>
+              </w:rPr>
+              <w:t>);</w:t>
+            </w:r>
+          </w:p>
+          <w:p>
+            <w:pPr>
+              <w:autoSpaceDE w:val="0"/>
+              <w:autoSpaceDN w:val="0"/>
+              <w:adjustRightInd w:val="0"/>
+              <w:rPr>
+                <w:sz w:val="32"/>
+                <w:szCs w:val="32"/>
+              </w:rPr>
+            </w:pPr>
+            <w:r>
+              <w:rPr>
+                <w:sz w:val="32"/>
+                <w:szCs w:val="32"/>
+              </w:rPr>
+              <w:t xml:space="preserve">array </w:t>
+            </w:r>
+            <w:proofErr w:type="spellStart"/>
+            <w:proofErr w:type="gramStart"/>
+            <w:r>
+              <w:rPr>
+                <w:sz w:val="32"/>
+                <w:szCs w:val="32"/>
+              </w:rPr>
+              <w:t>Digts</w:t>
+            </w:r>
+            <w:proofErr w:type="spellEnd"/>
+            <w:r>
+              <w:rPr>
+                <w:sz w:val="32"/>
+                <w:szCs w:val="32"/>
+              </w:rPr>
+              <w:t>[</w:t>
+            </w:r>
+            <w:proofErr w:type="gramEnd"/>
+            <w:r>
+              <w:rPr>
+                <w:sz w:val="32"/>
+                <w:szCs w:val="32"/>
+              </w:rPr>
+              <w:t>4] (</w:t>
+            </w:r>
+            <w:r>
+              <w:rPr>
+                <w:sz w:val="32"/>
+                <w:szCs w:val="32"/>
+                <w:highlight w:val="yellow"/>
+              </w:rPr>
+              <w:t>1 2 3 4</w:t>
+            </w:r>
+            <w:r>
+              <w:rPr>
+                <w:sz w:val="32"/>
+                <w:szCs w:val="32"/>
+              </w:rPr>
+              <w:t>);</w:t>
+            </w:r>
+          </w:p>
+          <w:p>
+            <w:pPr>
+              <w:autoSpaceDE w:val="0"/>
+              <w:autoSpaceDN w:val="0"/>
+              <w:adjustRightInd w:val="0"/>
+              <w:rPr>
+                <w:sz w:val="32"/>
+                <w:szCs w:val="32"/>
+              </w:rPr>
+            </w:pPr>
+            <w:r>
+              <w:rPr>
+                <w:sz w:val="32"/>
+                <w:szCs w:val="32"/>
+              </w:rPr>
+              <w:t xml:space="preserve">array </w:t>
+            </w:r>
+            <w:proofErr w:type="gramStart"/>
+            <w:r>
+              <w:rPr>
+                <w:sz w:val="32"/>
+                <w:szCs w:val="32"/>
+              </w:rPr>
+              <w:t>Names[</w:t>
+            </w:r>
+            <w:proofErr w:type="gramEnd"/>
+            <w:r>
+              <w:rPr>
+                <w:sz w:val="32"/>
+                <w:szCs w:val="32"/>
+              </w:rPr>
+              <w:t>2</w:t>
+            </w:r>
+            <w:r>
+              <w:rPr>
+                <w:sz w:val="32"/>
+                <w:szCs w:val="32"/>
+              </w:rPr>
+              <w:t xml:space="preserve">] </w:t>
+            </w:r>
+            <w:r>
+              <w:rPr>
+                <w:b/>
+                <w:sz w:val="32"/>
+                <w:szCs w:val="32"/>
+              </w:rPr>
+              <w:t>$</w:t>
+            </w:r>
+            <w:r>
+              <w:rPr>
+                <w:sz w:val="32"/>
+                <w:szCs w:val="32"/>
+              </w:rPr>
+              <w:t xml:space="preserve"> (</w:t>
+            </w:r>
+            <w:r>
+              <w:rPr>
+                <w:b/>
+                <w:sz w:val="32"/>
+                <w:szCs w:val="32"/>
+              </w:rPr>
+              <w:t>'</w:t>
+            </w:r>
+            <w:proofErr w:type="spellStart"/>
+            <w:r>
+              <w:rPr>
+                <w:b/>
+                <w:sz w:val="32"/>
+                <w:szCs w:val="32"/>
+              </w:rPr>
+              <w:t>Prady</w:t>
+            </w:r>
+            <w:proofErr w:type="spellEnd"/>
+            <w:r>
+              <w:rPr>
+                <w:b/>
+                <w:sz w:val="32"/>
+                <w:szCs w:val="32"/>
+              </w:rPr>
+              <w:t>','</w:t>
+            </w:r>
+            <w:proofErr w:type="spellStart"/>
+            <w:r>
+              <w:rPr>
+                <w:b/>
+                <w:sz w:val="32"/>
+                <w:szCs w:val="32"/>
+              </w:rPr>
+              <w:t>Srut</w:t>
+            </w:r>
+            <w:proofErr w:type="spellEnd"/>
+            <w:r>
+              <w:rPr>
+                <w:b/>
+                <w:sz w:val="32"/>
+                <w:szCs w:val="32"/>
+              </w:rPr>
+              <w:t>'</w:t>
+            </w:r>
+            <w:r>
+              <w:rPr>
+                <w:sz w:val="32"/>
+                <w:szCs w:val="32"/>
+              </w:rPr>
+              <w:t>);</w:t>
+            </w:r>
+          </w:p>
+          <w:p>
+            <w:pPr>
+              <w:rPr>
+                <w:sz w:val="32"/>
+                <w:szCs w:val="32"/>
+              </w:rPr>
+            </w:pPr>
+            <w:r>
+              <w:rPr>
+                <w:sz w:val="32"/>
+                <w:szCs w:val="32"/>
+              </w:rPr>
+              <w:t xml:space="preserve">array </w:t>
+            </w:r>
+            <w:proofErr w:type="gramStart"/>
+            <w:r>
+              <w:rPr>
+                <w:sz w:val="32"/>
+                <w:szCs w:val="32"/>
+              </w:rPr>
+              <w:t>Temp[</w:t>
+            </w:r>
+            <w:proofErr w:type="gramEnd"/>
+            <w:r>
+              <w:rPr>
+                <w:sz w:val="32"/>
+                <w:szCs w:val="32"/>
+              </w:rPr>
+              <w:t xml:space="preserve">2] </w:t>
+            </w:r>
+            <w:r>
+              <w:rPr>
+                <w:b/>
+                <w:sz w:val="32"/>
+                <w:szCs w:val="32"/>
+              </w:rPr>
+              <w:t>_TEMPORARY_</w:t>
+            </w:r>
+            <w:r>
+              <w:rPr>
+                <w:sz w:val="32"/>
+                <w:szCs w:val="32"/>
+              </w:rPr>
+              <w:t xml:space="preserve"> (6,7);</w:t>
+            </w:r>
+            <w:r>
+              <w:rPr>
+                <w:rFonts w:ascii="Courier New" w:hAnsi="Courier New" w:cs="Courier New"/>
+                <w:color w:val="000000"/>
+                <w:sz w:val="20"/>
+                <w:szCs w:val="20"/>
+                <w:shd w:val="clear" w:color="auto" w:fill="FFFFFF"/>
+              </w:rPr>
+              <w:t xml:space="preserve"> </w:t>
+            </w:r>
+          </w:p>
+        </w:tc>
+        <w:tc>
+          <w:tcPr>
+            <w:tcW w:w="4961" w:type="dxa"/>
+          </w:tcPr>
+          <w:p>
+            <w:pPr>
+              <w:pStyle w:val="ListParagraph"/>
+              <w:numPr>
+                <w:ilvl w:val="0"/>
+                <w:numId w:val="24"/>
+              </w:numPr>
+              <w:jc w:val="both"/>
+            </w:pPr>
+            <w:r>
+              <w:t>There are some of the ways to initialize values to the arrays.</w:t>
+            </w:r>
+          </w:p>
+          <w:p>
+            <w:pPr>
+              <w:pStyle w:val="ListParagraph"/>
+              <w:numPr>
+                <w:ilvl w:val="0"/>
+                <w:numId w:val="24"/>
+              </w:numPr>
+              <w:jc w:val="both"/>
+            </w:pPr>
+            <w:r>
+              <w:rPr>
+                <w:b/>
+                <w:i/>
+              </w:rPr>
+              <w:t>_TEMPORARY_</w:t>
+            </w:r>
+            <w:r>
+              <w:t xml:space="preserve"> is used to </w:t>
+            </w:r>
+            <w:r>
+              <w:rPr>
+                <w:b/>
+                <w:i/>
+              </w:rPr>
+              <w:t>initialize an array temporarily</w:t>
+            </w:r>
+            <w:r>
+              <w:t xml:space="preserve"> inside SAS.</w:t>
+            </w:r>
+          </w:p>
+          <w:p>
+            <w:pPr>
+              <w:pStyle w:val="ListParagraph"/>
+              <w:numPr>
+                <w:ilvl w:val="0"/>
+                <w:numId w:val="24"/>
+              </w:numPr>
+              <w:jc w:val="both"/>
+            </w:pPr>
+            <w:r>
+              <w:t>Value</w:t>
+            </w:r>
+            <w:r>
+              <w:t>s</w:t>
+            </w:r>
+            <w:r>
+              <w:t xml:space="preserve"> can be initialized with a space or comma separator, for Char $ is used.</w:t>
+            </w:r>
+          </w:p>
+          <w:p>
+            <w:pPr>
+              <w:pStyle w:val="ListParagraph"/>
+              <w:numPr>
+                <w:ilvl w:val="0"/>
+                <w:numId w:val="24"/>
+              </w:numPr>
+              <w:jc w:val="both"/>
+            </w:pPr>
+            <w:r>
+              <w:t xml:space="preserve">One dimensional array is used to do </w:t>
+            </w:r>
+            <w:r>
+              <w:rPr>
+                <w:b/>
+                <w:i/>
+              </w:rPr>
+              <w:t>column wise manipulation</w:t>
+            </w:r>
+            <w:r>
+              <w:t xml:space="preserve"> for a </w:t>
+            </w:r>
+            <w:r>
+              <w:rPr>
+                <w:b/>
+                <w:i/>
+              </w:rPr>
+              <w:t>single observation</w:t>
+            </w:r>
+            <w:r>
+              <w:t>.</w:t>
+            </w:r>
+          </w:p>
+          <w:p>
+            <w:pPr>
+              <w:pStyle w:val="ListParagraph"/>
+              <w:numPr>
+                <w:ilvl w:val="0"/>
+                <w:numId w:val="24"/>
+              </w:numPr>
+              <w:jc w:val="both"/>
+            </w:pPr>
+            <w:r>
+              <w:t>One dimensional array without any elements will create default variables in the SAS.</w:t>
+            </w:r>
+          </w:p>
+        </w:tc>
+      </w:tr>
+      <w:tr>
+        <w:tc>
+          <w:tcPr>
+            <w:tcW w:w="541" w:type="dxa"/>
+          </w:tcPr>
+          <w:p>
+            <w:pPr>
+              <w:rPr>
+                <w:sz w:val="32"/>
+                <w:szCs w:val="32"/>
+              </w:rPr>
+            </w:pPr>
+            <w:r>
+              <w:rPr>
+                <w:sz w:val="32"/>
+                <w:szCs w:val="32"/>
+              </w:rPr>
+              <w:t>7</w:t>
+            </w:r>
+          </w:p>
+        </w:tc>
+        <w:tc>
+          <w:tcPr>
+            <w:tcW w:w="4983" w:type="dxa"/>
+          </w:tcPr>
+          <w:p>
+            <w:pPr>
+              <w:rPr>
+                <w:sz w:val="32"/>
+                <w:szCs w:val="32"/>
+              </w:rPr>
+            </w:pPr>
+            <w:r>
+              <w:rPr>
+                <w:sz w:val="32"/>
+                <w:szCs w:val="32"/>
+              </w:rPr>
+              <w:t xml:space="preserve">array </w:t>
+            </w:r>
+            <w:proofErr w:type="gramStart"/>
+            <w:r>
+              <w:rPr>
+                <w:sz w:val="32"/>
+                <w:szCs w:val="32"/>
+              </w:rPr>
+              <w:t>Temps</w:t>
+            </w:r>
+            <w:r>
+              <w:rPr>
+                <w:sz w:val="32"/>
+                <w:szCs w:val="32"/>
+              </w:rPr>
+              <w:t>[</w:t>
+            </w:r>
+            <w:proofErr w:type="gramEnd"/>
+            <w:r>
+              <w:rPr>
+                <w:b/>
+                <w:sz w:val="32"/>
+                <w:szCs w:val="32"/>
+              </w:rPr>
+              <w:t>3,4</w:t>
+            </w:r>
+            <w:r>
+              <w:rPr>
+                <w:sz w:val="32"/>
+                <w:szCs w:val="32"/>
+              </w:rPr>
+              <w:t xml:space="preserve">] </w:t>
+            </w:r>
+            <w:r>
+              <w:rPr>
+                <w:sz w:val="32"/>
+                <w:szCs w:val="32"/>
+              </w:rPr>
+              <w:t>Temp1</w:t>
+            </w:r>
+            <w:r>
+              <w:rPr>
+                <w:sz w:val="32"/>
+                <w:szCs w:val="32"/>
+              </w:rPr>
+              <w:t>-</w:t>
+            </w:r>
+            <w:r>
+              <w:rPr>
+                <w:sz w:val="32"/>
+                <w:szCs w:val="32"/>
+              </w:rPr>
+              <w:t>Temp12</w:t>
+            </w:r>
+            <w:r>
+              <w:rPr>
+                <w:sz w:val="32"/>
+                <w:szCs w:val="32"/>
+              </w:rPr>
+              <w:t>;</w:t>
+            </w:r>
+          </w:p>
+        </w:tc>
+        <w:tc>
+          <w:tcPr>
+            <w:tcW w:w="4961" w:type="dxa"/>
+          </w:tcPr>
+          <w:p>
+            <w:pPr>
+              <w:pStyle w:val="ListParagraph"/>
+              <w:numPr>
+                <w:ilvl w:val="0"/>
+                <w:numId w:val="25"/>
+              </w:numPr>
+              <w:jc w:val="both"/>
+            </w:pPr>
+            <w:r>
+              <w:t xml:space="preserve">Multi-dimensional array </w:t>
+            </w:r>
+            <w:r>
+              <w:t>is</w:t>
+            </w:r>
+            <w:r>
+              <w:t xml:space="preserve"> created by </w:t>
+            </w:r>
+            <w:r>
+              <w:rPr>
+                <w:b/>
+                <w:i/>
+              </w:rPr>
+              <w:t>mentioning the dimension size of Row and Column</w:t>
+            </w:r>
+            <w:r>
+              <w:t xml:space="preserve"> while declaring array.</w:t>
+            </w:r>
+          </w:p>
+          <w:p>
+            <w:pPr>
+              <w:pStyle w:val="ListParagraph"/>
+              <w:numPr>
+                <w:ilvl w:val="0"/>
+                <w:numId w:val="25"/>
+              </w:numPr>
+              <w:jc w:val="both"/>
+            </w:pPr>
+            <w:r>
+              <w:rPr>
+                <w:b/>
+                <w:i/>
+              </w:rPr>
+              <w:t>[3,4]</w:t>
+            </w:r>
+            <w:r>
+              <w:t xml:space="preserve"> implies 3 rows and 4 columns, thus totally 3*4 = 12 elements.</w:t>
+            </w:r>
+          </w:p>
+          <w:p>
+            <w:pPr>
+              <w:pStyle w:val="ListParagraph"/>
+              <w:numPr>
+                <w:ilvl w:val="0"/>
+                <w:numId w:val="25"/>
+              </w:numPr>
+              <w:jc w:val="both"/>
+            </w:pPr>
+            <w:r>
+              <w:t xml:space="preserve">These are </w:t>
+            </w:r>
+            <w:r>
+              <w:rPr>
+                <w:b/>
+                <w:i/>
+              </w:rPr>
+              <w:t>accessed with nested DO loops</w:t>
+            </w:r>
+            <w:r>
+              <w:t xml:space="preserve"> by referencing individual element at Row and Column level respectively.</w:t>
+            </w:r>
+          </w:p>
+          <w:p>
+            <w:pPr>
+              <w:pStyle w:val="ListParagraph"/>
+              <w:numPr>
+                <w:ilvl w:val="0"/>
+                <w:numId w:val="25"/>
+              </w:numPr>
+              <w:jc w:val="both"/>
+            </w:pPr>
+            <w:r>
+              <w:t xml:space="preserve">Two dimensional arrays can be used to do </w:t>
+            </w:r>
+            <w:r>
+              <w:rPr>
+                <w:b/>
+                <w:i/>
+              </w:rPr>
+              <w:t>row wise manipulation for multiple observations.</w:t>
+            </w:r>
+          </w:p>
+        </w:tc>
+      </w:tr>
+    </w:tbl>
+    <w:p>
+      <w:pPr>
+        <w:rPr>
+          <w:b/>
+          <w:sz w:val="44"/>
+          <w:szCs w:val="44"/>
+        </w:rPr>
+      </w:pPr>
+    </w:p>
     <w:p>
       <w:pPr>
         <w:rPr>
@@ -6466,7 +8642,17 @@
           <w:szCs w:val="44"/>
         </w:rPr>
         <w:lastRenderedPageBreak/>
-        <w:t>Column Style:</w:t>
+        <w:t>Co</w:t>
+      </w:r>
+      <w:bookmarkStart w:id="0" w:name="_GoBack"/>
+      <w:bookmarkEnd w:id="0"/>
+      <w:r>
+        <w:rPr>
+          <w:b/>
+          <w:sz w:val="44"/>
+          <w:szCs w:val="44"/>
+        </w:rPr>
+        <w:t>lumn Style:</w:t>
       </w:r>
       <w:r>
         <w:t xml:space="preserve"> </w:t>
@@ -20630,6 +22816,95 @@
     </w:lvl>
   </w:abstractNum>
   <w:abstractNum w:abstractNumId="3" w15:restartNumberingAfterBreak="0">
+    <w:nsid w:val="129F01A1"/>
+    <w:multiLevelType w:val="hybridMultilevel"/>
+    <w:tmpl w:val="45A659AC"/>
+    <w:lvl w:ilvl="0" w:tplc="4009000F">
+      <w:start w:val="1"/>
+      <w:numFmt w:val="decimal"/>
+      <w:lvlText w:val="%1."/>
+      <w:lvlJc w:val="left"/>
+      <w:pPr>
+        <w:ind w:left="720" w:hanging="360"/>
+      </w:pPr>
+      <w:rPr>
+        <w:rFonts w:hint="default"/>
+      </w:rPr>
+    </w:lvl>
+    <w:lvl w:ilvl="1" w:tplc="40090019" w:tentative="1">
+      <w:start w:val="1"/>
+      <w:numFmt w:val="lowerLetter"/>
+      <w:lvlText w:val="%2."/>
+      <w:lvlJc w:val="left"/>
+      <w:pPr>
+        <w:ind w:left="1440" w:hanging="360"/>
+      </w:pPr>
+    </w:lvl>
+    <w:lvl w:ilvl="2" w:tplc="4009001B" w:tentative="1">
+      <w:start w:val="1"/>
+      <w:numFmt w:val="lowerRoman"/>
+      <w:lvlText w:val="%3."/>
+      <w:lvlJc w:val="right"/>
+      <w:pPr>
+        <w:ind w:left="2160" w:hanging="180"/>
+      </w:pPr>
+    </w:lvl>
+    <w:lvl w:ilvl="3" w:tplc="4009000F" w:tentative="1">
+      <w:start w:val="1"/>
+      <w:numFmt w:val="decimal"/>
+      <w:lvlText w:val="%4."/>
+      <w:lvlJc w:val="left"/>
+      <w:pPr>
+        <w:ind w:left="2880" w:hanging="360"/>
+      </w:pPr>
+    </w:lvl>
+    <w:lvl w:ilvl="4" w:tplc="40090019" w:tentative="1">
+      <w:start w:val="1"/>
+      <w:numFmt w:val="lowerLetter"/>
+      <w:lvlText w:val="%5."/>
+      <w:lvlJc w:val="left"/>
+      <w:pPr>
+        <w:ind w:left="3600" w:hanging="360"/>
+      </w:pPr>
+    </w:lvl>
+    <w:lvl w:ilvl="5" w:tplc="4009001B" w:tentative="1">
+      <w:start w:val="1"/>
+      <w:numFmt w:val="lowerRoman"/>
+      <w:lvlText w:val="%6."/>
+      <w:lvlJc w:val="right"/>
+      <w:pPr>
+        <w:ind w:left="4320" w:hanging="180"/>
+      </w:pPr>
+    </w:lvl>
+    <w:lvl w:ilvl="6" w:tplc="4009000F" w:tentative="1">
+      <w:start w:val="1"/>
+      <w:numFmt w:val="decimal"/>
+      <w:lvlText w:val="%7."/>
+      <w:lvlJc w:val="left"/>
+      <w:pPr>
+        <w:ind w:left="5040" w:hanging="360"/>
+      </w:pPr>
+    </w:lvl>
+    <w:lvl w:ilvl="7" w:tplc="40090019" w:tentative="1">
+      <w:start w:val="1"/>
+      <w:numFmt w:val="lowerLetter"/>
+      <w:lvlText w:val="%8."/>
+      <w:lvlJc w:val="left"/>
+      <w:pPr>
+        <w:ind w:left="5760" w:hanging="360"/>
+      </w:pPr>
+    </w:lvl>
+    <w:lvl w:ilvl="8" w:tplc="4009001B" w:tentative="1">
+      <w:start w:val="1"/>
+      <w:numFmt w:val="lowerRoman"/>
+      <w:lvlText w:val="%9."/>
+      <w:lvlJc w:val="right"/>
+      <w:pPr>
+        <w:ind w:left="6480" w:hanging="180"/>
+      </w:pPr>
+    </w:lvl>
+  </w:abstractNum>
+  <w:abstractNum w:abstractNumId="4" w15:restartNumberingAfterBreak="0">
     <w:nsid w:val="151214DF"/>
     <w:multiLevelType w:val="hybridMultilevel"/>
     <w:tmpl w:val="A3DEEBA2"/>
@@ -20715,7 +22990,7 @@
       </w:pPr>
     </w:lvl>
   </w:abstractNum>
-  <w:abstractNum w:abstractNumId="4" w15:restartNumberingAfterBreak="0">
+  <w:abstractNum w:abstractNumId="5" w15:restartNumberingAfterBreak="0">
     <w:nsid w:val="18B76C15"/>
     <w:multiLevelType w:val="hybridMultilevel"/>
     <w:tmpl w:val="00D68BBC"/>
@@ -20804,7 +23079,185 @@
       </w:pPr>
     </w:lvl>
   </w:abstractNum>
-  <w:abstractNum w:abstractNumId="5" w15:restartNumberingAfterBreak="0">
+  <w:abstractNum w:abstractNumId="6" w15:restartNumberingAfterBreak="0">
+    <w:nsid w:val="19B57813"/>
+    <w:multiLevelType w:val="hybridMultilevel"/>
+    <w:tmpl w:val="9D0EBCA4"/>
+    <w:lvl w:ilvl="0" w:tplc="4009000F">
+      <w:start w:val="1"/>
+      <w:numFmt w:val="decimal"/>
+      <w:lvlText w:val="%1."/>
+      <w:lvlJc w:val="left"/>
+      <w:pPr>
+        <w:ind w:left="720" w:hanging="360"/>
+      </w:pPr>
+      <w:rPr>
+        <w:rFonts w:hint="default"/>
+      </w:rPr>
+    </w:lvl>
+    <w:lvl w:ilvl="1" w:tplc="40090019" w:tentative="1">
+      <w:start w:val="1"/>
+      <w:numFmt w:val="lowerLetter"/>
+      <w:lvlText w:val="%2."/>
+      <w:lvlJc w:val="left"/>
+      <w:pPr>
+        <w:ind w:left="1440" w:hanging="360"/>
+      </w:pPr>
+    </w:lvl>
+    <w:lvl w:ilvl="2" w:tplc="4009001B" w:tentative="1">
+      <w:start w:val="1"/>
+      <w:numFmt w:val="lowerRoman"/>
+      <w:lvlText w:val="%3."/>
+      <w:lvlJc w:val="right"/>
+      <w:pPr>
+        <w:ind w:left="2160" w:hanging="180"/>
+      </w:pPr>
+    </w:lvl>
+    <w:lvl w:ilvl="3" w:tplc="4009000F" w:tentative="1">
+      <w:start w:val="1"/>
+      <w:numFmt w:val="decimal"/>
+      <w:lvlText w:val="%4."/>
+      <w:lvlJc w:val="left"/>
+      <w:pPr>
+        <w:ind w:left="2880" w:hanging="360"/>
+      </w:pPr>
+    </w:lvl>
+    <w:lvl w:ilvl="4" w:tplc="40090019" w:tentative="1">
+      <w:start w:val="1"/>
+      <w:numFmt w:val="lowerLetter"/>
+      <w:lvlText w:val="%5."/>
+      <w:lvlJc w:val="left"/>
+      <w:pPr>
+        <w:ind w:left="3600" w:hanging="360"/>
+      </w:pPr>
+    </w:lvl>
+    <w:lvl w:ilvl="5" w:tplc="4009001B" w:tentative="1">
+      <w:start w:val="1"/>
+      <w:numFmt w:val="lowerRoman"/>
+      <w:lvlText w:val="%6."/>
+      <w:lvlJc w:val="right"/>
+      <w:pPr>
+        <w:ind w:left="4320" w:hanging="180"/>
+      </w:pPr>
+    </w:lvl>
+    <w:lvl w:ilvl="6" w:tplc="4009000F" w:tentative="1">
+      <w:start w:val="1"/>
+      <w:numFmt w:val="decimal"/>
+      <w:lvlText w:val="%7."/>
+      <w:lvlJc w:val="left"/>
+      <w:pPr>
+        <w:ind w:left="5040" w:hanging="360"/>
+      </w:pPr>
+    </w:lvl>
+    <w:lvl w:ilvl="7" w:tplc="40090019" w:tentative="1">
+      <w:start w:val="1"/>
+      <w:numFmt w:val="lowerLetter"/>
+      <w:lvlText w:val="%8."/>
+      <w:lvlJc w:val="left"/>
+      <w:pPr>
+        <w:ind w:left="5760" w:hanging="360"/>
+      </w:pPr>
+    </w:lvl>
+    <w:lvl w:ilvl="8" w:tplc="4009001B" w:tentative="1">
+      <w:start w:val="1"/>
+      <w:numFmt w:val="lowerRoman"/>
+      <w:lvlText w:val="%9."/>
+      <w:lvlJc w:val="right"/>
+      <w:pPr>
+        <w:ind w:left="6480" w:hanging="180"/>
+      </w:pPr>
+    </w:lvl>
+  </w:abstractNum>
+  <w:abstractNum w:abstractNumId="7" w15:restartNumberingAfterBreak="0">
+    <w:nsid w:val="1BCD3691"/>
+    <w:multiLevelType w:val="hybridMultilevel"/>
+    <w:tmpl w:val="389E6C3C"/>
+    <w:lvl w:ilvl="0" w:tplc="4009000F">
+      <w:start w:val="1"/>
+      <w:numFmt w:val="decimal"/>
+      <w:lvlText w:val="%1."/>
+      <w:lvlJc w:val="left"/>
+      <w:pPr>
+        <w:ind w:left="720" w:hanging="360"/>
+      </w:pPr>
+      <w:rPr>
+        <w:rFonts w:hint="default"/>
+      </w:rPr>
+    </w:lvl>
+    <w:lvl w:ilvl="1" w:tplc="40090019" w:tentative="1">
+      <w:start w:val="1"/>
+      <w:numFmt w:val="lowerLetter"/>
+      <w:lvlText w:val="%2."/>
+      <w:lvlJc w:val="left"/>
+      <w:pPr>
+        <w:ind w:left="1440" w:hanging="360"/>
+      </w:pPr>
+    </w:lvl>
+    <w:lvl w:ilvl="2" w:tplc="4009001B" w:tentative="1">
+      <w:start w:val="1"/>
+      <w:numFmt w:val="lowerRoman"/>
+      <w:lvlText w:val="%3."/>
+      <w:lvlJc w:val="right"/>
+      <w:pPr>
+        <w:ind w:left="2160" w:hanging="180"/>
+      </w:pPr>
+    </w:lvl>
+    <w:lvl w:ilvl="3" w:tplc="4009000F" w:tentative="1">
+      <w:start w:val="1"/>
+      <w:numFmt w:val="decimal"/>
+      <w:lvlText w:val="%4."/>
+      <w:lvlJc w:val="left"/>
+      <w:pPr>
+        <w:ind w:left="2880" w:hanging="360"/>
+      </w:pPr>
+    </w:lvl>
+    <w:lvl w:ilvl="4" w:tplc="40090019" w:tentative="1">
+      <w:start w:val="1"/>
+      <w:numFmt w:val="lowerLetter"/>
+      <w:lvlText w:val="%5."/>
+      <w:lvlJc w:val="left"/>
+      <w:pPr>
+        <w:ind w:left="3600" w:hanging="360"/>
+      </w:pPr>
+    </w:lvl>
+    <w:lvl w:ilvl="5" w:tplc="4009001B" w:tentative="1">
+      <w:start w:val="1"/>
+      <w:numFmt w:val="lowerRoman"/>
+      <w:lvlText w:val="%6."/>
+      <w:lvlJc w:val="right"/>
+      <w:pPr>
+        <w:ind w:left="4320" w:hanging="180"/>
+      </w:pPr>
+    </w:lvl>
+    <w:lvl w:ilvl="6" w:tplc="4009000F" w:tentative="1">
+      <w:start w:val="1"/>
+      <w:numFmt w:val="decimal"/>
+      <w:lvlText w:val="%7."/>
+      <w:lvlJc w:val="left"/>
+      <w:pPr>
+        <w:ind w:left="5040" w:hanging="360"/>
+      </w:pPr>
+    </w:lvl>
+    <w:lvl w:ilvl="7" w:tplc="40090019" w:tentative="1">
+      <w:start w:val="1"/>
+      <w:numFmt w:val="lowerLetter"/>
+      <w:lvlText w:val="%8."/>
+      <w:lvlJc w:val="left"/>
+      <w:pPr>
+        <w:ind w:left="5760" w:hanging="360"/>
+      </w:pPr>
+    </w:lvl>
+    <w:lvl w:ilvl="8" w:tplc="4009001B" w:tentative="1">
+      <w:start w:val="1"/>
+      <w:numFmt w:val="lowerRoman"/>
+      <w:lvlText w:val="%9."/>
+      <w:lvlJc w:val="right"/>
+      <w:pPr>
+        <w:ind w:left="6480" w:hanging="180"/>
+      </w:pPr>
+    </w:lvl>
+  </w:abstractNum>
+  <w:abstractNum w:abstractNumId="8" w15:restartNumberingAfterBreak="0">
     <w:nsid w:val="26E60B02"/>
     <w:multiLevelType w:val="hybridMultilevel"/>
     <w:tmpl w:val="4E94E39E"/>
@@ -20893,7 +23346,96 @@
       </w:pPr>
     </w:lvl>
   </w:abstractNum>
-  <w:abstractNum w:abstractNumId="6" w15:restartNumberingAfterBreak="0">
+  <w:abstractNum w:abstractNumId="9" w15:restartNumberingAfterBreak="0">
+    <w:nsid w:val="2D3D2FEF"/>
+    <w:multiLevelType w:val="hybridMultilevel"/>
+    <w:tmpl w:val="70722CA2"/>
+    <w:lvl w:ilvl="0" w:tplc="4009000F">
+      <w:start w:val="1"/>
+      <w:numFmt w:val="decimal"/>
+      <w:lvlText w:val="%1."/>
+      <w:lvlJc w:val="left"/>
+      <w:pPr>
+        <w:ind w:left="720" w:hanging="360"/>
+      </w:pPr>
+      <w:rPr>
+        <w:rFonts w:hint="default"/>
+      </w:rPr>
+    </w:lvl>
+    <w:lvl w:ilvl="1" w:tplc="40090019" w:tentative="1">
+      <w:start w:val="1"/>
+      <w:numFmt w:val="lowerLetter"/>
+      <w:lvlText w:val="%2."/>
+      <w:lvlJc w:val="left"/>
+      <w:pPr>
+        <w:ind w:left="1440" w:hanging="360"/>
+      </w:pPr>
+    </w:lvl>
+    <w:lvl w:ilvl="2" w:tplc="4009001B" w:tentative="1">
+      <w:start w:val="1"/>
+      <w:numFmt w:val="lowerRoman"/>
+      <w:lvlText w:val="%3."/>
+      <w:lvlJc w:val="right"/>
+      <w:pPr>
+        <w:ind w:left="2160" w:hanging="180"/>
+      </w:pPr>
+    </w:lvl>
+    <w:lvl w:ilvl="3" w:tplc="4009000F" w:tentative="1">
+      <w:start w:val="1"/>
+      <w:numFmt w:val="decimal"/>
+      <w:lvlText w:val="%4."/>
+      <w:lvlJc w:val="left"/>
+      <w:pPr>
+        <w:ind w:left="2880" w:hanging="360"/>
+      </w:pPr>
+    </w:lvl>
+    <w:lvl w:ilvl="4" w:tplc="40090019" w:tentative="1">
+      <w:start w:val="1"/>
+      <w:numFmt w:val="lowerLetter"/>
+      <w:lvlText w:val="%5."/>
+      <w:lvlJc w:val="left"/>
+      <w:pPr>
+        <w:ind w:left="3600" w:hanging="360"/>
+      </w:pPr>
+    </w:lvl>
+    <w:lvl w:ilvl="5" w:tplc="4009001B" w:tentative="1">
+      <w:start w:val="1"/>
+      <w:numFmt w:val="lowerRoman"/>
+      <w:lvlText w:val="%6."/>
+      <w:lvlJc w:val="right"/>
+      <w:pPr>
+        <w:ind w:left="4320" w:hanging="180"/>
+      </w:pPr>
+    </w:lvl>
+    <w:lvl w:ilvl="6" w:tplc="4009000F" w:tentative="1">
+      <w:start w:val="1"/>
+      <w:numFmt w:val="decimal"/>
+      <w:lvlText w:val="%7."/>
+      <w:lvlJc w:val="left"/>
+      <w:pPr>
+        <w:ind w:left="5040" w:hanging="360"/>
+      </w:pPr>
+    </w:lvl>
+    <w:lvl w:ilvl="7" w:tplc="40090019" w:tentative="1">
+      <w:start w:val="1"/>
+      <w:numFmt w:val="lowerLetter"/>
+      <w:lvlText w:val="%8."/>
+      <w:lvlJc w:val="left"/>
+      <w:pPr>
+        <w:ind w:left="5760" w:hanging="360"/>
+      </w:pPr>
+    </w:lvl>
+    <w:lvl w:ilvl="8" w:tplc="4009001B" w:tentative="1">
+      <w:start w:val="1"/>
+      <w:numFmt w:val="lowerRoman"/>
+      <w:lvlText w:val="%9."/>
+      <w:lvlJc w:val="right"/>
+      <w:pPr>
+        <w:ind w:left="6480" w:hanging="180"/>
+      </w:pPr>
+    </w:lvl>
+  </w:abstractNum>
+  <w:abstractNum w:abstractNumId="10" w15:restartNumberingAfterBreak="0">
     <w:nsid w:val="2F6B6455"/>
     <w:multiLevelType w:val="hybridMultilevel"/>
     <w:tmpl w:val="AEFA2C60"/>
@@ -20979,7 +23521,7 @@
       </w:pPr>
     </w:lvl>
   </w:abstractNum>
-  <w:abstractNum w:abstractNumId="7" w15:restartNumberingAfterBreak="0">
+  <w:abstractNum w:abstractNumId="11" w15:restartNumberingAfterBreak="0">
     <w:nsid w:val="30670EAC"/>
     <w:multiLevelType w:val="hybridMultilevel"/>
     <w:tmpl w:val="D8389DC8"/>
@@ -21068,7 +23610,7 @@
       </w:pPr>
     </w:lvl>
   </w:abstractNum>
-  <w:abstractNum w:abstractNumId="8" w15:restartNumberingAfterBreak="0">
+  <w:abstractNum w:abstractNumId="12" w15:restartNumberingAfterBreak="0">
     <w:nsid w:val="367C7F14"/>
     <w:multiLevelType w:val="hybridMultilevel"/>
     <w:tmpl w:val="45A659AC"/>
@@ -21157,7 +23699,7 @@
       </w:pPr>
     </w:lvl>
   </w:abstractNum>
-  <w:abstractNum w:abstractNumId="9" w15:restartNumberingAfterBreak="0">
+  <w:abstractNum w:abstractNumId="13" w15:restartNumberingAfterBreak="0">
     <w:nsid w:val="36AF1FE3"/>
     <w:multiLevelType w:val="hybridMultilevel"/>
     <w:tmpl w:val="2F321528"/>
@@ -21246,7 +23788,96 @@
       </w:pPr>
     </w:lvl>
   </w:abstractNum>
-  <w:abstractNum w:abstractNumId="10" w15:restartNumberingAfterBreak="0">
+  <w:abstractNum w:abstractNumId="14" w15:restartNumberingAfterBreak="0">
+    <w:nsid w:val="44B4644F"/>
+    <w:multiLevelType w:val="hybridMultilevel"/>
+    <w:tmpl w:val="6388F724"/>
+    <w:lvl w:ilvl="0" w:tplc="4009000F">
+      <w:start w:val="1"/>
+      <w:numFmt w:val="decimal"/>
+      <w:lvlText w:val="%1."/>
+      <w:lvlJc w:val="left"/>
+      <w:pPr>
+        <w:ind w:left="720" w:hanging="360"/>
+      </w:pPr>
+      <w:rPr>
+        <w:rFonts w:hint="default"/>
+      </w:rPr>
+    </w:lvl>
+    <w:lvl w:ilvl="1" w:tplc="40090019" w:tentative="1">
+      <w:start w:val="1"/>
+      <w:numFmt w:val="lowerLetter"/>
+      <w:lvlText w:val="%2."/>
+      <w:lvlJc w:val="left"/>
+      <w:pPr>
+        <w:ind w:left="1440" w:hanging="360"/>
+      </w:pPr>
+    </w:lvl>
+    <w:lvl w:ilvl="2" w:tplc="4009001B" w:tentative="1">
+      <w:start w:val="1"/>
+      <w:numFmt w:val="lowerRoman"/>
+      <w:lvlText w:val="%3."/>
+      <w:lvlJc w:val="right"/>
+      <w:pPr>
+        <w:ind w:left="2160" w:hanging="180"/>
+      </w:pPr>
+    </w:lvl>
+    <w:lvl w:ilvl="3" w:tplc="4009000F" w:tentative="1">
+      <w:start w:val="1"/>
+      <w:numFmt w:val="decimal"/>
+      <w:lvlText w:val="%4."/>
+      <w:lvlJc w:val="left"/>
+      <w:pPr>
+        <w:ind w:left="2880" w:hanging="360"/>
+      </w:pPr>
+    </w:lvl>
+    <w:lvl w:ilvl="4" w:tplc="40090019" w:tentative="1">
+      <w:start w:val="1"/>
+      <w:numFmt w:val="lowerLetter"/>
+      <w:lvlText w:val="%5."/>
+      <w:lvlJc w:val="left"/>
+      <w:pPr>
+        <w:ind w:left="3600" w:hanging="360"/>
+      </w:pPr>
+    </w:lvl>
+    <w:lvl w:ilvl="5" w:tplc="4009001B" w:tentative="1">
+      <w:start w:val="1"/>
+      <w:numFmt w:val="lowerRoman"/>
+      <w:lvlText w:val="%6."/>
+      <w:lvlJc w:val="right"/>
+      <w:pPr>
+        <w:ind w:left="4320" w:hanging="180"/>
+      </w:pPr>
+    </w:lvl>
+    <w:lvl w:ilvl="6" w:tplc="4009000F" w:tentative="1">
+      <w:start w:val="1"/>
+      <w:numFmt w:val="decimal"/>
+      <w:lvlText w:val="%7."/>
+      <w:lvlJc w:val="left"/>
+      <w:pPr>
+        <w:ind w:left="5040" w:hanging="360"/>
+      </w:pPr>
+    </w:lvl>
+    <w:lvl w:ilvl="7" w:tplc="40090019" w:tentative="1">
+      <w:start w:val="1"/>
+      <w:numFmt w:val="lowerLetter"/>
+      <w:lvlText w:val="%8."/>
+      <w:lvlJc w:val="left"/>
+      <w:pPr>
+        <w:ind w:left="5760" w:hanging="360"/>
+      </w:pPr>
+    </w:lvl>
+    <w:lvl w:ilvl="8" w:tplc="4009001B" w:tentative="1">
+      <w:start w:val="1"/>
+      <w:numFmt w:val="lowerRoman"/>
+      <w:lvlText w:val="%9."/>
+      <w:lvlJc w:val="right"/>
+      <w:pPr>
+        <w:ind w:left="6480" w:hanging="180"/>
+      </w:pPr>
+    </w:lvl>
+  </w:abstractNum>
+  <w:abstractNum w:abstractNumId="15" w15:restartNumberingAfterBreak="0">
     <w:nsid w:val="47CD3519"/>
     <w:multiLevelType w:val="hybridMultilevel"/>
     <w:tmpl w:val="45A659AC"/>
@@ -21335,7 +23966,7 @@
       </w:pPr>
     </w:lvl>
   </w:abstractNum>
-  <w:abstractNum w:abstractNumId="11" w15:restartNumberingAfterBreak="0">
+  <w:abstractNum w:abstractNumId="16" w15:restartNumberingAfterBreak="0">
     <w:nsid w:val="546A2964"/>
     <w:multiLevelType w:val="hybridMultilevel"/>
     <w:tmpl w:val="21B0DD48"/>
@@ -21421,7 +24052,96 @@
       </w:pPr>
     </w:lvl>
   </w:abstractNum>
-  <w:abstractNum w:abstractNumId="12" w15:restartNumberingAfterBreak="0">
+  <w:abstractNum w:abstractNumId="17" w15:restartNumberingAfterBreak="0">
+    <w:nsid w:val="5C3A5718"/>
+    <w:multiLevelType w:val="hybridMultilevel"/>
+    <w:tmpl w:val="C1C2E65E"/>
+    <w:lvl w:ilvl="0" w:tplc="4009000F">
+      <w:start w:val="1"/>
+      <w:numFmt w:val="decimal"/>
+      <w:lvlText w:val="%1."/>
+      <w:lvlJc w:val="left"/>
+      <w:pPr>
+        <w:ind w:left="720" w:hanging="360"/>
+      </w:pPr>
+      <w:rPr>
+        <w:rFonts w:hint="default"/>
+      </w:rPr>
+    </w:lvl>
+    <w:lvl w:ilvl="1" w:tplc="40090019" w:tentative="1">
+      <w:start w:val="1"/>
+      <w:numFmt w:val="lowerLetter"/>
+      <w:lvlText w:val="%2."/>
+      <w:lvlJc w:val="left"/>
+      <w:pPr>
+        <w:ind w:left="1440" w:hanging="360"/>
+      </w:pPr>
+    </w:lvl>
+    <w:lvl w:ilvl="2" w:tplc="4009001B" w:tentative="1">
+      <w:start w:val="1"/>
+      <w:numFmt w:val="lowerRoman"/>
+      <w:lvlText w:val="%3."/>
+      <w:lvlJc w:val="right"/>
+      <w:pPr>
+        <w:ind w:left="2160" w:hanging="180"/>
+      </w:pPr>
+    </w:lvl>
+    <w:lvl w:ilvl="3" w:tplc="4009000F" w:tentative="1">
+      <w:start w:val="1"/>
+      <w:numFmt w:val="decimal"/>
+      <w:lvlText w:val="%4."/>
+      <w:lvlJc w:val="left"/>
+      <w:pPr>
+        <w:ind w:left="2880" w:hanging="360"/>
+      </w:pPr>
+    </w:lvl>
+    <w:lvl w:ilvl="4" w:tplc="40090019" w:tentative="1">
+      <w:start w:val="1"/>
+      <w:numFmt w:val="lowerLetter"/>
+      <w:lvlText w:val="%5."/>
+      <w:lvlJc w:val="left"/>
+      <w:pPr>
+        <w:ind w:left="3600" w:hanging="360"/>
+      </w:pPr>
+    </w:lvl>
+    <w:lvl w:ilvl="5" w:tplc="4009001B" w:tentative="1">
+      <w:start w:val="1"/>
+      <w:numFmt w:val="lowerRoman"/>
+      <w:lvlText w:val="%6."/>
+      <w:lvlJc w:val="right"/>
+      <w:pPr>
+        <w:ind w:left="4320" w:hanging="180"/>
+      </w:pPr>
+    </w:lvl>
+    <w:lvl w:ilvl="6" w:tplc="4009000F" w:tentative="1">
+      <w:start w:val="1"/>
+      <w:numFmt w:val="decimal"/>
+      <w:lvlText w:val="%7."/>
+      <w:lvlJc w:val="left"/>
+      <w:pPr>
+        <w:ind w:left="5040" w:hanging="360"/>
+      </w:pPr>
+    </w:lvl>
+    <w:lvl w:ilvl="7" w:tplc="40090019" w:tentative="1">
+      <w:start w:val="1"/>
+      <w:numFmt w:val="lowerLetter"/>
+      <w:lvlText w:val="%8."/>
+      <w:lvlJc w:val="left"/>
+      <w:pPr>
+        <w:ind w:left="5760" w:hanging="360"/>
+      </w:pPr>
+    </w:lvl>
+    <w:lvl w:ilvl="8" w:tplc="4009001B" w:tentative="1">
+      <w:start w:val="1"/>
+      <w:numFmt w:val="lowerRoman"/>
+      <w:lvlText w:val="%9."/>
+      <w:lvlJc w:val="right"/>
+      <w:pPr>
+        <w:ind w:left="6480" w:hanging="180"/>
+      </w:pPr>
+    </w:lvl>
+  </w:abstractNum>
+  <w:abstractNum w:abstractNumId="18" w15:restartNumberingAfterBreak="0">
     <w:nsid w:val="5E650714"/>
     <w:multiLevelType w:val="hybridMultilevel"/>
     <w:tmpl w:val="45A659AC"/>
@@ -21510,7 +24230,7 @@
       </w:pPr>
     </w:lvl>
   </w:abstractNum>
-  <w:abstractNum w:abstractNumId="13" w15:restartNumberingAfterBreak="0">
+  <w:abstractNum w:abstractNumId="19" w15:restartNumberingAfterBreak="0">
     <w:nsid w:val="62440A97"/>
     <w:multiLevelType w:val="hybridMultilevel"/>
     <w:tmpl w:val="0688EF66"/>
@@ -21596,7 +24316,96 @@
       </w:pPr>
     </w:lvl>
   </w:abstractNum>
-  <w:abstractNum w:abstractNumId="14" w15:restartNumberingAfterBreak="0">
+  <w:abstractNum w:abstractNumId="20" w15:restartNumberingAfterBreak="0">
+    <w:nsid w:val="68A128A5"/>
+    <w:multiLevelType w:val="hybridMultilevel"/>
+    <w:tmpl w:val="C6FC668C"/>
+    <w:lvl w:ilvl="0" w:tplc="4009000F">
+      <w:start w:val="1"/>
+      <w:numFmt w:val="decimal"/>
+      <w:lvlText w:val="%1."/>
+      <w:lvlJc w:val="left"/>
+      <w:pPr>
+        <w:ind w:left="720" w:hanging="360"/>
+      </w:pPr>
+      <w:rPr>
+        <w:rFonts w:hint="default"/>
+      </w:rPr>
+    </w:lvl>
+    <w:lvl w:ilvl="1" w:tplc="40090019" w:tentative="1">
+      <w:start w:val="1"/>
+      <w:numFmt w:val="lowerLetter"/>
+      <w:lvlText w:val="%2."/>
+      <w:lvlJc w:val="left"/>
+      <w:pPr>
+        <w:ind w:left="1440" w:hanging="360"/>
+      </w:pPr>
+    </w:lvl>
+    <w:lvl w:ilvl="2" w:tplc="4009001B" w:tentative="1">
+      <w:start w:val="1"/>
+      <w:numFmt w:val="lowerRoman"/>
+      <w:lvlText w:val="%3."/>
+      <w:lvlJc w:val="right"/>
+      <w:pPr>
+        <w:ind w:left="2160" w:hanging="180"/>
+      </w:pPr>
+    </w:lvl>
+    <w:lvl w:ilvl="3" w:tplc="4009000F" w:tentative="1">
+      <w:start w:val="1"/>
+      <w:numFmt w:val="decimal"/>
+      <w:lvlText w:val="%4."/>
+      <w:lvlJc w:val="left"/>
+      <w:pPr>
+        <w:ind w:left="2880" w:hanging="360"/>
+      </w:pPr>
+    </w:lvl>
+    <w:lvl w:ilvl="4" w:tplc="40090019" w:tentative="1">
+      <w:start w:val="1"/>
+      <w:numFmt w:val="lowerLetter"/>
+      <w:lvlText w:val="%5."/>
+      <w:lvlJc w:val="left"/>
+      <w:pPr>
+        <w:ind w:left="3600" w:hanging="360"/>
+      </w:pPr>
+    </w:lvl>
+    <w:lvl w:ilvl="5" w:tplc="4009001B" w:tentative="1">
+      <w:start w:val="1"/>
+      <w:numFmt w:val="lowerRoman"/>
+      <w:lvlText w:val="%6."/>
+      <w:lvlJc w:val="right"/>
+      <w:pPr>
+        <w:ind w:left="4320" w:hanging="180"/>
+      </w:pPr>
+    </w:lvl>
+    <w:lvl w:ilvl="6" w:tplc="4009000F" w:tentative="1">
+      <w:start w:val="1"/>
+      <w:numFmt w:val="decimal"/>
+      <w:lvlText w:val="%7."/>
+      <w:lvlJc w:val="left"/>
+      <w:pPr>
+        <w:ind w:left="5040" w:hanging="360"/>
+      </w:pPr>
+    </w:lvl>
+    <w:lvl w:ilvl="7" w:tplc="40090019" w:tentative="1">
+      <w:start w:val="1"/>
+      <w:numFmt w:val="lowerLetter"/>
+      <w:lvlText w:val="%8."/>
+      <w:lvlJc w:val="left"/>
+      <w:pPr>
+        <w:ind w:left="5760" w:hanging="360"/>
+      </w:pPr>
+    </w:lvl>
+    <w:lvl w:ilvl="8" w:tplc="4009001B" w:tentative="1">
+      <w:start w:val="1"/>
+      <w:numFmt w:val="lowerRoman"/>
+      <w:lvlText w:val="%9."/>
+      <w:lvlJc w:val="right"/>
+      <w:pPr>
+        <w:ind w:left="6480" w:hanging="180"/>
+      </w:pPr>
+    </w:lvl>
+  </w:abstractNum>
+  <w:abstractNum w:abstractNumId="21" w15:restartNumberingAfterBreak="0">
     <w:nsid w:val="6E4939B4"/>
     <w:multiLevelType w:val="hybridMultilevel"/>
     <w:tmpl w:val="E1F61F9A"/>
@@ -21682,7 +24491,7 @@
       </w:pPr>
     </w:lvl>
   </w:abstractNum>
-  <w:abstractNum w:abstractNumId="15" w15:restartNumberingAfterBreak="0">
+  <w:abstractNum w:abstractNumId="22" w15:restartNumberingAfterBreak="0">
     <w:nsid w:val="6F83389E"/>
     <w:multiLevelType w:val="hybridMultilevel"/>
     <w:tmpl w:val="3DB0F514"/>
@@ -21771,7 +24580,7 @@
       </w:pPr>
     </w:lvl>
   </w:abstractNum>
-  <w:abstractNum w:abstractNumId="16" w15:restartNumberingAfterBreak="0">
+  <w:abstractNum w:abstractNumId="23" w15:restartNumberingAfterBreak="0">
     <w:nsid w:val="77A70DC0"/>
     <w:multiLevelType w:val="hybridMultilevel"/>
     <w:tmpl w:val="F9024276"/>
@@ -21860,56 +24669,169 @@
       </w:pPr>
     </w:lvl>
   </w:abstractNum>
+  <w:abstractNum w:abstractNumId="24" w15:restartNumberingAfterBreak="0">
+    <w:nsid w:val="7F121D5B"/>
+    <w:multiLevelType w:val="hybridMultilevel"/>
+    <w:tmpl w:val="77AC82EE"/>
+    <w:lvl w:ilvl="0" w:tplc="4009000F">
+      <w:start w:val="1"/>
+      <w:numFmt w:val="decimal"/>
+      <w:lvlText w:val="%1."/>
+      <w:lvlJc w:val="left"/>
+      <w:pPr>
+        <w:ind w:left="720" w:hanging="360"/>
+      </w:pPr>
+      <w:rPr>
+        <w:rFonts w:hint="default"/>
+      </w:rPr>
+    </w:lvl>
+    <w:lvl w:ilvl="1" w:tplc="40090019" w:tentative="1">
+      <w:start w:val="1"/>
+      <w:numFmt w:val="lowerLetter"/>
+      <w:lvlText w:val="%2."/>
+      <w:lvlJc w:val="left"/>
+      <w:pPr>
+        <w:ind w:left="1440" w:hanging="360"/>
+      </w:pPr>
+    </w:lvl>
+    <w:lvl w:ilvl="2" w:tplc="4009001B" w:tentative="1">
+      <w:start w:val="1"/>
+      <w:numFmt w:val="lowerRoman"/>
+      <w:lvlText w:val="%3."/>
+      <w:lvlJc w:val="right"/>
+      <w:pPr>
+        <w:ind w:left="2160" w:hanging="180"/>
+      </w:pPr>
+    </w:lvl>
+    <w:lvl w:ilvl="3" w:tplc="4009000F" w:tentative="1">
+      <w:start w:val="1"/>
+      <w:numFmt w:val="decimal"/>
+      <w:lvlText w:val="%4."/>
+      <w:lvlJc w:val="left"/>
+      <w:pPr>
+        <w:ind w:left="2880" w:hanging="360"/>
+      </w:pPr>
+    </w:lvl>
+    <w:lvl w:ilvl="4" w:tplc="40090019" w:tentative="1">
+      <w:start w:val="1"/>
+      <w:numFmt w:val="lowerLetter"/>
+      <w:lvlText w:val="%5."/>
+      <w:lvlJc w:val="left"/>
+      <w:pPr>
+        <w:ind w:left="3600" w:hanging="360"/>
+      </w:pPr>
+    </w:lvl>
+    <w:lvl w:ilvl="5" w:tplc="4009001B" w:tentative="1">
+      <w:start w:val="1"/>
+      <w:numFmt w:val="lowerRoman"/>
+      <w:lvlText w:val="%6."/>
+      <w:lvlJc w:val="right"/>
+      <w:pPr>
+        <w:ind w:left="4320" w:hanging="180"/>
+      </w:pPr>
+    </w:lvl>
+    <w:lvl w:ilvl="6" w:tplc="4009000F" w:tentative="1">
+      <w:start w:val="1"/>
+      <w:numFmt w:val="decimal"/>
+      <w:lvlText w:val="%7."/>
+      <w:lvlJc w:val="left"/>
+      <w:pPr>
+        <w:ind w:left="5040" w:hanging="360"/>
+      </w:pPr>
+    </w:lvl>
+    <w:lvl w:ilvl="7" w:tplc="40090019" w:tentative="1">
+      <w:start w:val="1"/>
+      <w:numFmt w:val="lowerLetter"/>
+      <w:lvlText w:val="%8."/>
+      <w:lvlJc w:val="left"/>
+      <w:pPr>
+        <w:ind w:left="5760" w:hanging="360"/>
+      </w:pPr>
+    </w:lvl>
+    <w:lvl w:ilvl="8" w:tplc="4009001B" w:tentative="1">
+      <w:start w:val="1"/>
+      <w:numFmt w:val="lowerRoman"/>
+      <w:lvlText w:val="%9."/>
+      <w:lvlJc w:val="right"/>
+      <w:pPr>
+        <w:ind w:left="6480" w:hanging="180"/>
+      </w:pPr>
+    </w:lvl>
+  </w:abstractNum>
   <w:num w:numId="1">
-    <w:abstractNumId w:val="6"/>
+    <w:abstractNumId w:val="10"/>
   </w:num>
   <w:num w:numId="2">
-    <w:abstractNumId w:val="11"/>
+    <w:abstractNumId w:val="16"/>
   </w:num>
   <w:num w:numId="3">
-    <w:abstractNumId w:val="14"/>
+    <w:abstractNumId w:val="21"/>
   </w:num>
   <w:num w:numId="4">
-    <w:abstractNumId w:val="3"/>
+    <w:abstractNumId w:val="4"/>
   </w:num>
   <w:num w:numId="5">
-    <w:abstractNumId w:val="4"/>
+    <w:abstractNumId w:val="5"/>
   </w:num>
   <w:num w:numId="6">
-    <w:abstractNumId w:val="12"/>
+    <w:abstractNumId w:val="18"/>
   </w:num>
   <w:num w:numId="7">
-    <w:abstractNumId w:val="10"/>
+    <w:abstractNumId w:val="15"/>
   </w:num>
   <w:num w:numId="8">
-    <w:abstractNumId w:val="9"/>
+    <w:abstractNumId w:val="13"/>
   </w:num>
   <w:num w:numId="9">
-    <w:abstractNumId w:val="15"/>
+    <w:abstractNumId w:val="22"/>
   </w:num>
   <w:num w:numId="10">
-    <w:abstractNumId w:val="7"/>
+    <w:abstractNumId w:val="11"/>
   </w:num>
   <w:num w:numId="11">
     <w:abstractNumId w:val="0"/>
   </w:num>
   <w:num w:numId="12">
-    <w:abstractNumId w:val="8"/>
+    <w:abstractNumId w:val="12"/>
   </w:num>
   <w:num w:numId="13">
-    <w:abstractNumId w:val="13"/>
+    <w:abstractNumId w:val="19"/>
   </w:num>
   <w:num w:numId="14">
-    <w:abstractNumId w:val="16"/>
+    <w:abstractNumId w:val="23"/>
   </w:num>
   <w:num w:numId="15">
     <w:abstractNumId w:val="2"/>
   </w:num>
   <w:num w:numId="16">
-    <w:abstractNumId w:val="5"/>
+    <w:abstractNumId w:val="8"/>
   </w:num>
   <w:num w:numId="17">
     <w:abstractNumId w:val="1"/>
+  </w:num>
+  <w:num w:numId="18">
+    <w:abstractNumId w:val="3"/>
+  </w:num>
+  <w:num w:numId="19">
+    <w:abstractNumId w:val="9"/>
+  </w:num>
+  <w:num w:numId="20">
+    <w:abstractNumId w:val="6"/>
+  </w:num>
+  <w:num w:numId="21">
+    <w:abstractNumId w:val="14"/>
+  </w:num>
+  <w:num w:numId="22">
+    <w:abstractNumId w:val="20"/>
+  </w:num>
+  <w:num w:numId="23">
+    <w:abstractNumId w:val="17"/>
+  </w:num>
+  <w:num w:numId="24">
+    <w:abstractNumId w:val="24"/>
+  </w:num>
+  <w:num w:numId="25">
+    <w:abstractNumId w:val="7"/>
   </w:num>
 </w:numbering>
 </file>

</xml_diff>

<commit_message>
SAS Base Cheat Sheet
</commit_message>
<xml_diff>
--- a/Base/Cheat_Sheet_SAS_Base.docx
+++ b/Base/Cheat_Sheet_SAS_Base.docx
@@ -108,23 +108,7 @@
                 <w:sz w:val="32"/>
                 <w:szCs w:val="32"/>
               </w:rPr>
-              <w:t xml:space="preserve"> </w:t>
-            </w:r>
-            <w:proofErr w:type="spellStart"/>
-            <w:r>
-              <w:rPr>
-                <w:sz w:val="32"/>
-                <w:szCs w:val="32"/>
-              </w:rPr>
-              <w:t>libref</w:t>
-            </w:r>
-            <w:proofErr w:type="spellEnd"/>
-            <w:r>
-              <w:rPr>
-                <w:sz w:val="32"/>
-                <w:szCs w:val="32"/>
-              </w:rPr>
-              <w:t xml:space="preserve"> ‘</w:t>
+              <w:t xml:space="preserve"> libref ‘</w:t>
             </w:r>
             <w:r>
               <w:rPr>
@@ -220,23 +204,7 @@
                 <w:sz w:val="32"/>
                 <w:szCs w:val="32"/>
               </w:rPr>
-              <w:t xml:space="preserve"> </w:t>
-            </w:r>
-            <w:proofErr w:type="spellStart"/>
-            <w:r>
-              <w:rPr>
-                <w:sz w:val="32"/>
-                <w:szCs w:val="32"/>
-              </w:rPr>
-              <w:t>fileref</w:t>
-            </w:r>
-            <w:proofErr w:type="spellEnd"/>
-            <w:r>
-              <w:rPr>
-                <w:sz w:val="32"/>
-                <w:szCs w:val="32"/>
-              </w:rPr>
-              <w:t xml:space="preserve"> ‘&lt;</w:t>
+              <w:t xml:space="preserve"> fileref ‘&lt;</w:t>
             </w:r>
             <w:r>
               <w:rPr>
@@ -325,94 +293,107 @@
               </w:rPr>
               <w:t xml:space="preserve"> ‘</w:t>
             </w:r>
-            <w:proofErr w:type="spellStart"/>
             <w:r>
               <w:rPr>
                 <w:sz w:val="28"/>
                 <w:szCs w:val="28"/>
               </w:rPr>
-              <w:t>SASDataSetName</w:t>
-            </w:r>
-            <w:proofErr w:type="spellEnd"/>
-            <w:r>
+              <w:t>SASDataSetName’</w:t>
+            </w:r>
+            <w:r>
+              <w:rPr>
+                <w:sz w:val="32"/>
+                <w:szCs w:val="32"/>
+              </w:rPr>
+              <w:t>;</w:t>
+            </w:r>
+          </w:p>
+        </w:tc>
+        <w:tc>
+          <w:tcPr>
+            <w:tcW w:w="4495" w:type="dxa"/>
+          </w:tcPr>
+          <w:p>
+            <w:r>
+              <w:t>Name a SAS data set</w:t>
+            </w:r>
+          </w:p>
+        </w:tc>
+        <w:tc>
+          <w:tcPr>
+            <w:tcW w:w="1303" w:type="dxa"/>
+          </w:tcPr>
+          <w:p/>
+        </w:tc>
+      </w:tr>
+      <w:tr>
+        <w:tc>
+          <w:tcPr>
+            <w:tcW w:w="541" w:type="dxa"/>
+          </w:tcPr>
+          <w:p>
+            <w:pPr>
+              <w:rPr>
+                <w:sz w:val="32"/>
+                <w:szCs w:val="32"/>
+              </w:rPr>
+            </w:pPr>
+            <w:r>
+              <w:rPr>
+                <w:sz w:val="32"/>
+                <w:szCs w:val="32"/>
+              </w:rPr>
+              <w:t>4</w:t>
+            </w:r>
+          </w:p>
+        </w:tc>
+        <w:tc>
+          <w:tcPr>
+            <w:tcW w:w="4117" w:type="dxa"/>
+          </w:tcPr>
+          <w:p>
+            <w:pPr>
               <w:rPr>
                 <w:sz w:val="28"/>
                 <w:szCs w:val="28"/>
               </w:rPr>
-              <w:t>’</w:t>
-            </w:r>
-            <w:r>
-              <w:rPr>
-                <w:sz w:val="32"/>
-                <w:szCs w:val="32"/>
-              </w:rPr>
-              <w:t>;</w:t>
-            </w:r>
-          </w:p>
-        </w:tc>
-        <w:tc>
-          <w:tcPr>
-            <w:tcW w:w="4495" w:type="dxa"/>
-          </w:tcPr>
-          <w:p>
-            <w:r>
-              <w:t>Name a SAS data set</w:t>
-            </w:r>
-          </w:p>
-        </w:tc>
-        <w:tc>
-          <w:tcPr>
-            <w:tcW w:w="1303" w:type="dxa"/>
-          </w:tcPr>
-          <w:p/>
-        </w:tc>
-      </w:tr>
-      <w:tr>
-        <w:tc>
-          <w:tcPr>
-            <w:tcW w:w="541" w:type="dxa"/>
-          </w:tcPr>
-          <w:p>
-            <w:pPr>
-              <w:rPr>
-                <w:sz w:val="32"/>
-                <w:szCs w:val="32"/>
-              </w:rPr>
-            </w:pPr>
-            <w:r>
-              <w:rPr>
-                <w:sz w:val="32"/>
-                <w:szCs w:val="32"/>
-              </w:rPr>
-              <w:t>4</w:t>
-            </w:r>
-          </w:p>
-        </w:tc>
-        <w:tc>
-          <w:tcPr>
-            <w:tcW w:w="4117" w:type="dxa"/>
-          </w:tcPr>
-          <w:p>
-            <w:pPr>
+            </w:pPr>
+            <w:r>
+              <w:rPr>
+                <w:sz w:val="32"/>
+                <w:szCs w:val="32"/>
+              </w:rPr>
+              <w:t xml:space="preserve">       </w:t>
+            </w:r>
+            <w:r>
+              <w:rPr>
+                <w:b/>
+                <w:sz w:val="32"/>
+                <w:szCs w:val="32"/>
+              </w:rPr>
+              <w:t>INFILE</w:t>
+            </w:r>
+            <w:r>
+              <w:rPr>
+                <w:b/>
+                <w:sz w:val="32"/>
+                <w:szCs w:val="32"/>
+              </w:rPr>
+              <w:t xml:space="preserve"> </w:t>
+            </w:r>
+            <w:r>
+              <w:rPr>
+                <w:sz w:val="32"/>
+                <w:szCs w:val="32"/>
+              </w:rPr>
+              <w:t>‘</w:t>
+            </w:r>
+            <w:r>
               <w:rPr>
                 <w:sz w:val="28"/>
                 <w:szCs w:val="28"/>
               </w:rPr>
-            </w:pPr>
-            <w:r>
-              <w:rPr>
-                <w:sz w:val="32"/>
-                <w:szCs w:val="32"/>
-              </w:rPr>
-              <w:t xml:space="preserve">       </w:t>
-            </w:r>
-            <w:r>
-              <w:rPr>
-                <w:b/>
-                <w:sz w:val="32"/>
-                <w:szCs w:val="32"/>
-              </w:rPr>
-              <w:t>INFILE</w:t>
+              <w:t>file</w:t>
             </w:r>
             <w:r>
               <w:rPr>
@@ -421,51 +402,13 @@
                 <w:szCs w:val="32"/>
               </w:rPr>
               <w:t xml:space="preserve"> </w:t>
-            </w:r>
-            <w:r>
-              <w:rPr>
-                <w:sz w:val="32"/>
-                <w:szCs w:val="32"/>
-              </w:rPr>
-              <w:t>‘</w:t>
             </w:r>
             <w:r>
               <w:rPr>
                 <w:sz w:val="28"/>
                 <w:szCs w:val="28"/>
               </w:rPr>
-              <w:t>file</w:t>
-            </w:r>
-            <w:r>
-              <w:rPr>
-                <w:b/>
-                <w:sz w:val="32"/>
-                <w:szCs w:val="32"/>
-              </w:rPr>
-              <w:t xml:space="preserve"> </w:t>
-            </w:r>
-            <w:r>
-              <w:rPr>
-                <w:sz w:val="28"/>
-                <w:szCs w:val="28"/>
-              </w:rPr>
-              <w:t>name/</w:t>
-            </w:r>
-            <w:proofErr w:type="spellStart"/>
-            <w:r>
-              <w:rPr>
-                <w:sz w:val="28"/>
-                <w:szCs w:val="28"/>
-              </w:rPr>
-              <w:t>fileref</w:t>
-            </w:r>
-            <w:proofErr w:type="spellEnd"/>
-            <w:r>
-              <w:rPr>
-                <w:sz w:val="28"/>
-                <w:szCs w:val="28"/>
-              </w:rPr>
-              <w:t>’</w:t>
+              <w:t>name/fileref’</w:t>
             </w:r>
           </w:p>
           <w:p>
@@ -548,25 +491,7 @@
                 <w:sz w:val="32"/>
                 <w:szCs w:val="32"/>
               </w:rPr>
-              <w:t xml:space="preserve">                 </w:t>
-            </w:r>
-            <w:proofErr w:type="spellStart"/>
-            <w:r>
-              <w:rPr>
-                <w:b/>
-                <w:sz w:val="32"/>
-                <w:szCs w:val="32"/>
-              </w:rPr>
-              <w:t>Dlm</w:t>
-            </w:r>
-            <w:proofErr w:type="spellEnd"/>
-            <w:r>
-              <w:rPr>
-                <w:b/>
-                <w:sz w:val="32"/>
-                <w:szCs w:val="32"/>
-              </w:rPr>
-              <w:t>=’,’ DSD;</w:t>
+              <w:t xml:space="preserve">                 Dlm=’,’ DSD;</w:t>
             </w:r>
           </w:p>
         </w:tc>
@@ -718,7 +643,6 @@
               </w:rPr>
               <w:t>&lt;</w:t>
             </w:r>
-            <w:proofErr w:type="spellStart"/>
             <w:r>
               <w:rPr>
                 <w:sz w:val="28"/>
@@ -726,7 +650,6 @@
               </w:rPr>
               <w:t>informats</w:t>
             </w:r>
-            <w:proofErr w:type="spellEnd"/>
             <w:r>
               <w:rPr>
                 <w:sz w:val="32"/>
@@ -793,21 +716,12 @@
               </w:rPr>
               <w:t xml:space="preserve">       </w:t>
             </w:r>
-            <w:proofErr w:type="spellStart"/>
-            <w:r>
-              <w:rPr>
-                <w:sz w:val="32"/>
-                <w:szCs w:val="32"/>
-              </w:rPr>
-              <w:t>Sum_var</w:t>
-            </w:r>
-            <w:proofErr w:type="spellEnd"/>
-            <w:r>
-              <w:rPr>
-                <w:sz w:val="32"/>
-                <w:szCs w:val="32"/>
-              </w:rPr>
-              <w:t xml:space="preserve"> </w:t>
+            <w:r>
+              <w:rPr>
+                <w:sz w:val="32"/>
+                <w:szCs w:val="32"/>
+              </w:rPr>
+              <w:t xml:space="preserve">Sum_var </w:t>
             </w:r>
             <w:r>
               <w:rPr>
@@ -934,39 +848,7 @@
                 <w:sz w:val="32"/>
                 <w:szCs w:val="32"/>
               </w:rPr>
-              <w:t xml:space="preserve"> &lt;</w:t>
-            </w:r>
-            <w:proofErr w:type="spellStart"/>
-            <w:r>
-              <w:rPr>
-                <w:sz w:val="32"/>
-                <w:szCs w:val="32"/>
-              </w:rPr>
-              <w:t>Sum_var</w:t>
-            </w:r>
-            <w:proofErr w:type="spellEnd"/>
-            <w:r>
-              <w:rPr>
-                <w:sz w:val="32"/>
-                <w:szCs w:val="32"/>
-              </w:rPr>
-              <w:t>&gt; &lt;</w:t>
-            </w:r>
-            <w:proofErr w:type="spellStart"/>
-            <w:r>
-              <w:rPr>
-                <w:sz w:val="32"/>
-                <w:szCs w:val="32"/>
-              </w:rPr>
-              <w:t>val</w:t>
-            </w:r>
-            <w:proofErr w:type="spellEnd"/>
-            <w:r>
-              <w:rPr>
-                <w:sz w:val="32"/>
-                <w:szCs w:val="32"/>
-              </w:rPr>
-              <w:t>&gt;;</w:t>
+              <w:t xml:space="preserve"> &lt;Sum_var&gt; &lt;val&gt;;</w:t>
             </w:r>
           </w:p>
         </w:tc>
@@ -1046,23 +928,7 @@
                 <w:sz w:val="32"/>
                 <w:szCs w:val="32"/>
               </w:rPr>
-              <w:t xml:space="preserve"> &lt;condition&gt; then </w:t>
-            </w:r>
-            <w:proofErr w:type="spellStart"/>
-            <w:r>
-              <w:rPr>
-                <w:sz w:val="32"/>
-                <w:szCs w:val="32"/>
-              </w:rPr>
-              <w:t>Vari</w:t>
-            </w:r>
-            <w:proofErr w:type="spellEnd"/>
-            <w:r>
-              <w:rPr>
-                <w:sz w:val="32"/>
-                <w:szCs w:val="32"/>
-              </w:rPr>
-              <w:t>=Val;</w:t>
+              <w:t xml:space="preserve"> &lt;condition&gt; then Vari=Val;</w:t>
             </w:r>
           </w:p>
         </w:tc>
@@ -1089,97 +955,15 @@
                 <w:i/>
                 <w:color w:val="7030A0"/>
               </w:rPr>
-              <w:t>=/</w:t>
-            </w:r>
-            <w:proofErr w:type="spellStart"/>
-            <w:proofErr w:type="gramStart"/>
+              <w:t>=/eq,</w:t>
+            </w:r>
             <w:r>
               <w:rPr>
                 <w:b/>
                 <w:i/>
                 <w:color w:val="7030A0"/>
               </w:rPr>
-              <w:t>eq</w:t>
-            </w:r>
-            <w:proofErr w:type="spellEnd"/>
-            <w:r>
-              <w:rPr>
-                <w:b/>
-                <w:i/>
-                <w:color w:val="7030A0"/>
-              </w:rPr>
-              <w:t>,</w:t>
-            </w:r>
-            <w:r>
-              <w:rPr>
-                <w:b/>
-                <w:i/>
-                <w:color w:val="7030A0"/>
-              </w:rPr>
-              <w:t>~</w:t>
-            </w:r>
-            <w:proofErr w:type="gramEnd"/>
-            <w:r>
-              <w:rPr>
-                <w:b/>
-                <w:i/>
-                <w:color w:val="7030A0"/>
-              </w:rPr>
-              <w:t>=/^=/ne, &gt;=/</w:t>
-            </w:r>
-            <w:proofErr w:type="spellStart"/>
-            <w:r>
-              <w:rPr>
-                <w:b/>
-                <w:i/>
-                <w:color w:val="7030A0"/>
-              </w:rPr>
-              <w:t>ge</w:t>
-            </w:r>
-            <w:proofErr w:type="spellEnd"/>
-            <w:r>
-              <w:rPr>
-                <w:b/>
-                <w:i/>
-                <w:color w:val="7030A0"/>
-              </w:rPr>
-              <w:t>, &lt;=/le, &gt;/</w:t>
-            </w:r>
-            <w:proofErr w:type="spellStart"/>
-            <w:r>
-              <w:rPr>
-                <w:b/>
-                <w:i/>
-                <w:color w:val="7030A0"/>
-              </w:rPr>
-              <w:t>gt</w:t>
-            </w:r>
-            <w:proofErr w:type="spellEnd"/>
-            <w:r>
-              <w:rPr>
-                <w:b/>
-                <w:i/>
-                <w:color w:val="7030A0"/>
-              </w:rPr>
-              <w:t>, &lt;/</w:t>
-            </w:r>
-            <w:proofErr w:type="spellStart"/>
-            <w:r>
-              <w:rPr>
-                <w:b/>
-                <w:i/>
-                <w:color w:val="7030A0"/>
-              </w:rPr>
-              <w:t>lt</w:t>
-            </w:r>
-            <w:proofErr w:type="spellEnd"/>
-            <w:r>
-              <w:rPr>
-                <w:b/>
-                <w:i/>
-                <w:color w:val="7030A0"/>
-              </w:rPr>
-              <w:t>, in</w:t>
+              <w:t>~=/^=/ne, &gt;=/ge, &lt;=/le, &gt;/gt, &lt;/lt, in</w:t>
             </w:r>
             <w:r>
               <w:rPr>
@@ -1397,23 +1181,7 @@
                 <w:sz w:val="32"/>
                 <w:szCs w:val="32"/>
               </w:rPr>
-              <w:t>If &lt;condition&gt; then &lt;</w:t>
-            </w:r>
-            <w:proofErr w:type="spellStart"/>
-            <w:r>
-              <w:rPr>
-                <w:sz w:val="32"/>
-                <w:szCs w:val="32"/>
-              </w:rPr>
-              <w:t>stmt</w:t>
-            </w:r>
-            <w:proofErr w:type="spellEnd"/>
-            <w:r>
-              <w:rPr>
-                <w:sz w:val="32"/>
-                <w:szCs w:val="32"/>
-              </w:rPr>
-              <w:t>&gt;;</w:t>
+              <w:t>If &lt;condition&gt; then &lt;stmt&gt;;</w:t>
             </w:r>
           </w:p>
           <w:p>
@@ -1436,23 +1204,7 @@
                 <w:sz w:val="32"/>
                 <w:szCs w:val="32"/>
               </w:rPr>
-              <w:t xml:space="preserve"> if &lt;condi2&gt; then &lt;</w:t>
-            </w:r>
-            <w:proofErr w:type="spellStart"/>
-            <w:r>
-              <w:rPr>
-                <w:sz w:val="32"/>
-                <w:szCs w:val="32"/>
-              </w:rPr>
-              <w:t>stmt</w:t>
-            </w:r>
-            <w:proofErr w:type="spellEnd"/>
-            <w:r>
-              <w:rPr>
-                <w:sz w:val="32"/>
-                <w:szCs w:val="32"/>
-              </w:rPr>
-              <w:t>&gt;;</w:t>
+              <w:t xml:space="preserve"> if &lt;condi2&gt; then &lt;stmt&gt;;</w:t>
             </w:r>
           </w:p>
           <w:p>
@@ -2030,23 +1782,7 @@
                 <w:sz w:val="32"/>
                 <w:szCs w:val="32"/>
               </w:rPr>
-              <w:t xml:space="preserve"> (“Val”) </w:t>
-            </w:r>
-            <w:proofErr w:type="spellStart"/>
-            <w:r>
-              <w:rPr>
-                <w:sz w:val="32"/>
-                <w:szCs w:val="32"/>
-              </w:rPr>
-              <w:t>stmt</w:t>
-            </w:r>
-            <w:proofErr w:type="spellEnd"/>
-            <w:r>
-              <w:rPr>
-                <w:sz w:val="32"/>
-                <w:szCs w:val="32"/>
-              </w:rPr>
-              <w:t xml:space="preserve">; </w:t>
+              <w:t xml:space="preserve"> (“Val”) stmt; </w:t>
             </w:r>
             <w:r>
               <w:rPr>
@@ -2061,23 +1797,7 @@
                 <w:sz w:val="32"/>
                 <w:szCs w:val="32"/>
               </w:rPr>
-              <w:t xml:space="preserve"> &lt;</w:t>
-            </w:r>
-            <w:proofErr w:type="spellStart"/>
-            <w:r>
-              <w:rPr>
-                <w:sz w:val="32"/>
-                <w:szCs w:val="32"/>
-              </w:rPr>
-              <w:t>stmt</w:t>
-            </w:r>
-            <w:proofErr w:type="spellEnd"/>
-            <w:r>
-              <w:rPr>
-                <w:sz w:val="32"/>
-                <w:szCs w:val="32"/>
-              </w:rPr>
-              <w:t xml:space="preserve">&gt;; </w:t>
+              <w:t xml:space="preserve"> &lt;stmt&gt;; </w:t>
             </w:r>
             <w:r>
               <w:rPr>
@@ -2190,15 +1910,7 @@
           </w:tcPr>
           <w:p>
             <w:r>
-              <w:t xml:space="preserve">If loop or when can handle only one </w:t>
-            </w:r>
-            <w:proofErr w:type="spellStart"/>
-            <w:r>
-              <w:t>stmt</w:t>
-            </w:r>
-            <w:proofErr w:type="spellEnd"/>
-            <w:r>
-              <w:t>, do can handle many statement in its block</w:t>
+              <w:t>If loop or when can handle only one stmt, do can handle many statement in its block</w:t>
             </w:r>
           </w:p>
         </w:tc>
@@ -2514,25 +2226,14 @@
               </w:rPr>
               <w:t xml:space="preserve">END = </w:t>
             </w:r>
-            <w:proofErr w:type="spellStart"/>
-            <w:r>
-              <w:rPr>
-                <w:b/>
-                <w:i/>
-                <w:sz w:val="32"/>
-                <w:szCs w:val="32"/>
-              </w:rPr>
-              <w:t>var</w:t>
-            </w:r>
-            <w:proofErr w:type="spellEnd"/>
-            <w:r>
-              <w:rPr>
-                <w:b/>
-                <w:i/>
-                <w:sz w:val="32"/>
-                <w:szCs w:val="32"/>
-              </w:rPr>
-              <w:t xml:space="preserve"> </w:t>
+            <w:r>
+              <w:rPr>
+                <w:b/>
+                <w:i/>
+                <w:sz w:val="32"/>
+                <w:szCs w:val="32"/>
+              </w:rPr>
+              <w:t xml:space="preserve">var </w:t>
             </w:r>
             <w:r>
               <w:rPr>
@@ -3075,7 +2776,6 @@
             <w:r>
               <w:t xml:space="preserve">When BY is used, SAS produce </w:t>
             </w:r>
-            <w:proofErr w:type="spellStart"/>
             <w:r>
               <w:rPr>
                 <w:b/>
@@ -3083,11 +2783,9 @@
               </w:rPr>
               <w:t>FIRST.variable</w:t>
             </w:r>
-            <w:proofErr w:type="spellEnd"/>
             <w:r>
               <w:t xml:space="preserve"> and </w:t>
             </w:r>
-            <w:proofErr w:type="spellStart"/>
             <w:r>
               <w:rPr>
                 <w:b/>
@@ -3095,7 +2793,6 @@
               </w:rPr>
               <w:t>LAST.variable</w:t>
             </w:r>
-            <w:proofErr w:type="spellEnd"/>
             <w:r>
               <w:rPr>
                 <w:b/>
@@ -3195,7 +2892,6 @@
                 <w:szCs w:val="32"/>
               </w:rPr>
             </w:pPr>
-            <w:proofErr w:type="spellStart"/>
             <w:r>
               <w:rPr>
                 <w:sz w:val="32"/>
@@ -3204,7 +2900,6 @@
               </w:rPr>
               <w:t>Varname</w:t>
             </w:r>
-            <w:proofErr w:type="spellEnd"/>
             <w:r>
               <w:rPr>
                 <w:sz w:val="32"/>
@@ -3258,7 +2953,6 @@
               </w:rPr>
               <w:t>=&lt;</w:t>
             </w:r>
-            <w:proofErr w:type="spellStart"/>
             <w:r>
               <w:rPr>
                 <w:sz w:val="32"/>
@@ -3277,7 +2971,6 @@
               </w:rPr>
               <w:t>name</w:t>
             </w:r>
-            <w:proofErr w:type="spellEnd"/>
             <w:r>
               <w:rPr>
                 <w:sz w:val="32"/>
@@ -3368,15 +3061,7 @@
           </w:p>
           <w:p>
             <w:r>
-              <w:t xml:space="preserve">Because there is no </w:t>
-            </w:r>
-            <w:proofErr w:type="spellStart"/>
-            <w:r>
-              <w:t>EoF</w:t>
-            </w:r>
-            <w:proofErr w:type="spellEnd"/>
-            <w:r>
-              <w:t xml:space="preserve"> (end of file) just using POINT will create an infinite loop. So, it </w:t>
+              <w:t xml:space="preserve">Because there is no EoF (end of file) just using POINT will create an infinite loop. So, it </w:t>
             </w:r>
             <w:r>
               <w:rPr>
@@ -3585,15 +3270,7 @@
           </w:tcPr>
           <w:p>
             <w:r>
-              <w:t xml:space="preserve">Variable name will carry 1 or zero for the last observation. Variable contains the </w:t>
-            </w:r>
-            <w:proofErr w:type="spellStart"/>
-            <w:r>
-              <w:t>EoF</w:t>
-            </w:r>
-            <w:proofErr w:type="spellEnd"/>
-            <w:r>
-              <w:t xml:space="preserve"> marker.</w:t>
+              <w:t>Variable name will carry 1 or zero for the last observation. Variable contains the EoF marker.</w:t>
             </w:r>
           </w:p>
         </w:tc>
@@ -4205,18 +3882,10 @@
               <w:jc w:val="both"/>
             </w:pPr>
             <w:r>
-              <w:t xml:space="preserve">Like a </w:t>
-            </w:r>
-            <w:proofErr w:type="spellStart"/>
-            <w:r>
-              <w:t>san</w:t>
-            </w:r>
-            <w:r>
-              <w:t>widge</w:t>
-            </w:r>
-            <w:proofErr w:type="spellEnd"/>
-            <w:r>
-              <w:t>, one data set sit below the other in a stacked fashion</w:t>
+              <w:t>Like a san</w:t>
+            </w:r>
+            <w:r>
+              <w:t>widge, one data set sit below the other in a stacked fashion</w:t>
             </w:r>
           </w:p>
           <w:p>
@@ -4242,15 +3911,7 @@
               <w:jc w:val="both"/>
             </w:pPr>
             <w:r>
-              <w:t xml:space="preserve">If no explicit mention of Type, Label, format or </w:t>
-            </w:r>
-            <w:proofErr w:type="spellStart"/>
-            <w:r>
-              <w:t>informats</w:t>
-            </w:r>
-            <w:proofErr w:type="spellEnd"/>
-            <w:r>
-              <w:t xml:space="preserve"> are made, SAS will automatically derive them from first occurring dataset</w:t>
+              <w:t>If no explicit mention of Type, Label, format or informats are made, SAS will automatically derive them from first occurring dataset</w:t>
             </w:r>
           </w:p>
         </w:tc>
@@ -4648,272 +4309,138 @@
                 <w:sz w:val="24"/>
                 <w:szCs w:val="24"/>
               </w:rPr>
-              <w:t>=</w:t>
-            </w:r>
-            <w:proofErr w:type="spellStart"/>
-            <w:r>
-              <w:rPr>
-                <w:sz w:val="24"/>
-                <w:szCs w:val="24"/>
-              </w:rPr>
-              <w:t>inA</w:t>
-            </w:r>
-            <w:proofErr w:type="spellEnd"/>
-            <w:r>
-              <w:rPr>
-                <w:sz w:val="24"/>
-                <w:szCs w:val="24"/>
+              <w:t xml:space="preserve">=inA </w:t>
+            </w:r>
+            <w:r>
+              <w:rPr>
+                <w:b/>
+                <w:color w:val="808080" w:themeColor="background1" w:themeShade="80"/>
+                <w:sz w:val="24"/>
+                <w:szCs w:val="24"/>
+                <w:highlight w:val="yellow"/>
+              </w:rPr>
+              <w:t>RENAME</w:t>
+            </w:r>
+            <w:r>
+              <w:rPr>
+                <w:sz w:val="24"/>
+                <w:szCs w:val="24"/>
+              </w:rPr>
+              <w:t xml:space="preserve">=(VarA=VariableA)) </w:t>
+            </w:r>
+            <w:r>
+              <w:rPr>
+                <w:sz w:val="24"/>
+                <w:szCs w:val="24"/>
+              </w:rPr>
+              <w:t>B</w:t>
+            </w:r>
+            <w:r>
+              <w:rPr>
+                <w:sz w:val="24"/>
+                <w:szCs w:val="24"/>
+              </w:rPr>
+              <w:t>(</w:t>
+            </w:r>
+            <w:r>
+              <w:rPr>
+                <w:b/>
+                <w:color w:val="808080" w:themeColor="background1" w:themeShade="80"/>
+                <w:sz w:val="24"/>
+                <w:szCs w:val="24"/>
+                <w:highlight w:val="yellow"/>
+              </w:rPr>
+              <w:t>in</w:t>
+            </w:r>
+            <w:r>
+              <w:rPr>
+                <w:sz w:val="24"/>
+                <w:szCs w:val="24"/>
+              </w:rPr>
+              <w:t xml:space="preserve">=inB </w:t>
+            </w:r>
+            <w:r>
+              <w:rPr>
+                <w:b/>
+                <w:color w:val="808080" w:themeColor="background1" w:themeShade="80"/>
+                <w:sz w:val="24"/>
+                <w:szCs w:val="24"/>
+                <w:highlight w:val="yellow"/>
+              </w:rPr>
+              <w:t>RENAME</w:t>
+            </w:r>
+            <w:r>
+              <w:rPr>
+                <w:sz w:val="24"/>
+                <w:szCs w:val="24"/>
+              </w:rPr>
+              <w:t>=(VarA=VariableB)</w:t>
+            </w:r>
+            <w:r>
+              <w:rPr>
+                <w:b/>
+                <w:sz w:val="24"/>
+                <w:szCs w:val="24"/>
+              </w:rPr>
+              <w:t>;</w:t>
+            </w:r>
+          </w:p>
+          <w:p>
+            <w:pPr>
+              <w:rPr>
+                <w:sz w:val="32"/>
+                <w:szCs w:val="32"/>
+              </w:rPr>
+            </w:pPr>
+            <w:r>
+              <w:rPr>
+                <w:b/>
+                <w:sz w:val="32"/>
+                <w:szCs w:val="32"/>
+              </w:rPr>
+              <w:t xml:space="preserve">BY </w:t>
+            </w:r>
+            <w:r>
+              <w:rPr>
+                <w:b/>
+                <w:color w:val="808080" w:themeColor="background1" w:themeShade="80"/>
+                <w:sz w:val="32"/>
+                <w:szCs w:val="32"/>
+                <w:highlight w:val="yellow"/>
+              </w:rPr>
+              <w:t>DESCENDING</w:t>
+            </w:r>
+            <w:r>
+              <w:rPr>
+                <w:b/>
+                <w:color w:val="808080" w:themeColor="background1" w:themeShade="80"/>
+                <w:sz w:val="32"/>
+                <w:szCs w:val="32"/>
               </w:rPr>
               <w:t xml:space="preserve"> </w:t>
             </w:r>
             <w:r>
               <w:rPr>
-                <w:b/>
+                <w:sz w:val="32"/>
+                <w:szCs w:val="32"/>
+              </w:rPr>
+              <w:t>ID;</w:t>
+            </w:r>
+          </w:p>
+          <w:p>
+            <w:pPr>
+              <w:rPr>
+                <w:sz w:val="32"/>
+                <w:szCs w:val="32"/>
+              </w:rPr>
+            </w:pPr>
+            <w:r>
+              <w:rPr>
                 <w:color w:val="808080" w:themeColor="background1" w:themeShade="80"/>
-                <w:sz w:val="24"/>
-                <w:szCs w:val="24"/>
-                <w:highlight w:val="yellow"/>
-              </w:rPr>
-              <w:t>RENAME</w:t>
-            </w:r>
-            <w:r>
-              <w:rPr>
-                <w:sz w:val="24"/>
-                <w:szCs w:val="24"/>
-              </w:rPr>
-              <w:t>=(</w:t>
-            </w:r>
-            <w:proofErr w:type="spellStart"/>
-            <w:r>
-              <w:rPr>
-                <w:sz w:val="24"/>
-                <w:szCs w:val="24"/>
-              </w:rPr>
-              <w:t>VarA</w:t>
-            </w:r>
-            <w:proofErr w:type="spellEnd"/>
-            <w:r>
-              <w:rPr>
-                <w:sz w:val="24"/>
-                <w:szCs w:val="24"/>
-              </w:rPr>
-              <w:t>=</w:t>
-            </w:r>
-            <w:proofErr w:type="spellStart"/>
-            <w:r>
-              <w:rPr>
-                <w:sz w:val="24"/>
-                <w:szCs w:val="24"/>
-              </w:rPr>
-              <w:t>VariableA</w:t>
-            </w:r>
-            <w:proofErr w:type="spellEnd"/>
-            <w:r>
-              <w:rPr>
-                <w:sz w:val="24"/>
-                <w:szCs w:val="24"/>
-              </w:rPr>
-              <w:t xml:space="preserve">)) </w:t>
-            </w:r>
-            <w:proofErr w:type="gramStart"/>
-            <w:r>
-              <w:rPr>
-                <w:sz w:val="24"/>
-                <w:szCs w:val="24"/>
-              </w:rPr>
-              <w:t>B</w:t>
-            </w:r>
-            <w:r>
-              <w:rPr>
-                <w:sz w:val="24"/>
-                <w:szCs w:val="24"/>
-              </w:rPr>
-              <w:t>(</w:t>
-            </w:r>
-            <w:proofErr w:type="gramEnd"/>
-            <w:r>
-              <w:rPr>
-                <w:b/>
-                <w:color w:val="808080" w:themeColor="background1" w:themeShade="80"/>
-                <w:sz w:val="24"/>
-                <w:szCs w:val="24"/>
-                <w:highlight w:val="yellow"/>
-              </w:rPr>
-              <w:t>in</w:t>
-            </w:r>
-            <w:r>
-              <w:rPr>
-                <w:sz w:val="24"/>
-                <w:szCs w:val="24"/>
-              </w:rPr>
-              <w:t>=</w:t>
-            </w:r>
-            <w:proofErr w:type="spellStart"/>
-            <w:r>
-              <w:rPr>
-                <w:sz w:val="24"/>
-                <w:szCs w:val="24"/>
-              </w:rPr>
-              <w:t>inB</w:t>
-            </w:r>
-            <w:proofErr w:type="spellEnd"/>
-            <w:r>
-              <w:rPr>
-                <w:sz w:val="24"/>
-                <w:szCs w:val="24"/>
-              </w:rPr>
-              <w:t xml:space="preserve"> </w:t>
-            </w:r>
-            <w:r>
-              <w:rPr>
-                <w:b/>
-                <w:color w:val="808080" w:themeColor="background1" w:themeShade="80"/>
-                <w:sz w:val="24"/>
-                <w:szCs w:val="24"/>
-                <w:highlight w:val="yellow"/>
-              </w:rPr>
-              <w:t>RENAME</w:t>
-            </w:r>
-            <w:r>
-              <w:rPr>
-                <w:sz w:val="24"/>
-                <w:szCs w:val="24"/>
-              </w:rPr>
-              <w:t>=(</w:t>
-            </w:r>
-            <w:proofErr w:type="spellStart"/>
-            <w:r>
-              <w:rPr>
-                <w:sz w:val="24"/>
-                <w:szCs w:val="24"/>
-              </w:rPr>
-              <w:t>VarA</w:t>
-            </w:r>
-            <w:proofErr w:type="spellEnd"/>
-            <w:r>
-              <w:rPr>
-                <w:sz w:val="24"/>
-                <w:szCs w:val="24"/>
-              </w:rPr>
-              <w:t>=</w:t>
-            </w:r>
-            <w:proofErr w:type="spellStart"/>
-            <w:r>
-              <w:rPr>
-                <w:sz w:val="24"/>
-                <w:szCs w:val="24"/>
-              </w:rPr>
-              <w:t>VariableB</w:t>
-            </w:r>
-            <w:proofErr w:type="spellEnd"/>
-            <w:r>
-              <w:rPr>
-                <w:sz w:val="24"/>
-                <w:szCs w:val="24"/>
-              </w:rPr>
-              <w:t>)</w:t>
-            </w:r>
-            <w:r>
-              <w:rPr>
-                <w:b/>
-                <w:sz w:val="24"/>
-                <w:szCs w:val="24"/>
-              </w:rPr>
-              <w:t>;</w:t>
-            </w:r>
-          </w:p>
-          <w:p>
-            <w:pPr>
-              <w:rPr>
-                <w:sz w:val="32"/>
-                <w:szCs w:val="32"/>
-              </w:rPr>
-            </w:pPr>
-            <w:r>
-              <w:rPr>
-                <w:b/>
-                <w:sz w:val="32"/>
-                <w:szCs w:val="32"/>
-              </w:rPr>
-              <w:t xml:space="preserve">BY </w:t>
-            </w:r>
-            <w:r>
-              <w:rPr>
-                <w:b/>
-                <w:color w:val="808080" w:themeColor="background1" w:themeShade="80"/>
-                <w:sz w:val="32"/>
-                <w:szCs w:val="32"/>
-                <w:highlight w:val="yellow"/>
-              </w:rPr>
-              <w:t>DESCENDING</w:t>
-            </w:r>
-            <w:r>
-              <w:rPr>
-                <w:b/>
-                <w:color w:val="808080" w:themeColor="background1" w:themeShade="80"/>
-                <w:sz w:val="32"/>
-                <w:szCs w:val="32"/>
-              </w:rPr>
-              <w:t xml:space="preserve"> </w:t>
-            </w:r>
-            <w:r>
-              <w:rPr>
-                <w:sz w:val="32"/>
-                <w:szCs w:val="32"/>
-              </w:rPr>
-              <w:t>ID;</w:t>
-            </w:r>
-          </w:p>
-          <w:p>
-            <w:pPr>
-              <w:rPr>
-                <w:sz w:val="32"/>
-                <w:szCs w:val="32"/>
-              </w:rPr>
-            </w:pPr>
-            <w:r>
-              <w:rPr>
-                <w:color w:val="808080" w:themeColor="background1" w:themeShade="80"/>
-                <w:sz w:val="32"/>
-                <w:szCs w:val="32"/>
-              </w:rPr>
-              <w:t xml:space="preserve">If </w:t>
-            </w:r>
-            <w:proofErr w:type="spellStart"/>
-            <w:r>
-              <w:rPr>
-                <w:color w:val="808080" w:themeColor="background1" w:themeShade="80"/>
-                <w:sz w:val="32"/>
-                <w:szCs w:val="32"/>
-              </w:rPr>
-              <w:t>inA</w:t>
-            </w:r>
-            <w:proofErr w:type="spellEnd"/>
-            <w:r>
-              <w:rPr>
-                <w:color w:val="808080" w:themeColor="background1" w:themeShade="80"/>
-                <w:sz w:val="32"/>
-                <w:szCs w:val="32"/>
-              </w:rPr>
-              <w:t xml:space="preserve"> = 1 and </w:t>
-            </w:r>
-            <w:proofErr w:type="spellStart"/>
-            <w:r>
-              <w:rPr>
-                <w:color w:val="808080" w:themeColor="background1" w:themeShade="80"/>
-                <w:sz w:val="32"/>
-                <w:szCs w:val="32"/>
-              </w:rPr>
-              <w:t>inB</w:t>
-            </w:r>
-            <w:proofErr w:type="spellEnd"/>
-            <w:r>
-              <w:rPr>
-                <w:color w:val="808080" w:themeColor="background1" w:themeShade="80"/>
-                <w:sz w:val="32"/>
-                <w:szCs w:val="32"/>
-              </w:rPr>
-              <w:t>=1</w:t>
+                <w:sz w:val="32"/>
+                <w:szCs w:val="32"/>
+              </w:rPr>
+              <w:t>If inA = 1 and inB=1</w:t>
             </w:r>
             <w:r>
               <w:rPr>
@@ -5766,11 +5293,9 @@
             <w:r>
               <w:t xml:space="preserve">While using nested </w:t>
             </w:r>
-            <w:proofErr w:type="gramStart"/>
             <w:r>
               <w:t>DO</w:t>
             </w:r>
-            <w:proofErr w:type="gramEnd"/>
             <w:r>
               <w:t xml:space="preserve"> loop be careful in using the </w:t>
             </w:r>
@@ -6601,25 +6126,7 @@
                 <w:sz w:val="32"/>
                 <w:szCs w:val="32"/>
               </w:rPr>
-              <w:t>} Element1 Element2 Element3…</w:t>
-            </w:r>
-            <w:proofErr w:type="spellStart"/>
-            <w:r>
-              <w:rPr>
-                <w:i/>
-                <w:sz w:val="32"/>
-                <w:szCs w:val="32"/>
-              </w:rPr>
-              <w:t>ElementN</w:t>
-            </w:r>
-            <w:proofErr w:type="spellEnd"/>
-            <w:r>
-              <w:rPr>
-                <w:i/>
-                <w:sz w:val="32"/>
-                <w:szCs w:val="32"/>
-              </w:rPr>
-              <w:t>;</w:t>
+              <w:t>} Element1 Element2 Element3…ElementN;</w:t>
             </w:r>
           </w:p>
         </w:tc>
@@ -6661,32 +6168,7 @@
                 <w:sz w:val="32"/>
                 <w:szCs w:val="32"/>
               </w:rPr>
-              <w:t xml:space="preserve">ARRAY </w:t>
-            </w:r>
-            <w:proofErr w:type="spellStart"/>
-            <w:proofErr w:type="gramStart"/>
-            <w:r>
-              <w:rPr>
-                <w:sz w:val="32"/>
-                <w:szCs w:val="32"/>
-              </w:rPr>
-              <w:t>Quizs</w:t>
-            </w:r>
-            <w:proofErr w:type="spellEnd"/>
-            <w:r>
-              <w:rPr>
-                <w:sz w:val="32"/>
-                <w:szCs w:val="32"/>
-              </w:rPr>
-              <w:t>[</w:t>
-            </w:r>
-            <w:proofErr w:type="gramEnd"/>
-            <w:r>
-              <w:rPr>
-                <w:sz w:val="32"/>
-                <w:szCs w:val="32"/>
-              </w:rPr>
-              <w:t xml:space="preserve">2] </w:t>
+              <w:t xml:space="preserve">ARRAY Quizs[2] </w:t>
             </w:r>
             <w:r>
               <w:rPr>
@@ -6719,32 +6201,14 @@
                 <w:sz w:val="32"/>
                 <w:szCs w:val="32"/>
               </w:rPr>
-              <w:t xml:space="preserve">ARRAY </w:t>
-            </w:r>
-            <w:proofErr w:type="spellStart"/>
-            <w:proofErr w:type="gramStart"/>
-            <w:r>
-              <w:rPr>
-                <w:sz w:val="32"/>
-                <w:szCs w:val="32"/>
-              </w:rPr>
-              <w:t>Quizs</w:t>
-            </w:r>
-            <w:proofErr w:type="spellEnd"/>
-            <w:r>
-              <w:rPr>
-                <w:sz w:val="32"/>
-                <w:szCs w:val="32"/>
-              </w:rPr>
-              <w:t>{</w:t>
-            </w:r>
-            <w:proofErr w:type="gramEnd"/>
-            <w:r>
-              <w:rPr>
-                <w:sz w:val="32"/>
-                <w:szCs w:val="32"/>
-              </w:rPr>
-              <w:t>5}</w:t>
+              <w:t>ARRAY Quizs</w:t>
+            </w:r>
+            <w:r>
+              <w:rPr>
+                <w:sz w:val="32"/>
+                <w:szCs w:val="32"/>
+              </w:rPr>
+              <w:t>{5}</w:t>
             </w:r>
             <w:r>
               <w:rPr>
@@ -6784,15 +6248,7 @@
                 <w:sz w:val="32"/>
                 <w:szCs w:val="32"/>
               </w:rPr>
-              <w:t xml:space="preserve">ARRAY </w:t>
-            </w:r>
-            <w:proofErr w:type="gramStart"/>
-            <w:r>
-              <w:rPr>
-                <w:sz w:val="32"/>
-                <w:szCs w:val="32"/>
-              </w:rPr>
-              <w:t>NUMS</w:t>
+              <w:t>ARRAY NUMS</w:t>
             </w:r>
             <w:r>
               <w:rPr>
@@ -6800,24 +6256,7 @@
                 <w:szCs w:val="32"/>
                 <w:highlight w:val="yellow"/>
               </w:rPr>
-              <w:t>{</w:t>
-            </w:r>
-            <w:proofErr w:type="gramEnd"/>
-            <w:r>
-              <w:rPr>
-                <w:sz w:val="32"/>
-                <w:szCs w:val="32"/>
-                <w:highlight w:val="yellow"/>
-              </w:rPr>
-              <w:t>6:10</w:t>
-            </w:r>
-            <w:r>
-              <w:rPr>
-                <w:sz w:val="32"/>
-                <w:szCs w:val="32"/>
-                <w:highlight w:val="yellow"/>
-              </w:rPr>
-              <w:t>}</w:t>
+              <w:t>{6:10}</w:t>
             </w:r>
             <w:r>
               <w:rPr>
@@ -6831,14 +6270,7 @@
                 <w:sz w:val="32"/>
                 <w:szCs w:val="32"/>
               </w:rPr>
-              <w:t>Num6 - Num</w:t>
-            </w:r>
-            <w:r>
-              <w:rPr>
-                <w:sz w:val="32"/>
-                <w:szCs w:val="32"/>
-              </w:rPr>
-              <w:t>10</w:t>
+              <w:t>Num6 - Num10</w:t>
             </w:r>
             <w:r>
               <w:rPr>
@@ -6863,15 +6295,7 @@
                 <w:sz w:val="32"/>
                 <w:szCs w:val="32"/>
               </w:rPr>
-              <w:t xml:space="preserve">ARRAY </w:t>
-            </w:r>
-            <w:proofErr w:type="gramStart"/>
-            <w:r>
-              <w:rPr>
-                <w:sz w:val="32"/>
-                <w:szCs w:val="32"/>
-              </w:rPr>
-              <w:t>Sales</w:t>
+              <w:t>ARRAY Sales</w:t>
             </w:r>
             <w:r>
               <w:rPr>
@@ -6879,63 +6303,37 @@
                 <w:szCs w:val="32"/>
                 <w:highlight w:val="yellow"/>
               </w:rPr>
-              <w:t>[</w:t>
-            </w:r>
-            <w:proofErr w:type="gramEnd"/>
+              <w:t xml:space="preserve">[3] </w:t>
+            </w:r>
+            <w:r>
+              <w:rPr>
+                <w:sz w:val="32"/>
+                <w:szCs w:val="32"/>
+              </w:rPr>
+              <w:t>Sale1 - Sale3;</w:t>
+            </w:r>
+          </w:p>
+          <w:p>
+            <w:pPr>
+              <w:rPr>
+                <w:sz w:val="32"/>
+                <w:szCs w:val="32"/>
+              </w:rPr>
+            </w:pPr>
+            <w:r>
+              <w:rPr>
+                <w:sz w:val="32"/>
+                <w:szCs w:val="32"/>
+              </w:rPr>
+              <w:t>ARRAY Days</w:t>
+            </w:r>
             <w:r>
               <w:rPr>
                 <w:sz w:val="32"/>
                 <w:szCs w:val="32"/>
                 <w:highlight w:val="yellow"/>
               </w:rPr>
-              <w:t xml:space="preserve">3] </w:t>
-            </w:r>
-            <w:r>
-              <w:rPr>
-                <w:sz w:val="32"/>
-                <w:szCs w:val="32"/>
-              </w:rPr>
-              <w:t>Sale1 - Sale3;</w:t>
-            </w:r>
-          </w:p>
-          <w:p>
-            <w:pPr>
-              <w:rPr>
-                <w:sz w:val="32"/>
-                <w:szCs w:val="32"/>
-              </w:rPr>
-            </w:pPr>
-            <w:r>
-              <w:rPr>
-                <w:sz w:val="32"/>
-                <w:szCs w:val="32"/>
-              </w:rPr>
-              <w:t xml:space="preserve">ARRAY </w:t>
-            </w:r>
-            <w:proofErr w:type="gramStart"/>
-            <w:r>
-              <w:rPr>
-                <w:sz w:val="32"/>
-                <w:szCs w:val="32"/>
-              </w:rPr>
-              <w:t>Days</w:t>
-            </w:r>
-            <w:r>
-              <w:rPr>
-                <w:sz w:val="32"/>
-                <w:szCs w:val="32"/>
-                <w:highlight w:val="yellow"/>
-              </w:rPr>
-              <w:t>(</w:t>
-            </w:r>
-            <w:proofErr w:type="gramEnd"/>
-            <w:r>
-              <w:rPr>
-                <w:sz w:val="32"/>
-                <w:szCs w:val="32"/>
-                <w:highlight w:val="yellow"/>
-              </w:rPr>
-              <w:t>7)</w:t>
+              <w:t>(7)</w:t>
             </w:r>
             <w:r>
               <w:rPr>
@@ -7063,26 +6461,8 @@
                 <w:sz w:val="32"/>
                 <w:szCs w:val="32"/>
               </w:rPr>
-              <w:t xml:space="preserve">ARRAY </w:t>
-            </w:r>
-            <w:proofErr w:type="spellStart"/>
-            <w:proofErr w:type="gramStart"/>
-            <w:r>
-              <w:rPr>
-                <w:sz w:val="32"/>
-                <w:szCs w:val="32"/>
-              </w:rPr>
-              <w:t>Nums</w:t>
-            </w:r>
-            <w:proofErr w:type="spellEnd"/>
-            <w:r>
-              <w:rPr>
-                <w:sz w:val="32"/>
-                <w:szCs w:val="32"/>
-              </w:rPr>
-              <w:t>(</w:t>
-            </w:r>
-            <w:proofErr w:type="gramEnd"/>
+              <w:t>ARRAY Nums(</w:t>
+            </w:r>
             <w:r>
               <w:rPr>
                 <w:b/>
@@ -7126,23 +6506,7 @@
                 <w:sz w:val="32"/>
                 <w:szCs w:val="32"/>
               </w:rPr>
-              <w:t xml:space="preserve">ARRAY </w:t>
-            </w:r>
-            <w:proofErr w:type="gramStart"/>
-            <w:r>
-              <w:rPr>
-                <w:sz w:val="32"/>
-                <w:szCs w:val="32"/>
-              </w:rPr>
-              <w:t>Chars{</w:t>
-            </w:r>
-            <w:proofErr w:type="gramEnd"/>
-            <w:r>
-              <w:rPr>
-                <w:sz w:val="32"/>
-                <w:szCs w:val="32"/>
-              </w:rPr>
-              <w:t xml:space="preserve">*} </w:t>
+              <w:t xml:space="preserve">ARRAY Chars{*} </w:t>
             </w:r>
             <w:r>
               <w:rPr>
@@ -7172,32 +6536,7 @@
                 <w:sz w:val="32"/>
                 <w:szCs w:val="32"/>
               </w:rPr>
-              <w:t xml:space="preserve">ARRAY </w:t>
-            </w:r>
-            <w:proofErr w:type="spellStart"/>
-            <w:proofErr w:type="gramStart"/>
-            <w:r>
-              <w:rPr>
-                <w:sz w:val="32"/>
-                <w:szCs w:val="32"/>
-              </w:rPr>
-              <w:t>Alls</w:t>
-            </w:r>
-            <w:proofErr w:type="spellEnd"/>
-            <w:r>
-              <w:rPr>
-                <w:sz w:val="32"/>
-                <w:szCs w:val="32"/>
-              </w:rPr>
-              <w:t>[</w:t>
-            </w:r>
-            <w:proofErr w:type="gramEnd"/>
-            <w:r>
-              <w:rPr>
-                <w:sz w:val="32"/>
-                <w:szCs w:val="32"/>
-              </w:rPr>
-              <w:t xml:space="preserve">*] </w:t>
+              <w:t xml:space="preserve">ARRAY Alls[*] </w:t>
             </w:r>
             <w:r>
               <w:rPr>
@@ -7341,7 +6680,6 @@
               </w:rPr>
               <w:t xml:space="preserve">ARRAY </w:t>
             </w:r>
-            <w:proofErr w:type="gramStart"/>
             <w:r>
               <w:rPr>
                 <w:b/>
@@ -7358,7 +6696,6 @@
               </w:rPr>
               <w:t>[</w:t>
             </w:r>
-            <w:proofErr w:type="gramEnd"/>
             <w:r>
               <w:rPr>
                 <w:sz w:val="32"/>
@@ -7388,7 +6725,6 @@
               </w:rPr>
               <w:tab/>
             </w:r>
-            <w:proofErr w:type="gramStart"/>
             <w:r>
               <w:rPr>
                 <w:b/>
@@ -7405,7 +6741,6 @@
               </w:rPr>
               <w:t>[</w:t>
             </w:r>
-            <w:proofErr w:type="gramEnd"/>
             <w:r>
               <w:rPr>
                 <w:b/>
@@ -7449,13 +6784,8 @@
               </w:numPr>
               <w:jc w:val="both"/>
             </w:pPr>
-            <w:proofErr w:type="gramStart"/>
-            <w:r>
-              <w:t>Scores[</w:t>
-            </w:r>
-            <w:proofErr w:type="gramEnd"/>
-            <w:r>
-              <w:t>1] refer the first element in array variable scores.</w:t>
+            <w:r>
+              <w:t>Scores[1] refer the first element in array variable scores.</w:t>
             </w:r>
           </w:p>
           <w:p>
@@ -7520,23 +6850,7 @@
                 <w:sz w:val="32"/>
                 <w:szCs w:val="32"/>
               </w:rPr>
-              <w:t xml:space="preserve">array </w:t>
-            </w:r>
-            <w:proofErr w:type="gramStart"/>
-            <w:r>
-              <w:rPr>
-                <w:sz w:val="32"/>
-                <w:szCs w:val="32"/>
-              </w:rPr>
-              <w:t>weights[</w:t>
-            </w:r>
-            <w:proofErr w:type="gramEnd"/>
-            <w:r>
-              <w:rPr>
-                <w:sz w:val="32"/>
-                <w:szCs w:val="32"/>
-              </w:rPr>
-              <w:t>4] weight1-weight4;</w:t>
+              <w:t>array weights[4] weight1-weight4;</w:t>
             </w:r>
           </w:p>
           <w:p>
@@ -7569,23 +6883,7 @@
                 <w:sz w:val="32"/>
                 <w:szCs w:val="32"/>
               </w:rPr>
-              <w:t xml:space="preserve"> </w:t>
-            </w:r>
-            <w:proofErr w:type="spellStart"/>
-            <w:r>
-              <w:rPr>
-                <w:sz w:val="32"/>
-                <w:szCs w:val="32"/>
-              </w:rPr>
-              <w:t>i</w:t>
-            </w:r>
-            <w:proofErr w:type="spellEnd"/>
-            <w:r>
-              <w:rPr>
-                <w:sz w:val="32"/>
-                <w:szCs w:val="32"/>
-              </w:rPr>
-              <w:t xml:space="preserve"> = 1 to </w:t>
+              <w:t xml:space="preserve"> i = 1 to </w:t>
             </w:r>
             <w:r>
               <w:rPr>
@@ -7625,39 +6923,7 @@
                 <w:sz w:val="32"/>
                 <w:szCs w:val="32"/>
               </w:rPr>
-              <w:t>weights[</w:t>
-            </w:r>
-            <w:proofErr w:type="spellStart"/>
-            <w:r>
-              <w:rPr>
-                <w:sz w:val="32"/>
-                <w:szCs w:val="32"/>
-              </w:rPr>
-              <w:t>i</w:t>
-            </w:r>
-            <w:proofErr w:type="spellEnd"/>
-            <w:r>
-              <w:rPr>
-                <w:sz w:val="32"/>
-                <w:szCs w:val="32"/>
-              </w:rPr>
-              <w:t>] = weights[</w:t>
-            </w:r>
-            <w:proofErr w:type="spellStart"/>
-            <w:r>
-              <w:rPr>
-                <w:sz w:val="32"/>
-                <w:szCs w:val="32"/>
-              </w:rPr>
-              <w:t>i</w:t>
-            </w:r>
-            <w:proofErr w:type="spellEnd"/>
-            <w:r>
-              <w:rPr>
-                <w:sz w:val="32"/>
-                <w:szCs w:val="32"/>
-              </w:rPr>
-              <w:t>] * 2.24;</w:t>
+              <w:t>weights[i] = weights[i] * 2.24;</w:t>
             </w:r>
           </w:p>
           <w:p>
@@ -7802,23 +7068,7 @@
                 <w:sz w:val="32"/>
                 <w:szCs w:val="32"/>
               </w:rPr>
-              <w:t xml:space="preserve">array </w:t>
-            </w:r>
-            <w:proofErr w:type="gramStart"/>
-            <w:r>
-              <w:rPr>
-                <w:sz w:val="32"/>
-                <w:szCs w:val="32"/>
-              </w:rPr>
-              <w:t>sizes[</w:t>
-            </w:r>
-            <w:proofErr w:type="gramEnd"/>
-            <w:r>
-              <w:rPr>
-                <w:sz w:val="32"/>
-                <w:szCs w:val="32"/>
-              </w:rPr>
-              <w:t xml:space="preserve">2] </w:t>
+              <w:t xml:space="preserve">array sizes[2] </w:t>
             </w:r>
             <w:r>
               <w:rPr>
@@ -7859,21 +7109,12 @@
                 <w:szCs w:val="32"/>
               </w:rPr>
             </w:pPr>
-            <w:proofErr w:type="gramStart"/>
-            <w:r>
-              <w:rPr>
-                <w:sz w:val="32"/>
-                <w:szCs w:val="32"/>
-              </w:rPr>
-              <w:t>sizes[</w:t>
-            </w:r>
-            <w:proofErr w:type="gramEnd"/>
-            <w:r>
-              <w:rPr>
-                <w:sz w:val="32"/>
-                <w:szCs w:val="32"/>
-              </w:rPr>
-              <w:t>1]=</w:t>
+            <w:r>
+              <w:rPr>
+                <w:sz w:val="32"/>
+                <w:szCs w:val="32"/>
+              </w:rPr>
+              <w:t>sizes[1]=</w:t>
             </w:r>
             <w:r>
               <w:rPr>
@@ -7914,13 +7155,7 @@
               <w:t>$</w:t>
             </w:r>
             <w:r>
-              <w:t xml:space="preserve"> to declare a </w:t>
-            </w:r>
-            <w:r>
-              <w:t>character</w:t>
-            </w:r>
-            <w:r>
-              <w:t xml:space="preserve"> variable;</w:t>
+              <w:t xml:space="preserve"> to declare a character variable;</w:t>
             </w:r>
           </w:p>
           <w:p>
@@ -8006,32 +7241,7 @@
                 <w:sz w:val="32"/>
                 <w:szCs w:val="32"/>
               </w:rPr>
-              <w:t xml:space="preserve">array </w:t>
-            </w:r>
-            <w:proofErr w:type="spellStart"/>
-            <w:proofErr w:type="gramStart"/>
-            <w:r>
-              <w:rPr>
-                <w:sz w:val="32"/>
-                <w:szCs w:val="32"/>
-              </w:rPr>
-              <w:t>Nums</w:t>
-            </w:r>
-            <w:proofErr w:type="spellEnd"/>
-            <w:r>
-              <w:rPr>
-                <w:sz w:val="32"/>
-                <w:szCs w:val="32"/>
-              </w:rPr>
-              <w:t>[</w:t>
-            </w:r>
-            <w:proofErr w:type="gramEnd"/>
-            <w:r>
-              <w:rPr>
-                <w:sz w:val="32"/>
-                <w:szCs w:val="32"/>
-              </w:rPr>
-              <w:t>3] (</w:t>
+              <w:t>array Nums[3] (</w:t>
             </w:r>
             <w:r>
               <w:rPr>
@@ -8098,32 +7308,7 @@
                 <w:sz w:val="32"/>
                 <w:szCs w:val="32"/>
               </w:rPr>
-              <w:t xml:space="preserve">array </w:t>
-            </w:r>
-            <w:proofErr w:type="spellStart"/>
-            <w:proofErr w:type="gramStart"/>
-            <w:r>
-              <w:rPr>
-                <w:sz w:val="32"/>
-                <w:szCs w:val="32"/>
-              </w:rPr>
-              <w:t>Digts</w:t>
-            </w:r>
-            <w:proofErr w:type="spellEnd"/>
-            <w:r>
-              <w:rPr>
-                <w:sz w:val="32"/>
-                <w:szCs w:val="32"/>
-              </w:rPr>
-              <w:t>[</w:t>
-            </w:r>
-            <w:proofErr w:type="gramEnd"/>
-            <w:r>
-              <w:rPr>
-                <w:sz w:val="32"/>
-                <w:szCs w:val="32"/>
-              </w:rPr>
-              <w:t>4] (</w:t>
+              <w:t>array Digts[4] (</w:t>
             </w:r>
             <w:r>
               <w:rPr>
@@ -8156,30 +7341,7 @@
                 <w:sz w:val="32"/>
                 <w:szCs w:val="32"/>
               </w:rPr>
-              <w:t xml:space="preserve">array </w:t>
-            </w:r>
-            <w:proofErr w:type="gramStart"/>
-            <w:r>
-              <w:rPr>
-                <w:sz w:val="32"/>
-                <w:szCs w:val="32"/>
-              </w:rPr>
-              <w:t>Names[</w:t>
-            </w:r>
-            <w:proofErr w:type="gramEnd"/>
-            <w:r>
-              <w:rPr>
-                <w:sz w:val="32"/>
-                <w:szCs w:val="32"/>
-              </w:rPr>
-              <w:t>2</w:t>
-            </w:r>
-            <w:r>
-              <w:rPr>
-                <w:sz w:val="32"/>
-                <w:szCs w:val="32"/>
-              </w:rPr>
-              <w:t xml:space="preserve">] </w:t>
+              <w:t xml:space="preserve">array Names[2] </w:t>
             </w:r>
             <w:r>
               <w:rPr>
@@ -8202,43 +7364,7 @@
                 <w:sz w:val="32"/>
                 <w:szCs w:val="32"/>
               </w:rPr>
-              <w:t>'</w:t>
-            </w:r>
-            <w:proofErr w:type="spellStart"/>
-            <w:r>
-              <w:rPr>
-                <w:b/>
-                <w:sz w:val="32"/>
-                <w:szCs w:val="32"/>
-              </w:rPr>
-              <w:t>Prady</w:t>
-            </w:r>
-            <w:proofErr w:type="spellEnd"/>
-            <w:r>
-              <w:rPr>
-                <w:b/>
-                <w:sz w:val="32"/>
-                <w:szCs w:val="32"/>
-              </w:rPr>
-              <w:t>','</w:t>
-            </w:r>
-            <w:proofErr w:type="spellStart"/>
-            <w:r>
-              <w:rPr>
-                <w:b/>
-                <w:sz w:val="32"/>
-                <w:szCs w:val="32"/>
-              </w:rPr>
-              <w:t>Srut</w:t>
-            </w:r>
-            <w:proofErr w:type="spellEnd"/>
-            <w:r>
-              <w:rPr>
-                <w:b/>
-                <w:sz w:val="32"/>
-                <w:szCs w:val="32"/>
-              </w:rPr>
-              <w:t>'</w:t>
+              <w:t>'Prady','Srut'</w:t>
             </w:r>
             <w:r>
               <w:rPr>
@@ -8260,23 +7386,7 @@
                 <w:sz w:val="32"/>
                 <w:szCs w:val="32"/>
               </w:rPr>
-              <w:t xml:space="preserve">array </w:t>
-            </w:r>
-            <w:proofErr w:type="gramStart"/>
-            <w:r>
-              <w:rPr>
-                <w:sz w:val="32"/>
-                <w:szCs w:val="32"/>
-              </w:rPr>
-              <w:t>Temp[</w:t>
-            </w:r>
-            <w:proofErr w:type="gramEnd"/>
-            <w:r>
-              <w:rPr>
-                <w:sz w:val="32"/>
-                <w:szCs w:val="32"/>
-              </w:rPr>
-              <w:t xml:space="preserve">2] </w:t>
+              <w:t xml:space="preserve">array Temp[2] </w:t>
             </w:r>
             <w:r>
               <w:rPr>
@@ -8456,24 +7566,8 @@
                 <w:sz w:val="32"/>
                 <w:szCs w:val="32"/>
               </w:rPr>
-              <w:t xml:space="preserve">array </w:t>
-            </w:r>
-            <w:proofErr w:type="gramStart"/>
-            <w:r>
-              <w:rPr>
-                <w:sz w:val="32"/>
-                <w:szCs w:val="32"/>
-              </w:rPr>
-              <w:t>Temps</w:t>
-            </w:r>
-            <w:r>
-              <w:rPr>
-                <w:sz w:val="32"/>
-                <w:szCs w:val="32"/>
-              </w:rPr>
-              <w:t>[</w:t>
-            </w:r>
-            <w:proofErr w:type="gramEnd"/>
+              <w:t>array Temps[</w:t>
+            </w:r>
             <w:r>
               <w:rPr>
                 <w:b/>
@@ -8487,35 +7581,7 @@
                 <w:sz w:val="32"/>
                 <w:szCs w:val="32"/>
               </w:rPr>
-              <w:t xml:space="preserve">] </w:t>
-            </w:r>
-            <w:r>
-              <w:rPr>
-                <w:sz w:val="32"/>
-                <w:szCs w:val="32"/>
-              </w:rPr>
-              <w:t>Temp1</w:t>
-            </w:r>
-            <w:r>
-              <w:rPr>
-                <w:sz w:val="32"/>
-                <w:szCs w:val="32"/>
-              </w:rPr>
-              <w:t>-</w:t>
-            </w:r>
-            <w:r>
-              <w:rPr>
-                <w:sz w:val="32"/>
-                <w:szCs w:val="32"/>
-              </w:rPr>
-              <w:t>Temp12</w:t>
-            </w:r>
-            <w:r>
-              <w:rPr>
-                <w:sz w:val="32"/>
-                <w:szCs w:val="32"/>
-              </w:rPr>
-              <w:t>;</w:t>
+              <w:t>] Temp1-Temp12;</w:t>
             </w:r>
           </w:p>
         </w:tc>
@@ -8642,17 +7708,7 @@
           <w:szCs w:val="44"/>
         </w:rPr>
         <w:lastRenderedPageBreak/>
-        <w:t>Co</w:t>
-      </w:r>
-      <w:bookmarkStart w:id="0" w:name="_GoBack"/>
-      <w:bookmarkEnd w:id="0"/>
-      <w:r>
-        <w:rPr>
-          <w:b/>
-          <w:sz w:val="44"/>
-          <w:szCs w:val="44"/>
-        </w:rPr>
-        <w:t>lumn Style:</w:t>
+        <w:t>Column Style:</w:t>
       </w:r>
       <w:r>
         <w:t xml:space="preserve"> </w:t>
@@ -8756,12 +7812,8 @@
       </w:r>
       <w:r>
         <w:tab/>
-      </w:r>
-      <w:proofErr w:type="spellStart"/>
-      <w:r>
         <w:t>Ded</w:t>
       </w:r>
-      <w:proofErr w:type="spellEnd"/>
       <w:r>
         <w:tab/>
         <w:t>Female      Sruthi</w:t>
@@ -9002,7 +8054,6 @@
                 <w:lang w:eastAsia="en-IN"/>
               </w:rPr>
             </w:pPr>
-            <w:proofErr w:type="gramStart"/>
             <w:r>
               <w:rPr>
                 <w:rFonts w:ascii="Verdana" w:eastAsia="Times New Roman" w:hAnsi="Verdana" w:cs="Times New Roman"/>
@@ -9011,18 +8062,7 @@
                 <w:szCs w:val="24"/>
                 <w:lang w:eastAsia="en-IN"/>
               </w:rPr>
-              <w:t>Input(</w:t>
-            </w:r>
-            <w:proofErr w:type="gramEnd"/>
-            <w:r>
-              <w:rPr>
-                <w:rFonts w:ascii="Verdana" w:eastAsia="Times New Roman" w:hAnsi="Verdana" w:cs="Times New Roman"/>
-                <w:color w:val="000000"/>
-                <w:sz w:val="24"/>
-                <w:szCs w:val="24"/>
-                <w:lang w:eastAsia="en-IN"/>
-              </w:rPr>
-              <w:t>)</w:t>
+              <w:t>Input()</w:t>
             </w:r>
           </w:p>
         </w:tc>
@@ -9095,10 +8135,12 @@
                 <w:szCs w:val="24"/>
                 <w:lang w:eastAsia="en-IN"/>
               </w:rPr>
-              <w:t>“</w:t>
-            </w:r>
-            <w:proofErr w:type="gramStart"/>
-            <w:r>
+              <w:t>“PRADY”||””</w:t>
+            </w:r>
+          </w:p>
+          <w:p>
+            <w:pPr>
+              <w:spacing w:after="0" w:line="240" w:lineRule="auto"/>
               <w:rPr>
                 <w:rFonts w:ascii="Verdana" w:eastAsia="Times New Roman" w:hAnsi="Verdana" w:cs="Times New Roman"/>
                 <w:color w:val="000000"/>
@@ -9106,9 +8148,7 @@
                 <w:szCs w:val="24"/>
                 <w:lang w:eastAsia="en-IN"/>
               </w:rPr>
-              <w:t>PRADY”|</w:t>
-            </w:r>
-            <w:proofErr w:type="gramEnd"/>
+            </w:pPr>
             <w:r>
               <w:rPr>
                 <w:rFonts w:ascii="Verdana" w:eastAsia="Times New Roman" w:hAnsi="Verdana" w:cs="Times New Roman"/>
@@ -9117,41 +8157,7 @@
                 <w:szCs w:val="24"/>
                 <w:lang w:eastAsia="en-IN"/>
               </w:rPr>
-              <w:t>|””</w:t>
-            </w:r>
-          </w:p>
-          <w:p>
-            <w:pPr>
-              <w:spacing w:after="0" w:line="240" w:lineRule="auto"/>
-              <w:rPr>
-                <w:rFonts w:ascii="Verdana" w:eastAsia="Times New Roman" w:hAnsi="Verdana" w:cs="Times New Roman"/>
-                <w:color w:val="000000"/>
-                <w:sz w:val="24"/>
-                <w:szCs w:val="24"/>
-                <w:lang w:eastAsia="en-IN"/>
-              </w:rPr>
-            </w:pPr>
-            <w:proofErr w:type="gramStart"/>
-            <w:r>
-              <w:rPr>
-                <w:rFonts w:ascii="Verdana" w:eastAsia="Times New Roman" w:hAnsi="Verdana" w:cs="Times New Roman"/>
-                <w:color w:val="000000"/>
-                <w:sz w:val="24"/>
-                <w:szCs w:val="24"/>
-                <w:lang w:eastAsia="en-IN"/>
-              </w:rPr>
-              <w:t>Put(</w:t>
-            </w:r>
-            <w:proofErr w:type="gramEnd"/>
-            <w:r>
-              <w:rPr>
-                <w:rFonts w:ascii="Verdana" w:eastAsia="Times New Roman" w:hAnsi="Verdana" w:cs="Times New Roman"/>
-                <w:color w:val="000000"/>
-                <w:sz w:val="24"/>
-                <w:szCs w:val="24"/>
-                <w:lang w:eastAsia="en-IN"/>
-              </w:rPr>
-              <w:t>)</w:t>
+              <w:t>Put()</w:t>
             </w:r>
           </w:p>
         </w:tc>
@@ -9450,20 +8456,7 @@
                 <w:szCs w:val="24"/>
                 <w:lang w:eastAsia="en-IN"/>
               </w:rPr>
-              <w:t>'09'</w:t>
-            </w:r>
-            <w:proofErr w:type="gramStart"/>
-            <w:r>
-              <w:rPr>
-                <w:rFonts w:ascii="Lucida Console" w:eastAsia="Times New Roman" w:hAnsi="Lucida Console" w:cs="Times New Roman"/>
-                <w:b/>
-                <w:bCs/>
-                <w:color w:val="000000"/>
-                <w:sz w:val="24"/>
-                <w:szCs w:val="24"/>
-                <w:lang w:eastAsia="en-IN"/>
-              </w:rPr>
-              <w:t>x</w:t>
+              <w:t>'09'x</w:t>
             </w:r>
             <w:r>
               <w:rPr>
@@ -9473,18 +8466,7 @@
                 <w:szCs w:val="24"/>
                 <w:lang w:eastAsia="en-IN"/>
               </w:rPr>
-              <w:t>  (</w:t>
-            </w:r>
-            <w:proofErr w:type="gramEnd"/>
-            <w:r>
-              <w:rPr>
-                <w:rFonts w:ascii="Verdana" w:eastAsia="Times New Roman" w:hAnsi="Verdana" w:cs="Times New Roman"/>
-                <w:color w:val="000000"/>
-                <w:sz w:val="24"/>
-                <w:szCs w:val="24"/>
-                <w:lang w:eastAsia="en-IN"/>
-              </w:rPr>
-              <w:t>tab)</w:t>
+              <w:t>  (tab)</w:t>
             </w:r>
             <w:r>
               <w:rPr>
@@ -10022,21 +9004,12 @@
               </w:rPr>
               <w:t xml:space="preserve">Col/col </w:t>
             </w:r>
-            <w:proofErr w:type="spellStart"/>
-            <w:r>
-              <w:rPr>
-                <w:sz w:val="32"/>
-                <w:szCs w:val="32"/>
-              </w:rPr>
-              <w:t>condi</w:t>
-            </w:r>
-            <w:proofErr w:type="spellEnd"/>
-            <w:r>
-              <w:rPr>
-                <w:sz w:val="32"/>
-                <w:szCs w:val="32"/>
-              </w:rPr>
-              <w:t>&gt;</w:t>
+            <w:r>
+              <w:rPr>
+                <w:sz w:val="32"/>
+                <w:szCs w:val="32"/>
+              </w:rPr>
+              <w:t>condi&gt;</w:t>
             </w:r>
           </w:p>
           <w:p>
@@ -10075,7 +9048,6 @@
               </w:rPr>
               <w:t xml:space="preserve"> ‘</w:t>
             </w:r>
-            <w:proofErr w:type="spellStart"/>
             <w:r>
               <w:rPr>
                 <w:sz w:val="28"/>
@@ -10083,7 +9055,6 @@
               </w:rPr>
               <w:t>str</w:t>
             </w:r>
-            <w:proofErr w:type="spellEnd"/>
             <w:r>
               <w:rPr>
                 <w:sz w:val="28"/>
@@ -10119,23 +9090,7 @@
                 <w:sz w:val="28"/>
                 <w:szCs w:val="28"/>
               </w:rPr>
-              <w:t xml:space="preserve"> ‘</w:t>
-            </w:r>
-            <w:proofErr w:type="spellStart"/>
-            <w:r>
-              <w:rPr>
-                <w:sz w:val="28"/>
-                <w:szCs w:val="28"/>
-              </w:rPr>
-              <w:t>str</w:t>
-            </w:r>
-            <w:proofErr w:type="spellEnd"/>
-            <w:r>
-              <w:rPr>
-                <w:sz w:val="28"/>
-                <w:szCs w:val="28"/>
-              </w:rPr>
-              <w:t>’;</w:t>
+              <w:t xml:space="preserve"> ‘str’;</w:t>
             </w:r>
           </w:p>
           <w:p>
@@ -11819,18 +10774,8 @@
               </w:rPr>
             </w:pPr>
             <w:r>
-              <w:t xml:space="preserve">Library can be the SAS library referred above or it can be a </w:t>
-            </w:r>
-            <w:proofErr w:type="spellStart"/>
-            <w:r>
-              <w:t>catalog</w:t>
-            </w:r>
-            <w:proofErr w:type="spellEnd"/>
-            <w:r>
-              <w:t xml:space="preserve"> like </w:t>
-            </w:r>
-            <w:proofErr w:type="spellStart"/>
-            <w:proofErr w:type="gramStart"/>
+              <w:t xml:space="preserve">Library can be the SAS library referred above or it can be a catalog like </w:t>
+            </w:r>
             <w:r>
               <w:rPr>
                 <w:b/>
@@ -11838,8 +10783,6 @@
               </w:rPr>
               <w:t>library.catalog</w:t>
             </w:r>
-            <w:proofErr w:type="spellEnd"/>
-            <w:proofErr w:type="gramEnd"/>
             <w:r>
               <w:rPr>
                 <w:b/>
@@ -11859,21 +10802,12 @@
             <w:r>
               <w:t xml:space="preserve">will list all the user defined format present in the library. </w:t>
             </w:r>
-            <w:proofErr w:type="gramStart"/>
-            <w:r>
-              <w:rPr>
-                <w:b/>
-                <w:i/>
-              </w:rPr>
-              <w:t>formats.sas</w:t>
-            </w:r>
-            <w:proofErr w:type="gramEnd"/>
-            <w:r>
-              <w:rPr>
-                <w:b/>
-                <w:i/>
-              </w:rPr>
-              <w:t>7bcat</w:t>
+            <w:r>
+              <w:rPr>
+                <w:b/>
+                <w:i/>
+              </w:rPr>
+              <w:t>formats.sas7bcat</w:t>
             </w:r>
             <w:r>
               <w:t xml:space="preserve"> file is created in the path mentioned in library.</w:t>
@@ -11966,13 +10900,8 @@
               <w:t>$ for Char</w:t>
             </w:r>
             <w:r>
-              <w:t xml:space="preserve"> </w:t>
-            </w:r>
-            <w:proofErr w:type="spellStart"/>
-            <w:r>
-              <w:t>var</w:t>
-            </w:r>
-            <w:proofErr w:type="spellEnd"/>
+              <w:t xml:space="preserve"> var</w:t>
+            </w:r>
           </w:p>
           <w:p>
             <w:r>
@@ -12073,17 +11002,38 @@
           </w:p>
           <w:p>
             <w:r>
-              <w:t>Numeric =&gt; 102=’Manager’</w:t>
-            </w:r>
-          </w:p>
-          <w:p>
-            <w:r>
-              <w:t>Character =&gt; ‘A’=’Good Performance’</w:t>
-            </w:r>
-          </w:p>
-          <w:p>
-            <w:r>
-              <w:t>Range =&gt; low-&lt;12=’Not Teen Age’</w:t>
+              <w:rPr>
+                <w:b/>
+                <w:i/>
+              </w:rPr>
+              <w:t>Numeric</w:t>
+            </w:r>
+            <w:r>
+              <w:t xml:space="preserve"> =&gt; 102=’Manager’</w:t>
+            </w:r>
+          </w:p>
+          <w:p>
+            <w:r>
+              <w:rPr>
+                <w:b/>
+                <w:i/>
+              </w:rPr>
+              <w:t>Character</w:t>
+            </w:r>
+            <w:r>
+              <w:t xml:space="preserve"> =&gt; ‘A’=’Good Performance’</w:t>
+            </w:r>
+          </w:p>
+          <w:p>
+            <w:r>
+              <w:rPr>
+                <w:b/>
+                <w:i/>
+              </w:rPr>
+              <w:t>Range</w:t>
+            </w:r>
+            <w:r>
+              <w:t xml:space="preserve"> =&gt; low-&lt;12=’Not Teen Age’</w:t>
             </w:r>
           </w:p>
         </w:tc>
@@ -12162,7 +11112,25 @@
           </w:tcPr>
           <w:p>
             <w:r>
-              <w:t>Always the last Range must be ended with; which implies SAS that PROC FORMAT statement ends.</w:t>
+              <w:t xml:space="preserve">Always </w:t>
+            </w:r>
+            <w:r>
+              <w:t xml:space="preserve">only </w:t>
+            </w:r>
+            <w:bookmarkStart w:id="0" w:name="_GoBack"/>
+            <w:bookmarkEnd w:id="0"/>
+            <w:r>
+              <w:t xml:space="preserve">the </w:t>
+            </w:r>
+            <w:r>
+              <w:rPr>
+                <w:b/>
+                <w:i/>
+              </w:rPr>
+              <w:t>last Range must be ended with;</w:t>
+            </w:r>
+            <w:r>
+              <w:t xml:space="preserve"> which implies SAS that PROC FORMAT statement ends.</w:t>
             </w:r>
           </w:p>
         </w:tc>
@@ -13593,7 +12561,6 @@
               </w:rPr>
               <w:t xml:space="preserve"> Model/</w:t>
             </w:r>
-            <w:proofErr w:type="spellStart"/>
             <w:r>
               <w:rPr>
                 <w:rFonts w:ascii="Courier New" w:hAnsi="Courier New" w:cs="Courier New"/>
@@ -13604,7 +12571,6 @@
               </w:rPr>
               <w:t>center</w:t>
             </w:r>
-            <w:proofErr w:type="spellEnd"/>
             <w:r>
               <w:rPr>
                 <w:rFonts w:ascii="Courier New" w:hAnsi="Courier New" w:cs="Courier New"/>
@@ -14841,10 +13807,14 @@
                 <w:szCs w:val="20"/>
                 <w:shd w:val="clear" w:color="auto" w:fill="FFFFFF"/>
               </w:rPr>
-              <w:t xml:space="preserve"> </w:t>
-            </w:r>
-            <w:proofErr w:type="gramStart"/>
-            <w:r>
+              <w:t xml:space="preserve"> cylinders type MSRP;</w:t>
+            </w:r>
+          </w:p>
+          <w:p>
+            <w:pPr>
+              <w:autoSpaceDE w:val="0"/>
+              <w:autoSpaceDN w:val="0"/>
+              <w:adjustRightInd w:val="0"/>
               <w:rPr>
                 <w:rFonts w:ascii="Courier New" w:hAnsi="Courier New" w:cs="Courier New"/>
                 <w:color w:val="000000"/>
@@ -14852,9 +13822,7 @@
                 <w:szCs w:val="20"/>
                 <w:shd w:val="clear" w:color="auto" w:fill="FFFFFF"/>
               </w:rPr>
-              <w:t>cylinders</w:t>
-            </w:r>
-            <w:proofErr w:type="gramEnd"/>
+            </w:pPr>
             <w:r>
               <w:rPr>
                 <w:rFonts w:ascii="Courier New" w:hAnsi="Courier New" w:cs="Courier New"/>
@@ -14863,14 +13831,19 @@
                 <w:szCs w:val="20"/>
                 <w:shd w:val="clear" w:color="auto" w:fill="FFFFFF"/>
               </w:rPr>
-              <w:t xml:space="preserve"> type MSRP;</w:t>
-            </w:r>
-          </w:p>
-          <w:p>
-            <w:pPr>
-              <w:autoSpaceDE w:val="0"/>
-              <w:autoSpaceDN w:val="0"/>
-              <w:adjustRightInd w:val="0"/>
+              <w:tab/>
+            </w:r>
+            <w:r>
+              <w:rPr>
+                <w:rFonts w:ascii="Courier New" w:hAnsi="Courier New" w:cs="Courier New"/>
+                <w:color w:val="0000FF"/>
+                <w:sz w:val="20"/>
+                <w:szCs w:val="20"/>
+                <w:shd w:val="clear" w:color="auto" w:fill="FFFFFF"/>
+              </w:rPr>
+              <w:t>define</w:t>
+            </w:r>
+            <w:r>
               <w:rPr>
                 <w:rFonts w:ascii="Courier New" w:hAnsi="Courier New" w:cs="Courier New"/>
                 <w:color w:val="000000"/>
@@ -14878,7 +13851,18 @@
                 <w:szCs w:val="20"/>
                 <w:shd w:val="clear" w:color="auto" w:fill="FFFFFF"/>
               </w:rPr>
-            </w:pPr>
+              <w:t xml:space="preserve"> cylinders/</w:t>
+            </w:r>
+            <w:r>
+              <w:rPr>
+                <w:rFonts w:ascii="Courier New" w:hAnsi="Courier New" w:cs="Courier New"/>
+                <w:color w:val="0000FF"/>
+                <w:sz w:val="20"/>
+                <w:szCs w:val="20"/>
+                <w:shd w:val="clear" w:color="auto" w:fill="FFFFFF"/>
+              </w:rPr>
+              <w:t>across</w:t>
+            </w:r>
             <w:r>
               <w:rPr>
                 <w:rFonts w:ascii="Courier New" w:hAnsi="Courier New" w:cs="Courier New"/>
@@ -14887,6 +13871,30 @@
                 <w:szCs w:val="20"/>
                 <w:shd w:val="clear" w:color="auto" w:fill="FFFFFF"/>
               </w:rPr>
+              <w:t xml:space="preserve">; </w:t>
+            </w:r>
+          </w:p>
+          <w:p>
+            <w:pPr>
+              <w:autoSpaceDE w:val="0"/>
+              <w:autoSpaceDN w:val="0"/>
+              <w:adjustRightInd w:val="0"/>
+              <w:rPr>
+                <w:rFonts w:ascii="Courier New" w:hAnsi="Courier New" w:cs="Courier New"/>
+                <w:color w:val="000000"/>
+                <w:sz w:val="20"/>
+                <w:szCs w:val="20"/>
+                <w:shd w:val="clear" w:color="auto" w:fill="FFFFFF"/>
+              </w:rPr>
+            </w:pPr>
+            <w:r>
+              <w:rPr>
+                <w:rFonts w:ascii="Courier New" w:hAnsi="Courier New" w:cs="Courier New"/>
+                <w:color w:val="000000"/>
+                <w:sz w:val="20"/>
+                <w:szCs w:val="20"/>
+                <w:shd w:val="clear" w:color="auto" w:fill="FFFFFF"/>
+              </w:rPr>
               <w:tab/>
             </w:r>
             <w:r>
@@ -14907,7 +13915,7 @@
                 <w:szCs w:val="20"/>
                 <w:shd w:val="clear" w:color="auto" w:fill="FFFFFF"/>
               </w:rPr>
-              <w:t xml:space="preserve"> cylinders/</w:t>
+              <w:t xml:space="preserve"> type/</w:t>
             </w:r>
             <w:r>
               <w:rPr>
@@ -14927,14 +13935,29 @@
                 <w:szCs w:val="20"/>
                 <w:shd w:val="clear" w:color="auto" w:fill="FFFFFF"/>
               </w:rPr>
-              <w:t xml:space="preserve">; </w:t>
-            </w:r>
-          </w:p>
-          <w:p>
-            <w:pPr>
-              <w:autoSpaceDE w:val="0"/>
-              <w:autoSpaceDN w:val="0"/>
-              <w:adjustRightInd w:val="0"/>
+              <w:t>;</w:t>
+            </w:r>
+          </w:p>
+          <w:p>
+            <w:pPr>
+              <w:rPr>
+                <w:sz w:val="32"/>
+                <w:szCs w:val="32"/>
+              </w:rPr>
+            </w:pPr>
+            <w:r>
+              <w:rPr>
+                <w:rFonts w:ascii="Courier New" w:hAnsi="Courier New" w:cs="Courier New"/>
+                <w:b/>
+                <w:bCs/>
+                <w:color w:val="000080"/>
+                <w:sz w:val="20"/>
+                <w:szCs w:val="20"/>
+                <w:shd w:val="clear" w:color="auto" w:fill="FFFFFF"/>
+              </w:rPr>
+              <w:t>RUN</w:t>
+            </w:r>
+            <w:r>
               <w:rPr>
                 <w:rFonts w:ascii="Courier New" w:hAnsi="Courier New" w:cs="Courier New"/>
                 <w:color w:val="000000"/>
@@ -14942,85 +13965,6 @@
                 <w:szCs w:val="20"/>
                 <w:shd w:val="clear" w:color="auto" w:fill="FFFFFF"/>
               </w:rPr>
-            </w:pPr>
-            <w:r>
-              <w:rPr>
-                <w:rFonts w:ascii="Courier New" w:hAnsi="Courier New" w:cs="Courier New"/>
-                <w:color w:val="000000"/>
-                <w:sz w:val="20"/>
-                <w:szCs w:val="20"/>
-                <w:shd w:val="clear" w:color="auto" w:fill="FFFFFF"/>
-              </w:rPr>
-              <w:tab/>
-            </w:r>
-            <w:r>
-              <w:rPr>
-                <w:rFonts w:ascii="Courier New" w:hAnsi="Courier New" w:cs="Courier New"/>
-                <w:color w:val="0000FF"/>
-                <w:sz w:val="20"/>
-                <w:szCs w:val="20"/>
-                <w:shd w:val="clear" w:color="auto" w:fill="FFFFFF"/>
-              </w:rPr>
-              <w:t>define</w:t>
-            </w:r>
-            <w:r>
-              <w:rPr>
-                <w:rFonts w:ascii="Courier New" w:hAnsi="Courier New" w:cs="Courier New"/>
-                <w:color w:val="000000"/>
-                <w:sz w:val="20"/>
-                <w:szCs w:val="20"/>
-                <w:shd w:val="clear" w:color="auto" w:fill="FFFFFF"/>
-              </w:rPr>
-              <w:t xml:space="preserve"> type/</w:t>
-            </w:r>
-            <w:r>
-              <w:rPr>
-                <w:rFonts w:ascii="Courier New" w:hAnsi="Courier New" w:cs="Courier New"/>
-                <w:color w:val="0000FF"/>
-                <w:sz w:val="20"/>
-                <w:szCs w:val="20"/>
-                <w:shd w:val="clear" w:color="auto" w:fill="FFFFFF"/>
-              </w:rPr>
-              <w:t>across</w:t>
-            </w:r>
-            <w:r>
-              <w:rPr>
-                <w:rFonts w:ascii="Courier New" w:hAnsi="Courier New" w:cs="Courier New"/>
-                <w:color w:val="000000"/>
-                <w:sz w:val="20"/>
-                <w:szCs w:val="20"/>
-                <w:shd w:val="clear" w:color="auto" w:fill="FFFFFF"/>
-              </w:rPr>
-              <w:t>;</w:t>
-            </w:r>
-          </w:p>
-          <w:p>
-            <w:pPr>
-              <w:rPr>
-                <w:sz w:val="32"/>
-                <w:szCs w:val="32"/>
-              </w:rPr>
-            </w:pPr>
-            <w:r>
-              <w:rPr>
-                <w:rFonts w:ascii="Courier New" w:hAnsi="Courier New" w:cs="Courier New"/>
-                <w:b/>
-                <w:bCs/>
-                <w:color w:val="000080"/>
-                <w:sz w:val="20"/>
-                <w:szCs w:val="20"/>
-                <w:shd w:val="clear" w:color="auto" w:fill="FFFFFF"/>
-              </w:rPr>
-              <w:t>RUN</w:t>
-            </w:r>
-            <w:r>
-              <w:rPr>
-                <w:rFonts w:ascii="Courier New" w:hAnsi="Courier New" w:cs="Courier New"/>
-                <w:color w:val="000000"/>
-                <w:sz w:val="20"/>
-                <w:szCs w:val="20"/>
-                <w:shd w:val="clear" w:color="auto" w:fill="FFFFFF"/>
-              </w:rPr>
               <w:t>;</w:t>
             </w:r>
           </w:p>
@@ -15278,17 +14222,8 @@
                 <w:b/>
                 <w:i/>
               </w:rPr>
-              <w:t xml:space="preserve"> </w:t>
-            </w:r>
-            <w:proofErr w:type="spellStart"/>
-            <w:r>
-              <w:rPr>
-                <w:b/>
-                <w:i/>
-              </w:rPr>
-              <w:t>endcomp</w:t>
-            </w:r>
-            <w:proofErr w:type="spellEnd"/>
+              <w:t xml:space="preserve"> endcomp</w:t>
+            </w:r>
             <w:r>
               <w:rPr>
                 <w:b/>
@@ -15669,14 +14604,12 @@
                 <w:numId w:val="5"/>
               </w:numPr>
             </w:pPr>
-            <w:proofErr w:type="spellStart"/>
             <w:r>
               <w:rPr>
                 <w:b/>
               </w:rPr>
               <w:t>Center</w:t>
             </w:r>
-            <w:proofErr w:type="spellEnd"/>
             <w:r>
               <w:t xml:space="preserve"> – Justify the char in centre</w:t>
             </w:r>
@@ -15708,7 +14641,6 @@
             <w:r>
               <w:t xml:space="preserve"> </w:t>
             </w:r>
-            <w:proofErr w:type="gramStart"/>
             <w:r>
               <w:rPr>
                 <w:b/>
@@ -15716,7 +14648,6 @@
               </w:rPr>
               <w:t>chars</w:t>
             </w:r>
-            <w:proofErr w:type="gramEnd"/>
             <w:r>
               <w:t xml:space="preserve"> n left justify</w:t>
             </w:r>
@@ -15748,7 +14679,6 @@
             <w:r>
               <w:t xml:space="preserve"> </w:t>
             </w:r>
-            <w:proofErr w:type="spellStart"/>
             <w:r>
               <w:rPr>
                 <w:b/>
@@ -15756,7 +14686,6 @@
               </w:rPr>
               <w:t>num</w:t>
             </w:r>
-            <w:proofErr w:type="spellEnd"/>
             <w:r>
               <w:t xml:space="preserve"> n right justify</w:t>
             </w:r>
@@ -21572,15 +20501,7 @@
               <w:t xml:space="preserve">     </w:t>
             </w:r>
             <w:r>
-              <w:t>Value &lt;</w:t>
-            </w:r>
-            <w:proofErr w:type="spellStart"/>
-            <w:r>
-              <w:t>frmt_name</w:t>
-            </w:r>
-            <w:proofErr w:type="spellEnd"/>
-            <w:r>
-              <w:t xml:space="preserve">&gt; </w:t>
+              <w:t xml:space="preserve">Value &lt;frmt_name&gt; </w:t>
             </w:r>
             <w:r>
               <w:t xml:space="preserve">  </w:t>
@@ -21642,15 +20563,7 @@
               <w:t>PORC FREQ</w:t>
             </w:r>
             <w:r>
-              <w:t xml:space="preserve"> data=&lt;</w:t>
-            </w:r>
-            <w:proofErr w:type="spellStart"/>
-            <w:r>
-              <w:t>datasetnames</w:t>
-            </w:r>
-            <w:proofErr w:type="spellEnd"/>
-            <w:r>
-              <w:t>&gt;;</w:t>
+              <w:t xml:space="preserve"> data=&lt;datasetnames&gt;;</w:t>
             </w:r>
           </w:p>
           <w:p>
@@ -21664,15 +20577,7 @@
               <w:t>Tables</w:t>
             </w:r>
             <w:r>
-              <w:t xml:space="preserve"> &lt;</w:t>
-            </w:r>
-            <w:proofErr w:type="spellStart"/>
-            <w:r>
-              <w:t>cat_col_name</w:t>
-            </w:r>
-            <w:proofErr w:type="spellEnd"/>
-            <w:r>
-              <w:t>&gt;;</w:t>
+              <w:t xml:space="preserve"> &lt;cat_col_name&gt;;</w:t>
             </w:r>
           </w:p>
           <w:p>
@@ -21684,23 +20589,7 @@
                 <w:b/>
                 <w:i/>
               </w:rPr>
-              <w:t>Format weight &lt;</w:t>
-            </w:r>
-            <w:proofErr w:type="spellStart"/>
-            <w:r>
-              <w:rPr>
-                <w:b/>
-                <w:i/>
-              </w:rPr>
-              <w:t>frmt_name</w:t>
-            </w:r>
-            <w:proofErr w:type="spellEnd"/>
-            <w:r>
-              <w:rPr>
-                <w:b/>
-                <w:i/>
-              </w:rPr>
-              <w:t>&gt;.</w:t>
+              <w:t>Format weight &lt;frmt_name&gt;.</w:t>
             </w:r>
             <w:r>
               <w:t>;</w:t>
@@ -22357,77 +21246,33 @@
               </w:rPr>
               <w:t xml:space="preserve">             / </w:t>
             </w:r>
-            <w:proofErr w:type="spellStart"/>
-            <w:r>
-              <w:rPr>
-                <w:b/>
-                <w:i/>
-                <w:sz w:val="32"/>
-                <w:szCs w:val="32"/>
-              </w:rPr>
-              <w:t>nofreq</w:t>
-            </w:r>
-            <w:proofErr w:type="spellEnd"/>
-            <w:r>
-              <w:rPr>
-                <w:b/>
-                <w:i/>
-                <w:sz w:val="32"/>
-                <w:szCs w:val="32"/>
-              </w:rPr>
-              <w:t xml:space="preserve"> </w:t>
-            </w:r>
-            <w:proofErr w:type="spellStart"/>
-            <w:r>
-              <w:rPr>
-                <w:b/>
-                <w:i/>
-                <w:sz w:val="32"/>
-                <w:szCs w:val="32"/>
-              </w:rPr>
-              <w:t>nopercent</w:t>
-            </w:r>
-            <w:proofErr w:type="spellEnd"/>
-            <w:r>
-              <w:rPr>
-                <w:b/>
-                <w:i/>
-                <w:sz w:val="32"/>
-                <w:szCs w:val="32"/>
-              </w:rPr>
-              <w:t xml:space="preserve"> </w:t>
-            </w:r>
-            <w:proofErr w:type="spellStart"/>
-            <w:r>
-              <w:rPr>
-                <w:b/>
-                <w:i/>
-                <w:sz w:val="32"/>
-                <w:szCs w:val="32"/>
-              </w:rPr>
-              <w:t>norow</w:t>
-            </w:r>
-            <w:proofErr w:type="spellEnd"/>
-            <w:r>
-              <w:rPr>
-                <w:b/>
-                <w:i/>
-                <w:sz w:val="32"/>
-                <w:szCs w:val="32"/>
-              </w:rPr>
-              <w:t xml:space="preserve"> </w:t>
-            </w:r>
-            <w:proofErr w:type="spellStart"/>
-            <w:r>
-              <w:rPr>
-                <w:b/>
-                <w:i/>
-                <w:sz w:val="32"/>
-                <w:szCs w:val="32"/>
-              </w:rPr>
-              <w:t>nocol</w:t>
-            </w:r>
-            <w:proofErr w:type="spellEnd"/>
+            <w:r>
+              <w:rPr>
+                <w:b/>
+                <w:i/>
+                <w:sz w:val="32"/>
+                <w:szCs w:val="32"/>
+              </w:rPr>
+              <w:t xml:space="preserve">nofreq </w:t>
+            </w:r>
+            <w:r>
+              <w:rPr>
+                <w:b/>
+                <w:i/>
+                <w:sz w:val="32"/>
+                <w:szCs w:val="32"/>
+              </w:rPr>
+              <w:t xml:space="preserve">nopercent </w:t>
+            </w:r>
+            <w:r>
+              <w:rPr>
+                <w:b/>
+                <w:i/>
+                <w:sz w:val="32"/>
+                <w:szCs w:val="32"/>
+              </w:rPr>
+              <w:t>norow nocol</w:t>
+            </w:r>
             <w:r>
               <w:rPr>
                 <w:sz w:val="32"/>
@@ -22442,7 +21287,6 @@
             <w:tcW w:w="4532" w:type="dxa"/>
           </w:tcPr>
           <w:p>
-            <w:proofErr w:type="spellStart"/>
             <w:r>
               <w:rPr>
                 <w:b/>
@@ -22450,7 +21294,6 @@
               </w:rPr>
               <w:t>Nofreq</w:t>
             </w:r>
-            <w:proofErr w:type="spellEnd"/>
             <w:r>
               <w:t xml:space="preserve"> will </w:t>
             </w:r>
@@ -22463,7 +21306,6 @@
             </w:r>
           </w:p>
           <w:p>
-            <w:proofErr w:type="spellStart"/>
             <w:r>
               <w:rPr>
                 <w:b/>
@@ -22471,7 +21313,6 @@
               </w:rPr>
               <w:t>Nopercent</w:t>
             </w:r>
-            <w:proofErr w:type="spellEnd"/>
             <w:r>
               <w:t xml:space="preserve"> will supress the </w:t>
             </w:r>
@@ -22484,7 +21325,6 @@
             </w:r>
           </w:p>
           <w:p>
-            <w:proofErr w:type="spellStart"/>
             <w:r>
               <w:rPr>
                 <w:b/>
@@ -22492,7 +21332,6 @@
               </w:rPr>
               <w:t>Norow</w:t>
             </w:r>
-            <w:proofErr w:type="spellEnd"/>
             <w:r>
               <w:t xml:space="preserve"> will supress </w:t>
             </w:r>
@@ -22505,7 +21344,6 @@
             </w:r>
           </w:p>
           <w:p>
-            <w:proofErr w:type="spellStart"/>
             <w:r>
               <w:rPr>
                 <w:b/>
@@ -22513,7 +21351,6 @@
               </w:rPr>
               <w:t>Nocol</w:t>
             </w:r>
-            <w:proofErr w:type="spellEnd"/>
             <w:r>
               <w:t xml:space="preserve"> will supress </w:t>
             </w:r>

</xml_diff>